<commit_message>
Added subsection in introduction
</commit_message>
<xml_diff>
--- a/Docs/PSP6980_2020_Fall_Townes_Paper_v00.docx
+++ b/Docs/PSP6980_2020_Fall_Townes_Paper_v00.docx
@@ -204,7 +204,7 @@
           <w:r>
             <w:fldChar w:fldCharType="separate"/>
           </w:r>
-          <w:hyperlink w:anchor="_Toc48743943" w:history="1">
+          <w:hyperlink w:anchor="_Toc51441375" w:history="1">
             <w:r>
               <w:rPr>
                 <w:rStyle w:val="Hyperlink"/>
@@ -231,7 +231,7 @@
                 <w:noProof/>
                 <w:webHidden/>
               </w:rPr>
-              <w:instrText xml:space="preserve"> PAGEREF _Toc48743943 \h </w:instrText>
+              <w:instrText xml:space="preserve"> PAGEREF _Toc51441375 \h </w:instrText>
             </w:r>
             <w:r>
               <w:rPr>
@@ -275,7 +275,7 @@
               <w:szCs w:val="22"/>
             </w:rPr>
           </w:pPr>
-          <w:hyperlink w:anchor="_Toc48743944" w:history="1">
+          <w:hyperlink w:anchor="_Toc51441376" w:history="1">
             <w:r>
               <w:rPr>
                 <w:rStyle w:val="Hyperlink"/>
@@ -302,7 +302,7 @@
                 <w:noProof/>
                 <w:webHidden/>
               </w:rPr>
-              <w:instrText xml:space="preserve"> PAGEREF _Toc48743944 \h </w:instrText>
+              <w:instrText xml:space="preserve"> PAGEREF _Toc51441376 \h </w:instrText>
             </w:r>
             <w:r>
               <w:rPr>
@@ -346,7 +346,7 @@
               <w:szCs w:val="22"/>
             </w:rPr>
           </w:pPr>
-          <w:hyperlink w:anchor="_Toc48743945" w:history="1">
+          <w:hyperlink w:anchor="_Toc51441377" w:history="1">
             <w:r>
               <w:rPr>
                 <w:rStyle w:val="Hyperlink"/>
@@ -373,7 +373,7 @@
                 <w:noProof/>
                 <w:webHidden/>
               </w:rPr>
-              <w:instrText xml:space="preserve"> PAGEREF _Toc48743945 \h </w:instrText>
+              <w:instrText xml:space="preserve"> PAGEREF _Toc51441377 \h </w:instrText>
             </w:r>
             <w:r>
               <w:rPr>
@@ -417,7 +417,7 @@
               <w:szCs w:val="22"/>
             </w:rPr>
           </w:pPr>
-          <w:hyperlink w:anchor="_Toc48743946" w:history="1">
+          <w:hyperlink w:anchor="_Toc51441378" w:history="1">
             <w:r>
               <w:rPr>
                 <w:rStyle w:val="Hyperlink"/>
@@ -444,7 +444,7 @@
                 <w:noProof/>
                 <w:webHidden/>
               </w:rPr>
-              <w:instrText xml:space="preserve"> PAGEREF _Toc48743946 \h </w:instrText>
+              <w:instrText xml:space="preserve"> PAGEREF _Toc51441378 \h </w:instrText>
             </w:r>
             <w:r>
               <w:rPr>
@@ -488,13 +488,13 @@
               <w:szCs w:val="22"/>
             </w:rPr>
           </w:pPr>
-          <w:hyperlink w:anchor="_Toc48743947" w:history="1">
+          <w:hyperlink w:anchor="_Toc51441379" w:history="1">
             <w:r>
               <w:rPr>
                 <w:rStyle w:val="Hyperlink"/>
                 <w:noProof/>
               </w:rPr>
-              <w:t>Defining Technology</w:t>
+              <w:t>Purpose of Proposed Study</w:t>
             </w:r>
             <w:r>
               <w:rPr>
@@ -515,7 +515,7 @@
                 <w:noProof/>
                 <w:webHidden/>
               </w:rPr>
-              <w:instrText xml:space="preserve"> PAGEREF _Toc48743947 \h </w:instrText>
+              <w:instrText xml:space="preserve"> PAGEREF _Toc51441379 \h </w:instrText>
             </w:r>
             <w:r>
               <w:rPr>
@@ -535,7 +535,7 @@
                 <w:noProof/>
                 <w:webHidden/>
               </w:rPr>
-              <w:t>8</w:t>
+              <w:t>7</w:t>
             </w:r>
             <w:r>
               <w:rPr>
@@ -559,13 +559,13 @@
               <w:szCs w:val="22"/>
             </w:rPr>
           </w:pPr>
-          <w:hyperlink w:anchor="_Toc48743948" w:history="1">
+          <w:hyperlink w:anchor="_Toc51441380" w:history="1">
             <w:r>
               <w:rPr>
                 <w:rStyle w:val="Hyperlink"/>
                 <w:noProof/>
               </w:rPr>
-              <w:t>Conceptualizing University Technology Transfer</w:t>
+              <w:t>Defining Technology</w:t>
             </w:r>
             <w:r>
               <w:rPr>
@@ -586,7 +586,7 @@
                 <w:noProof/>
                 <w:webHidden/>
               </w:rPr>
-              <w:instrText xml:space="preserve"> PAGEREF _Toc48743948 \h </w:instrText>
+              <w:instrText xml:space="preserve"> PAGEREF _Toc51441380 \h </w:instrText>
             </w:r>
             <w:r>
               <w:rPr>
@@ -606,16 +606,7 @@
                 <w:noProof/>
                 <w:webHidden/>
               </w:rPr>
-              <w:t>1</w:t>
-            </w:r>
-            <w:bookmarkStart w:id="0" w:name="_GoBack"/>
-            <w:bookmarkEnd w:id="0"/>
-            <w:r>
-              <w:rPr>
-                <w:noProof/>
-                <w:webHidden/>
-              </w:rPr>
-              <w:t>4</w:t>
+              <w:t>8</w:t>
             </w:r>
             <w:r>
               <w:rPr>
@@ -639,13 +630,13 @@
               <w:szCs w:val="22"/>
             </w:rPr>
           </w:pPr>
-          <w:hyperlink w:anchor="_Toc48743949" w:history="1">
+          <w:hyperlink w:anchor="_Toc51441381" w:history="1">
             <w:r>
               <w:rPr>
                 <w:rStyle w:val="Hyperlink"/>
                 <w:noProof/>
               </w:rPr>
-              <w:t>Characterizing Development Stage</w:t>
+              <w:t>Conceptualizing University Technology Transfer</w:t>
             </w:r>
             <w:r>
               <w:rPr>
@@ -666,7 +657,7 @@
                 <w:noProof/>
                 <w:webHidden/>
               </w:rPr>
-              <w:instrText xml:space="preserve"> PAGEREF _Toc48743949 \h </w:instrText>
+              <w:instrText xml:space="preserve"> PAGEREF _Toc51441381 \h </w:instrText>
             </w:r>
             <w:r>
               <w:rPr>
@@ -686,7 +677,7 @@
                 <w:noProof/>
                 <w:webHidden/>
               </w:rPr>
-              <w:t>19</w:t>
+              <w:t>14</w:t>
             </w:r>
             <w:r>
               <w:rPr>
@@ -710,12 +701,83 @@
               <w:szCs w:val="22"/>
             </w:rPr>
           </w:pPr>
-          <w:hyperlink w:anchor="_Toc48743950" w:history="1">
+          <w:hyperlink w:anchor="_Toc51441382" w:history="1">
             <w:r>
               <w:rPr>
                 <w:rStyle w:val="Hyperlink"/>
                 <w:noProof/>
               </w:rPr>
+              <w:t>Characterizing Development Stage</w:t>
+            </w:r>
+            <w:r>
+              <w:rPr>
+                <w:noProof/>
+                <w:webHidden/>
+              </w:rPr>
+              <w:tab/>
+            </w:r>
+            <w:r>
+              <w:rPr>
+                <w:noProof/>
+                <w:webHidden/>
+              </w:rPr>
+              <w:fldChar w:fldCharType="begin"/>
+            </w:r>
+            <w:r>
+              <w:rPr>
+                <w:noProof/>
+                <w:webHidden/>
+              </w:rPr>
+              <w:instrText xml:space="preserve"> PAGEREF _Toc51441382 \h </w:instrText>
+            </w:r>
+            <w:r>
+              <w:rPr>
+                <w:noProof/>
+                <w:webHidden/>
+              </w:rPr>
+            </w:r>
+            <w:r>
+              <w:rPr>
+                <w:noProof/>
+                <w:webHidden/>
+              </w:rPr>
+              <w:fldChar w:fldCharType="separate"/>
+            </w:r>
+            <w:r>
+              <w:rPr>
+                <w:noProof/>
+                <w:webHidden/>
+              </w:rPr>
+              <w:t>19</w:t>
+            </w:r>
+            <w:r>
+              <w:rPr>
+                <w:noProof/>
+                <w:webHidden/>
+              </w:rPr>
+              <w:fldChar w:fldCharType="end"/>
+            </w:r>
+          </w:hyperlink>
+        </w:p>
+        <w:p>
+          <w:pPr>
+            <w:pStyle w:val="TOC2"/>
+            <w:tabs>
+              <w:tab w:val="right" w:leader="dot" w:pos="9350"/>
+            </w:tabs>
+            <w:rPr>
+              <w:rFonts w:asciiTheme="minorHAnsi" w:eastAsiaTheme="minorEastAsia" w:hAnsiTheme="minorHAnsi" w:cstheme="minorBidi"/>
+              <w:noProof/>
+              <w:sz w:val="22"/>
+              <w:szCs w:val="22"/>
+            </w:rPr>
+          </w:pPr>
+          <w:hyperlink w:anchor="_Toc51441383" w:history="1">
+            <w:r>
+              <w:rPr>
+                <w:rStyle w:val="Hyperlink"/>
+                <w:noProof/>
+              </w:rPr>
               <w:t>Approach to Examining the Topic</w:t>
             </w:r>
             <w:r>
@@ -737,7 +799,7 @@
                 <w:noProof/>
                 <w:webHidden/>
               </w:rPr>
-              <w:instrText xml:space="preserve"> PAGEREF _Toc48743950 \h </w:instrText>
+              <w:instrText xml:space="preserve"> PAGEREF _Toc51441383 \h </w:instrText>
             </w:r>
             <w:r>
               <w:rPr>
@@ -781,7 +843,7 @@
               <w:szCs w:val="22"/>
             </w:rPr>
           </w:pPr>
-          <w:hyperlink w:anchor="_Toc48743951" w:history="1">
+          <w:hyperlink w:anchor="_Toc51441384" w:history="1">
             <w:r>
               <w:rPr>
                 <w:rStyle w:val="Hyperlink"/>
@@ -808,7 +870,7 @@
                 <w:noProof/>
                 <w:webHidden/>
               </w:rPr>
-              <w:instrText xml:space="preserve"> PAGEREF _Toc48743951 \h </w:instrText>
+              <w:instrText xml:space="preserve"> PAGEREF _Toc51441384 \h </w:instrText>
             </w:r>
             <w:r>
               <w:rPr>
@@ -852,7 +914,7 @@
               <w:szCs w:val="22"/>
             </w:rPr>
           </w:pPr>
-          <w:hyperlink w:anchor="_Toc48743952" w:history="1">
+          <w:hyperlink w:anchor="_Toc51441385" w:history="1">
             <w:r>
               <w:rPr>
                 <w:rStyle w:val="Hyperlink"/>
@@ -879,7 +941,7 @@
                 <w:noProof/>
                 <w:webHidden/>
               </w:rPr>
-              <w:instrText xml:space="preserve"> PAGEREF _Toc48743952 \h </w:instrText>
+              <w:instrText xml:space="preserve"> PAGEREF _Toc51441385 \h </w:instrText>
             </w:r>
             <w:r>
               <w:rPr>
@@ -923,7 +985,7 @@
               <w:szCs w:val="22"/>
             </w:rPr>
           </w:pPr>
-          <w:hyperlink w:anchor="_Toc48743953" w:history="1">
+          <w:hyperlink w:anchor="_Toc51441386" w:history="1">
             <w:r>
               <w:rPr>
                 <w:rStyle w:val="Hyperlink"/>
@@ -950,7 +1012,7 @@
                 <w:noProof/>
                 <w:webHidden/>
               </w:rPr>
-              <w:instrText xml:space="preserve"> PAGEREF _Toc48743953 \h </w:instrText>
+              <w:instrText xml:space="preserve"> PAGEREF _Toc51441386 \h </w:instrText>
             </w:r>
             <w:r>
               <w:rPr>
@@ -994,7 +1056,7 @@
               <w:szCs w:val="22"/>
             </w:rPr>
           </w:pPr>
-          <w:hyperlink w:anchor="_Toc48743954" w:history="1">
+          <w:hyperlink w:anchor="_Toc51441387" w:history="1">
             <w:r>
               <w:rPr>
                 <w:rStyle w:val="Hyperlink"/>
@@ -1021,7 +1083,7 @@
                 <w:noProof/>
                 <w:webHidden/>
               </w:rPr>
-              <w:instrText xml:space="preserve"> PAGEREF _Toc48743954 \h </w:instrText>
+              <w:instrText xml:space="preserve"> PAGEREF _Toc51441387 \h </w:instrText>
             </w:r>
             <w:r>
               <w:rPr>
@@ -1065,7 +1127,7 @@
               <w:szCs w:val="22"/>
             </w:rPr>
           </w:pPr>
-          <w:hyperlink w:anchor="_Toc48743955" w:history="1">
+          <w:hyperlink w:anchor="_Toc51441388" w:history="1">
             <w:r>
               <w:rPr>
                 <w:rStyle w:val="Hyperlink"/>
@@ -1092,7 +1154,7 @@
                 <w:noProof/>
                 <w:webHidden/>
               </w:rPr>
-              <w:instrText xml:space="preserve"> PAGEREF _Toc48743955 \h </w:instrText>
+              <w:instrText xml:space="preserve"> PAGEREF _Toc51441388 \h </w:instrText>
             </w:r>
             <w:r>
               <w:rPr>
@@ -1136,7 +1198,7 @@
               <w:szCs w:val="22"/>
             </w:rPr>
           </w:pPr>
-          <w:hyperlink w:anchor="_Toc48743956" w:history="1">
+          <w:hyperlink w:anchor="_Toc51441389" w:history="1">
             <w:r>
               <w:rPr>
                 <w:rStyle w:val="Hyperlink"/>
@@ -1163,7 +1225,7 @@
                 <w:noProof/>
                 <w:webHidden/>
               </w:rPr>
-              <w:instrText xml:space="preserve"> PAGEREF _Toc48743956 \h </w:instrText>
+              <w:instrText xml:space="preserve"> PAGEREF _Toc51441389 \h </w:instrText>
             </w:r>
             <w:r>
               <w:rPr>
@@ -1207,7 +1269,7 @@
               <w:szCs w:val="22"/>
             </w:rPr>
           </w:pPr>
-          <w:hyperlink w:anchor="_Toc48743957" w:history="1">
+          <w:hyperlink w:anchor="_Toc51441390" w:history="1">
             <w:r>
               <w:rPr>
                 <w:rStyle w:val="Hyperlink"/>
@@ -1234,7 +1296,7 @@
                 <w:noProof/>
                 <w:webHidden/>
               </w:rPr>
-              <w:instrText xml:space="preserve"> PAGEREF _Toc48743957 \h </w:instrText>
+              <w:instrText xml:space="preserve"> PAGEREF _Toc51441390 \h </w:instrText>
             </w:r>
             <w:r>
               <w:rPr>
@@ -1278,7 +1340,7 @@
               <w:szCs w:val="22"/>
             </w:rPr>
           </w:pPr>
-          <w:hyperlink w:anchor="_Toc48743958" w:history="1">
+          <w:hyperlink w:anchor="_Toc51441391" w:history="1">
             <w:r>
               <w:rPr>
                 <w:rStyle w:val="Hyperlink"/>
@@ -1305,7 +1367,7 @@
                 <w:noProof/>
                 <w:webHidden/>
               </w:rPr>
-              <w:instrText xml:space="preserve"> PAGEREF _Toc48743958 \h </w:instrText>
+              <w:instrText xml:space="preserve"> PAGEREF _Toc51441391 \h </w:instrText>
             </w:r>
             <w:r>
               <w:rPr>
@@ -1349,7 +1411,7 @@
               <w:szCs w:val="22"/>
             </w:rPr>
           </w:pPr>
-          <w:hyperlink w:anchor="_Toc48743959" w:history="1">
+          <w:hyperlink w:anchor="_Toc51441392" w:history="1">
             <w:r>
               <w:rPr>
                 <w:rStyle w:val="Hyperlink"/>
@@ -1376,7 +1438,7 @@
                 <w:noProof/>
                 <w:webHidden/>
               </w:rPr>
-              <w:instrText xml:space="preserve"> PAGEREF _Toc48743959 \h </w:instrText>
+              <w:instrText xml:space="preserve"> PAGEREF _Toc51441392 \h </w:instrText>
             </w:r>
             <w:r>
               <w:rPr>
@@ -1420,7 +1482,7 @@
               <w:szCs w:val="22"/>
             </w:rPr>
           </w:pPr>
-          <w:hyperlink w:anchor="_Toc48743960" w:history="1">
+          <w:hyperlink w:anchor="_Toc51441393" w:history="1">
             <w:r>
               <w:rPr>
                 <w:rStyle w:val="Hyperlink"/>
@@ -1447,7 +1509,7 @@
                 <w:noProof/>
                 <w:webHidden/>
               </w:rPr>
-              <w:instrText xml:space="preserve"> PAGEREF _Toc48743960 \h </w:instrText>
+              <w:instrText xml:space="preserve"> PAGEREF _Toc51441393 \h </w:instrText>
             </w:r>
             <w:r>
               <w:rPr>
@@ -1491,7 +1553,7 @@
               <w:szCs w:val="22"/>
             </w:rPr>
           </w:pPr>
-          <w:hyperlink w:anchor="_Toc48743961" w:history="1">
+          <w:hyperlink w:anchor="_Toc51441394" w:history="1">
             <w:r>
               <w:rPr>
                 <w:rStyle w:val="Hyperlink"/>
@@ -1518,7 +1580,7 @@
                 <w:noProof/>
                 <w:webHidden/>
               </w:rPr>
-              <w:instrText xml:space="preserve"> PAGEREF _Toc48743961 \h </w:instrText>
+              <w:instrText xml:space="preserve"> PAGEREF _Toc51441394 \h </w:instrText>
             </w:r>
             <w:r>
               <w:rPr>
@@ -1562,7 +1624,7 @@
               <w:szCs w:val="22"/>
             </w:rPr>
           </w:pPr>
-          <w:hyperlink w:anchor="_Toc48743962" w:history="1">
+          <w:hyperlink w:anchor="_Toc51441395" w:history="1">
             <w:r>
               <w:rPr>
                 <w:rStyle w:val="Hyperlink"/>
@@ -1589,7 +1651,7 @@
                 <w:noProof/>
                 <w:webHidden/>
               </w:rPr>
-              <w:instrText xml:space="preserve"> PAGEREF _Toc48743962 \h </w:instrText>
+              <w:instrText xml:space="preserve"> PAGEREF _Toc51441395 \h </w:instrText>
             </w:r>
             <w:r>
               <w:rPr>
@@ -1633,7 +1695,7 @@
               <w:szCs w:val="22"/>
             </w:rPr>
           </w:pPr>
-          <w:hyperlink w:anchor="_Toc48743963" w:history="1">
+          <w:hyperlink w:anchor="_Toc51441396" w:history="1">
             <w:r>
               <w:rPr>
                 <w:rStyle w:val="Hyperlink"/>
@@ -1660,7 +1722,7 @@
                 <w:noProof/>
                 <w:webHidden/>
               </w:rPr>
-              <w:instrText xml:space="preserve"> PAGEREF _Toc48743963 \h </w:instrText>
+              <w:instrText xml:space="preserve"> PAGEREF _Toc51441396 \h </w:instrText>
             </w:r>
             <w:r>
               <w:rPr>
@@ -1704,7 +1766,7 @@
               <w:szCs w:val="22"/>
             </w:rPr>
           </w:pPr>
-          <w:hyperlink w:anchor="_Toc48743964" w:history="1">
+          <w:hyperlink w:anchor="_Toc51441397" w:history="1">
             <w:r>
               <w:rPr>
                 <w:rStyle w:val="Hyperlink"/>
@@ -1731,7 +1793,7 @@
                 <w:noProof/>
                 <w:webHidden/>
               </w:rPr>
-              <w:instrText xml:space="preserve"> PAGEREF _Toc48743964 \h </w:instrText>
+              <w:instrText xml:space="preserve"> PAGEREF _Toc51441397 \h </w:instrText>
             </w:r>
             <w:r>
               <w:rPr>
@@ -1775,7 +1837,7 @@
               <w:szCs w:val="22"/>
             </w:rPr>
           </w:pPr>
-          <w:hyperlink w:anchor="_Toc48743965" w:history="1">
+          <w:hyperlink w:anchor="_Toc51441398" w:history="1">
             <w:r>
               <w:rPr>
                 <w:rStyle w:val="Hyperlink"/>
@@ -1802,7 +1864,7 @@
                 <w:noProof/>
                 <w:webHidden/>
               </w:rPr>
-              <w:instrText xml:space="preserve"> PAGEREF _Toc48743965 \h </w:instrText>
+              <w:instrText xml:space="preserve"> PAGEREF _Toc51441398 \h </w:instrText>
             </w:r>
             <w:r>
               <w:rPr>
@@ -1846,7 +1908,7 @@
               <w:szCs w:val="22"/>
             </w:rPr>
           </w:pPr>
-          <w:hyperlink w:anchor="_Toc48743966" w:history="1">
+          <w:hyperlink w:anchor="_Toc51441399" w:history="1">
             <w:r>
               <w:rPr>
                 <w:rStyle w:val="Hyperlink"/>
@@ -1873,7 +1935,7 @@
                 <w:noProof/>
                 <w:webHidden/>
               </w:rPr>
-              <w:instrText xml:space="preserve"> PAGEREF _Toc48743966 \h </w:instrText>
+              <w:instrText xml:space="preserve"> PAGEREF _Toc51441399 \h </w:instrText>
             </w:r>
             <w:r>
               <w:rPr>
@@ -1917,7 +1979,7 @@
               <w:szCs w:val="22"/>
             </w:rPr>
           </w:pPr>
-          <w:hyperlink w:anchor="_Toc48743967" w:history="1">
+          <w:hyperlink w:anchor="_Toc51441400" w:history="1">
             <w:r>
               <w:rPr>
                 <w:rStyle w:val="Hyperlink"/>
@@ -1944,7 +2006,7 @@
                 <w:noProof/>
                 <w:webHidden/>
               </w:rPr>
-              <w:instrText xml:space="preserve"> PAGEREF _Toc48743967 \h </w:instrText>
+              <w:instrText xml:space="preserve"> PAGEREF _Toc51441400 \h </w:instrText>
             </w:r>
             <w:r>
               <w:rPr>
@@ -2010,7 +2072,7 @@
       <w:pPr>
         <w:pStyle w:val="LiteratureReviewHeader1"/>
       </w:pPr>
-      <w:bookmarkStart w:id="1" w:name="_Toc48743943"/>
+      <w:bookmarkStart w:id="0" w:name="_Toc51441375"/>
       <w:r>
         <w:lastRenderedPageBreak/>
         <w:t xml:space="preserve">List of </w:t>
@@ -2018,7 +2080,7 @@
       <w:r>
         <w:t>Tables</w:t>
       </w:r>
-      <w:bookmarkEnd w:id="1"/>
+      <w:bookmarkEnd w:id="0"/>
     </w:p>
     <w:p>
       <w:pPr>
@@ -2396,12 +2458,12 @@
       <w:pPr>
         <w:pStyle w:val="LiteratureReviewHeader1"/>
       </w:pPr>
-      <w:bookmarkStart w:id="2" w:name="_Toc48743944"/>
+      <w:bookmarkStart w:id="1" w:name="_Toc51441376"/>
       <w:r>
         <w:lastRenderedPageBreak/>
         <w:t>List of Figures</w:t>
       </w:r>
-      <w:bookmarkEnd w:id="2"/>
+      <w:bookmarkEnd w:id="1"/>
     </w:p>
     <w:p>
       <w:pPr>
@@ -2497,12 +2559,12 @@
       <w:pPr>
         <w:pStyle w:val="LiteratureReviewHeader1"/>
       </w:pPr>
-      <w:bookmarkStart w:id="3" w:name="_Toc48743945"/>
+      <w:bookmarkStart w:id="2" w:name="_Toc51441377"/>
       <w:r>
         <w:lastRenderedPageBreak/>
         <w:t>Abstract</w:t>
       </w:r>
-      <w:bookmarkEnd w:id="3"/>
+      <w:bookmarkEnd w:id="2"/>
     </w:p>
     <w:p>
       <w:r>
@@ -2700,7 +2762,7 @@
       <w:pPr>
         <w:pStyle w:val="LiteratureReviewHeader1Bold"/>
       </w:pPr>
-      <w:bookmarkStart w:id="4" w:name="_Toc48743946"/>
+      <w:bookmarkStart w:id="3" w:name="_Toc51441378"/>
       <w:r>
         <w:lastRenderedPageBreak/>
         <w:t xml:space="preserve">Chapter 1 – </w:t>
@@ -2708,6 +2770,78 @@
       <w:r>
         <w:t>Introduction</w:t>
       </w:r>
+      <w:bookmarkEnd w:id="3"/>
+    </w:p>
+    <w:p>
+      <w:pPr>
+        <w:ind w:firstLine="720"/>
+      </w:pPr>
+      <w:r>
+        <w:t>Scholars generally define public policy</w:t>
+      </w:r>
+      <w:r>
+        <w:t xml:space="preserve"> as some variation of the goal-oriented actions of government (</w:t>
+      </w:r>
+      <w:r>
+        <w:t>see</w:t>
+      </w:r>
+      <w:r>
+        <w:t>, e.g.,</w:t>
+      </w:r>
+      <w:r>
+        <w:t xml:space="preserve"> </w:t>
+      </w:r>
+      <w:r>
+        <w:t>Cairney, 2016</w:t>
+      </w:r>
+      <w:r>
+        <w:t xml:space="preserve">; </w:t>
+      </w:r>
+      <w:r>
+        <w:t>Dye, 1987; Wilson, 2006</w:t>
+      </w:r>
+      <w:r>
+        <w:t xml:space="preserve">).  </w:t>
+      </w:r>
+      <w:r>
+        <w:t>University t</w:t>
+      </w:r>
+      <w:r>
+        <w:t>echnology transfer is one of the areas where the federal government of the United States of America (U.S.) has implemented significant goal-oriented actions during the nation’s hist</w:t>
+      </w:r>
+      <w:r>
+        <w:t>ory, particularly in the last 75</w:t>
+      </w:r>
+      <w:r>
+        <w:t xml:space="preserve"> years.</w:t>
+      </w:r>
+      <w:r>
+        <w:t xml:space="preserve">  This is part of what makes </w:t>
+      </w:r>
+      <w:r>
+        <w:t xml:space="preserve">university </w:t>
+      </w:r>
+      <w:r>
+        <w:t xml:space="preserve">technology transfer an interesting and </w:t>
+      </w:r>
+      <w:r>
+        <w:t xml:space="preserve">worthy </w:t>
+      </w:r>
+      <w:r>
+        <w:t>topic for</w:t>
+      </w:r>
+      <w:r>
+        <w:t xml:space="preserve"> serious scholarly study in a social and public policy doctoral program.</w:t>
+      </w:r>
+    </w:p>
+    <w:p>
+      <w:pPr>
+        <w:pStyle w:val="LiteratureReviewHeader2Bold"/>
+      </w:pPr>
+      <w:bookmarkStart w:id="4" w:name="_Toc51441379"/>
+      <w:r>
+        <w:t>Purpose of Proposed Study</w:t>
+      </w:r>
       <w:bookmarkEnd w:id="4"/>
     </w:p>
     <w:p>
@@ -2715,102 +2849,177 @@
         <w:ind w:firstLine="720"/>
       </w:pPr>
       <w:r>
-        <w:t>Scholars generally define public policy</w:t>
-      </w:r>
-      <w:r>
-        <w:t xml:space="preserve"> as some variation of the goal-oriented actions of government (</w:t>
-      </w:r>
-      <w:r>
-        <w:t>see</w:t>
-      </w:r>
-      <w:r>
-        <w:t>, e.g.,</w:t>
+        <w:t xml:space="preserve">My interest in technology transfer policy in general, and policy regarding university technology transfer </w:t>
+      </w:r>
+      <w:r>
+        <w:t>more specifically</w:t>
+      </w:r>
+      <w:r>
+        <w:t xml:space="preserve">, is rooted in my professional </w:t>
+      </w:r>
+      <w:r>
+        <w:t>background</w:t>
+      </w:r>
+      <w:r>
+        <w:t xml:space="preserve">.  I have firsthand experience with the challenges of technology transfer having worked as a technology transfer professional in university settings for roughly 14 years.  I’m convinced it is an area </w:t>
+      </w:r>
+      <w:r>
+        <w:t xml:space="preserve">still </w:t>
+      </w:r>
+      <w:r>
+        <w:t xml:space="preserve">ripe for scholarly examination, </w:t>
+      </w:r>
+      <w:r>
+        <w:t>especially</w:t>
+      </w:r>
+      <w:r>
+        <w:t xml:space="preserve"> as it relates to U.S. public policy.</w:t>
+      </w:r>
+      <w:r>
+        <w:t xml:space="preserve">  Broadly spe</w:t>
+      </w:r>
+      <w:bookmarkStart w:id="5" w:name="_GoBack"/>
+      <w:bookmarkEnd w:id="5"/>
+      <w:r>
+        <w:t xml:space="preserve">aking, this </w:t>
+      </w:r>
+      <w:r>
+        <w:t xml:space="preserve">proposed </w:t>
+      </w:r>
+      <w:r>
+        <w:t>study aims to help practitioners and policymakers better understand why private sector organizations choose not to pursue the acquisition and use of university-created technologies that seem to align with their mission and profit motives even when the organizations appear to have the resources to do so.</w:t>
+      </w:r>
+    </w:p>
+    <w:p>
+      <w:pPr>
+        <w:ind w:firstLine="720"/>
+      </w:pPr>
+      <w:r>
+        <w:t xml:space="preserve">Technology transfer is a complex and difficult process.  </w:t>
+      </w:r>
+      <w:r>
+        <w:t>There are many challenges to producing the kind</w:t>
+      </w:r>
+      <w:r>
+        <w:t>s</w:t>
+      </w:r>
+      <w:r>
+        <w:t xml:space="preserve"> and level</w:t>
+      </w:r>
+      <w:r>
+        <w:t>s</w:t>
+      </w:r>
+      <w:r>
+        <w:t xml:space="preserve"> of o</w:t>
+      </w:r>
+      <w:r>
+        <w:t xml:space="preserve">utcomes desired from </w:t>
+      </w:r>
+      <w:r>
+        <w:t>technology transfer</w:t>
+      </w:r>
+      <w:r>
+        <w:t xml:space="preserve"> efforts in general and university technology transfer</w:t>
+      </w:r>
+      <w:r>
+        <w:t xml:space="preserve"> activities</w:t>
+      </w:r>
+      <w:r>
+        <w:t xml:space="preserve"> in specific</w:t>
+      </w:r>
+      <w:r>
+        <w:t xml:space="preserve">.  One issue that has peaked my interest is the notion common among technology transfer professionals that a technology must progress to a certain minimum stage of development before it can be successfully transferred to the private sector.  </w:t>
       </w:r>
       <w:r>
         <w:t xml:space="preserve"> </w:t>
       </w:r>
       <w:r>
-        <w:t>Cairney, 2016</w:t>
-      </w:r>
-      <w:r>
-        <w:t xml:space="preserve">; </w:t>
-      </w:r>
-      <w:r>
-        <w:t>Dye, 1987; Wilson, 2006</w:t>
-      </w:r>
-      <w:r>
-        <w:t xml:space="preserve">).  </w:t>
-      </w:r>
-      <w:r>
-        <w:t>University t</w:t>
-      </w:r>
-      <w:r>
-        <w:t>echnology transfer is one of the areas where the federal government of the United States of America (U.S.) has implemented significant goal-oriented actions during the nation’s hist</w:t>
-      </w:r>
-      <w:r>
-        <w:t>ory, particularly in the last 75</w:t>
-      </w:r>
-      <w:r>
-        <w:t xml:space="preserve"> years.</w:t>
-      </w:r>
-      <w:r>
-        <w:t xml:space="preserve">  This is part of what makes </w:t>
-      </w:r>
-      <w:r>
-        <w:t xml:space="preserve">university </w:t>
-      </w:r>
-      <w:r>
-        <w:t xml:space="preserve">technology transfer an interesting and </w:t>
-      </w:r>
-      <w:r>
-        <w:t xml:space="preserve">worthy </w:t>
-      </w:r>
-      <w:r>
-        <w:t>topic for</w:t>
-      </w:r>
-      <w:r>
-        <w:t xml:space="preserve"> serious scholarly study in a social and public policy doctoral program.</w:t>
-      </w:r>
+        <w:t>As such, t</w:t>
+      </w:r>
+      <w:r>
+        <w:t xml:space="preserve">he proposed study aims to examine the popular belief among technology </w:t>
+      </w:r>
+      <w:r>
+        <w:lastRenderedPageBreak/>
+        <w:t>transfer professionals that the development stage of a technology influences the likelihood that it will be successfully transferred to the private sector for use that benefits the public interest.</w:t>
+      </w:r>
+      <w:r>
+        <w:t xml:space="preserve">  </w:t>
+      </w:r>
+      <w:r>
+        <w:t>If an effect is found, this proposed study also seeks to determine the causal mechanism for it.</w:t>
+      </w:r>
+    </w:p>
+    <w:p>
+      <w:pPr>
+        <w:pStyle w:val="LiteratureReviewHeader2Bold"/>
+      </w:pPr>
+      <w:bookmarkStart w:id="6" w:name="_Toc51441380"/>
+      <w:r>
+        <w:t xml:space="preserve">Defining </w:t>
+      </w:r>
+      <w:r>
+        <w:t>Technology</w:t>
+      </w:r>
+      <w:bookmarkEnd w:id="6"/>
     </w:p>
     <w:p>
       <w:pPr>
         <w:ind w:firstLine="720"/>
       </w:pPr>
       <w:r>
-        <w:t xml:space="preserve">My interest in technology transfer policy in general, and policy regarding university technology transfer </w:t>
-      </w:r>
-      <w:r>
-        <w:t>more specifically</w:t>
-      </w:r>
-      <w:r>
-        <w:t xml:space="preserve">, is rooted in my professional </w:t>
-      </w:r>
-      <w:r>
-        <w:t>background</w:t>
-      </w:r>
-      <w:r>
-        <w:t xml:space="preserve">.  I have firsthand experience with the challenges of technology transfer having worked as a technology transfer professional in university settings for roughly 14 years.  I’m convinced it is an area </w:t>
-      </w:r>
-      <w:r>
-        <w:t xml:space="preserve">still </w:t>
-      </w:r>
-      <w:r>
-        <w:t xml:space="preserve">ripe for scholarly examination, </w:t>
-      </w:r>
-      <w:r>
-        <w:t>especially</w:t>
-      </w:r>
-      <w:r>
-        <w:t xml:space="preserve"> as it relates to U.S. public policy.</w:t>
-      </w:r>
-      <w:r>
-        <w:t xml:space="preserve">  Broadly speaking, this </w:t>
-      </w:r>
-      <w:r>
-        <w:t xml:space="preserve">proposed </w:t>
-      </w:r>
-      <w:r>
-        <w:t>study aims to help practitioners and policymakers better understand why private sector organizations choose not to pursue the acquisition and use of university-created technologies that seem to align with their mission and profit motives even when the organizations appear to have the resources to do so.</w:t>
+        <w:t>To engage in product</w:t>
+      </w:r>
+      <w:r>
+        <w:t>ive</w:t>
+      </w:r>
+      <w:r>
+        <w:t xml:space="preserve"> discourse about a subject, it’s necessary for everyone to have a clear understanding of the topic of discussion.  As such, I begin by defining what I mean by the term “technology.”  </w:t>
+      </w:r>
+      <w:r>
+        <w:t>T</w:t>
+      </w:r>
+      <w:r>
+        <w:t>here is no universally accepted definition</w:t>
+      </w:r>
+      <w:r>
+        <w:t xml:space="preserve"> of technology</w:t>
+      </w:r>
+      <w:r>
+        <w:t>, either culturally or</w:t>
+      </w:r>
+      <w:r>
+        <w:t xml:space="preserve"> in the context of U.S. public policy.  </w:t>
+      </w:r>
+      <w:r>
+        <w:t xml:space="preserve">In fact, there is significant debate among scholars about the definition of the term.  Bozeman (2000) noted the challenge that defining technology and measuring the technology transfer phenomenon posed for researchers.  </w:t>
+      </w:r>
+      <w:r>
+        <w:t>B</w:t>
+      </w:r>
+      <w:r>
+        <w:t xml:space="preserve">ased on </w:t>
+      </w:r>
+      <w:r>
+        <w:t>my review of the literature, I conclude</w:t>
+      </w:r>
+      <w:r>
+        <w:t xml:space="preserve"> </w:t>
+      </w:r>
+      <w:r>
+        <w:t xml:space="preserve">that it </w:t>
+      </w:r>
+      <w:r>
+        <w:t>is entirely appropriate to conceptual</w:t>
+      </w:r>
+      <w:r>
+        <w:t>i</w:t>
+      </w:r>
+      <w:r>
+        <w:t>ze technology in terms of information</w:t>
+      </w:r>
+      <w:r>
+        <w:t>.</w:t>
       </w:r>
     </w:p>
     <w:p>
@@ -2818,193 +3027,61 @@
         <w:ind w:firstLine="720"/>
       </w:pPr>
       <w:r>
-        <w:t xml:space="preserve">Technology transfer is a complex and difficult process.  </w:t>
-      </w:r>
-      <w:r>
-        <w:t>There are many challenges to producing the kind</w:t>
-      </w:r>
-      <w:r>
-        <w:t>s</w:t>
-      </w:r>
-      <w:r>
-        <w:t xml:space="preserve"> and level</w:t>
-      </w:r>
-      <w:r>
-        <w:t>s</w:t>
-      </w:r>
-      <w:r>
-        <w:t xml:space="preserve"> of o</w:t>
-      </w:r>
-      <w:r>
-        <w:t xml:space="preserve">utcomes desired from </w:t>
-      </w:r>
-      <w:r>
-        <w:t>technology transfer</w:t>
-      </w:r>
-      <w:r>
-        <w:t xml:space="preserve"> efforts in general and university technology transfer</w:t>
-      </w:r>
-      <w:r>
-        <w:t xml:space="preserve"> activities</w:t>
-      </w:r>
-      <w:r>
-        <w:t xml:space="preserve"> in specific</w:t>
-      </w:r>
-      <w:r>
-        <w:t xml:space="preserve">.  One issue that has peaked my interest is the notion common among technology transfer professionals that a technology must progress to a certain minimum stage of development before it can be successfully transferred to the private sector.  </w:t>
+        <w:t xml:space="preserve">For the purposes of the proposed study, I </w:t>
+      </w:r>
+      <w:r>
+        <w:t xml:space="preserve">define </w:t>
+      </w:r>
+      <w:r>
+        <w:t>technology as culturally-influenced informa</w:t>
+      </w:r>
+      <w:r>
+        <w:t xml:space="preserve">tion that social actors </w:t>
+      </w:r>
+      <w:r>
+        <w:t>use to pursue the object</w:t>
+      </w:r>
+      <w:r>
+        <w:t>ives</w:t>
+      </w:r>
+      <w:r>
+        <w:t xml:space="preserve"> of their motivations.  This information is embodied in such a manner to enable, hinder, or otherwise control its access and use.</w:t>
       </w:r>
       <w:r>
         <w:t xml:space="preserve"> </w:t>
       </w:r>
       <w:r>
-        <w:t>As such, t</w:t>
-      </w:r>
-      <w:r>
-        <w:t xml:space="preserve">he proposed study aims to examine the popular belief among technology transfer professionals that the development stage of a technology influences the likelihood that it </w:t>
+        <w:t xml:space="preserve"> </w:t>
+      </w:r>
+      <w:r>
+        <w:t xml:space="preserve">This </w:t>
+      </w:r>
+      <w:r>
+        <w:t xml:space="preserve">definition </w:t>
+      </w:r>
+      <w:r>
+        <w:t xml:space="preserve">is consistent with the observation by Lall (2001) that technology must be embodied in specific items.  </w:t>
+      </w:r>
+    </w:p>
+    <w:p>
+      <w:pPr>
+        <w:ind w:firstLine="720"/>
+      </w:pPr>
+      <w:r>
+        <w:t xml:space="preserve">This conceptualization of technology </w:t>
+      </w:r>
+      <w:r>
+        <w:t>can be broadly applied</w:t>
+      </w:r>
+      <w:r>
+        <w:t xml:space="preserve">.  For example, a journal article is simply information about a scientific phenomenon that is embodied in a periodical format to facilitate is dissemination and accessibility.  </w:t>
+      </w:r>
+      <w:r>
+        <w:t xml:space="preserve">A patent (under U.S. patent law) is simply information about a manufacture, method, or improvement to a manufacture or method that is embodied in documentation that conforms to guidelines dictated by the government to facilitate its accessibility and use while enabling the patent holder to leverage the coercive powers of the </w:t>
       </w:r>
       <w:r>
         <w:lastRenderedPageBreak/>
-        <w:t>will be successfully transferred to the private sector for use that benefits the public interest.</w:t>
-      </w:r>
-      <w:r>
-        <w:t xml:space="preserve">  </w:t>
-      </w:r>
-      <w:r>
-        <w:t>If an effect is found, this proposed study also seeks to determine the causal mechanism for it.</w:t>
-      </w:r>
-    </w:p>
-    <w:p>
-      <w:pPr>
-        <w:pStyle w:val="LiteratureReviewHeader2Bold"/>
-      </w:pPr>
-      <w:bookmarkStart w:id="5" w:name="_Toc48743947"/>
-      <w:r>
-        <w:t xml:space="preserve">Defining </w:t>
-      </w:r>
-      <w:r>
-        <w:t>Technology</w:t>
-      </w:r>
-      <w:bookmarkEnd w:id="5"/>
-    </w:p>
-    <w:p>
-      <w:pPr>
-        <w:ind w:firstLine="720"/>
-      </w:pPr>
-      <w:r>
-        <w:t>To engage in product</w:t>
-      </w:r>
-      <w:r>
-        <w:t>ive</w:t>
-      </w:r>
-      <w:r>
-        <w:t xml:space="preserve"> discourse about a subject, it’s necessary for everyone to have a clear understanding of the topic of discussion.  As such, I begin by defining what I mean by the term “technology.”  </w:t>
-      </w:r>
-      <w:r>
-        <w:t>T</w:t>
-      </w:r>
-      <w:r>
-        <w:t>here is no universally accepted definition</w:t>
-      </w:r>
-      <w:r>
-        <w:t xml:space="preserve"> of technology</w:t>
-      </w:r>
-      <w:r>
-        <w:t>, either culturally or</w:t>
-      </w:r>
-      <w:r>
-        <w:t xml:space="preserve"> in the context of U.S. public policy.  </w:t>
-      </w:r>
-      <w:r>
-        <w:t xml:space="preserve">In fact, there is significant debate among scholars about the definition of the term.  Bozeman (2000) noted the challenge that defining technology and measuring the technology transfer phenomenon posed for researchers.  </w:t>
-      </w:r>
-      <w:r>
-        <w:t>B</w:t>
-      </w:r>
-      <w:r>
-        <w:t xml:space="preserve">ased on </w:t>
-      </w:r>
-      <w:r>
-        <w:t>my review of the literature, I conclude</w:t>
-      </w:r>
-      <w:r>
-        <w:t xml:space="preserve"> </w:t>
-      </w:r>
-      <w:r>
-        <w:t xml:space="preserve">that it </w:t>
-      </w:r>
-      <w:r>
-        <w:t>is entirely appropriate to conceptual</w:t>
-      </w:r>
-      <w:r>
-        <w:t>i</w:t>
-      </w:r>
-      <w:r>
-        <w:t>ze technology in terms of information</w:t>
-      </w:r>
-      <w:r>
-        <w:t>.</w:t>
-      </w:r>
-    </w:p>
-    <w:p>
-      <w:pPr>
-        <w:ind w:firstLine="720"/>
-      </w:pPr>
-      <w:r>
-        <w:t xml:space="preserve">For the purposes of the proposed study, I </w:t>
-      </w:r>
-      <w:r>
-        <w:t xml:space="preserve">define </w:t>
-      </w:r>
-      <w:r>
-        <w:t>technology as culturally-influenced informa</w:t>
-      </w:r>
-      <w:r>
-        <w:t xml:space="preserve">tion that social actors </w:t>
-      </w:r>
-      <w:r>
-        <w:t>use to pursue the object</w:t>
-      </w:r>
-      <w:r>
-        <w:t>ives</w:t>
-      </w:r>
-      <w:r>
-        <w:t xml:space="preserve"> of their motivations.  This information is embodied in such a manner to enable, hinder, or otherwise control its access and use.</w:t>
-      </w:r>
-      <w:r>
-        <w:t xml:space="preserve"> </w:t>
-      </w:r>
-      <w:r>
-        <w:t xml:space="preserve"> </w:t>
-      </w:r>
-      <w:r>
-        <w:t xml:space="preserve">This </w:t>
-      </w:r>
-      <w:r>
-        <w:t xml:space="preserve">definition </w:t>
-      </w:r>
-      <w:r>
-        <w:t xml:space="preserve">is consistent with the observation by Lall (2001) that technology must be embodied in specific items.  </w:t>
-      </w:r>
-    </w:p>
-    <w:p>
-      <w:pPr>
-        <w:ind w:firstLine="720"/>
-      </w:pPr>
-      <w:r>
-        <w:t xml:space="preserve">This conceptualization of technology </w:t>
-      </w:r>
-      <w:r>
-        <w:t>can be broadly applied</w:t>
-      </w:r>
-      <w:r>
-        <w:t xml:space="preserve">.  For example, a journal article is simply information about a scientific phenomenon that is embodied in a periodical format to facilitate is dissemination and accessibility.  </w:t>
-      </w:r>
-      <w:r>
-        <w:t xml:space="preserve">A patent (under U.S. patent law) is simply information about a manufacture, method, or improvement to a manufacture or method that is embodied in documentation that conforms to guidelines dictated by the government to facilitate its accessibility and use while enabling the patent holder to leverage the coercive powers of the state to prevent others from using the information for a specified period.  A trade secret is simply </w:t>
-      </w:r>
-      <w:r>
-        <w:lastRenderedPageBreak/>
-        <w:t>information about something that has inherent economic value that is embodied in documentation, human memory, and protocols to control its accessibility and use while preventing unwanted parties from accessing and using the information.  A Clovis point is simply information about using bifacial percussion flaking to create a projectile point that is embodied in physical form to facilitate its use to achieve an end.  A smartphone is information about using digital signals and electronic displays to communicate with others that is embodied in physical form to facilitate its use.</w:t>
+        <w:t>state to prevent others from using the information for a specified period.  A trade secret is simply information about something that has inherent economic value that is embodied in documentation, human memory, and protocols to control its accessibility and use while preventing unwanted parties from accessing and using the information.  A Clovis point is simply information about using bifacial percussion flaking to create a projectile point that is embodied in physical form to facilitate its use to achieve an end.  A smartphone is information about using digital signals and electronic displays to communicate with others that is embodied in physical form to facilitate its use.</w:t>
       </w:r>
       <w:r>
         <w:t xml:space="preserve">  All these examples repr</w:t>
@@ -3169,7 +3246,11 @@
         <w:t>Technik</w:t>
       </w:r>
       <w:r>
-        <w:t xml:space="preserve"> contributed significantly to the current confusion in the meaning of technology in the English language (</w:t>
+        <w:t xml:space="preserve"> contributed significantly to the current </w:t>
+      </w:r>
+      <w:r>
+        <w:lastRenderedPageBreak/>
+        <w:t>confusion in the meaning of technology in the English language (</w:t>
       </w:r>
       <w:r>
         <w:t xml:space="preserve">Mitchman &amp; Schatzberg, 2009; </w:t>
@@ -3192,26 +3273,96 @@
         <w:ind w:firstLine="720"/>
       </w:pPr>
       <w:r>
+        <w:t>Currently there are two primary schools of thought among English-speaking scholars regarding the definition of technology (</w:t>
+      </w:r>
+      <w:r>
+        <w:t xml:space="preserve">Mitchman &amp; Schatzberg, 2009; </w:t>
+      </w:r>
+      <w:r>
+        <w:t xml:space="preserve">Schatzberg, 2018).  The instrumental school is the dominant view and conceptualizes technology as tools or implements that serve practical purposes.  Proponents of the idea that technology determines culture (i.e., technological determinism) generally espouse this view.  Alternatively, the cultural school views technology as the “creative expression of human culture” (Schatzberg, p. 3).  Scholars in this camp point to the influence that human culture and agency has in shaping </w:t>
+      </w:r>
+      <w:r>
+        <w:t>the form of technology over time</w:t>
+      </w:r>
+      <w:r>
+        <w:t xml:space="preserve">.  Both these viewpoints seem to touch on fundamental truths about the nature of technology (Schatzberg) but neither serves as an adequate definition of technology in and of itself.  </w:t>
+      </w:r>
+      <w:r>
+        <w:t>As I see it, these viewpoints</w:t>
+      </w:r>
+      <w:r>
+        <w:t xml:space="preserve"> are not mutually exclusive.  Rather, they are essentially two sides of the same coin.</w:t>
+      </w:r>
+    </w:p>
+    <w:p>
+      <w:pPr>
+        <w:ind w:firstLine="720"/>
+      </w:pPr>
+      <w:r>
+        <w:t xml:space="preserve">In the early 1960s a definition of technology emerged in the English language that, although stable over the past </w:t>
+      </w:r>
+      <w:r>
+        <w:t>several decades</w:t>
+      </w:r>
+      <w:r>
+        <w:t xml:space="preserve">, is fairly muddled because it comprises three primary meanings </w:t>
+      </w:r>
+      <w:r>
+        <w:t>(Schatzberg, 2018)</w:t>
+      </w:r>
+      <w:r>
+        <w:t xml:space="preserve">.  The first meaning is </w:t>
+      </w:r>
+      <w:r>
+        <w:t>the application of science</w:t>
+      </w:r>
+      <w:r>
+        <w:t xml:space="preserve"> (i.e., applied science).  A second definition i</w:t>
+      </w:r>
+      <w:r>
+        <w:t>s an autonomous body of knowledge, practices, and artifacts (i.e., industrial arts).  Finally, a t</w:t>
+      </w:r>
+      <w:r>
+        <w:t>hird definition i</w:t>
+      </w:r>
+      <w:r>
+        <w:t>s technique (i.e., instrumental reason).</w:t>
+      </w:r>
+      <w:r>
+        <w:t xml:space="preserve">  According to Schatzberg, these meanings are incompatible with one another.  I would argue that they are </w:t>
+      </w:r>
+      <w:r>
+        <w:t xml:space="preserve">also </w:t>
+      </w:r>
+      <w:r>
+        <w:t>somewhat arbitrary categorizations derived from social machinations.</w:t>
+      </w:r>
+    </w:p>
+    <w:p>
+      <w:pPr>
+        <w:ind w:firstLine="720"/>
+      </w:pPr>
+      <w:r>
+        <w:t>Feibleman (1961) exemplified</w:t>
+      </w:r>
+      <w:r>
+        <w:t xml:space="preserve"> the quandary of conceptualizing technology.  Feibleman attempted to distinguish between pure science, applied science, technology, and engineering. </w:t>
+      </w:r>
+      <w:r>
+        <w:t xml:space="preserve"> His approach essentially placed</w:t>
+      </w:r>
+      <w:r>
+        <w:t xml:space="preserve"> these constructs on a continuum with each one building on the </w:t>
+      </w:r>
+      <w:r>
         <w:lastRenderedPageBreak/>
-        <w:t>Currently there are two primary schools of thought among English-speaking scholars regarding the definition of technology (</w:t>
-      </w:r>
-      <w:r>
-        <w:t xml:space="preserve">Mitchman &amp; Schatzberg, 2009; </w:t>
-      </w:r>
-      <w:r>
-        <w:t xml:space="preserve">Schatzberg, 2018).  The instrumental school is the dominant view and conceptualizes technology as tools or implements that serve practical purposes.  Proponents of the idea that technology determines culture (i.e., technological determinism) generally espouse this view.  Alternatively, the cultural school views technology as the “creative expression of human culture” (Schatzberg, p. 3).  Scholars in this camp point to the influence that human culture and agency has in shaping </w:t>
-      </w:r>
-      <w:r>
-        <w:t>the form of technology over time</w:t>
-      </w:r>
-      <w:r>
-        <w:t xml:space="preserve">.  Both these viewpoints seem to touch on fundamental truths about the nature of technology (Schatzberg) but neither serves as an adequate definition of technology in and of itself.  </w:t>
-      </w:r>
-      <w:r>
-        <w:t>As I see it, these viewpoints</w:t>
-      </w:r>
-      <w:r>
-        <w:t xml:space="preserve"> are not mutually exclusive.  Rather, they are essentially two sides of the same coin.</w:t>
+        <w:t>previous one.  Feibleman argued that pure science was systematic theoretical and experimental efforts to describe nature and discover laws with no concern for potential application.  Applied science was the application of pure science for improving human means and ends.  Fiebleman defined technology as improvements of instruments used to extend applied science.  This definition conforms to the instrumental reason conceptualization of technology.  Fiebleman argued that engineering was technology applied to specific situations.</w:t>
+      </w:r>
+      <w:r>
+        <w:t xml:space="preserve"> </w:t>
+      </w:r>
+      <w:r>
+        <w:t xml:space="preserve"> Fiebleman did note that scientific pursuits are not entirely pure science or applied science.  Moreover, he observed that both applied science and technology often revealed previously unknown scientific principles and natural laws.</w:t>
       </w:r>
     </w:p>
     <w:p>
@@ -3219,43 +3370,31 @@
         <w:ind w:firstLine="720"/>
       </w:pPr>
       <w:r>
-        <w:t xml:space="preserve">In the early 1960s a definition of technology emerged in the English language that, although stable over the past </w:t>
-      </w:r>
-      <w:r>
-        <w:t>several decades</w:t>
-      </w:r>
-      <w:r>
-        <w:t xml:space="preserve">, is fairly muddled because it comprises three primary meanings </w:t>
-      </w:r>
-      <w:r>
-        <w:t>(Schatzberg, 2018)</w:t>
-      </w:r>
-      <w:r>
-        <w:t xml:space="preserve">.  The first meaning is </w:t>
-      </w:r>
-      <w:r>
-        <w:t>the application of science</w:t>
-      </w:r>
-      <w:r>
-        <w:t xml:space="preserve"> (i.e., applied science).  A second definition i</w:t>
-      </w:r>
-      <w:r>
-        <w:t>s an autonomous body of knowledge, practices, and artifacts (i.e., industrial arts).  Finally, a t</w:t>
-      </w:r>
-      <w:r>
-        <w:t>hird definition i</w:t>
-      </w:r>
-      <w:r>
-        <w:t>s technique (i.e., instrumental reason).</w:t>
-      </w:r>
-      <w:r>
-        <w:t xml:space="preserve">  According to Schatzberg, these meanings are incompatible with one another.  I would argue that they are </w:t>
-      </w:r>
-      <w:r>
-        <w:t xml:space="preserve">also </w:t>
-      </w:r>
-      <w:r>
-        <w:t>somewhat arbitrary categorizations derived from social machinations.</w:t>
+        <w:t>The ambiguity regarding the conceptualization of technology is apparent in studies of technology transfer.  Typically, technology transfer studies have not</w:t>
+      </w:r>
+      <w:r>
+        <w:t xml:space="preserve"> bo</w:t>
+      </w:r>
+      <w:r>
+        <w:t xml:space="preserve">thered to define the term </w:t>
+      </w:r>
+      <w:r>
+        <w:rPr>
+          <w:i/>
+        </w:rPr>
+        <w:t>technology</w:t>
+      </w:r>
+      <w:r>
+        <w:t xml:space="preserve">.  </w:t>
+      </w:r>
+      <w:r>
+        <w:t>However, they generally seem</w:t>
+      </w:r>
+      <w:r>
+        <w:t xml:space="preserve"> to</w:t>
+      </w:r>
+      <w:r>
+        <w:t xml:space="preserve"> conform to the instrumental definition when operationalizing the concept.</w:t>
       </w:r>
     </w:p>
     <w:p>
@@ -3263,114 +3402,374 @@
         <w:ind w:firstLine="720"/>
       </w:pPr>
       <w:r>
-        <w:t>Feibleman (1961) exemplified</w:t>
-      </w:r>
-      <w:r>
-        <w:t xml:space="preserve"> the quandary of conceptualizing technology.  Feibleman attempted to distinguish between pure science, applied science, technology, and engineering. </w:t>
-      </w:r>
-      <w:r>
-        <w:t xml:space="preserve"> His approach essentially placed</w:t>
-      </w:r>
-      <w:r>
-        <w:t xml:space="preserve"> these constructs on a continuum with each one building on the previous one.  Feibleman argued that pure science was systematic theoretical and experimental efforts to describe nature and discover laws with no concern for potential application.  Applied </w:t>
+        <w:t xml:space="preserve">Anderson, Daim, &amp; Lavoie (2007); González-Pernía, Kuechle, &amp; Peña-Legazkue (2013); and Markman, Gianiodis &amp; Phan (2005) </w:t>
+      </w:r>
+      <w:r>
+        <w:t>are representative of studies that often operationalize technology</w:t>
+      </w:r>
+      <w:r>
+        <w:t xml:space="preserve"> </w:t>
+      </w:r>
+      <w:r>
+        <w:t xml:space="preserve">as a disclosure of patentable subject matter to a university or </w:t>
+      </w:r>
+      <w:r>
+        <w:t>a patent right to a government recognized invention</w:t>
+      </w:r>
+      <w:r>
+        <w:t xml:space="preserve">. </w:t>
+      </w:r>
+      <w:r>
+        <w:t xml:space="preserve"> However, </w:t>
+      </w:r>
+      <w:r>
+        <w:t xml:space="preserve">this approach is problematic.  It </w:t>
+      </w:r>
+      <w:r>
+        <w:t xml:space="preserve">fails to recognize that patentable subject matter is defined by law, which varies </w:t>
+      </w:r>
+      <w:r>
+        <w:t xml:space="preserve">across geopolitical borders.  What is patentable in one country may not be patentable in another country.  Moreover, what is considered </w:t>
+      </w:r>
+      <w:r>
+        <w:t>patentable subject matter may</w:t>
+      </w:r>
+      <w:r>
+        <w:t xml:space="preserve"> change over time and</w:t>
+      </w:r>
+      <w:r>
+        <w:t xml:space="preserve"> </w:t>
+      </w:r>
+      <w:r>
+        <w:t xml:space="preserve">thus is </w:t>
+      </w:r>
+      <w:r>
+        <w:t>not a universal phenomenon.  As such, no</w:t>
+      </w:r>
+      <w:r>
+        <w:t>t</w:t>
+      </w:r>
+      <w:r>
+        <w:t xml:space="preserve"> all technology is patentable.</w:t>
+      </w:r>
+    </w:p>
+    <w:p>
+      <w:pPr>
+        <w:ind w:firstLine="720"/>
+      </w:pPr>
+      <w:r>
+        <w:t>The ambiguity surroundi</w:t>
+      </w:r>
+      <w:r>
+        <w:t xml:space="preserve">ng the meaning of technology </w:t>
+      </w:r>
+      <w:r>
+        <w:t>is vexing</w:t>
+      </w:r>
+      <w:r>
+        <w:t xml:space="preserve"> </w:t>
+      </w:r>
+      <w:r>
+        <w:t>for both public policy and society in general.  For example, there are medications such as anti-depressants, anti-</w:t>
       </w:r>
       <w:r>
         <w:lastRenderedPageBreak/>
-        <w:t>science was the application of pure science for improving human means and ends.  Fiebleman defined technology as improvements of instruments used to extend applied science.  This definition conforms to the instrumental reason conceptualization of technology.  Fiebleman argued that engineering was technology applied to specific situations.</w:t>
-      </w:r>
-      <w:r>
+        <w:t xml:space="preserve">psychotics, and mood stabilizers that are used to treat various mental illnesses.  Likewise, the L.E.A.P. (Listen, Empathize, Agree, Partner) method developed by Dr. Xavier Amador through scientific investigation helps mentally ill persons to accept treatment (Amador, 2012).  American society tends to view the medications as technology but generally does NOT view the L.E.A.P. method as technology.  </w:t>
+      </w:r>
+      <w:r>
+        <w:t xml:space="preserve">Moreover, application of the L.E.A.P. method by society does not show up in any technology transfer metric used to measure the transfer of federally-funded research to the private sector for the benefit of the public interest.  As such the L.E.A.P. method and other similar examples do not get factored into the policy debate about technology transfer in any significant way.  </w:t>
+      </w:r>
+      <w:r>
+        <w:t xml:space="preserve">However, if the L.E.A.P. method were patentable subject matter and patented accordingly, society </w:t>
+      </w:r>
+      <w:r>
+        <w:t xml:space="preserve">and government metrics </w:t>
+      </w:r>
+      <w:r>
+        <w:t>would likely recognize it as technology.  This seems rather arbitrary and demonstrates a further narrowing of the meaning of technology from applied science and instrumental reason to patentable subject matter, which is evident in current U.S. public policy regarding technology transfer.</w:t>
+      </w:r>
+    </w:p>
+    <w:p>
+      <w:pPr>
+        <w:ind w:firstLine="720"/>
+      </w:pPr>
+      <w:r>
+        <w:t xml:space="preserve">Conceptualizing technology in terms of information is not an entirely new idea in the discourse about technology transfer.  Williams and Gibson (1990) offered a definition of technology as “information that is put to use” (p. 13).  Leonard-Barton (1990) expanded on this by offering that technology was knowledge embodied in an artifact that facilitates the completion of some task.  Leonard-Barton further stipulated that such knowledge is technology only when captured in a form that is communicable.  Herschbach (1995) </w:t>
+      </w:r>
+      <w:r>
+        <w:t>acknowledged that technology embodies knowledge</w:t>
+      </w:r>
+      <w:r>
+        <w:rPr>
+          <w:rFonts w:eastAsia="Calibri"/>
+        </w:rPr>
         <w:t xml:space="preserve"> </w:t>
       </w:r>
       <w:r>
-        <w:t xml:space="preserve"> Fiebleman did note that scientific pursuits are not entirely pure science or applied science.  Moreover, he observed that both applied science and technology often revealed previously unknown scientific principles and natural laws.</w:t>
+        <w:rPr>
+          <w:rFonts w:eastAsia="Calibri"/>
+        </w:rPr>
+        <w:t xml:space="preserve">and argued </w:t>
+      </w:r>
+      <w:r>
+        <w:t>that the knowledge embodied in technology only has meaning in the context of human activity</w:t>
+      </w:r>
+      <w:r>
+        <w:t>.</w:t>
+      </w:r>
+      <w:r>
+        <w:t xml:space="preserve"> </w:t>
+      </w:r>
+      <w:r>
+        <w:t xml:space="preserve"> </w:t>
+      </w:r>
+      <w:r>
+        <w:t xml:space="preserve">Stoneman </w:t>
+      </w:r>
+      <w:r>
+        <w:t xml:space="preserve">(2002) </w:t>
+      </w:r>
+      <w:r>
+        <w:t>also pointed out that technology has been defined as information or knowledge within the literature</w:t>
+      </w:r>
+      <w:r>
+        <w:t xml:space="preserve"> and doing so</w:t>
+      </w:r>
+      <w:r>
+        <w:t xml:space="preserve"> has </w:t>
+      </w:r>
+      <w:r>
+        <w:t>certain analytical advantages.</w:t>
       </w:r>
     </w:p>
     <w:p>
       <w:pPr>
         <w:ind w:firstLine="720"/>
-      </w:pPr>
-      <w:r>
-        <w:t>The ambiguity regarding the conceptualization of technology is apparent in studies of technology transfer.  Typically, technology transfer studies have not</w:t>
-      </w:r>
-      <w:r>
-        <w:t xml:space="preserve"> bo</w:t>
-      </w:r>
-      <w:r>
-        <w:t xml:space="preserve">thered to define the term </w:t>
-      </w:r>
-      <w:r>
-        <w:rPr>
-          <w:i/>
-        </w:rPr>
-        <w:t>technology</w:t>
-      </w:r>
-      <w:r>
-        <w:t xml:space="preserve">.  </w:t>
-      </w:r>
-      <w:r>
-        <w:t>However, they generally seem</w:t>
-      </w:r>
-      <w:r>
-        <w:t xml:space="preserve"> to</w:t>
-      </w:r>
-      <w:r>
-        <w:t xml:space="preserve"> conform to the instrumental definition when operationalizing the concept.</w:t>
+        <w:rPr>
+          <w:rFonts w:eastAsia="Calibri"/>
+        </w:rPr>
+      </w:pPr>
+      <w:r>
+        <w:lastRenderedPageBreak/>
+        <w:t xml:space="preserve">The information sciences literature provides </w:t>
+      </w:r>
+      <w:r>
+        <w:t>a</w:t>
+      </w:r>
+      <w:r>
+        <w:t xml:space="preserve"> foundation for conceptualizing technology in terms of information.  The DIKW (data, information, knowledge, wisdom) hierarchy is the primary paradigm used in information science and knowledge management (</w:t>
+      </w:r>
+      <w:r>
+        <w:rPr>
+          <w:rFonts w:eastAsia="Calibri"/>
+        </w:rPr>
+        <w:t>Frické</w:t>
+      </w:r>
+      <w:r>
+        <w:rPr>
+          <w:rFonts w:eastAsia="Calibri"/>
+        </w:rPr>
+        <w:t xml:space="preserve">, 2019).  </w:t>
+      </w:r>
+      <w:r>
+        <w:rPr>
+          <w:rFonts w:eastAsia="Calibri"/>
+        </w:rPr>
+        <w:t>Conceptualizing technology in terms of information as described in the DIKW hierarchy has at least one advantage.  There i</w:t>
+      </w:r>
+      <w:r>
+        <w:rPr>
+          <w:rFonts w:eastAsia="Calibri"/>
+        </w:rPr>
+        <w:t xml:space="preserve">s general agreement about the elements of the hierarchy, their definitions, and their ordering </w:t>
+      </w:r>
+      <w:r>
+        <w:rPr>
+          <w:rFonts w:eastAsia="Calibri"/>
+        </w:rPr>
+        <w:t>(Rowley, 2007).</w:t>
       </w:r>
     </w:p>
     <w:p>
       <w:pPr>
         <w:ind w:firstLine="720"/>
-      </w:pPr>
-      <w:r>
-        <w:t xml:space="preserve">Anderson, Daim, &amp; Lavoie (2007); González-Pernía, Kuechle, &amp; Peña-Legazkue (2013); and Markman, Gianiodis &amp; Phan (2005) </w:t>
-      </w:r>
-      <w:r>
-        <w:t>are representative of studies that often operationalize technology</w:t>
-      </w:r>
-      <w:r>
+        <w:rPr>
+          <w:rFonts w:eastAsia="Calibri"/>
+        </w:rPr>
+      </w:pPr>
+      <w:r>
+        <w:rPr>
+          <w:rFonts w:eastAsia="Calibri"/>
+        </w:rPr>
+        <w:t xml:space="preserve">As </w:t>
+      </w:r>
+      <w:r>
+        <w:rPr>
+          <w:rFonts w:eastAsia="Calibri"/>
+        </w:rPr>
+        <w:t>Frické</w:t>
+      </w:r>
+      <w:r>
+        <w:rPr>
+          <w:rFonts w:eastAsia="Calibri"/>
+        </w:rPr>
         <w:t xml:space="preserve"> </w:t>
       </w:r>
       <w:r>
-        <w:t xml:space="preserve">as a disclosure of patentable subject matter to a university or </w:t>
-      </w:r>
-      <w:r>
-        <w:t>a patent right to a government recognized invention</w:t>
-      </w:r>
-      <w:r>
-        <w:t xml:space="preserve">. </w:t>
-      </w:r>
-      <w:r>
-        <w:t xml:space="preserve"> However, </w:t>
-      </w:r>
-      <w:r>
-        <w:t xml:space="preserve">this approach is problematic.  It </w:t>
-      </w:r>
-      <w:r>
-        <w:t xml:space="preserve">fails to recognize that patentable subject matter is defined by law, which varies </w:t>
-      </w:r>
-      <w:r>
-        <w:t xml:space="preserve">across geopolitical borders.  What is patentable in one country may not be patentable in another country.  Moreover, what is considered </w:t>
-      </w:r>
-      <w:r>
-        <w:t>patentable subject matter may</w:t>
-      </w:r>
-      <w:r>
-        <w:t xml:space="preserve"> change over time and</w:t>
-      </w:r>
-      <w:r>
+        <w:rPr>
+          <w:rFonts w:eastAsia="Calibri"/>
+        </w:rPr>
+        <w:t xml:space="preserve">(2019) </w:t>
+      </w:r>
+      <w:r>
+        <w:rPr>
+          <w:rFonts w:eastAsia="Calibri"/>
+        </w:rPr>
+        <w:t xml:space="preserve">explained, each category in the DIKW hieararchy includes the categories below it.  </w:t>
+      </w:r>
+      <w:r>
+        <w:rPr>
+          <w:rFonts w:eastAsia="Calibri"/>
+        </w:rPr>
+        <w:t xml:space="preserve">Data are symbols that represent the observable properties of objects, events, and environments (i.e., phenomena). </w:t>
+      </w:r>
+      <w:r>
+        <w:rPr>
+          <w:rFonts w:eastAsia="Calibri"/>
+        </w:rPr>
         <w:t xml:space="preserve"> </w:t>
       </w:r>
       <w:r>
-        <w:t xml:space="preserve">thus is </w:t>
-      </w:r>
-      <w:r>
-        <w:t>not a universal phenomenon.  As such, no</w:t>
-      </w:r>
-      <w:r>
-        <w:t>t</w:t>
-      </w:r>
-      <w:r>
-        <w:t xml:space="preserve"> all technology is patentable.</w:t>
+        <w:rPr>
+          <w:rFonts w:eastAsia="Calibri"/>
+        </w:rPr>
+        <w:t xml:space="preserve">Data are true factual statements. </w:t>
+      </w:r>
+      <w:r>
+        <w:rPr>
+          <w:rFonts w:eastAsia="Calibri"/>
+        </w:rPr>
+        <w:t xml:space="preserve"> </w:t>
+      </w:r>
+      <w:r>
+        <w:rPr>
+          <w:rFonts w:eastAsia="Calibri"/>
+        </w:rPr>
+        <w:t xml:space="preserve">By definition, intentionally </w:t>
+      </w:r>
+      <w:r>
+        <w:rPr>
+          <w:rFonts w:eastAsia="Calibri"/>
+        </w:rPr>
+        <w:t>f</w:t>
+      </w:r>
+      <w:r>
+        <w:rPr>
+          <w:rFonts w:eastAsia="Calibri"/>
+        </w:rPr>
+        <w:t>alse statements</w:t>
+      </w:r>
+      <w:r>
+        <w:rPr>
+          <w:rFonts w:eastAsia="Calibri"/>
+        </w:rPr>
+        <w:t xml:space="preserve"> </w:t>
+      </w:r>
+      <w:r>
+        <w:rPr>
+          <w:rFonts w:eastAsia="Calibri"/>
+        </w:rPr>
+        <w:t>are not data.</w:t>
+      </w:r>
+      <w:r>
+        <w:rPr>
+          <w:rFonts w:eastAsia="Calibri"/>
+        </w:rPr>
+        <w:t xml:space="preserve">  </w:t>
+      </w:r>
+      <w:r>
+        <w:rPr>
+          <w:rFonts w:eastAsia="Calibri"/>
+        </w:rPr>
+        <w:t>Information</w:t>
+      </w:r>
+      <w:r>
+        <w:rPr>
+          <w:rFonts w:eastAsia="Calibri"/>
+        </w:rPr>
+        <w:t>, in turn,</w:t>
+      </w:r>
+      <w:r>
+        <w:rPr>
+          <w:rFonts w:eastAsia="Calibri"/>
+        </w:rPr>
+        <w:t xml:space="preserve"> is data that has been processed to answer a query.</w:t>
+      </w:r>
+      <w:r>
+        <w:rPr>
+          <w:rFonts w:eastAsia="Calibri"/>
+        </w:rPr>
+        <w:t xml:space="preserve">  </w:t>
+      </w:r>
+      <w:r>
+        <w:rPr>
+          <w:rFonts w:eastAsia="Calibri"/>
+        </w:rPr>
+        <w:t>The difference between data and information is more function than form.</w:t>
+      </w:r>
+      <w:r>
+        <w:rPr>
+          <w:rFonts w:eastAsia="Calibri"/>
+        </w:rPr>
+        <w:t xml:space="preserve">  Subsequently, k</w:t>
+      </w:r>
+      <w:r>
+        <w:rPr>
+          <w:rFonts w:eastAsia="Calibri"/>
+        </w:rPr>
+        <w:t>nowledge is information that has been transformed into instructions to enable control of a system (i.e., know-that and</w:t>
+      </w:r>
+      <w:r>
+        <w:rPr>
+          <w:rFonts w:eastAsia="Calibri"/>
+        </w:rPr>
+        <w:t xml:space="preserve"> know-how).  Finally, w</w:t>
+      </w:r>
+      <w:r>
+        <w:rPr>
+          <w:rFonts w:eastAsia="Calibri"/>
+        </w:rPr>
+        <w:t>isdom is knowledge that is applied to achieve an end.</w:t>
+      </w:r>
+      <w:r>
+        <w:rPr>
+          <w:rFonts w:eastAsia="Calibri"/>
+        </w:rPr>
+        <w:t xml:space="preserve">  </w:t>
+      </w:r>
+      <w:r>
+        <w:rPr>
+          <w:rFonts w:eastAsia="Calibri"/>
+        </w:rPr>
+        <w:t>Frické</w:t>
+      </w:r>
+      <w:r>
+        <w:rPr>
+          <w:rFonts w:eastAsia="Calibri"/>
+        </w:rPr>
+        <w:t xml:space="preserve"> argued that the DIKW hierarchy is insufficient and should include document and sign as two additional concepts.  This aligns with the notion expressed by Leonard-Barton (1990) that knowledge must be captured in communicable form to be considered technology.  Frick</w:t>
+      </w:r>
+      <w:r>
+        <w:rPr>
+          <w:rFonts w:eastAsia="Calibri"/>
+        </w:rPr>
+        <w:t>é</w:t>
+      </w:r>
+      <w:r>
+        <w:rPr>
+          <w:rFonts w:eastAsia="Calibri"/>
+        </w:rPr>
+        <w:t xml:space="preserve"> also argued that documents are culturally-specific tools for communicating, knowledge, information, and data.  This harkens to the cultural school of thought regarding the definition of technology.</w:t>
       </w:r>
     </w:p>
     <w:p>
@@ -3378,563 +3777,241 @@
         <w:ind w:firstLine="720"/>
       </w:pPr>
       <w:r>
-        <w:t>The ambiguity surroundi</w:t>
-      </w:r>
-      <w:r>
-        <w:t xml:space="preserve">ng the meaning of technology </w:t>
-      </w:r>
-      <w:r>
-        <w:t>is vexing</w:t>
+        <w:t xml:space="preserve">Some </w:t>
+      </w:r>
+      <w:r>
+        <w:t xml:space="preserve">technology transfer </w:t>
+      </w:r>
+      <w:r>
+        <w:t xml:space="preserve">studies </w:t>
+      </w:r>
+      <w:r>
+        <w:t>have</w:t>
+      </w:r>
+      <w:r>
+        <w:t xml:space="preserve"> broaden</w:t>
+      </w:r>
+      <w:r>
+        <w:t>ed</w:t>
+      </w:r>
+      <w:r>
+        <w:t xml:space="preserve"> the idea of technology to include academic knowledge (</w:t>
+      </w:r>
+      <w:r>
+        <w:t>González-Pernía, Kuechle, &amp; Peñ</w:t>
+      </w:r>
+      <w:r>
+        <w:t>a-Legazkue, 2013</w:t>
+      </w:r>
+      <w:r>
+        <w:t xml:space="preserve">).  </w:t>
+      </w:r>
+      <w:r>
+        <w:t>If we conceptualize technology as information</w:t>
+      </w:r>
+      <w:r>
+        <w:t xml:space="preserve"> in accordance with the DIKW hierarchy</w:t>
+      </w:r>
+      <w:r>
+        <w:t xml:space="preserve">, knowledge </w:t>
+      </w:r>
+      <w:r>
+        <w:t xml:space="preserve">encompasses </w:t>
+      </w:r>
+      <w:r>
+        <w:t xml:space="preserve">technology.  Within the framework of the DIKW, each category includes the categories below it </w:t>
+      </w:r>
+      <w:r>
+        <w:lastRenderedPageBreak/>
+        <w:t>(Frické</w:t>
+      </w:r>
+      <w:r>
+        <w:t>, 2009</w:t>
+      </w:r>
+      <w:r>
+        <w:t>).  As such, knowledge consist</w:t>
+      </w:r>
+      <w:r>
+        <w:t>s</w:t>
+      </w:r>
+      <w:r>
+        <w:t xml:space="preserve"> of technology (i.e., information).  Technology is used to create knowledge but it is not itself knowledge.  </w:t>
+      </w:r>
+      <w:r>
+        <w:t>K</w:t>
+      </w:r>
+      <w:r>
+        <w:t xml:space="preserve">nowledge is </w:t>
+      </w:r>
+      <w:r>
+        <w:t xml:space="preserve">often </w:t>
+      </w:r>
+      <w:r>
+        <w:t>an output of the technology transfer process.</w:t>
+      </w:r>
+    </w:p>
+    <w:p>
+      <w:pPr>
+        <w:ind w:firstLine="720"/>
+      </w:pPr>
+      <w:r>
+        <w:t xml:space="preserve">In many respects, technology can be viewed as an impure public good whose consumption is non-rivalrous but excludable.  </w:t>
+      </w:r>
+      <w:r>
+        <w:t xml:space="preserve">Lall </w:t>
+      </w:r>
+      <w:r>
+        <w:t>(2001) observed that the</w:t>
       </w:r>
       <w:r>
         <w:t xml:space="preserve"> </w:t>
       </w:r>
       <w:r>
-        <w:t xml:space="preserve">for both public policy and society in general.  For example, there are medications such as anti-depressants, anti-psychotics, and mood stabilizers that are used to treat various mental illnesses.  Likewise, the L.E.A.P. (Listen, Empathize, Agree, Partner) method developed by Dr. Xavier Amador through </w:t>
+        <w:t xml:space="preserve">information and knowledge aspects of </w:t>
+      </w:r>
+      <w:r>
+        <w:t xml:space="preserve">technology </w:t>
+      </w:r>
+      <w:r>
+        <w:t xml:space="preserve">have public good characteristics.  It is non-rivalrous given that use by one party does not diminish the stock for others.  </w:t>
+      </w:r>
+      <w:r>
+        <w:t>Once a technology is developed, its use by one person generally does not impede i</w:t>
+      </w:r>
+      <w:r>
+        <w:t>ts use by another.  However,</w:t>
+      </w:r>
+      <w:r>
+        <w:t xml:space="preserve"> technology may be excludable depending on its embodiment or it can be made excludable by conferring property rights in the form of intellectual property (i.e., patents, copyrights, and trade secrets) that can be enforced using the</w:t>
+      </w:r>
+      <w:r>
+        <w:t xml:space="preserve"> coercive powers of the state.</w:t>
+      </w:r>
+    </w:p>
+    <w:p>
+      <w:pPr>
+        <w:pStyle w:val="LiteratureReviewHeader2Bold"/>
+      </w:pPr>
+      <w:bookmarkStart w:id="7" w:name="_Toc51441381"/>
+      <w:r>
+        <w:t xml:space="preserve">Conceptualizing </w:t>
+      </w:r>
+      <w:r>
+        <w:t xml:space="preserve">University </w:t>
+      </w:r>
+      <w:r>
+        <w:t>Technology Transfer</w:t>
+      </w:r>
+      <w:bookmarkEnd w:id="7"/>
+    </w:p>
+    <w:p>
+      <w:r>
+        <w:tab/>
+      </w:r>
+      <w:r>
+        <w:t xml:space="preserve">Of principal concern for this </w:t>
+      </w:r>
+      <w:r>
+        <w:t xml:space="preserve">proposed </w:t>
+      </w:r>
+      <w:r>
+        <w:t>investigation is university technolog</w:t>
+      </w:r>
+      <w:r>
+        <w:t>y transfer in the United States.  My review of the literature leads to me do define university technology transfer as</w:t>
+      </w:r>
+      <w:r>
+        <w:t xml:space="preserve"> the </w:t>
+      </w:r>
+      <w:r>
+        <w:t>conveyance</w:t>
+      </w:r>
+      <w:r>
+        <w:t xml:space="preserve"> of technology derived from research and development </w:t>
+      </w:r>
+      <w:r>
+        <w:t xml:space="preserve">(R&amp;D) </w:t>
+      </w:r>
+      <w:r>
+        <w:t>conducted by U.S. universiti</w:t>
+      </w:r>
+      <w:r>
+        <w:t xml:space="preserve">es to </w:t>
+      </w:r>
+      <w:r>
+        <w:t xml:space="preserve">private </w:t>
+      </w:r>
+      <w:r>
+        <w:t xml:space="preserve">and non-profit </w:t>
+      </w:r>
+      <w:r>
+        <w:t xml:space="preserve">sector </w:t>
+      </w:r>
+      <w:r>
+        <w:t xml:space="preserve">actors </w:t>
+      </w:r>
+      <w:r>
+        <w:t>for use that benefits the public interest.</w:t>
+      </w:r>
+      <w:r>
+        <w:t xml:space="preserve"> </w:t>
+      </w:r>
+      <w:r>
+        <w:t xml:space="preserve"> On the surface, the concept of technology transfer seems rather straightforward.  However, if one takes the time to consider what it means to transfer technology</w:t>
+      </w:r>
+      <w:r>
+        <w:t>,</w:t>
+      </w:r>
+      <w:r>
+        <w:t xml:space="preserve"> the challenges become obvious.</w:t>
+      </w:r>
+    </w:p>
+    <w:p>
+      <w:pPr>
+        <w:ind w:firstLine="720"/>
+      </w:pPr>
+      <w:r>
+        <w:t>Like technology, there is no universally accepted def</w:t>
+      </w:r>
+      <w:r>
+        <w:t>inition of</w:t>
+      </w:r>
+      <w:r>
+        <w:t xml:space="preserve"> the general concept of</w:t>
+      </w:r>
+      <w:r>
+        <w:t xml:space="preserve"> technology transfer</w:t>
+      </w:r>
+      <w:r>
+        <w:t>.  M</w:t>
+      </w:r>
+      <w:r>
+        <w:t xml:space="preserve">ost studies </w:t>
+      </w:r>
+      <w:r>
+        <w:t xml:space="preserve">of the subject </w:t>
+      </w:r>
+      <w:r>
+        <w:t>fail to explicit</w:t>
+      </w:r>
+      <w:r>
+        <w:t>ly define term.</w:t>
+      </w:r>
+      <w:r>
+        <w:t xml:space="preserve">  </w:t>
+      </w:r>
+      <w:r>
+        <w:t xml:space="preserve">The definition of technology transfer seems to vary depending on the approach to the topic.  </w:t>
+      </w:r>
+      <w:r>
+        <w:t>For example, i</w:t>
+      </w:r>
+      <w:r>
+        <w:t xml:space="preserve">n their investigation of the effects of international technology transfer on welfare under the conditions </w:t>
       </w:r>
       <w:r>
         <w:lastRenderedPageBreak/>
-        <w:t xml:space="preserve">scientific investigation helps mentally ill persons to accept treatment (Amador, 2012).  American society tends to view the medications as technology but generally does NOT view the L.E.A.P. method as technology.  </w:t>
-      </w:r>
-      <w:r>
-        <w:t xml:space="preserve">Moreover, application of the L.E.A.P. method by society does not show up in any technology transfer metric used to measure the transfer of federally-funded research to the private sector for the benefit of the public interest.  As such the L.E.A.P. method and other similar examples do not get factored into the policy debate about technology transfer in any significant way.  </w:t>
-      </w:r>
-      <w:r>
-        <w:t xml:space="preserve">However, if the L.E.A.P. method were patentable subject matter and patented accordingly, society </w:t>
-      </w:r>
-      <w:r>
-        <w:t xml:space="preserve">and government metrics </w:t>
-      </w:r>
-      <w:r>
-        <w:t>would likely recognize it as technology.  This seems rather arbitrary and demonstrates a further narrowing of the meaning of technology from applied science and instrumental reason to patentable subject matter, which is evident in current U.S. public policy regarding technology transfer.</w:t>
-      </w:r>
-    </w:p>
-    <w:p>
-      <w:pPr>
-        <w:ind w:firstLine="720"/>
-      </w:pPr>
-      <w:r>
-        <w:t xml:space="preserve">Conceptualizing technology in terms of information is not an entirely new idea in the discourse about technology transfer.  Williams and Gibson (1990) offered a definition of technology as “information that is put to use” (p. 13).  Leonard-Barton (1990) expanded on this by offering that technology was knowledge embodied in an artifact that facilitates the completion of some task.  Leonard-Barton further stipulated that such knowledge is technology only when captured in a form that is communicable.  Herschbach (1995) </w:t>
-      </w:r>
-      <w:r>
-        <w:t>acknowledged that technology embodies knowledge</w:t>
-      </w:r>
-      <w:r>
-        <w:rPr>
-          <w:rFonts w:eastAsia="Calibri"/>
-        </w:rPr>
-        <w:t xml:space="preserve"> </w:t>
-      </w:r>
-      <w:r>
-        <w:rPr>
-          <w:rFonts w:eastAsia="Calibri"/>
-        </w:rPr>
-        <w:t xml:space="preserve">and argued </w:t>
-      </w:r>
-      <w:r>
-        <w:t>that the knowledge embodied in technology only has meaning in the context of human activity</w:t>
-      </w:r>
-      <w:r>
-        <w:t>.</w:t>
-      </w:r>
-      <w:r>
-        <w:t xml:space="preserve"> </w:t>
-      </w:r>
-      <w:r>
-        <w:t xml:space="preserve"> </w:t>
-      </w:r>
-      <w:r>
-        <w:t xml:space="preserve">Stoneman </w:t>
-      </w:r>
-      <w:r>
-        <w:t xml:space="preserve">(2002) </w:t>
-      </w:r>
-      <w:r>
-        <w:t>also pointed out that technology has been defined as information or knowledge within the literature</w:t>
-      </w:r>
-      <w:r>
-        <w:t xml:space="preserve"> and doing so</w:t>
-      </w:r>
-      <w:r>
-        <w:t xml:space="preserve"> has </w:t>
-      </w:r>
-      <w:r>
-        <w:t>certain analytical advantages.</w:t>
-      </w:r>
-    </w:p>
-    <w:p>
-      <w:pPr>
-        <w:ind w:firstLine="720"/>
-        <w:rPr>
-          <w:rFonts w:eastAsia="Calibri"/>
-        </w:rPr>
-      </w:pPr>
-      <w:r>
-        <w:t xml:space="preserve">The information sciences literature provides </w:t>
-      </w:r>
-      <w:r>
-        <w:t>a</w:t>
-      </w:r>
-      <w:r>
-        <w:t xml:space="preserve"> foundation for conceptualizing technology in terms of information.  The DIKW (data, information, knowledge, wisdom) hierarchy is the </w:t>
-      </w:r>
-      <w:r>
-        <w:lastRenderedPageBreak/>
-        <w:t>primary paradigm used in information science and knowledge management (</w:t>
-      </w:r>
-      <w:r>
-        <w:rPr>
-          <w:rFonts w:eastAsia="Calibri"/>
-        </w:rPr>
-        <w:t>Frické</w:t>
-      </w:r>
-      <w:r>
-        <w:rPr>
-          <w:rFonts w:eastAsia="Calibri"/>
-        </w:rPr>
-        <w:t xml:space="preserve">, 2019).  </w:t>
-      </w:r>
-      <w:r>
-        <w:rPr>
-          <w:rFonts w:eastAsia="Calibri"/>
-        </w:rPr>
-        <w:t>Conceptualizing technology in terms of information as described in the DIKW hierarchy has at least one advantage.  There i</w:t>
-      </w:r>
-      <w:r>
-        <w:rPr>
-          <w:rFonts w:eastAsia="Calibri"/>
-        </w:rPr>
-        <w:t xml:space="preserve">s general agreement about the elements of the hierarchy, their definitions, and their ordering </w:t>
-      </w:r>
-      <w:r>
-        <w:rPr>
-          <w:rFonts w:eastAsia="Calibri"/>
-        </w:rPr>
-        <w:t>(Rowley, 2007).</w:t>
-      </w:r>
-    </w:p>
-    <w:p>
-      <w:pPr>
-        <w:ind w:firstLine="720"/>
-        <w:rPr>
-          <w:rFonts w:eastAsia="Calibri"/>
-        </w:rPr>
-      </w:pPr>
-      <w:r>
-        <w:rPr>
-          <w:rFonts w:eastAsia="Calibri"/>
-        </w:rPr>
-        <w:t xml:space="preserve">As </w:t>
-      </w:r>
-      <w:r>
-        <w:rPr>
-          <w:rFonts w:eastAsia="Calibri"/>
-        </w:rPr>
-        <w:t>Frické</w:t>
-      </w:r>
-      <w:r>
-        <w:rPr>
-          <w:rFonts w:eastAsia="Calibri"/>
-        </w:rPr>
-        <w:t xml:space="preserve"> </w:t>
-      </w:r>
-      <w:r>
-        <w:rPr>
-          <w:rFonts w:eastAsia="Calibri"/>
-        </w:rPr>
-        <w:t xml:space="preserve">(2019) </w:t>
-      </w:r>
-      <w:r>
-        <w:rPr>
-          <w:rFonts w:eastAsia="Calibri"/>
-        </w:rPr>
-        <w:t xml:space="preserve">explained, each category in the DIKW hieararchy includes the categories below it.  </w:t>
-      </w:r>
-      <w:r>
-        <w:rPr>
-          <w:rFonts w:eastAsia="Calibri"/>
-        </w:rPr>
-        <w:t xml:space="preserve">Data are symbols that represent the observable properties of objects, events, and environments (i.e., phenomena). </w:t>
-      </w:r>
-      <w:r>
-        <w:rPr>
-          <w:rFonts w:eastAsia="Calibri"/>
-        </w:rPr>
-        <w:t xml:space="preserve"> </w:t>
-      </w:r>
-      <w:r>
-        <w:rPr>
-          <w:rFonts w:eastAsia="Calibri"/>
-        </w:rPr>
-        <w:t xml:space="preserve">Data are true factual statements. </w:t>
-      </w:r>
-      <w:r>
-        <w:rPr>
-          <w:rFonts w:eastAsia="Calibri"/>
-        </w:rPr>
-        <w:t xml:space="preserve"> </w:t>
-      </w:r>
-      <w:r>
-        <w:rPr>
-          <w:rFonts w:eastAsia="Calibri"/>
-        </w:rPr>
-        <w:t xml:space="preserve">By definition, intentionally </w:t>
-      </w:r>
-      <w:r>
-        <w:rPr>
-          <w:rFonts w:eastAsia="Calibri"/>
-        </w:rPr>
-        <w:t>f</w:t>
-      </w:r>
-      <w:r>
-        <w:rPr>
-          <w:rFonts w:eastAsia="Calibri"/>
-        </w:rPr>
-        <w:t>alse statements</w:t>
-      </w:r>
-      <w:r>
-        <w:rPr>
-          <w:rFonts w:eastAsia="Calibri"/>
-        </w:rPr>
-        <w:t xml:space="preserve"> </w:t>
-      </w:r>
-      <w:r>
-        <w:rPr>
-          <w:rFonts w:eastAsia="Calibri"/>
-        </w:rPr>
-        <w:t>are not data.</w:t>
-      </w:r>
-      <w:r>
-        <w:rPr>
-          <w:rFonts w:eastAsia="Calibri"/>
-        </w:rPr>
-        <w:t xml:space="preserve">  </w:t>
-      </w:r>
-      <w:r>
-        <w:rPr>
-          <w:rFonts w:eastAsia="Calibri"/>
-        </w:rPr>
-        <w:t>Information</w:t>
-      </w:r>
-      <w:r>
-        <w:rPr>
-          <w:rFonts w:eastAsia="Calibri"/>
-        </w:rPr>
-        <w:t>, in turn,</w:t>
-      </w:r>
-      <w:r>
-        <w:rPr>
-          <w:rFonts w:eastAsia="Calibri"/>
-        </w:rPr>
-        <w:t xml:space="preserve"> is data that has been processed to answer a query.</w:t>
-      </w:r>
-      <w:r>
-        <w:rPr>
-          <w:rFonts w:eastAsia="Calibri"/>
-        </w:rPr>
-        <w:t xml:space="preserve">  </w:t>
-      </w:r>
-      <w:r>
-        <w:rPr>
-          <w:rFonts w:eastAsia="Calibri"/>
-        </w:rPr>
-        <w:t>The difference between data and information is more function than form.</w:t>
-      </w:r>
-      <w:r>
-        <w:rPr>
-          <w:rFonts w:eastAsia="Calibri"/>
-        </w:rPr>
-        <w:t xml:space="preserve">  Subsequently, k</w:t>
-      </w:r>
-      <w:r>
-        <w:rPr>
-          <w:rFonts w:eastAsia="Calibri"/>
-        </w:rPr>
-        <w:t>nowledge is information that has been transformed into instructions to enable control of a system (i.e., know-that and</w:t>
-      </w:r>
-      <w:r>
-        <w:rPr>
-          <w:rFonts w:eastAsia="Calibri"/>
-        </w:rPr>
-        <w:t xml:space="preserve"> know-how).  Finally, w</w:t>
-      </w:r>
-      <w:r>
-        <w:rPr>
-          <w:rFonts w:eastAsia="Calibri"/>
-        </w:rPr>
-        <w:t>isdom is knowledge that is applied to achieve an end.</w:t>
-      </w:r>
-      <w:r>
-        <w:rPr>
-          <w:rFonts w:eastAsia="Calibri"/>
-        </w:rPr>
-        <w:t xml:space="preserve">  </w:t>
-      </w:r>
-      <w:r>
-        <w:rPr>
-          <w:rFonts w:eastAsia="Calibri"/>
-        </w:rPr>
-        <w:t>Frické</w:t>
-      </w:r>
-      <w:r>
-        <w:rPr>
-          <w:rFonts w:eastAsia="Calibri"/>
-        </w:rPr>
-        <w:t xml:space="preserve"> argued that the DIKW hierarchy is insufficient and should include document and sign as two additional concepts.  This aligns with the notion expressed by Leonard-Barton (1990) that knowledge must be captured in communicable form to be considered technology.  Frick</w:t>
-      </w:r>
-      <w:r>
-        <w:rPr>
-          <w:rFonts w:eastAsia="Calibri"/>
-        </w:rPr>
-        <w:t>é</w:t>
-      </w:r>
-      <w:r>
-        <w:rPr>
-          <w:rFonts w:eastAsia="Calibri"/>
-        </w:rPr>
-        <w:t xml:space="preserve"> also argued that documents are culturally-specific tools for communicating, knowledge, information, and data.  This harkens to the cultural school of thought regarding the definition of technology.</w:t>
-      </w:r>
-    </w:p>
-    <w:p>
-      <w:pPr>
-        <w:ind w:firstLine="720"/>
-      </w:pPr>
-      <w:r>
-        <w:t xml:space="preserve">Some </w:t>
-      </w:r>
-      <w:r>
-        <w:t xml:space="preserve">technology transfer </w:t>
-      </w:r>
-      <w:r>
-        <w:t xml:space="preserve">studies </w:t>
-      </w:r>
-      <w:r>
-        <w:t>have</w:t>
-      </w:r>
-      <w:r>
-        <w:t xml:space="preserve"> broaden</w:t>
-      </w:r>
-      <w:r>
-        <w:t>ed</w:t>
-      </w:r>
-      <w:r>
-        <w:t xml:space="preserve"> the idea of technology to include academic knowledge (</w:t>
-      </w:r>
-      <w:r>
-        <w:t>González-Pernía, Kuechle, &amp; Peñ</w:t>
-      </w:r>
-      <w:r>
-        <w:t>a-Legazkue, 2013</w:t>
-      </w:r>
-      <w:r>
-        <w:t xml:space="preserve">).  </w:t>
-      </w:r>
-      <w:r>
-        <w:t>If we conceptualize technology as information</w:t>
-      </w:r>
-      <w:r>
-        <w:t xml:space="preserve"> in accordance with the DIKW hierarchy</w:t>
-      </w:r>
-      <w:r>
-        <w:t xml:space="preserve">, knowledge </w:t>
-      </w:r>
-      <w:r>
-        <w:t xml:space="preserve">encompasses </w:t>
-      </w:r>
-      <w:r>
-        <w:t>technology.  Within the framework of the DIKW, each category includes the categories below it (Frické</w:t>
-      </w:r>
-      <w:r>
-        <w:t>, 2009</w:t>
-      </w:r>
-      <w:r>
-        <w:t>).  As such, knowledge consist</w:t>
-      </w:r>
-      <w:r>
-        <w:t>s</w:t>
-      </w:r>
-      <w:r>
-        <w:t xml:space="preserve"> of technology (i.e., information).  Technology is </w:t>
-      </w:r>
-      <w:r>
-        <w:lastRenderedPageBreak/>
-        <w:t xml:space="preserve">used to create knowledge but it is not itself knowledge.  </w:t>
-      </w:r>
-      <w:r>
-        <w:t>K</w:t>
-      </w:r>
-      <w:r>
-        <w:t xml:space="preserve">nowledge is </w:t>
-      </w:r>
-      <w:r>
-        <w:t xml:space="preserve">often </w:t>
-      </w:r>
-      <w:r>
-        <w:t>an output of the technology transfer process.</w:t>
-      </w:r>
-    </w:p>
-    <w:p>
-      <w:pPr>
-        <w:ind w:firstLine="720"/>
-      </w:pPr>
-      <w:r>
-        <w:t xml:space="preserve">In many respects, technology can be viewed as an impure public good whose consumption is non-rivalrous but excludable.  </w:t>
-      </w:r>
-      <w:r>
-        <w:t xml:space="preserve">Lall </w:t>
-      </w:r>
-      <w:r>
-        <w:t>(2001) observed that the</w:t>
-      </w:r>
-      <w:r>
-        <w:t xml:space="preserve"> </w:t>
-      </w:r>
-      <w:r>
-        <w:t xml:space="preserve">information and knowledge aspects of </w:t>
-      </w:r>
-      <w:r>
-        <w:t xml:space="preserve">technology </w:t>
-      </w:r>
-      <w:r>
-        <w:t xml:space="preserve">have public good characteristics.  It is non-rivalrous given that use by one party does not diminish the stock for others.  </w:t>
-      </w:r>
-      <w:r>
-        <w:t>Once a technology is developed, its use by one person generally does not impede i</w:t>
-      </w:r>
-      <w:r>
-        <w:t>ts use by another.  However,</w:t>
-      </w:r>
-      <w:r>
-        <w:t xml:space="preserve"> technology may be excludable depending on its embodiment or it can be made excludable by conferring property rights in the form of intellectual property (i.e., patents, copyrights, and trade secrets) that can be enforced using the</w:t>
-      </w:r>
-      <w:r>
-        <w:t xml:space="preserve"> coercive powers of the state.</w:t>
-      </w:r>
-    </w:p>
-    <w:p>
-      <w:pPr>
-        <w:pStyle w:val="LiteratureReviewHeader2Bold"/>
-      </w:pPr>
-      <w:bookmarkStart w:id="6" w:name="_Toc48743948"/>
-      <w:r>
-        <w:t xml:space="preserve">Conceptualizing </w:t>
-      </w:r>
-      <w:r>
-        <w:t xml:space="preserve">University </w:t>
-      </w:r>
-      <w:r>
-        <w:t>Technology Transfer</w:t>
-      </w:r>
-      <w:bookmarkEnd w:id="6"/>
-    </w:p>
-    <w:p>
-      <w:r>
-        <w:tab/>
-      </w:r>
-      <w:r>
-        <w:t xml:space="preserve">Of principal concern for this </w:t>
-      </w:r>
-      <w:r>
-        <w:t xml:space="preserve">proposed </w:t>
-      </w:r>
-      <w:r>
-        <w:t>investigation is university technolog</w:t>
-      </w:r>
-      <w:r>
-        <w:t>y transfer in the United States.  My review of the literature leads to me do define university technology transfer as</w:t>
-      </w:r>
-      <w:r>
-        <w:t xml:space="preserve"> the </w:t>
-      </w:r>
-      <w:r>
-        <w:t>conveyance</w:t>
-      </w:r>
-      <w:r>
-        <w:t xml:space="preserve"> of technology derived from research and development </w:t>
-      </w:r>
-      <w:r>
-        <w:t xml:space="preserve">(R&amp;D) </w:t>
-      </w:r>
-      <w:r>
-        <w:t>conducted by U.S. universiti</w:t>
-      </w:r>
-      <w:r>
-        <w:t xml:space="preserve">es to </w:t>
-      </w:r>
-      <w:r>
-        <w:t xml:space="preserve">private </w:t>
-      </w:r>
-      <w:r>
-        <w:t xml:space="preserve">and non-profit </w:t>
-      </w:r>
-      <w:r>
-        <w:t xml:space="preserve">sector </w:t>
-      </w:r>
-      <w:r>
-        <w:t xml:space="preserve">actors </w:t>
-      </w:r>
-      <w:r>
-        <w:t>for use that benefits the public interest.</w:t>
-      </w:r>
-      <w:r>
-        <w:t xml:space="preserve"> </w:t>
-      </w:r>
-      <w:r>
-        <w:t xml:space="preserve"> On the surface, the concept of technology transfer seems rather straightforward.  However, if one takes the time to consider what it means to transfer technology</w:t>
-      </w:r>
-      <w:r>
-        <w:t>,</w:t>
-      </w:r>
-      <w:r>
-        <w:t xml:space="preserve"> the challenges become obvious.</w:t>
-      </w:r>
-    </w:p>
-    <w:p>
-      <w:pPr>
-        <w:ind w:firstLine="720"/>
-      </w:pPr>
-      <w:r>
-        <w:t>Like technology, there is no universally accepted def</w:t>
-      </w:r>
-      <w:r>
-        <w:t>inition of</w:t>
-      </w:r>
-      <w:r>
-        <w:t xml:space="preserve"> the general concept of</w:t>
-      </w:r>
-      <w:r>
-        <w:t xml:space="preserve"> technology transfer</w:t>
-      </w:r>
-      <w:r>
-        <w:t>.  M</w:t>
-      </w:r>
-      <w:r>
-        <w:t xml:space="preserve">ost studies </w:t>
-      </w:r>
-      <w:r>
-        <w:t xml:space="preserve">of the subject </w:t>
-      </w:r>
-      <w:r>
-        <w:t>fail to explicit</w:t>
-      </w:r>
-      <w:r>
-        <w:t>ly define term.</w:t>
-      </w:r>
-      <w:r>
-        <w:t xml:space="preserve">  </w:t>
-      </w:r>
-      <w:r>
-        <w:t xml:space="preserve">The definition of technology transfer seems to vary depending on the approach to the topic.  </w:t>
-      </w:r>
-      <w:r>
-        <w:t>For example, i</w:t>
-      </w:r>
-      <w:r>
-        <w:t xml:space="preserve">n their investigation of the effects of international technology transfer on welfare under the conditions of Bertrand and Cournot competition, Kuo, Lin, and Peng (2016) defined technology transfer as </w:t>
-      </w:r>
-      <w:r>
-        <w:lastRenderedPageBreak/>
-        <w:t>“the process of transferring a new technology from a firm in one country to a firm</w:t>
+        <w:t>of Bertrand and Cournot competition, Kuo, Lin, and Peng (2016) defined technology transfer as “the process of transferring a new technology from a firm in one country to a firm</w:t>
       </w:r>
       <w:r>
         <w:t xml:space="preserve"> in another country” (p. 214). </w:t>
@@ -4730,7 +4807,7 @@
       <w:pPr>
         <w:pStyle w:val="LiteratureReviewHeader2Bold"/>
       </w:pPr>
-      <w:bookmarkStart w:id="7" w:name="_Toc48743949"/>
+      <w:bookmarkStart w:id="8" w:name="_Toc51441382"/>
       <w:r>
         <w:t>Characterizing</w:t>
       </w:r>
@@ -4740,7 +4817,7 @@
       <w:r>
         <w:t>Development Stage</w:t>
       </w:r>
-      <w:bookmarkEnd w:id="7"/>
+      <w:bookmarkEnd w:id="8"/>
     </w:p>
     <w:p>
       <w:r>
@@ -4863,14 +4940,14 @@
       <w:pPr>
         <w:pStyle w:val="LiteratureReviewHeader2Bold"/>
       </w:pPr>
-      <w:bookmarkStart w:id="8" w:name="_Toc48743950"/>
+      <w:bookmarkStart w:id="9" w:name="_Toc51441383"/>
       <w:r>
         <w:t xml:space="preserve">Approach to Examining </w:t>
       </w:r>
       <w:r>
         <w:t>the Topic</w:t>
       </w:r>
-      <w:bookmarkEnd w:id="8"/>
+      <w:bookmarkEnd w:id="9"/>
     </w:p>
     <w:p>
       <w:pPr>
@@ -4937,7 +5014,13 @@
         <w:t>among the first questions that</w:t>
       </w:r>
       <w:r>
-        <w:t xml:space="preserve"> must be answered to pursue the</w:t>
+        <w:t xml:space="preserve"> must be answered to </w:t>
+      </w:r>
+      <w:r>
+        <w:t>justify</w:t>
+      </w:r>
+      <w:r>
+        <w:t xml:space="preserve"> the</w:t>
       </w:r>
       <w:r>
         <w:t xml:space="preserve"> proposed</w:t>
@@ -5345,7 +5428,7 @@
       <w:pPr>
         <w:pStyle w:val="LiteratureReviewHeader1Bold"/>
       </w:pPr>
-      <w:bookmarkStart w:id="9" w:name="_Toc48743951"/>
+      <w:bookmarkStart w:id="10" w:name="_Toc51441384"/>
       <w:r>
         <w:lastRenderedPageBreak/>
         <w:t xml:space="preserve">Chapter 2 – </w:t>
@@ -5353,13 +5436,13 @@
       <w:r>
         <w:t>Review of the Related Literature</w:t>
       </w:r>
-      <w:bookmarkEnd w:id="9"/>
+      <w:bookmarkEnd w:id="10"/>
     </w:p>
     <w:p>
       <w:pPr>
         <w:pStyle w:val="LiteratureReviewHeader2Bold"/>
       </w:pPr>
-      <w:bookmarkStart w:id="10" w:name="_Toc48743952"/>
+      <w:bookmarkStart w:id="11" w:name="_Toc51441385"/>
       <w:r>
         <w:t xml:space="preserve">The </w:t>
       </w:r>
@@ -5375,7 +5458,7 @@
       <w:r>
         <w:t>Technology Transfer</w:t>
       </w:r>
-      <w:bookmarkEnd w:id="10"/>
+      <w:bookmarkEnd w:id="11"/>
     </w:p>
     <w:p>
       <w:r>
@@ -5393,7 +5476,7 @@
       <w:pPr>
         <w:pStyle w:val="LiteratureReviewHeader2Bold"/>
       </w:pPr>
-      <w:bookmarkStart w:id="11" w:name="_Toc48743953"/>
+      <w:bookmarkStart w:id="12" w:name="_Toc51441386"/>
       <w:r>
         <w:t>Research and Development, Technology, and Social</w:t>
       </w:r>
@@ -5403,7 +5486,7 @@
       <w:r>
         <w:t>eing</w:t>
       </w:r>
-      <w:bookmarkEnd w:id="11"/>
+      <w:bookmarkEnd w:id="12"/>
     </w:p>
     <w:p>
       <w:r>
@@ -5797,7 +5880,7 @@
       <w:pPr>
         <w:pStyle w:val="LiteratureReviewHeader2Bold"/>
       </w:pPr>
-      <w:bookmarkStart w:id="12" w:name="_Toc48743954"/>
+      <w:bookmarkStart w:id="13" w:name="_Toc51441387"/>
       <w:r>
         <w:t xml:space="preserve">The </w:t>
       </w:r>
@@ -5810,7 +5893,7 @@
       <w:r>
         <w:t>University Technology Transfer</w:t>
       </w:r>
-      <w:bookmarkEnd w:id="12"/>
+      <w:bookmarkEnd w:id="13"/>
     </w:p>
     <w:p>
       <w:pPr>
@@ -5994,11 +6077,11 @@
       <w:pPr>
         <w:pStyle w:val="LiteratureReviewHeader2Bold"/>
       </w:pPr>
-      <w:bookmarkStart w:id="13" w:name="_Toc48743955"/>
+      <w:bookmarkStart w:id="14" w:name="_Toc51441388"/>
       <w:r>
         <w:t>The Role of the Federal Government in University Technology Transfer</w:t>
       </w:r>
-      <w:bookmarkEnd w:id="13"/>
+      <w:bookmarkEnd w:id="14"/>
     </w:p>
     <w:p>
       <w:r>
@@ -6498,12 +6581,12 @@
       <w:pPr>
         <w:pStyle w:val="LiteratureReviewHeader2Bold"/>
       </w:pPr>
-      <w:bookmarkStart w:id="14" w:name="_Toc48743956"/>
+      <w:bookmarkStart w:id="15" w:name="_Toc51441389"/>
       <w:r>
         <w:lastRenderedPageBreak/>
         <w:t>Determinants of Success in University Technology Transfer</w:t>
       </w:r>
-      <w:bookmarkEnd w:id="14"/>
+      <w:bookmarkEnd w:id="15"/>
     </w:p>
     <w:p>
       <w:r>
@@ -7005,14 +7088,14 @@
       <w:pPr>
         <w:pStyle w:val="LiteratureReviewHeader2Bold"/>
       </w:pPr>
-      <w:bookmarkStart w:id="15" w:name="_Toc48743957"/>
+      <w:bookmarkStart w:id="16" w:name="_Toc51441390"/>
       <w:r>
         <w:t>Development Stage</w:t>
       </w:r>
       <w:r>
         <w:t xml:space="preserve"> as an Understudied Explanatory Factor</w:t>
       </w:r>
-      <w:bookmarkEnd w:id="15"/>
+      <w:bookmarkEnd w:id="16"/>
     </w:p>
     <w:p>
       <w:pPr>
@@ -7402,14 +7485,14 @@
       <w:r>
         <w:t xml:space="preserve">  </w:t>
       </w:r>
-      <w:bookmarkStart w:id="16" w:name="_Toc48743958"/>
+      <w:bookmarkStart w:id="17" w:name="_Toc51441391"/>
       <w:r>
         <w:t>Development Stage and Technology Transfer</w:t>
       </w:r>
       <w:r>
         <w:t xml:space="preserve"> Outcomes</w:t>
       </w:r>
-      <w:bookmarkEnd w:id="16"/>
+      <w:bookmarkEnd w:id="17"/>
     </w:p>
     <w:p>
       <w:pPr>
@@ -7730,11 +7813,11 @@
       <w:pPr>
         <w:pStyle w:val="LiteratureReviewHeader2Bold"/>
       </w:pPr>
-      <w:bookmarkStart w:id="17" w:name="_Toc48743959"/>
+      <w:bookmarkStart w:id="18" w:name="_Toc51441392"/>
       <w:r>
         <w:t>The Valley of Death in University Technology Transfer</w:t>
       </w:r>
-      <w:bookmarkEnd w:id="17"/>
+      <w:bookmarkEnd w:id="18"/>
     </w:p>
     <w:p>
       <w:pPr>
@@ -7804,7 +7887,7 @@
       <w:pPr>
         <w:pStyle w:val="LiteratureReviewHeader2Bold"/>
       </w:pPr>
-      <w:bookmarkStart w:id="18" w:name="_Toc48743960"/>
+      <w:bookmarkStart w:id="19" w:name="_Toc51441393"/>
       <w:r>
         <w:t xml:space="preserve">The Role of </w:t>
       </w:r>
@@ -7817,7 +7900,7 @@
       <w:r>
         <w:t>n University Technology Transfer</w:t>
       </w:r>
-      <w:bookmarkEnd w:id="18"/>
+      <w:bookmarkEnd w:id="19"/>
     </w:p>
     <w:p>
       <w:pPr>
@@ -7986,14 +8069,14 @@
       <w:pPr>
         <w:pStyle w:val="LiteratureReviewHeader2Bold"/>
       </w:pPr>
-      <w:bookmarkStart w:id="19" w:name="_Toc48743961"/>
+      <w:bookmarkStart w:id="20" w:name="_Toc51441394"/>
       <w:r>
         <w:t xml:space="preserve">Understanding </w:t>
       </w:r>
       <w:r>
         <w:t>Organization Behavior in the Context of University Technology Transfer</w:t>
       </w:r>
-      <w:bookmarkEnd w:id="19"/>
+      <w:bookmarkEnd w:id="20"/>
     </w:p>
     <w:p>
       <w:pPr>
@@ -8587,11 +8670,11 @@
       <w:pPr>
         <w:pStyle w:val="LiteratureReviewHeader2Bold"/>
       </w:pPr>
-      <w:bookmarkStart w:id="20" w:name="_Toc48743962"/>
+      <w:bookmarkStart w:id="21" w:name="_Toc51441395"/>
       <w:r>
         <w:t>Development Stage in Organization Decision Making About Acquiring Technologies</w:t>
       </w:r>
-      <w:bookmarkEnd w:id="20"/>
+      <w:bookmarkEnd w:id="21"/>
     </w:p>
     <w:p>
       <w:pPr>
@@ -8958,7 +9041,7 @@
       <w:pPr>
         <w:pStyle w:val="LiteratureReviewHeader2Bold"/>
       </w:pPr>
-      <w:bookmarkStart w:id="21" w:name="_Toc48743963"/>
+      <w:bookmarkStart w:id="22" w:name="_Toc51441396"/>
       <w:r>
         <w:t xml:space="preserve">Decision Making in an </w:t>
       </w:r>
@@ -8968,7 +9051,7 @@
       <w:r>
         <w:t>al Context</w:t>
       </w:r>
-      <w:bookmarkEnd w:id="21"/>
+      <w:bookmarkEnd w:id="22"/>
     </w:p>
     <w:p>
       <w:pPr>
@@ -9079,7 +9162,7 @@
       <w:pPr>
         <w:pStyle w:val="LiteratureReviewHeader2Bold"/>
       </w:pPr>
-      <w:bookmarkStart w:id="22" w:name="_Toc48743964"/>
+      <w:bookmarkStart w:id="23" w:name="_Toc51441397"/>
       <w:r>
         <w:t xml:space="preserve">Development Stage in </w:t>
       </w:r>
@@ -9089,7 +9172,7 @@
       <w:r>
         <w:t>Technology Transfer Policy</w:t>
       </w:r>
-      <w:bookmarkEnd w:id="22"/>
+      <w:bookmarkEnd w:id="23"/>
     </w:p>
     <w:p>
       <w:pPr>
@@ -9363,11 +9446,11 @@
       <w:pPr>
         <w:pStyle w:val="LiteratureReviewHeader1Bold"/>
       </w:pPr>
-      <w:bookmarkStart w:id="23" w:name="_Toc48743965"/>
+      <w:bookmarkStart w:id="24" w:name="_Toc51441398"/>
       <w:r>
         <w:t>Conclusion</w:t>
       </w:r>
-      <w:bookmarkEnd w:id="23"/>
+      <w:bookmarkEnd w:id="24"/>
     </w:p>
     <w:p>
       <w:r>
@@ -9548,14 +9631,14 @@
       <w:pPr>
         <w:pStyle w:val="LiteratureReviewHeader1"/>
       </w:pPr>
-      <w:bookmarkStart w:id="24" w:name="References"/>
-      <w:bookmarkStart w:id="25" w:name="_Toc48743966"/>
-      <w:bookmarkEnd w:id="24"/>
+      <w:bookmarkStart w:id="25" w:name="References"/>
+      <w:bookmarkStart w:id="26" w:name="_Toc51441399"/>
+      <w:bookmarkEnd w:id="25"/>
       <w:r>
         <w:lastRenderedPageBreak/>
         <w:t>References</w:t>
       </w:r>
-      <w:bookmarkEnd w:id="25"/>
+      <w:bookmarkEnd w:id="26"/>
     </w:p>
     <w:p>
       <w:pPr>
@@ -12248,7 +12331,7 @@
       <w:pPr>
         <w:pStyle w:val="LiteratureReviewHeader1"/>
       </w:pPr>
-      <w:bookmarkStart w:id="26" w:name="_Toc48743967"/>
+      <w:bookmarkStart w:id="27" w:name="_Toc51441400"/>
       <w:r>
         <w:lastRenderedPageBreak/>
         <w:t xml:space="preserve">Appendix A. </w:t>
@@ -12256,13 +12339,13 @@
       <w:r>
         <w:t>Tables and Figures</w:t>
       </w:r>
-      <w:bookmarkEnd w:id="26"/>
+      <w:bookmarkEnd w:id="27"/>
     </w:p>
     <w:p>
       <w:pPr>
         <w:pStyle w:val="Table"/>
       </w:pPr>
-      <w:bookmarkStart w:id="27" w:name="_Toc41026914"/>
+      <w:bookmarkStart w:id="28" w:name="_Toc41026914"/>
       <w:r>
         <w:rPr>
           <w:i w:val="0"/>
@@ -12284,7 +12367,7 @@
       <w:r>
         <w:t>Federal Obligations to Universities for Research and Development</w:t>
       </w:r>
-      <w:bookmarkEnd w:id="27"/>
+      <w:bookmarkEnd w:id="28"/>
     </w:p>
     <w:p>
       <w:r>
@@ -12355,7 +12438,7 @@
           <w:i w:val="0"/>
         </w:rPr>
       </w:pPr>
-      <w:bookmarkStart w:id="28" w:name="_Toc41026915"/>
+      <w:bookmarkStart w:id="29" w:name="_Toc41026915"/>
       <w:r>
         <w:rPr>
           <w:i w:val="0"/>
@@ -12387,7 +12470,7 @@
       <w:r>
         <w:t xml:space="preserve"> Related to University Technology Transfer</w:t>
       </w:r>
-      <w:bookmarkEnd w:id="28"/>
+      <w:bookmarkEnd w:id="29"/>
     </w:p>
     <w:tbl>
       <w:tblPr>
@@ -13386,7 +13469,7 @@
       <w:pPr>
         <w:pStyle w:val="Table"/>
       </w:pPr>
-      <w:bookmarkStart w:id="29" w:name="_Toc41026916"/>
+      <w:bookmarkStart w:id="30" w:name="_Toc41026916"/>
       <w:r>
         <w:rPr>
           <w:i w:val="0"/>
@@ -13409,7 +13492,7 @@
       <w:r>
         <w:t>Determinants of Technology Transfer Outcomes Found in the Literature</w:t>
       </w:r>
-      <w:bookmarkEnd w:id="29"/>
+      <w:bookmarkEnd w:id="30"/>
     </w:p>
     <w:p>
       <w:r>
@@ -13420,7 +13503,7 @@
       <w:pPr>
         <w:pStyle w:val="Table"/>
       </w:pPr>
-      <w:bookmarkStart w:id="30" w:name="_Toc41026917"/>
+      <w:bookmarkStart w:id="31" w:name="_Toc41026917"/>
       <w:r>
         <w:lastRenderedPageBreak/>
         <w:t>Table 4</w:t>
@@ -13434,7 +13517,7 @@
       <w:r>
         <w:t>NASA Technology Readiness Level Scale</w:t>
       </w:r>
-      <w:bookmarkEnd w:id="30"/>
+      <w:bookmarkEnd w:id="31"/>
     </w:p>
     <w:p>
       <w:r>
@@ -13445,7 +13528,7 @@
       <w:pPr>
         <w:pStyle w:val="Table"/>
       </w:pPr>
-      <w:bookmarkStart w:id="31" w:name="_Toc41026918"/>
+      <w:bookmarkStart w:id="32" w:name="_Toc41026918"/>
       <w:r>
         <w:rPr>
           <w:i w:val="0"/>
@@ -13468,7 +13551,7 @@
       <w:r>
         <w:t>Alternative Readiness Level Scales</w:t>
       </w:r>
-      <w:bookmarkEnd w:id="31"/>
+      <w:bookmarkEnd w:id="32"/>
     </w:p>
     <w:p>
       <w:r>
@@ -13529,7 +13612,7 @@
       </w:r>
     </w:p>
     <w:p>
-      <w:bookmarkStart w:id="32" w:name="_Toc41027015"/>
+      <w:bookmarkStart w:id="33" w:name="_Toc41027015"/>
       <w:r>
         <w:rPr>
           <w:rStyle w:val="FigureChar"/>
@@ -13551,7 +13634,7 @@
         </w:rPr>
         <w:t>Federal Obligations to Universities for Research and Development, 2000-2019</w:t>
       </w:r>
-      <w:bookmarkEnd w:id="32"/>
+      <w:bookmarkEnd w:id="33"/>
     </w:p>
     <w:p>
       <w:pPr>
@@ -16429,7 +16512,7 @@
 </file>
 
 <file path=customXml/itemProps1.xml><?xml version="1.0" encoding="utf-8"?>
-<ds:datastoreItem xmlns:ds="http://schemas.openxmlformats.org/officeDocument/2006/customXml" ds:itemID="{94C60870-5B6A-4433-8985-8B57509AD07B}">
+<ds:datastoreItem xmlns:ds="http://schemas.openxmlformats.org/officeDocument/2006/customXml" ds:itemID="{BB9A95B7-F6BD-4221-B02E-11D4CE617E28}">
   <ds:schemaRefs>
     <ds:schemaRef ds:uri="http://schemas.openxmlformats.org/officeDocument/2006/bibliography"/>
   </ds:schemaRefs>

</xml_diff>

<commit_message>
Changed paper title and began figure on isolating research question
</commit_message>
<xml_diff>
--- a/Docs/PSP6980_2020_Fall_Townes_Paper_v00.docx
+++ b/Docs/PSP6980_2020_Fall_Townes_Paper_v00.docx
@@ -58,60 +58,28 @@
         <w:t xml:space="preserve">the </w:t>
       </w:r>
       <w:r>
-        <w:t>Influence</w:t>
-      </w:r>
-      <w:r>
-        <w:t xml:space="preserve"> of</w:t>
+        <w:t xml:space="preserve">How Technology Maturity Level Influences the Technology Transfer Activities of </w:t>
+      </w:r>
+      <w:r>
+        <w:br/>
+        <w:t xml:space="preserve">Private Sector Organizations </w:t>
+      </w:r>
+      <w:r>
+        <w:t>and the Implications for</w:t>
       </w:r>
       <w:r>
         <w:t xml:space="preserve"> </w:t>
       </w:r>
       <w:r>
-        <w:t>Development Stage</w:t>
-      </w:r>
-      <w:r>
-        <w:t xml:space="preserve"> </w:t>
-      </w:r>
-      <w:r>
-        <w:t>o</w:t>
-      </w:r>
-      <w:r>
-        <w:t>n</w:t>
-      </w:r>
-      <w:r>
-        <w:t xml:space="preserve"> </w:t>
-      </w:r>
-      <w:r>
-        <w:t xml:space="preserve">University </w:t>
-      </w:r>
-      <w:r>
-        <w:t>Technology Transfer</w:t>
-      </w:r>
-      <w:r>
-        <w:t xml:space="preserve"> </w:t>
-      </w:r>
-      <w:r>
-        <w:t xml:space="preserve">Outcomes </w:t>
+        <w:t>Public Policy</w:t>
       </w:r>
     </w:p>
     <w:p>
       <w:pPr>
         <w:jc w:val="center"/>
       </w:pPr>
-      <w:r>
-        <w:t>and the Implications for</w:t>
-      </w:r>
-      <w:r>
-        <w:t xml:space="preserve"> </w:t>
-      </w:r>
-      <w:r>
-        <w:t>Public Policy</w:t>
-      </w:r>
-    </w:p>
-    <w:p>
-      <w:pPr>
-        <w:jc w:val="center"/>
-      </w:pPr>
+      <w:bookmarkStart w:id="0" w:name="_GoBack"/>
+      <w:bookmarkEnd w:id="0"/>
       <w:r>
         <w:t>Malcolm S. Townes</w:t>
       </w:r>
@@ -2072,7 +2040,7 @@
       <w:pPr>
         <w:pStyle w:val="LiteratureReviewHeader1"/>
       </w:pPr>
-      <w:bookmarkStart w:id="0" w:name="_Toc51441375"/>
+      <w:bookmarkStart w:id="1" w:name="_Toc51441375"/>
       <w:r>
         <w:lastRenderedPageBreak/>
         <w:t xml:space="preserve">List of </w:t>
@@ -2080,7 +2048,7 @@
       <w:r>
         <w:t>Tables</w:t>
       </w:r>
-      <w:bookmarkEnd w:id="0"/>
+      <w:bookmarkEnd w:id="1"/>
     </w:p>
     <w:p>
       <w:pPr>
@@ -2458,12 +2426,12 @@
       <w:pPr>
         <w:pStyle w:val="LiteratureReviewHeader1"/>
       </w:pPr>
-      <w:bookmarkStart w:id="1" w:name="_Toc51441376"/>
+      <w:bookmarkStart w:id="2" w:name="_Toc51441376"/>
       <w:r>
         <w:lastRenderedPageBreak/>
         <w:t>List of Figures</w:t>
       </w:r>
-      <w:bookmarkEnd w:id="1"/>
+      <w:bookmarkEnd w:id="2"/>
     </w:p>
     <w:p>
       <w:pPr>
@@ -2559,12 +2527,12 @@
       <w:pPr>
         <w:pStyle w:val="LiteratureReviewHeader1"/>
       </w:pPr>
-      <w:bookmarkStart w:id="2" w:name="_Toc51441377"/>
+      <w:bookmarkStart w:id="3" w:name="_Toc51441377"/>
       <w:r>
         <w:lastRenderedPageBreak/>
         <w:t>Abstract</w:t>
       </w:r>
-      <w:bookmarkEnd w:id="2"/>
+      <w:bookmarkEnd w:id="3"/>
     </w:p>
     <w:p>
       <w:r>
@@ -2762,7 +2730,7 @@
       <w:pPr>
         <w:pStyle w:val="LiteratureReviewHeader1Bold"/>
       </w:pPr>
-      <w:bookmarkStart w:id="3" w:name="_Toc51441378"/>
+      <w:bookmarkStart w:id="4" w:name="_Toc51441378"/>
       <w:r>
         <w:lastRenderedPageBreak/>
         <w:t xml:space="preserve">Chapter 1 – </w:t>
@@ -2770,7 +2738,7 @@
       <w:r>
         <w:t>Introduction</w:t>
       </w:r>
-      <w:bookmarkEnd w:id="3"/>
+      <w:bookmarkEnd w:id="4"/>
     </w:p>
     <w:p>
       <w:pPr>
@@ -2838,11 +2806,11 @@
       <w:pPr>
         <w:pStyle w:val="LiteratureReviewHeader2Bold"/>
       </w:pPr>
-      <w:bookmarkStart w:id="4" w:name="_Toc51441379"/>
+      <w:bookmarkStart w:id="5" w:name="_Toc51441379"/>
       <w:r>
         <w:t>Purpose of Proposed Study</w:t>
       </w:r>
-      <w:bookmarkEnd w:id="4"/>
+      <w:bookmarkEnd w:id="5"/>
     </w:p>
     <w:p>
       <w:pPr>
@@ -2876,12 +2844,7 @@
         <w:t xml:space="preserve"> as it relates to U.S. public policy.</w:t>
       </w:r>
       <w:r>
-        <w:t xml:space="preserve">  Broadly spe</w:t>
-      </w:r>
-      <w:bookmarkStart w:id="5" w:name="_GoBack"/>
-      <w:bookmarkEnd w:id="5"/>
-      <w:r>
-        <w:t xml:space="preserve">aking, this </w:t>
+        <w:t xml:space="preserve">  Broadly speaking, this </w:t>
       </w:r>
       <w:r>
         <w:t xml:space="preserve">proposed </w:t>
@@ -13914,13 +13877,7 @@
       </w:tabs>
     </w:pPr>
     <w:r>
-      <w:t xml:space="preserve">The </w:t>
-    </w:r>
-    <w:r>
-      <w:t>Influence of Development Stage o</w:t>
-    </w:r>
-    <w:r>
-      <w:t>n University Technology Transfer</w:t>
+      <w:t>Technology Maturity Level and Private Sector Organizations</w:t>
     </w:r>
     <w:r>
       <w:tab/>
@@ -13960,13 +13917,10 @@
       </w:tabs>
     </w:pPr>
     <w:r>
-      <w:t xml:space="preserve">RUNNING HEAD: The </w:t>
+      <w:t xml:space="preserve">RUNNING HEAD: </w:t>
     </w:r>
     <w:r>
-      <w:t>Influence of Development Stage o</w:t>
-    </w:r>
-    <w:r>
-      <w:t>n University Technology Transfer</w:t>
+      <w:t>Technology Maturity Level and Private Sector Organizations</w:t>
     </w:r>
     <w:r>
       <w:tab/>
@@ -16512,7 +16466,7 @@
 </file>
 
 <file path=customXml/itemProps1.xml><?xml version="1.0" encoding="utf-8"?>
-<ds:datastoreItem xmlns:ds="http://schemas.openxmlformats.org/officeDocument/2006/customXml" ds:itemID="{BB9A95B7-F6BD-4221-B02E-11D4CE617E28}">
+<ds:datastoreItem xmlns:ds="http://schemas.openxmlformats.org/officeDocument/2006/customXml" ds:itemID="{913A089E-F4BF-403E-A15F-81911AABF755}">
   <ds:schemaRefs>
     <ds:schemaRef ds:uri="http://schemas.openxmlformats.org/officeDocument/2006/bibliography"/>
   </ds:schemaRefs>

</xml_diff>

<commit_message>
Added technology maturity level to Chapter 1 Introduction
</commit_message>
<xml_diff>
--- a/Docs/PSP6980_2020_Fall_Townes_Paper_v00.docx
+++ b/Docs/PSP6980_2020_Fall_Townes_Paper_v00.docx
@@ -26,8 +26,6 @@
       <w:pPr>
         <w:jc w:val="center"/>
       </w:pPr>
-      <w:bookmarkStart w:id="0" w:name="_GoBack"/>
-      <w:bookmarkEnd w:id="0"/>
     </w:p>
     <w:p>
       <w:pPr>
@@ -172,7 +170,7 @@
           <w:r>
             <w:fldChar w:fldCharType="separate"/>
           </w:r>
-          <w:hyperlink w:anchor="_Toc53499494" w:history="1">
+          <w:hyperlink w:anchor="_Toc53655368" w:history="1">
             <w:r>
               <w:rPr>
                 <w:rStyle w:val="Hyperlink"/>
@@ -199,7 +197,7 @@
                 <w:noProof/>
                 <w:webHidden/>
               </w:rPr>
-              <w:instrText xml:space="preserve"> PAGEREF _Toc53499494 \h </w:instrText>
+              <w:instrText xml:space="preserve"> PAGEREF _Toc53655368 \h </w:instrText>
             </w:r>
             <w:r>
               <w:rPr>
@@ -243,7 +241,7 @@
               <w:szCs w:val="22"/>
             </w:rPr>
           </w:pPr>
-          <w:hyperlink w:anchor="_Toc53499495" w:history="1">
+          <w:hyperlink w:anchor="_Toc53655369" w:history="1">
             <w:r>
               <w:rPr>
                 <w:rStyle w:val="Hyperlink"/>
@@ -270,7 +268,7 @@
                 <w:noProof/>
                 <w:webHidden/>
               </w:rPr>
-              <w:instrText xml:space="preserve"> PAGEREF _Toc53499495 \h </w:instrText>
+              <w:instrText xml:space="preserve"> PAGEREF _Toc53655369 \h </w:instrText>
             </w:r>
             <w:r>
               <w:rPr>
@@ -314,7 +312,7 @@
               <w:szCs w:val="22"/>
             </w:rPr>
           </w:pPr>
-          <w:hyperlink w:anchor="_Toc53499496" w:history="1">
+          <w:hyperlink w:anchor="_Toc53655370" w:history="1">
             <w:r>
               <w:rPr>
                 <w:rStyle w:val="Hyperlink"/>
@@ -341,7 +339,7 @@
                 <w:noProof/>
                 <w:webHidden/>
               </w:rPr>
-              <w:instrText xml:space="preserve"> PAGEREF _Toc53499496 \h </w:instrText>
+              <w:instrText xml:space="preserve"> PAGEREF _Toc53655370 \h </w:instrText>
             </w:r>
             <w:r>
               <w:rPr>
@@ -385,7 +383,7 @@
               <w:szCs w:val="22"/>
             </w:rPr>
           </w:pPr>
-          <w:hyperlink w:anchor="_Toc53499497" w:history="1">
+          <w:hyperlink w:anchor="_Toc53655371" w:history="1">
             <w:r>
               <w:rPr>
                 <w:rStyle w:val="Hyperlink"/>
@@ -412,7 +410,7 @@
                 <w:noProof/>
                 <w:webHidden/>
               </w:rPr>
-              <w:instrText xml:space="preserve"> PAGEREF _Toc53499497 \h </w:instrText>
+              <w:instrText xml:space="preserve"> PAGEREF _Toc53655371 \h </w:instrText>
             </w:r>
             <w:r>
               <w:rPr>
@@ -456,7 +454,7 @@
               <w:szCs w:val="22"/>
             </w:rPr>
           </w:pPr>
-          <w:hyperlink w:anchor="_Toc53499498" w:history="1">
+          <w:hyperlink w:anchor="_Toc53655372" w:history="1">
             <w:r>
               <w:rPr>
                 <w:rStyle w:val="Hyperlink"/>
@@ -483,7 +481,7 @@
                 <w:noProof/>
                 <w:webHidden/>
               </w:rPr>
-              <w:instrText xml:space="preserve"> PAGEREF _Toc53499498 \h </w:instrText>
+              <w:instrText xml:space="preserve"> PAGEREF _Toc53655372 \h </w:instrText>
             </w:r>
             <w:r>
               <w:rPr>
@@ -527,7 +525,7 @@
               <w:szCs w:val="22"/>
             </w:rPr>
           </w:pPr>
-          <w:hyperlink w:anchor="_Toc53499499" w:history="1">
+          <w:hyperlink w:anchor="_Toc53655373" w:history="1">
             <w:r>
               <w:rPr>
                 <w:rStyle w:val="Hyperlink"/>
@@ -554,7 +552,7 @@
                 <w:noProof/>
                 <w:webHidden/>
               </w:rPr>
-              <w:instrText xml:space="preserve"> PAGEREF _Toc53499499 \h </w:instrText>
+              <w:instrText xml:space="preserve"> PAGEREF _Toc53655373 \h </w:instrText>
             </w:r>
             <w:r>
               <w:rPr>
@@ -598,7 +596,7 @@
               <w:szCs w:val="22"/>
             </w:rPr>
           </w:pPr>
-          <w:hyperlink w:anchor="_Toc53499500" w:history="1">
+          <w:hyperlink w:anchor="_Toc53655374" w:history="1">
             <w:r>
               <w:rPr>
                 <w:rStyle w:val="Hyperlink"/>
@@ -625,7 +623,7 @@
                 <w:noProof/>
                 <w:webHidden/>
               </w:rPr>
-              <w:instrText xml:space="preserve"> PAGEREF _Toc53499500 \h </w:instrText>
+              <w:instrText xml:space="preserve"> PAGEREF _Toc53655374 \h </w:instrText>
             </w:r>
             <w:r>
               <w:rPr>
@@ -669,7 +667,7 @@
               <w:szCs w:val="22"/>
             </w:rPr>
           </w:pPr>
-          <w:hyperlink w:anchor="_Toc53499501" w:history="1">
+          <w:hyperlink w:anchor="_Toc53655375" w:history="1">
             <w:r>
               <w:rPr>
                 <w:rStyle w:val="Hyperlink"/>
@@ -696,7 +694,7 @@
                 <w:noProof/>
                 <w:webHidden/>
               </w:rPr>
-              <w:instrText xml:space="preserve"> PAGEREF _Toc53499501 \h </w:instrText>
+              <w:instrText xml:space="preserve"> PAGEREF _Toc53655375 \h </w:instrText>
             </w:r>
             <w:r>
               <w:rPr>
@@ -740,7 +738,7 @@
               <w:szCs w:val="22"/>
             </w:rPr>
           </w:pPr>
-          <w:hyperlink w:anchor="_Toc53499502" w:history="1">
+          <w:hyperlink w:anchor="_Toc53655376" w:history="1">
             <w:r>
               <w:rPr>
                 <w:rStyle w:val="Hyperlink"/>
@@ -767,7 +765,7 @@
                 <w:noProof/>
                 <w:webHidden/>
               </w:rPr>
-              <w:instrText xml:space="preserve"> PAGEREF _Toc53499502 \h </w:instrText>
+              <w:instrText xml:space="preserve"> PAGEREF _Toc53655376 \h </w:instrText>
             </w:r>
             <w:r>
               <w:rPr>
@@ -811,7 +809,7 @@
               <w:szCs w:val="22"/>
             </w:rPr>
           </w:pPr>
-          <w:hyperlink w:anchor="_Toc53499503" w:history="1">
+          <w:hyperlink w:anchor="_Toc53655377" w:history="1">
             <w:r>
               <w:rPr>
                 <w:rStyle w:val="Hyperlink"/>
@@ -838,7 +836,7 @@
                 <w:noProof/>
                 <w:webHidden/>
               </w:rPr>
-              <w:instrText xml:space="preserve"> PAGEREF _Toc53499503 \h </w:instrText>
+              <w:instrText xml:space="preserve"> PAGEREF _Toc53655377 \h </w:instrText>
             </w:r>
             <w:r>
               <w:rPr>
@@ -882,7 +880,7 @@
               <w:szCs w:val="22"/>
             </w:rPr>
           </w:pPr>
-          <w:hyperlink w:anchor="_Toc53499504" w:history="1">
+          <w:hyperlink w:anchor="_Toc53655378" w:history="1">
             <w:r>
               <w:rPr>
                 <w:rStyle w:val="Hyperlink"/>
@@ -909,7 +907,7 @@
                 <w:noProof/>
                 <w:webHidden/>
               </w:rPr>
-              <w:instrText xml:space="preserve"> PAGEREF _Toc53499504 \h </w:instrText>
+              <w:instrText xml:space="preserve"> PAGEREF _Toc53655378 \h </w:instrText>
             </w:r>
             <w:r>
               <w:rPr>
@@ -953,7 +951,7 @@
               <w:szCs w:val="22"/>
             </w:rPr>
           </w:pPr>
-          <w:hyperlink w:anchor="_Toc53499505" w:history="1">
+          <w:hyperlink w:anchor="_Toc53655379" w:history="1">
             <w:r>
               <w:rPr>
                 <w:rStyle w:val="Hyperlink"/>
@@ -980,7 +978,7 @@
                 <w:noProof/>
                 <w:webHidden/>
               </w:rPr>
-              <w:instrText xml:space="preserve"> PAGEREF _Toc53499505 \h </w:instrText>
+              <w:instrText xml:space="preserve"> PAGEREF _Toc53655379 \h </w:instrText>
             </w:r>
             <w:r>
               <w:rPr>
@@ -1024,7 +1022,7 @@
               <w:szCs w:val="22"/>
             </w:rPr>
           </w:pPr>
-          <w:hyperlink w:anchor="_Toc53499506" w:history="1">
+          <w:hyperlink w:anchor="_Toc53655380" w:history="1">
             <w:r>
               <w:rPr>
                 <w:rStyle w:val="Hyperlink"/>
@@ -1051,7 +1049,7 @@
                 <w:noProof/>
                 <w:webHidden/>
               </w:rPr>
-              <w:instrText xml:space="preserve"> PAGEREF _Toc53499506 \h </w:instrText>
+              <w:instrText xml:space="preserve"> PAGEREF _Toc53655380 \h </w:instrText>
             </w:r>
             <w:r>
               <w:rPr>
@@ -1071,7 +1069,7 @@
                 <w:noProof/>
                 <w:webHidden/>
               </w:rPr>
-              <w:t>33</w:t>
+              <w:t>34</w:t>
             </w:r>
             <w:r>
               <w:rPr>
@@ -1095,7 +1093,7 @@
               <w:szCs w:val="22"/>
             </w:rPr>
           </w:pPr>
-          <w:hyperlink w:anchor="_Toc53499507" w:history="1">
+          <w:hyperlink w:anchor="_Toc53655381" w:history="1">
             <w:r>
               <w:rPr>
                 <w:rStyle w:val="Hyperlink"/>
@@ -1122,7 +1120,7 @@
                 <w:noProof/>
                 <w:webHidden/>
               </w:rPr>
-              <w:instrText xml:space="preserve"> PAGEREF _Toc53499507 \h </w:instrText>
+              <w:instrText xml:space="preserve"> PAGEREF _Toc53655381 \h </w:instrText>
             </w:r>
             <w:r>
               <w:rPr>
@@ -1166,7 +1164,7 @@
               <w:szCs w:val="22"/>
             </w:rPr>
           </w:pPr>
-          <w:hyperlink w:anchor="_Toc53499508" w:history="1">
+          <w:hyperlink w:anchor="_Toc53655382" w:history="1">
             <w:r>
               <w:rPr>
                 <w:rStyle w:val="Hyperlink"/>
@@ -1193,7 +1191,7 @@
                 <w:noProof/>
                 <w:webHidden/>
               </w:rPr>
-              <w:instrText xml:space="preserve"> PAGEREF _Toc53499508 \h </w:instrText>
+              <w:instrText xml:space="preserve"> PAGEREF _Toc53655382 \h </w:instrText>
             </w:r>
             <w:r>
               <w:rPr>
@@ -1237,7 +1235,7 @@
               <w:szCs w:val="22"/>
             </w:rPr>
           </w:pPr>
-          <w:hyperlink w:anchor="_Toc53499509" w:history="1">
+          <w:hyperlink w:anchor="_Toc53655383" w:history="1">
             <w:r>
               <w:rPr>
                 <w:rStyle w:val="Hyperlink"/>
@@ -1264,7 +1262,7 @@
                 <w:noProof/>
                 <w:webHidden/>
               </w:rPr>
-              <w:instrText xml:space="preserve"> PAGEREF _Toc53499509 \h </w:instrText>
+              <w:instrText xml:space="preserve"> PAGEREF _Toc53655383 \h </w:instrText>
             </w:r>
             <w:r>
               <w:rPr>
@@ -1308,7 +1306,7 @@
               <w:szCs w:val="22"/>
             </w:rPr>
           </w:pPr>
-          <w:hyperlink w:anchor="_Toc53499510" w:history="1">
+          <w:hyperlink w:anchor="_Toc53655384" w:history="1">
             <w:r>
               <w:rPr>
                 <w:rStyle w:val="Hyperlink"/>
@@ -1335,7 +1333,7 @@
                 <w:noProof/>
                 <w:webHidden/>
               </w:rPr>
-              <w:instrText xml:space="preserve"> PAGEREF _Toc53499510 \h </w:instrText>
+              <w:instrText xml:space="preserve"> PAGEREF _Toc53655384 \h </w:instrText>
             </w:r>
             <w:r>
               <w:rPr>
@@ -1379,7 +1377,7 @@
               <w:szCs w:val="22"/>
             </w:rPr>
           </w:pPr>
-          <w:hyperlink w:anchor="_Toc53499511" w:history="1">
+          <w:hyperlink w:anchor="_Toc53655385" w:history="1">
             <w:r>
               <w:rPr>
                 <w:rStyle w:val="Hyperlink"/>
@@ -1406,7 +1404,7 @@
                 <w:noProof/>
                 <w:webHidden/>
               </w:rPr>
-              <w:instrText xml:space="preserve"> PAGEREF _Toc53499511 \h </w:instrText>
+              <w:instrText xml:space="preserve"> PAGEREF _Toc53655385 \h </w:instrText>
             </w:r>
             <w:r>
               <w:rPr>
@@ -1450,7 +1448,7 @@
               <w:szCs w:val="22"/>
             </w:rPr>
           </w:pPr>
-          <w:hyperlink w:anchor="_Toc53499512" w:history="1">
+          <w:hyperlink w:anchor="_Toc53655386" w:history="1">
             <w:r>
               <w:rPr>
                 <w:rStyle w:val="Hyperlink"/>
@@ -1477,7 +1475,7 @@
                 <w:noProof/>
                 <w:webHidden/>
               </w:rPr>
-              <w:instrText xml:space="preserve"> PAGEREF _Toc53499512 \h </w:instrText>
+              <w:instrText xml:space="preserve"> PAGEREF _Toc53655386 \h </w:instrText>
             </w:r>
             <w:r>
               <w:rPr>
@@ -1521,7 +1519,7 @@
               <w:szCs w:val="22"/>
             </w:rPr>
           </w:pPr>
-          <w:hyperlink w:anchor="_Toc53499513" w:history="1">
+          <w:hyperlink w:anchor="_Toc53655387" w:history="1">
             <w:r>
               <w:rPr>
                 <w:rStyle w:val="Hyperlink"/>
@@ -1548,7 +1546,7 @@
                 <w:noProof/>
                 <w:webHidden/>
               </w:rPr>
-              <w:instrText xml:space="preserve"> PAGEREF _Toc53499513 \h </w:instrText>
+              <w:instrText xml:space="preserve"> PAGEREF _Toc53655387 \h </w:instrText>
             </w:r>
             <w:r>
               <w:rPr>
@@ -1592,7 +1590,7 @@
               <w:szCs w:val="22"/>
             </w:rPr>
           </w:pPr>
-          <w:hyperlink w:anchor="_Toc53499514" w:history="1">
+          <w:hyperlink w:anchor="_Toc53655388" w:history="1">
             <w:r>
               <w:rPr>
                 <w:rStyle w:val="Hyperlink"/>
@@ -1619,7 +1617,7 @@
                 <w:noProof/>
                 <w:webHidden/>
               </w:rPr>
-              <w:instrText xml:space="preserve"> PAGEREF _Toc53499514 \h </w:instrText>
+              <w:instrText xml:space="preserve"> PAGEREF _Toc53655388 \h </w:instrText>
             </w:r>
             <w:r>
               <w:rPr>
@@ -1663,7 +1661,7 @@
               <w:szCs w:val="22"/>
             </w:rPr>
           </w:pPr>
-          <w:hyperlink w:anchor="_Toc53499515" w:history="1">
+          <w:hyperlink w:anchor="_Toc53655389" w:history="1">
             <w:r>
               <w:rPr>
                 <w:rStyle w:val="Hyperlink"/>
@@ -1690,7 +1688,7 @@
                 <w:noProof/>
                 <w:webHidden/>
               </w:rPr>
-              <w:instrText xml:space="preserve"> PAGEREF _Toc53499515 \h </w:instrText>
+              <w:instrText xml:space="preserve"> PAGEREF _Toc53655389 \h </w:instrText>
             </w:r>
             <w:r>
               <w:rPr>
@@ -1734,7 +1732,7 @@
               <w:szCs w:val="22"/>
             </w:rPr>
           </w:pPr>
-          <w:hyperlink w:anchor="_Toc53499516" w:history="1">
+          <w:hyperlink w:anchor="_Toc53655390" w:history="1">
             <w:r>
               <w:rPr>
                 <w:rStyle w:val="Hyperlink"/>
@@ -1761,7 +1759,7 @@
                 <w:noProof/>
                 <w:webHidden/>
               </w:rPr>
-              <w:instrText xml:space="preserve"> PAGEREF _Toc53499516 \h </w:instrText>
+              <w:instrText xml:space="preserve"> PAGEREF _Toc53655390 \h </w:instrText>
             </w:r>
             <w:r>
               <w:rPr>
@@ -1805,7 +1803,7 @@
               <w:szCs w:val="22"/>
             </w:rPr>
           </w:pPr>
-          <w:hyperlink w:anchor="_Toc53499517" w:history="1">
+          <w:hyperlink w:anchor="_Toc53655391" w:history="1">
             <w:r>
               <w:rPr>
                 <w:rStyle w:val="Hyperlink"/>
@@ -1832,7 +1830,7 @@
                 <w:noProof/>
                 <w:webHidden/>
               </w:rPr>
-              <w:instrText xml:space="preserve"> PAGEREF _Toc53499517 \h </w:instrText>
+              <w:instrText xml:space="preserve"> PAGEREF _Toc53655391 \h </w:instrText>
             </w:r>
             <w:r>
               <w:rPr>
@@ -1876,7 +1874,7 @@
               <w:szCs w:val="22"/>
             </w:rPr>
           </w:pPr>
-          <w:hyperlink w:anchor="_Toc53499518" w:history="1">
+          <w:hyperlink w:anchor="_Toc53655392" w:history="1">
             <w:r>
               <w:rPr>
                 <w:rStyle w:val="Hyperlink"/>
@@ -1903,7 +1901,7 @@
                 <w:noProof/>
                 <w:webHidden/>
               </w:rPr>
-              <w:instrText xml:space="preserve"> PAGEREF _Toc53499518 \h </w:instrText>
+              <w:instrText xml:space="preserve"> PAGEREF _Toc53655392 \h </w:instrText>
             </w:r>
             <w:r>
               <w:rPr>
@@ -1947,7 +1945,7 @@
               <w:szCs w:val="22"/>
             </w:rPr>
           </w:pPr>
-          <w:hyperlink w:anchor="_Toc53499519" w:history="1">
+          <w:hyperlink w:anchor="_Toc53655393" w:history="1">
             <w:r>
               <w:rPr>
                 <w:rStyle w:val="Hyperlink"/>
@@ -1974,7 +1972,7 @@
                 <w:noProof/>
                 <w:webHidden/>
               </w:rPr>
-              <w:instrText xml:space="preserve"> PAGEREF _Toc53499519 \h </w:instrText>
+              <w:instrText xml:space="preserve"> PAGEREF _Toc53655393 \h </w:instrText>
             </w:r>
             <w:r>
               <w:rPr>
@@ -2040,7 +2038,7 @@
       <w:pPr>
         <w:pStyle w:val="LiteratureReviewHeader1"/>
       </w:pPr>
-      <w:bookmarkStart w:id="1" w:name="_Toc53499494"/>
+      <w:bookmarkStart w:id="0" w:name="_Toc53655368"/>
       <w:r>
         <w:lastRenderedPageBreak/>
         <w:t xml:space="preserve">List of </w:t>
@@ -2048,7 +2046,7 @@
       <w:r>
         <w:t>Tables</w:t>
       </w:r>
-      <w:bookmarkEnd w:id="1"/>
+      <w:bookmarkEnd w:id="0"/>
     </w:p>
     <w:p>
       <w:pPr>
@@ -2426,12 +2424,12 @@
       <w:pPr>
         <w:pStyle w:val="LiteratureReviewHeader1"/>
       </w:pPr>
-      <w:bookmarkStart w:id="2" w:name="_Toc53499495"/>
+      <w:bookmarkStart w:id="1" w:name="_Toc53655369"/>
       <w:r>
         <w:lastRenderedPageBreak/>
         <w:t>List of Figures</w:t>
       </w:r>
-      <w:bookmarkEnd w:id="2"/>
+      <w:bookmarkEnd w:id="1"/>
     </w:p>
     <w:p>
       <w:pPr>
@@ -2598,12 +2596,12 @@
       <w:pPr>
         <w:pStyle w:val="LiteratureReviewHeader1"/>
       </w:pPr>
-      <w:bookmarkStart w:id="3" w:name="_Toc53499496"/>
+      <w:bookmarkStart w:id="2" w:name="_Toc53655370"/>
       <w:r>
         <w:lastRenderedPageBreak/>
         <w:t>Abstract</w:t>
       </w:r>
-      <w:bookmarkEnd w:id="3"/>
+      <w:bookmarkEnd w:id="2"/>
     </w:p>
     <w:p>
       <w:r>
@@ -2801,7 +2799,7 @@
       <w:pPr>
         <w:pStyle w:val="LiteratureReviewHeader1Bold"/>
       </w:pPr>
-      <w:bookmarkStart w:id="4" w:name="_Toc53499497"/>
+      <w:bookmarkStart w:id="3" w:name="_Toc53655371"/>
       <w:r>
         <w:lastRenderedPageBreak/>
         <w:t xml:space="preserve">Chapter 1 – </w:t>
@@ -2809,7 +2807,7 @@
       <w:r>
         <w:t>Introduction</w:t>
       </w:r>
-      <w:bookmarkEnd w:id="4"/>
+      <w:bookmarkEnd w:id="3"/>
     </w:p>
     <w:p>
       <w:pPr>
@@ -2895,7 +2893,7 @@
       <w:r>
         <w:t xml:space="preserve"> –  among the first questions that must be answered to justify the proposed line of research are (1) why is technology derived from research and development important for social well-being?, (2) what is the public interest in university technology transfer?, (3) why is it appropriate for the federal government to intervene in university technology transfer?, </w:t>
       </w:r>
-      <w:ins w:id="5" w:author="Malcolm Townes" w:date="2020-10-13T14:58:00Z">
+      <w:ins w:id="4" w:author="Malcolm Townes" w:date="2020-10-13T14:58:00Z">
         <w:r>
           <w:t xml:space="preserve">and </w:t>
         </w:r>
@@ -2903,27 +2901,73 @@
       <w:r>
         <w:t>(4) what should be the role of the government in university technology transfer?</w:t>
       </w:r>
-      <w:del w:id="6" w:author="Malcolm Townes" w:date="2020-10-13T14:59:00Z">
+      <w:del w:id="5" w:author="Malcolm Townes" w:date="2020-10-13T14:59:00Z">
         <w:r>
           <w:delText>, and (5) what is currently known about the determinants of success in university technology transfer?</w:delText>
         </w:r>
       </w:del>
-      <w:ins w:id="7" w:author="Malcolm Townes" w:date="2020-10-13T15:00:00Z">
+      <w:ins w:id="6" w:author="Malcolm Townes" w:date="2020-10-13T15:00:00Z">
         <w:r>
           <w:t xml:space="preserve"> </w:t>
         </w:r>
       </w:ins>
-      <w:ins w:id="8" w:author="Malcolm Townes" w:date="2020-10-13T15:14:00Z">
-        <w:r>
-          <w:t>This introductory section attempts to answer these question using t</w:t>
+      <w:ins w:id="7" w:author="Malcolm Townes" w:date="2020-10-13T15:14:00Z">
+        <w:r>
+          <w:t>Thi</w:t>
+        </w:r>
+        <w:r>
+          <w:t xml:space="preserve">s introductory section </w:t>
         </w:r>
       </w:ins>
-      <w:ins w:id="9" w:author="Malcolm Townes" w:date="2020-10-13T15:00:00Z">
+      <w:ins w:id="8" w:author="Malcolm Townes" w:date="2020-10-15T11:41:00Z">
+        <w:r>
+          <w:t>defines the key constructs relevant to the proposed study and</w:t>
+        </w:r>
+      </w:ins>
+      <w:ins w:id="9" w:author="Malcolm Townes" w:date="2020-10-13T15:14:00Z">
+        <w:r>
+          <w:t xml:space="preserve"> answer</w:t>
+        </w:r>
+      </w:ins>
+      <w:ins w:id="10" w:author="Malcolm Townes" w:date="2020-10-15T11:42:00Z">
+        <w:r>
+          <w:t>s</w:t>
+        </w:r>
+      </w:ins>
+      <w:ins w:id="11" w:author="Malcolm Townes" w:date="2020-10-13T15:14:00Z">
+        <w:r>
+          <w:t xml:space="preserve"> the</w:t>
+        </w:r>
+        <w:r>
+          <w:t xml:space="preserve"> </w:t>
+        </w:r>
+      </w:ins>
+      <w:ins w:id="12" w:author="Malcolm Townes" w:date="2020-10-15T11:42:00Z">
+        <w:r>
+          <w:t xml:space="preserve">study justification </w:t>
+        </w:r>
+      </w:ins>
+      <w:ins w:id="13" w:author="Malcolm Townes" w:date="2020-10-13T15:14:00Z">
+        <w:r>
+          <w:t>question</w:t>
+        </w:r>
+      </w:ins>
+      <w:ins w:id="14" w:author="Malcolm Townes" w:date="2020-10-15T11:42:00Z">
+        <w:r>
+          <w:t>s</w:t>
+        </w:r>
+      </w:ins>
+      <w:ins w:id="15" w:author="Malcolm Townes" w:date="2020-10-13T15:14:00Z">
+        <w:r>
+          <w:t xml:space="preserve"> using t</w:t>
+        </w:r>
+      </w:ins>
+      <w:ins w:id="16" w:author="Malcolm Townes" w:date="2020-10-13T15:00:00Z">
         <w:r>
           <w:t>he lens of public sector economics</w:t>
         </w:r>
       </w:ins>
-      <w:ins w:id="10" w:author="Malcolm Townes" w:date="2020-10-13T15:14:00Z">
+      <w:ins w:id="17" w:author="Malcolm Townes" w:date="2020-10-13T15:14:00Z">
         <w:r>
           <w:t>.</w:t>
         </w:r>
@@ -2933,13 +2977,13 @@
       <w:pPr>
         <w:ind w:firstLine="720"/>
       </w:pPr>
-      <w:del w:id="11" w:author="Malcolm Townes" w:date="2020-10-13T14:57:00Z">
+      <w:del w:id="18" w:author="Malcolm Townes" w:date="2020-10-13T14:57:00Z">
         <w:r>
           <w:lastRenderedPageBreak/>
           <w:delText xml:space="preserve">Answers to these questions will inform several key decisions regarding the research design of the proposed study.  </w:delText>
         </w:r>
       </w:del>
-      <w:del w:id="12" w:author="Malcolm Townes" w:date="2020-10-13T15:01:00Z">
+      <w:del w:id="19" w:author="Malcolm Townes" w:date="2020-10-13T15:01:00Z">
         <w:r>
           <w:delText xml:space="preserve">A review of the literature will provide answers to these questions and others, which will help better isolate the research query to produce original scholarly research that will significantly contribute to the body of knowledge relevant to </w:delText>
         </w:r>
@@ -2956,20 +3000,20 @@
           <w:delText xml:space="preserve"> </w:delText>
         </w:r>
       </w:del>
-      <w:moveFromRangeStart w:id="13" w:author="Malcolm Townes" w:date="2020-10-13T15:16:00Z" w:name="move53494580"/>
-      <w:moveFrom w:id="14" w:author="Malcolm Townes" w:date="2020-10-13T15:16:00Z">
+      <w:moveFromRangeStart w:id="20" w:author="Malcolm Townes" w:date="2020-10-13T15:16:00Z" w:name="move53494580"/>
+      <w:moveFrom w:id="21" w:author="Malcolm Townes" w:date="2020-10-13T15:16:00Z">
         <w:r>
           <w:t xml:space="preserve">I expect to have roughly three (3) years to complete the proposed research.  </w:t>
         </w:r>
       </w:moveFrom>
-      <w:moveFromRangeEnd w:id="13"/>
+      <w:moveFromRangeEnd w:id="20"/>
     </w:p>
     <w:p>
       <w:pPr>
         <w:pStyle w:val="LiteratureReviewHeader2Bold"/>
       </w:pPr>
-      <w:bookmarkStart w:id="15" w:name="_Toc53499498"/>
-      <w:ins w:id="16" w:author="Malcolm Townes" w:date="2020-10-13T15:12:00Z">
+      <w:bookmarkStart w:id="22" w:name="_Toc53655372"/>
+      <w:ins w:id="23" w:author="Malcolm Townes" w:date="2020-10-13T15:12:00Z">
         <w:r>
           <w:t xml:space="preserve">Motivation for and </w:t>
         </w:r>
@@ -2977,7 +3021,7 @@
       <w:r>
         <w:t xml:space="preserve">Purpose of </w:t>
       </w:r>
-      <w:ins w:id="17" w:author="Malcolm Townes" w:date="2020-10-13T15:12:00Z">
+      <w:ins w:id="24" w:author="Malcolm Townes" w:date="2020-10-13T15:12:00Z">
         <w:r>
           <w:t xml:space="preserve">the </w:t>
         </w:r>
@@ -2985,7 +3029,7 @@
       <w:r>
         <w:t>Proposed Study</w:t>
       </w:r>
-      <w:bookmarkEnd w:id="15"/>
+      <w:bookmarkEnd w:id="22"/>
     </w:p>
     <w:p>
       <w:pPr>
@@ -3027,17 +3071,17 @@
       <w:r>
         <w:t xml:space="preserve">study aims to help practitioners and policymakers better understand </w:t>
       </w:r>
-      <w:ins w:id="18" w:author="Malcolm Townes" w:date="2020-10-13T15:03:00Z">
+      <w:ins w:id="25" w:author="Malcolm Townes" w:date="2020-10-13T15:03:00Z">
         <w:r>
           <w:t>why a low percentage of technologies derived from federally-funded research and development (R&amp;D) is successfully transferred to the private sector for use that benefits the public interest</w:t>
         </w:r>
       </w:ins>
-      <w:del w:id="19" w:author="Malcolm Townes" w:date="2020-10-13T15:04:00Z">
+      <w:del w:id="26" w:author="Malcolm Townes" w:date="2020-10-13T15:04:00Z">
         <w:r>
           <w:delText>why private sector organizations choose not to pursue the acquisition and use of university-created technologies that seem to align with their mission and profit motives even when the organizations appear to have the resources to do so</w:delText>
         </w:r>
       </w:del>
-      <w:ins w:id="20" w:author="Malcolm Townes" w:date="2020-10-13T15:04:00Z">
+      <w:ins w:id="27" w:author="Malcolm Townes" w:date="2020-10-13T15:04:00Z">
         <w:r>
           <w:t xml:space="preserve"> (</w:t>
         </w:r>
@@ -3054,32 +3098,32 @@
       <w:r>
         <w:t>.</w:t>
       </w:r>
-      <w:ins w:id="21" w:author="Malcolm Townes" w:date="2020-10-13T15:04:00Z">
+      <w:ins w:id="28" w:author="Malcolm Townes" w:date="2020-10-13T15:04:00Z">
         <w:r>
           <w:t xml:space="preserve">  This is a policy problem that has c</w:t>
         </w:r>
       </w:ins>
-      <w:ins w:id="22" w:author="Malcolm Townes" w:date="2020-10-13T15:07:00Z">
+      <w:ins w:id="29" w:author="Malcolm Townes" w:date="2020-10-13T15:07:00Z">
         <w:r>
           <w:t>hallenged</w:t>
         </w:r>
       </w:ins>
-      <w:ins w:id="23" w:author="Malcolm Townes" w:date="2020-10-13T15:04:00Z">
+      <w:ins w:id="30" w:author="Malcolm Townes" w:date="2020-10-13T15:04:00Z">
         <w:r>
           <w:t xml:space="preserve"> the U.S. government since the establishment of the modern R&amp;D funding structure shortly after the end of </w:t>
         </w:r>
       </w:ins>
-      <w:ins w:id="24" w:author="Malcolm Townes" w:date="2020-10-13T15:06:00Z">
+      <w:ins w:id="31" w:author="Malcolm Townes" w:date="2020-10-13T15:06:00Z">
         <w:r>
           <w:t>the</w:t>
         </w:r>
       </w:ins>
-      <w:ins w:id="25" w:author="Malcolm Townes" w:date="2020-10-13T15:04:00Z">
+      <w:ins w:id="32" w:author="Malcolm Townes" w:date="2020-10-13T15:04:00Z">
         <w:r>
           <w:t xml:space="preserve"> </w:t>
         </w:r>
       </w:ins>
-      <w:ins w:id="26" w:author="Malcolm Townes" w:date="2020-10-13T15:06:00Z">
+      <w:ins w:id="33" w:author="Malcolm Townes" w:date="2020-10-13T15:06:00Z">
         <w:r>
           <w:t>Second World War.</w:t>
         </w:r>
@@ -3129,12 +3173,12 @@
         <w:lastRenderedPageBreak/>
         <w:t xml:space="preserve">the notion common among technology transfer professionals that a technology must progress to a certain minimum </w:t>
       </w:r>
-      <w:del w:id="27" w:author="Malcolm Townes" w:date="2020-10-13T15:09:00Z">
+      <w:del w:id="34" w:author="Malcolm Townes" w:date="2020-10-13T15:09:00Z">
         <w:r>
           <w:delText xml:space="preserve">stage of development </w:delText>
         </w:r>
       </w:del>
-      <w:ins w:id="28" w:author="Malcolm Townes" w:date="2020-10-13T15:08:00Z">
+      <w:ins w:id="35" w:author="Malcolm Townes" w:date="2020-10-13T15:08:00Z">
         <w:r>
           <w:t xml:space="preserve">level of maturity </w:t>
         </w:r>
@@ -3151,12 +3195,12 @@
       <w:r>
         <w:t xml:space="preserve">he proposed study aims to examine the popular belief among technology transfer professionals that </w:t>
       </w:r>
-      <w:del w:id="29" w:author="Malcolm Townes" w:date="2020-10-13T15:09:00Z">
+      <w:del w:id="36" w:author="Malcolm Townes" w:date="2020-10-13T15:09:00Z">
         <w:r>
           <w:delText xml:space="preserve">the development stage of a technology </w:delText>
         </w:r>
       </w:del>
-      <w:ins w:id="30" w:author="Malcolm Townes" w:date="2020-10-13T15:09:00Z">
+      <w:ins w:id="37" w:author="Malcolm Townes" w:date="2020-10-13T15:09:00Z">
         <w:r>
           <w:t xml:space="preserve">technology maturity level </w:t>
         </w:r>
@@ -3164,12 +3208,12 @@
       <w:r>
         <w:t xml:space="preserve">influences the likelihood that </w:t>
       </w:r>
-      <w:del w:id="31" w:author="Malcolm Townes" w:date="2020-10-13T15:10:00Z">
+      <w:del w:id="38" w:author="Malcolm Townes" w:date="2020-10-13T15:10:00Z">
         <w:r>
           <w:delText xml:space="preserve">it </w:delText>
         </w:r>
       </w:del>
-      <w:ins w:id="32" w:author="Malcolm Townes" w:date="2020-10-13T15:09:00Z">
+      <w:ins w:id="39" w:author="Malcolm Townes" w:date="2020-10-13T15:09:00Z">
         <w:r>
           <w:t xml:space="preserve">a technology </w:t>
         </w:r>
@@ -3180,36 +3224,36 @@
       <w:r>
         <w:t xml:space="preserve">  </w:t>
       </w:r>
-      <w:del w:id="33" w:author="Malcolm Townes" w:date="2020-10-13T15:11:00Z">
+      <w:del w:id="40" w:author="Malcolm Townes" w:date="2020-10-13T15:11:00Z">
         <w:r>
           <w:delText>If an effect is found, this proposed study also seeks to determine the causal mechanism for it.</w:delText>
         </w:r>
       </w:del>
-      <w:ins w:id="34" w:author="Malcolm Townes" w:date="2020-10-13T15:16:00Z">
+      <w:ins w:id="41" w:author="Malcolm Townes" w:date="2020-10-13T15:16:00Z">
         <w:r>
           <w:t xml:space="preserve"> </w:t>
         </w:r>
       </w:ins>
-      <w:moveToRangeStart w:id="35" w:author="Malcolm Townes" w:date="2020-10-13T15:16:00Z" w:name="move53494580"/>
-      <w:moveTo w:id="36" w:author="Malcolm Townes" w:date="2020-10-13T15:16:00Z">
+      <w:moveToRangeStart w:id="42" w:author="Malcolm Townes" w:date="2020-10-13T15:16:00Z" w:name="move53494580"/>
+      <w:moveTo w:id="43" w:author="Malcolm Townes" w:date="2020-10-13T15:16:00Z">
         <w:r>
           <w:t xml:space="preserve">I expect to have roughly three (3) years to complete the proposed research.  </w:t>
         </w:r>
       </w:moveTo>
-      <w:moveToRangeEnd w:id="35"/>
+      <w:moveToRangeEnd w:id="42"/>
     </w:p>
     <w:p>
       <w:pPr>
         <w:pStyle w:val="LiteratureReviewHeader2Bold"/>
       </w:pPr>
-      <w:bookmarkStart w:id="37" w:name="_Toc53499499"/>
+      <w:bookmarkStart w:id="44" w:name="_Toc53655373"/>
       <w:r>
         <w:t xml:space="preserve">Defining </w:t>
       </w:r>
       <w:r>
         <w:t>Technology</w:t>
       </w:r>
-      <w:bookmarkEnd w:id="37"/>
+      <w:bookmarkEnd w:id="44"/>
     </w:p>
     <w:p>
       <w:pPr>
@@ -3271,6 +3315,9 @@
       </w:r>
     </w:p>
     <w:p>
+      <w:pPr>
+        <w:ind w:firstLine="720"/>
+      </w:pPr>
       <w:r>
         <w:t xml:space="preserve">For the purposes of the proposed study, I </w:t>
       </w:r>
@@ -4238,7 +4285,7 @@
       <w:pPr>
         <w:pStyle w:val="LiteratureReviewHeader2Bold"/>
       </w:pPr>
-      <w:bookmarkStart w:id="38" w:name="_Toc53499500"/>
+      <w:bookmarkStart w:id="45" w:name="_Toc53655374"/>
       <w:r>
         <w:t xml:space="preserve">Conceptualizing </w:t>
       </w:r>
@@ -4248,7 +4295,7 @@
       <w:r>
         <w:t>Technology Transfer</w:t>
       </w:r>
-      <w:bookmarkEnd w:id="38"/>
+      <w:bookmarkEnd w:id="45"/>
     </w:p>
     <w:p>
       <w:r>
@@ -5176,7 +5223,7 @@
       <w:pPr>
         <w:pStyle w:val="LiteratureReviewHeader2Bold"/>
       </w:pPr>
-      <w:bookmarkStart w:id="39" w:name="_Toc53499501"/>
+      <w:bookmarkStart w:id="46" w:name="_Toc53655375"/>
       <w:r>
         <w:lastRenderedPageBreak/>
         <w:t xml:space="preserve">The </w:t>
@@ -5193,13 +5240,13 @@
       <w:r>
         <w:t>Technology Transfer</w:t>
       </w:r>
-      <w:bookmarkEnd w:id="39"/>
+      <w:bookmarkEnd w:id="46"/>
     </w:p>
     <w:p>
       <w:r>
         <w:tab/>
       </w:r>
-      <w:del w:id="40" w:author="Malcolm Townes" w:date="2020-10-13T15:20:00Z">
+      <w:del w:id="47" w:author="Malcolm Townes" w:date="2020-10-13T15:20:00Z">
         <w:r>
           <w:delText xml:space="preserve">I begin this review of the related literature by examining the discourse about the significance of university technology transfer.  </w:delText>
         </w:r>
@@ -5213,12 +5260,12 @@
       <w:r>
         <w:t xml:space="preserve">individual lay persons.  </w:t>
       </w:r>
-      <w:del w:id="41" w:author="Malcolm Townes" w:date="2020-10-13T15:21:00Z">
+      <w:del w:id="48" w:author="Malcolm Townes" w:date="2020-10-13T15:21:00Z">
         <w:r>
           <w:delText xml:space="preserve">As my review of the literature demonstrates, </w:delText>
         </w:r>
       </w:del>
-      <w:ins w:id="42" w:author="Malcolm Townes" w:date="2020-10-13T15:20:00Z">
+      <w:ins w:id="49" w:author="Malcolm Townes" w:date="2020-10-13T15:20:00Z">
         <w:r>
           <w:t xml:space="preserve">The literature provides ample evidence that </w:t>
         </w:r>
@@ -5234,7 +5281,7 @@
       <w:r>
         <w:t>Public sector economics</w:t>
       </w:r>
-      <w:ins w:id="43" w:author="Malcolm Townes" w:date="2020-10-13T15:41:00Z">
+      <w:ins w:id="50" w:author="Malcolm Townes" w:date="2020-10-13T15:41:00Z">
         <w:r>
           <w:t xml:space="preserve"> also</w:t>
         </w:r>
@@ -5248,7 +5295,7 @@
       <w:r>
         <w:t xml:space="preserve"> The </w:t>
       </w:r>
-      <w:del w:id="44" w:author="Malcolm Townes" w:date="2020-10-13T15:42:00Z">
+      <w:del w:id="51" w:author="Malcolm Townes" w:date="2020-10-13T15:42:00Z">
         <w:r>
           <w:delText xml:space="preserve">answer to the primary research question of the </w:delText>
         </w:r>
@@ -5256,7 +5303,7 @@
       <w:r>
         <w:t>proposed study has implications principally for the second and fourth questions</w:t>
       </w:r>
-      <w:ins w:id="45" w:author="Malcolm Townes" w:date="2020-10-13T15:42:00Z">
+      <w:ins w:id="52" w:author="Malcolm Townes" w:date="2020-10-13T15:42:00Z">
         <w:r>
           <w:t>, which are key components of any public policy decision</w:t>
         </w:r>
@@ -5269,7 +5316,7 @@
       <w:pPr>
         <w:pStyle w:val="LiteratureReviewHeader2Bold"/>
       </w:pPr>
-      <w:bookmarkStart w:id="46" w:name="_Toc53499502"/>
+      <w:bookmarkStart w:id="53" w:name="_Toc53655376"/>
       <w:r>
         <w:t>Research and Development, Technology, and Social</w:t>
       </w:r>
@@ -5279,7 +5326,7 @@
       <w:r>
         <w:t>eing</w:t>
       </w:r>
-      <w:bookmarkEnd w:id="46"/>
+      <w:bookmarkEnd w:id="53"/>
     </w:p>
     <w:p>
       <w:r>
@@ -5437,23 +5484,44 @@
         <w:ind w:firstLine="720"/>
       </w:pPr>
       <w:r>
-        <w:t xml:space="preserve">The irony </w:t>
+        <w:t>The irony</w:t>
+      </w:r>
+      <w:ins w:id="54" w:author="Malcolm Townes" w:date="2020-10-15T11:47:00Z">
+        <w:r>
+          <w:t xml:space="preserve"> of this policy history is that</w:t>
+        </w:r>
+      </w:ins>
+      <w:r>
+        <w:t xml:space="preserve"> </w:t>
       </w:r>
       <w:r>
         <w:t xml:space="preserve">the Bayh-Dole act was diametrically opposite to the position of the Carter Administration and President Carter </w:t>
       </w:r>
       <w:r>
-        <w:t xml:space="preserve">could have stopped enactment of the legislation with a pocket veto in the waning days of his administration.  </w:t>
+        <w:t xml:space="preserve">could have stopped enactment of the legislation with a pocket veto in the </w:t>
+      </w:r>
+      <w:del w:id="55" w:author="Malcolm Townes" w:date="2020-10-15T11:48:00Z">
+        <w:r>
+          <w:delText xml:space="preserve">waning </w:delText>
+        </w:r>
+      </w:del>
+      <w:ins w:id="56" w:author="Malcolm Townes" w:date="2020-10-15T11:48:00Z">
+        <w:r>
+          <w:t xml:space="preserve">final </w:t>
+        </w:r>
+      </w:ins>
+      <w:r>
+        <w:t xml:space="preserve">days of his administration.  </w:t>
       </w:r>
       <w:r>
         <w:t xml:space="preserve">The Carter Administration </w:t>
       </w:r>
       <w:r>
-        <w:t xml:space="preserve">was more aligned with a Hamiltonian philosophy believing that a strong central government should actively manage technology transfer activities.  Moreover, it supported the notion that large </w:t>
+        <w:t xml:space="preserve">was more aligned with a Hamiltonian philosophy believing that a strong central government should actively manage technology transfer activities.  Moreover, it supported the </w:t>
       </w:r>
       <w:r>
         <w:lastRenderedPageBreak/>
-        <w:t xml:space="preserve">companies primarily drove </w:t>
+        <w:t xml:space="preserve">notion that large companies primarily drove </w:t>
       </w:r>
       <w:r>
         <w:t xml:space="preserve">U.S. </w:t>
@@ -5462,7 +5530,15 @@
         <w:t>economic development</w:t>
       </w:r>
       <w:r>
-        <w:t xml:space="preserve">.  However, President Carter capitulated to political pressure and signed the Bayh-Dole Act </w:t>
+        <w:t>.  However, President Carter capitulated to political pressure</w:t>
+      </w:r>
+      <w:ins w:id="57" w:author="Malcolm Townes" w:date="2020-10-15T11:49:00Z">
+        <w:r>
+          <w:t>, for whatever reason,</w:t>
+        </w:r>
+      </w:ins>
+      <w:r>
+        <w:t xml:space="preserve"> and signed the Bayh-Dole Act </w:t>
       </w:r>
       <w:r>
         <w:t>(Stevens, 2004).</w:t>
@@ -5567,11 +5643,11 @@
         <w:t xml:space="preserve"> </w:t>
       </w:r>
       <w:r>
-        <w:t xml:space="preserve">While the administration of President Barack H. Obama did not issue PMAs, President Obama did issue a presidential memorandum on October 28, 2011 that explicitly focused on technology transfer and </w:t>
+        <w:t xml:space="preserve">While the administration of President Barack H. Obama did not issue PMAs, President Obama did issue a presidential </w:t>
       </w:r>
       <w:r>
         <w:lastRenderedPageBreak/>
-        <w:t xml:space="preserve">commercialization of federal research.  In the policy section of this memorandum, he referenced the Startup America initiative which has as one of its objectives “increasing the rate of technology transfer and the economic and societal impact from Federal research and development (R&amp;D) investments” (Daily Comp. Pres. Doc., 2011-October-28).  </w:t>
+        <w:t xml:space="preserve">memorandum on October 28, 2011 that explicitly focused on technology transfer and commercialization of federal research.  In the policy section of this memorandum, he referenced the Startup America initiative which has as one of its objectives “increasing the rate of technology transfer and the economic and societal impact from Federal research and development (R&amp;D) investments” (Daily Comp. Pres. Doc., 2011-October-28).  </w:t>
       </w:r>
       <w:r>
         <w:t xml:space="preserve">The </w:t>
@@ -5614,6 +5690,7 @@
         <w:ind w:firstLine="720"/>
       </w:pPr>
       <w:r>
+        <w:lastRenderedPageBreak/>
         <w:t>Under these circumstances, making every dollar count is imperative.  Schrier (1964)</w:t>
       </w:r>
       <w:r>
@@ -5623,125 +5700,919 @@
         <w:t xml:space="preserve"> large stock of unexploited tec</w:t>
       </w:r>
       <w:r>
-        <w:t xml:space="preserve">hnology derived from federal research </w:t>
+        <w:t>hnology derived from federal research and development</w:t>
+      </w:r>
+      <w:r>
+        <w:t xml:space="preserve">, which </w:t>
+      </w:r>
+      <w:r>
+        <w:t xml:space="preserve">remains to this day.  There are other important problems of national interest to which the government could direct monies currently being spent on </w:t>
+      </w:r>
+      <w:r>
+        <w:t>research and development</w:t>
+      </w:r>
+      <w:r>
+        <w:t xml:space="preserve"> such as road repairs, alleviating hunger, and addressing issues with inequity in the court system.  </w:t>
+      </w:r>
+      <w:r>
+        <w:t>F</w:t>
+      </w:r>
+      <w:r>
+        <w:t xml:space="preserve">ederal </w:t>
+      </w:r>
+      <w:r>
+        <w:t>research and development</w:t>
+      </w:r>
+      <w:r>
+        <w:t xml:space="preserve"> expenditures</w:t>
+      </w:r>
+      <w:r>
+        <w:t xml:space="preserve"> are</w:t>
+      </w:r>
+      <w:r>
+        <w:t xml:space="preserve"> equivalent to roughly 20 percent of the fe</w:t>
+      </w:r>
+      <w:r>
+        <w:t>deral budget deficit and exceed</w:t>
+      </w:r>
+      <w:r>
+        <w:t xml:space="preserve"> federal spending on transportation, the Supplemental Nutrition Assistance Program (SNAP), and law courts (U.S. Spending, n.d.).  As such, it’s important to ensure that technology transfer policy</w:t>
+      </w:r>
+      <w:r>
+        <w:t xml:space="preserve"> in general and university technology transfer policy in specific are</w:t>
+      </w:r>
+      <w:r>
+        <w:t xml:space="preserve"> as optimized as possible.</w:t>
+      </w:r>
+    </w:p>
+    <w:p>
+      <w:pPr>
+        <w:pStyle w:val="LiteratureReviewHeader2Bold"/>
+      </w:pPr>
+      <w:bookmarkStart w:id="58" w:name="_Toc53655377"/>
+      <w:r>
+        <w:t xml:space="preserve">The </w:t>
+      </w:r>
+      <w:r>
+        <w:t>Public Interest in</w:t>
+      </w:r>
+      <w:r>
+        <w:t xml:space="preserve"> </w:t>
+      </w:r>
+      <w:r>
+        <w:t>University Technology Transfer</w:t>
+      </w:r>
+      <w:bookmarkEnd w:id="58"/>
+    </w:p>
+    <w:p>
+      <w:pPr>
+        <w:ind w:firstLine="720"/>
+      </w:pPr>
+      <w:r>
+        <w:t>As stated above, u</w:t>
+      </w:r>
+      <w:r>
+        <w:t>niversity technology transfer can be broadly defined as the</w:t>
+      </w:r>
+      <w:r>
+        <w:t xml:space="preserve"> conveyance</w:t>
+      </w:r>
+      <w:r>
+        <w:t xml:space="preserve"> of technologies derived from </w:t>
+      </w:r>
+      <w:r>
+        <w:t>research and development</w:t>
+      </w:r>
+      <w:r>
+        <w:t xml:space="preserve"> conducted at U.S. research universities to the private sector to benefit the public interest.  </w:t>
+      </w:r>
+      <w:r>
+        <w:t xml:space="preserve">Most of the funding for this research and development activity comes from the federal government.  </w:t>
+      </w:r>
+      <w:r>
+        <w:t xml:space="preserve">In fiscal year 2017, the U.S. federal budget for total </w:t>
+      </w:r>
+      <w:r>
+        <w:t>research and development</w:t>
+      </w:r>
+      <w:r>
+        <w:t xml:space="preserve"> was greater than $132.7 billion (American Association for the Advancement of Science [AAAS], 2018a), of which about $40.94 billion (roughly 31 percent) </w:t>
+      </w:r>
+      <w:r>
+        <w:t>went</w:t>
+      </w:r>
+      <w:r>
+        <w:t xml:space="preserve"> to universities (American Association for the Advancem</w:t>
+      </w:r>
+      <w:r>
+        <w:t>ent of Science [AAAS], 2018b).</w:t>
+      </w:r>
+      <w:r>
+        <w:t xml:space="preserve">  Since 2000, federal obligations to universities for research and development have </w:t>
+      </w:r>
+      <w:r>
+        <w:t xml:space="preserve">generally </w:t>
+      </w:r>
+      <w:r>
+        <w:t>been increasing (Table 1 and Figure 1).</w:t>
+      </w:r>
+    </w:p>
+    <w:p>
+      <w:pPr>
+        <w:ind w:firstLine="720"/>
+      </w:pPr>
+      <w:r>
+        <w:t xml:space="preserve">As with many public goods and merit goods, measuring the social value of university technology transfer can be difficult.  This challenge is particularly pertinent because it has such a significant influence on public policy decisions.  University technology transfer produces social, </w:t>
       </w:r>
       <w:r>
         <w:lastRenderedPageBreak/>
-        <w:t>and development</w:t>
-      </w:r>
-      <w:r>
-        <w:t xml:space="preserve">, which </w:t>
-      </w:r>
-      <w:r>
-        <w:t xml:space="preserve">remains to this day.  There are other important problems of national interest to which the government could direct monies currently being spent on </w:t>
+        <w:t xml:space="preserve">ecological, and economic benefits.  However, the assessments of the social and ecological benefits of university technology transfer </w:t>
+      </w:r>
+      <w:r>
+        <w:t>are scan</w:t>
+      </w:r>
+      <w:r>
+        <w:t>t</w:t>
+      </w:r>
+      <w:r>
+        <w:t xml:space="preserve"> and often conducted in an ad</w:t>
+      </w:r>
+      <w:r>
+        <w:t xml:space="preserve"> hoc</w:t>
+      </w:r>
+      <w:r>
+        <w:t xml:space="preserve"> manner</w:t>
+      </w:r>
+      <w:r>
+        <w:t xml:space="preserve"> (Lide</w:t>
+      </w:r>
+      <w:r>
+        <w:t xml:space="preserve">cap, 2009).  </w:t>
+      </w:r>
+      <w:r>
+        <w:t>As Lidecap observed, c</w:t>
+      </w:r>
+      <w:r>
+        <w:t>urrent methods for assessing the value of university technology transfer primarily rely on metrics of tangible directly observable outputs, such as patent awards and patent licenses executed</w:t>
+      </w:r>
+      <w:r>
+        <w:t>.</w:t>
+      </w:r>
+      <w:r>
+        <w:t xml:space="preserve"> </w:t>
+      </w:r>
+      <w:r>
+        <w:t xml:space="preserve"> B</w:t>
+      </w:r>
+      <w:r>
+        <w:t>ut such approaches have shortcomings</w:t>
+      </w:r>
+      <w:r>
+        <w:t>.</w:t>
+      </w:r>
+      <w:r>
+        <w:t xml:space="preserve"> </w:t>
+      </w:r>
+      <w:r>
+        <w:t xml:space="preserve"> As Lidecap </w:t>
+      </w:r>
+      <w:r>
+        <w:t>noted</w:t>
+      </w:r>
+      <w:r>
+        <w:t>, t</w:t>
+      </w:r>
+      <w:r>
+        <w:t>hey do not capture other outputs and outcomes that might be in the public interest such spillover effects, human capital development, and incre</w:t>
+      </w:r>
+      <w:r>
+        <w:t>ases in quality of life</w:t>
+      </w:r>
+      <w:r>
+        <w:t xml:space="preserve">. </w:t>
+      </w:r>
+      <w:r>
+        <w:t xml:space="preserve"> Moreover, as Link, Siegel, and</w:t>
+      </w:r>
+      <w:r>
+        <w:t xml:space="preserve"> Wright</w:t>
+      </w:r>
+      <w:r>
+        <w:t xml:space="preserve"> (2015)</w:t>
+      </w:r>
+      <w:r>
+        <w:t xml:space="preserve"> point</w:t>
+      </w:r>
+      <w:r>
+        <w:t>ed</w:t>
+      </w:r>
+      <w:r>
+        <w:t xml:space="preserve"> out, technology transfer may occur informally.  Such informal instances</w:t>
+      </w:r>
+      <w:r>
+        <w:t xml:space="preserve"> simply are</w:t>
+      </w:r>
+      <w:r>
+        <w:t xml:space="preserve"> not captured in the metrics currently used </w:t>
+      </w:r>
+      <w:r>
+        <w:t>to examine technology transfer.</w:t>
+      </w:r>
+    </w:p>
+    <w:p>
+      <w:pPr>
+        <w:ind w:firstLine="720"/>
+      </w:pPr>
+      <w:r>
+        <w:t>Link and Scott (2019) argued that social welfare increases when federal laboratories (and by logical extension universities) can provide technology more efficient</w:t>
+      </w:r>
+      <w:r>
+        <w:t>ly</w:t>
+      </w:r>
+      <w:r>
+        <w:t xml:space="preserve"> than private sector firms can create for themselves.  They argued that the increase in social welfare result</w:t>
+      </w:r>
+      <w:r>
+        <w:t>s from increased profits for</w:t>
+      </w:r>
+      <w:r>
+        <w:t xml:space="preserve"> private sector firms and lower prices for consumers.  However, this assumes that all technologies transferred are cost-reducing and that private sector firms will in fact pass along cost savings derived from technology adoption to consumers.  This m</w:t>
+      </w:r>
+      <w:r>
+        <w:t>ay not necessarily be the case.</w:t>
+      </w:r>
+    </w:p>
+    <w:p>
+      <w:pPr>
+        <w:pStyle w:val="LiteratureReviewHeader2Bold"/>
+      </w:pPr>
+      <w:bookmarkStart w:id="59" w:name="_Toc53655378"/>
+      <w:r>
+        <w:t>The Role of the Federal Government in University Technology Transfer</w:t>
+      </w:r>
+      <w:bookmarkEnd w:id="59"/>
+    </w:p>
+    <w:p>
+      <w:r>
+        <w:tab/>
+      </w:r>
+      <w:r>
+        <w:t xml:space="preserve">The need for government intervention in technology transfer came to the forefront as early as the latter part of the Second World War.  Bush (1945) presented a normative argument in support of government participation in university technology transfer.  </w:t>
+      </w:r>
+      <w:r>
+        <w:t xml:space="preserve">He also noted that </w:t>
+      </w:r>
+      <w:r>
+        <w:t>members of the committee on science and the public welfare</w:t>
+      </w:r>
+      <w:r>
+        <w:t xml:space="preserve"> that advised him during the preparation of his report</w:t>
+      </w:r>
+      <w:r>
+        <w:t xml:space="preserve"> either strongly believed or were sympathetic to the idea that government </w:t>
+      </w:r>
+      <w:r>
+        <w:lastRenderedPageBreak/>
+        <w:t xml:space="preserve">should encourage the formation of “new scientific enterprises” </w:t>
+      </w:r>
+      <w:r>
+        <w:t xml:space="preserve">(p. 109) </w:t>
+      </w:r>
+      <w:r>
+        <w:t xml:space="preserve">but were not able to agree on solutions for </w:t>
+      </w:r>
+      <w:r>
+        <w:t>achieving this end.</w:t>
+      </w:r>
+    </w:p>
+    <w:p>
+      <w:pPr>
+        <w:ind w:firstLine="720"/>
+      </w:pPr>
+      <w:r>
+        <w:t>Kochenkova, Grimaldi, and Munari (2016) examined the topic of knowledge transfer from academia to the private sector.  They use</w:t>
+      </w:r>
+      <w:r>
+        <w:t>d</w:t>
+      </w:r>
+      <w:r>
+        <w:t xml:space="preserve"> the term</w:t>
+      </w:r>
+      <w:r>
+        <w:t>s</w:t>
+      </w:r>
+      <w:r>
+        <w:t xml:space="preserve"> knowledge transfer </w:t>
+      </w:r>
+      <w:r>
+        <w:t xml:space="preserve">and </w:t>
+      </w:r>
+      <w:r>
+        <w:t>technology transfer</w:t>
+      </w:r>
+      <w:r>
+        <w:t xml:space="preserve"> interchangeably</w:t>
+      </w:r>
+      <w:r>
+        <w:t xml:space="preserve">.  Kochenkova, Grimaldi, and Munari </w:t>
+      </w:r>
+      <w:r>
+        <w:t>concluded that t</w:t>
+      </w:r>
+      <w:r>
+        <w:t>he main justification found in the economic literature for government intervention in university technology</w:t>
+      </w:r>
+      <w:r>
+        <w:t xml:space="preserve"> </w:t>
+      </w:r>
+      <w:r>
+        <w:t xml:space="preserve">transfer </w:t>
+      </w:r>
+      <w:r>
+        <w:t xml:space="preserve">(or knowledge transfer as they </w:t>
+      </w:r>
+      <w:r>
+        <w:t xml:space="preserve">sometimes </w:t>
+      </w:r>
+      <w:r>
+        <w:t xml:space="preserve">called it) was market inefficiencies and systemic failures such as communication difficulties and </w:t>
+      </w:r>
+      <w:r>
+        <w:t>differences in priorities, goals, and objectives of actors in the transfer process</w:t>
+      </w:r>
+      <w:r>
+        <w:t>.</w:t>
+      </w:r>
+    </w:p>
+    <w:p>
+      <w:pPr>
+        <w:ind w:firstLine="720"/>
+      </w:pPr>
+      <w:r>
+        <w:t xml:space="preserve">Some researchers have characterized university technology transfer as a market for innovation in which U.S. universities act as suppliers of technologies and private sector businesses act as </w:t>
+      </w:r>
+      <w:r>
+        <w:t>consumers</w:t>
+      </w:r>
+      <w:r>
+        <w:t xml:space="preserve"> (</w:t>
+      </w:r>
+      <w:r>
+        <w:t xml:space="preserve">see, e.g., </w:t>
+      </w:r>
+      <w:r>
+        <w:t>M</w:t>
+      </w:r>
+      <w:r>
+        <w:t>arkman, Gionidis, &amp; Phan, 2009</w:t>
+      </w:r>
+      <w:r>
+        <w:t>).</w:t>
+      </w:r>
+      <w:r>
+        <w:t xml:space="preserve">  If this is the case, the market for university-created technologies seems </w:t>
+      </w:r>
+      <w:r>
+        <w:t xml:space="preserve">to </w:t>
+      </w:r>
+      <w:r>
+        <w:t xml:space="preserve">suffer from various forms of market failure.  </w:t>
+      </w:r>
+      <w:r>
+        <w:t>Scientific</w:t>
+      </w:r>
+      <w:r>
+        <w:t xml:space="preserve"> knowledge has a public good nature </w:t>
+      </w:r>
+      <w:r>
+        <w:t>but</w:t>
+      </w:r>
+      <w:r>
+        <w:t xml:space="preserve"> measuring </w:t>
+      </w:r>
+      <w:r>
+        <w:t xml:space="preserve">its </w:t>
+      </w:r>
+      <w:r>
+        <w:t>societal benefits is rather difficult (Heisey &amp; Adelman, 2011).</w:t>
+      </w:r>
+    </w:p>
+    <w:p>
+      <w:pPr>
+        <w:ind w:firstLine="720"/>
+      </w:pPr>
+      <w:r>
+        <w:t>A</w:t>
+      </w:r>
+      <w:r>
+        <w:t xml:space="preserve"> market is a system in which </w:t>
+      </w:r>
+      <w:r>
+        <w:t xml:space="preserve">one or more </w:t>
+      </w:r>
+      <w:r>
+        <w:t>owners of property rights engage in the transfer of</w:t>
+      </w:r>
+      <w:r>
+        <w:t xml:space="preserve"> </w:t>
+      </w:r>
+      <w:r>
+        <w:t xml:space="preserve">those </w:t>
+      </w:r>
+      <w:r>
+        <w:t xml:space="preserve">property rights </w:t>
+      </w:r>
+      <w:r>
+        <w:t xml:space="preserve">with </w:t>
+      </w:r>
+      <w:r>
+        <w:t xml:space="preserve">one or more </w:t>
+      </w:r>
+      <w:r>
+        <w:t>buyers in a process guided by price signals (Kohler, 1992</w:t>
+      </w:r>
+      <w:r>
+        <w:t>, p. 38</w:t>
+      </w:r>
+      <w:r>
+        <w:t>)</w:t>
+      </w:r>
+      <w:r>
+        <w:t xml:space="preserve">.  </w:t>
+      </w:r>
+      <w:r>
+        <w:t xml:space="preserve">Market failures are conditions in which markets are not Pareto efficient and provide a rationale for government intervention (Stiglitz &amp; Rosengard, 2015, p. 83).  Pareto efficiency only occurs when there is a sufficiently large number of suppliers </w:t>
+      </w:r>
+      <w:r>
+        <w:t xml:space="preserve">and buyers </w:t>
+      </w:r>
+      <w:r>
+        <w:t xml:space="preserve">each believing that it cannot influence prices for market goods.  </w:t>
+      </w:r>
+      <w:r>
+        <w:t xml:space="preserve">Failure of competition results when this condition is not satisfied.  University technology transfer appears </w:t>
+      </w:r>
+      <w:r>
+        <w:t>to suffer from this situation.</w:t>
+      </w:r>
+    </w:p>
+    <w:p>
+      <w:pPr>
+        <w:ind w:firstLine="720"/>
+      </w:pPr>
+      <w:r>
+        <w:lastRenderedPageBreak/>
+        <w:t xml:space="preserve">Although there are many universities willing to engage in </w:t>
+      </w:r>
+      <w:r>
+        <w:t xml:space="preserve">the </w:t>
+      </w:r>
+      <w:r>
+        <w:t xml:space="preserve">exchange of property rights </w:t>
+      </w:r>
+      <w:r>
+        <w:t>for</w:t>
+      </w:r>
+      <w:r>
+        <w:t xml:space="preserve"> technologies and there are numerous private sector companies willing to acquire technologies under the right circumstances, university technology transfer resembles monopolistic competition.  For any given technology, there generally are few, if any, direct substitutes.  </w:t>
+      </w:r>
+      <w:r>
+        <w:t xml:space="preserve">Owners of technologies that can be patented, which is the predominate focus of university technology transfer </w:t>
+      </w:r>
+      <w:r>
+        <w:t>activities</w:t>
+      </w:r>
+      <w:r>
+        <w:t>, are granted the right to prevent competitors from practicing the inventions (i.e., technologies) for a limited period.  Rarely is it the case that multiple patented technologies each addressing the sa</w:t>
+      </w:r>
+      <w:r>
+        <w:t>me application are competing with one another at the same time for an acquirer</w:t>
+      </w:r>
+      <w:r>
+        <w:t>’</w:t>
+      </w:r>
+      <w:r>
+        <w:t>s consideration.</w:t>
+      </w:r>
+      <w:r>
+        <w:t xml:space="preserve"> </w:t>
+      </w:r>
+      <w:r>
+        <w:t xml:space="preserve"> Moreover, price signals are not the mechanism that guide potential exchanges.  Both universities and private sector companies believe they can affect the price of an exchange and thus often engage in extens</w:t>
+      </w:r>
+      <w:r>
+        <w:t>ive negotiations to effectuate</w:t>
+      </w:r>
+      <w:r>
+        <w:t xml:space="preserve"> transfer</w:t>
+      </w:r>
+      <w:r>
+        <w:t>s</w:t>
+      </w:r>
+      <w:r>
+        <w:t xml:space="preserve"> of technologies.</w:t>
+      </w:r>
+    </w:p>
+    <w:p>
+      <w:pPr>
+        <w:ind w:firstLine="720"/>
+      </w:pPr>
+      <w:r>
+        <w:t>The conditions in which u</w:t>
+      </w:r>
+      <w:r>
+        <w:t>niversity technology transfer</w:t>
+      </w:r>
+      <w:r>
+        <w:t xml:space="preserve"> occurs also appear to produce incomplete markets.</w:t>
+      </w:r>
+      <w:r>
+        <w:t xml:space="preserve"> </w:t>
+      </w:r>
+      <w:r>
+        <w:t xml:space="preserve"> There are </w:t>
+      </w:r>
+      <w:r>
+        <w:t>information asymmetries</w:t>
+      </w:r>
+      <w:r>
+        <w:t xml:space="preserve"> in the university technology transfer process</w:t>
+      </w:r>
+      <w:r>
+        <w:t>.</w:t>
+      </w:r>
+      <w:r>
+        <w:t xml:space="preserve">  Generally, a private sector company is less informed than the university about the nature of the technical risks associated with deriving utility from any given technology it is considering.  </w:t>
+      </w:r>
+      <w:r>
+        <w:t xml:space="preserve">Universities are generally less informed than a given private sector company about the nature of the market risks associated with successfully </w:t>
+      </w:r>
+      <w:r>
+        <w:t xml:space="preserve">using </w:t>
+      </w:r>
+      <w:r>
+        <w:t xml:space="preserve">a technology in any given application.  </w:t>
+      </w:r>
+      <w:r>
+        <w:t>Additionally, there are extensive transaction costs associated with</w:t>
+      </w:r>
+      <w:r>
+        <w:t xml:space="preserve"> acquiring and utilizing a</w:t>
+      </w:r>
+      <w:r>
+        <w:t xml:space="preserve"> technology.</w:t>
+      </w:r>
+    </w:p>
+    <w:p>
+      <w:pPr>
+        <w:ind w:firstLine="720"/>
+      </w:pPr>
+      <w:r>
+        <w:t xml:space="preserve">Given that university technology transfer appears to suffer from at least two types of market failure, it seems reasonable to conclude that the government must intervene in some manner to increase the percentage of technologies derived from federally-funded </w:t>
+      </w:r>
+      <w:r>
+        <w:t xml:space="preserve">research and </w:t>
+      </w:r>
+      <w:r>
+        <w:lastRenderedPageBreak/>
+        <w:t>development</w:t>
+      </w:r>
+      <w:r>
+        <w:t xml:space="preserve"> conducted by U.S. universities that are transferred to the private sector to benefit the public interest.  Federal public policy related to university technology transfer </w:t>
+      </w:r>
+      <w:r>
+        <w:t>has increased</w:t>
+      </w:r>
+      <w:r>
+        <w:t xml:space="preserve"> over the </w:t>
+      </w:r>
+      <w:r>
+        <w:t>years but has not yet produced the desired outcomes.</w:t>
+      </w:r>
+    </w:p>
+    <w:p>
+      <w:pPr>
+        <w:ind w:firstLine="720"/>
+      </w:pPr>
+      <w:r>
+        <w:t xml:space="preserve">Bush (1945) pushed for the creation of a new federal agency to coordinate the government’s efforts </w:t>
+      </w:r>
+      <w:r>
+        <w:t xml:space="preserve">to </w:t>
+      </w:r>
+      <w:r>
+        <w:t xml:space="preserve">leverage the </w:t>
       </w:r>
       <w:r>
         <w:t>research and development</w:t>
       </w:r>
       <w:r>
-        <w:t xml:space="preserve"> such as road repairs, alleviating hunger, and addressing issues with inequity in the court system.  </w:t>
-      </w:r>
-      <w:r>
-        <w:t>F</w:t>
-      </w:r>
-      <w:r>
-        <w:t xml:space="preserve">ederal </w:t>
+        <w:t xml:space="preserve"> capabilities the nation developed during the Second World War to create </w:t>
+      </w:r>
+      <w:r>
+        <w:t>new technologies to improve the health, standard of living, and economic well-being of Americans</w:t>
+      </w:r>
+      <w:r>
+        <w:t xml:space="preserve">.  </w:t>
+      </w:r>
+      <w:r>
+        <w:t xml:space="preserve">Funding </w:t>
       </w:r>
       <w:r>
         <w:t>research and development</w:t>
       </w:r>
       <w:r>
-        <w:t xml:space="preserve"> expenditures</w:t>
-      </w:r>
-      <w:r>
-        <w:t xml:space="preserve"> are</w:t>
-      </w:r>
-      <w:r>
-        <w:t xml:space="preserve"> equivalent to roughly 20 percent of the fe</w:t>
-      </w:r>
-      <w:r>
-        <w:t>deral budget deficit and exceed</w:t>
-      </w:r>
-      <w:r>
-        <w:t xml:space="preserve"> federal spending on transportation, the Supplemental Nutrition Assistance Program (SNAP), and law courts (U.S. Spending, n.d.).  As such, it’s important to ensure that technology transfer policy</w:t>
-      </w:r>
-      <w:r>
-        <w:t xml:space="preserve"> in general and university technology transfer policy in specific are</w:t>
-      </w:r>
-      <w:r>
-        <w:t xml:space="preserve"> as optimized as possible.</w:t>
-      </w:r>
+        <w:t xml:space="preserve"> to be conducted by universities in the United States was a significant component </w:t>
+      </w:r>
+      <w:r>
+        <w:t xml:space="preserve">of </w:t>
+      </w:r>
+      <w:r>
+        <w:t>this effort.  Moreover, B</w:t>
+      </w:r>
+      <w:r>
+        <w:t>ush argued that the functions, powers, and duties of this new agency, which would eventually become the National Science Foundation (NSF), should include improving the transition of research discoveries to practical applications by the private sector.</w:t>
+      </w:r>
+    </w:p>
+    <w:p>
+      <w:pPr>
+        <w:ind w:firstLine="720"/>
+      </w:pPr>
+      <w:r>
+        <w:t xml:space="preserve">There are at least </w:t>
+      </w:r>
+      <w:r>
+        <w:t>14</w:t>
+      </w:r>
+      <w:r>
+        <w:t xml:space="preserve"> federal laws</w:t>
+      </w:r>
+      <w:r>
+        <w:t xml:space="preserve"> and executive directives</w:t>
+      </w:r>
+      <w:r>
+        <w:t xml:space="preserve"> that </w:t>
+      </w:r>
+      <w:r>
+        <w:t>form</w:t>
+      </w:r>
+      <w:r>
+        <w:t xml:space="preserve"> public policy </w:t>
+      </w:r>
+      <w:r>
+        <w:t xml:space="preserve">regarding university </w:t>
+      </w:r>
+      <w:r>
+        <w:t>technology transfer</w:t>
+      </w:r>
+      <w:r>
+        <w:t xml:space="preserve"> (Table 2)</w:t>
+      </w:r>
+      <w:r>
+        <w:t>.</w:t>
+      </w:r>
+      <w:r>
+        <w:t xml:space="preserve"> These policies seem to focus predominantly on the problems of incomplete information.</w:t>
+      </w:r>
+      <w:r>
+        <w:t xml:space="preserve">  The Bayh-Dole Act of 1980 allowed universities to take assignment of patents for inventions derived from federally-funded research and development.  The premise behind the law was that providing universities with property rights to inventions would </w:t>
+      </w:r>
+      <w:r>
+        <w:t xml:space="preserve">create an economic </w:t>
+      </w:r>
+      <w:r>
+        <w:t>incentive</w:t>
+      </w:r>
+      <w:r>
+        <w:t xml:space="preserve"> for universities </w:t>
+      </w:r>
+      <w:r>
+        <w:t>to effectuate their transfer, primarily through licensing, to private sector organizations for use that benefits the public interest.</w:t>
+      </w:r>
+    </w:p>
+    <w:p>
+      <w:pPr>
+        <w:ind w:firstLine="720"/>
+      </w:pPr>
+      <w:r>
+        <w:t xml:space="preserve">The core paradigm that provides the framework for federal funding of research and development and guides policy regarding technology transfer is based on a linear model relating science and technology.  </w:t>
+      </w:r>
+      <w:r>
+        <w:t xml:space="preserve">Bush (1945) </w:t>
+      </w:r>
+      <w:r>
+        <w:t xml:space="preserve">used this paradigm as the basis for recommendations that established the current structure for federal funding of research and development conducted by </w:t>
+      </w:r>
+      <w:r>
+        <w:lastRenderedPageBreak/>
+        <w:t xml:space="preserve">U.S. universities and subsequent technology transfer activities.  </w:t>
+      </w:r>
+      <w:r>
+        <w:t xml:space="preserve">Stokes </w:t>
+      </w:r>
+      <w:r>
+        <w:t>(1997) examined this</w:t>
+      </w:r>
+      <w:r>
+        <w:t xml:space="preserve"> paradigm </w:t>
+      </w:r>
+      <w:r>
+        <w:t>and</w:t>
+      </w:r>
+      <w:r>
+        <w:t xml:space="preserve"> argued</w:t>
+      </w:r>
+      <w:r>
+        <w:t>, based on experience and reasoned analysis, that it is</w:t>
+      </w:r>
+      <w:r>
+        <w:t xml:space="preserve"> fundamentally flawed.  </w:t>
+      </w:r>
+      <w:r>
+        <w:t>T</w:t>
+      </w:r>
+      <w:r>
+        <w:t xml:space="preserve">his paradigm posits that pure basic research is the fountain from which all technological progress springs forth.  </w:t>
+      </w:r>
+      <w:r>
+        <w:t>As Stokes explained, i</w:t>
+      </w:r>
+      <w:r>
+        <w:t xml:space="preserve">n the dynamic linear </w:t>
+      </w:r>
+      <w:r>
+        <w:t xml:space="preserve">variant of the </w:t>
+      </w:r>
+      <w:r>
+        <w:t>paradigm, basic research leads to applied research which gives way to development which subsequently results in production and operations technologies</w:t>
+      </w:r>
+      <w:ins w:id="60" w:author="Malcolm Townes" w:date="2020-10-13T15:24:00Z">
+        <w:r>
+          <w:t xml:space="preserve"> (Figure </w:t>
+        </w:r>
+      </w:ins>
+      <w:ins w:id="61" w:author="Malcolm Townes" w:date="2020-10-13T16:15:00Z">
+        <w:r>
+          <w:t>2a</w:t>
+        </w:r>
+      </w:ins>
+      <w:ins w:id="62" w:author="Malcolm Townes" w:date="2020-10-13T15:24:00Z">
+        <w:r>
+          <w:t>)</w:t>
+        </w:r>
+      </w:ins>
+      <w:r>
+        <w:t xml:space="preserve">.  Stokes demonstrated that this one-dimensional linear model is </w:t>
+      </w:r>
+      <w:r>
+        <w:t xml:space="preserve">both </w:t>
+      </w:r>
+      <w:r>
+        <w:t xml:space="preserve">inadequate and inaccurate in describing reality.  </w:t>
+      </w:r>
+      <w:ins w:id="63" w:author="Malcolm Townes" w:date="2020-10-13T15:25:00Z">
+        <w:r>
+          <w:t xml:space="preserve">Figure </w:t>
+        </w:r>
+      </w:ins>
+      <w:ins w:id="64" w:author="Malcolm Townes" w:date="2020-10-13T16:15:00Z">
+        <w:r>
+          <w:t>2b</w:t>
+        </w:r>
+      </w:ins>
+      <w:ins w:id="65" w:author="Malcolm Townes" w:date="2020-10-13T15:25:00Z">
+        <w:r>
+          <w:t xml:space="preserve"> depicts a model that is more </w:t>
+        </w:r>
+      </w:ins>
+      <w:ins w:id="66" w:author="Malcolm Townes" w:date="2020-10-13T16:34:00Z">
+        <w:r>
+          <w:t xml:space="preserve">probably </w:t>
+        </w:r>
+      </w:ins>
+      <w:ins w:id="67" w:author="Malcolm Townes" w:date="2020-10-13T15:25:00Z">
+        <w:r>
+          <w:t>representative</w:t>
+        </w:r>
+      </w:ins>
+      <w:ins w:id="68" w:author="Malcolm Townes" w:date="2020-10-13T15:26:00Z">
+        <w:r>
+          <w:t xml:space="preserve"> of the actual nature of technological advancement.</w:t>
+        </w:r>
+      </w:ins>
+      <w:ins w:id="69" w:author="Malcolm Townes" w:date="2020-10-13T15:25:00Z">
+        <w:r>
+          <w:t xml:space="preserve"> </w:t>
+        </w:r>
+      </w:ins>
     </w:p>
     <w:p>
       <w:pPr>
         <w:pStyle w:val="LiteratureReviewHeader2Bold"/>
       </w:pPr>
-      <w:bookmarkStart w:id="47" w:name="_Toc53499503"/>
-      <w:r>
-        <w:t xml:space="preserve">The </w:t>
-      </w:r>
-      <w:r>
-        <w:t>Public Interest in</w:t>
+      <w:bookmarkStart w:id="70" w:name="_Toc53655379"/>
+      <w:r>
+        <w:t>The Notion of Technology Maturity Level</w:t>
+      </w:r>
+      <w:bookmarkEnd w:id="70"/>
+    </w:p>
+    <w:p>
+      <w:pPr>
+        <w:ind w:firstLine="720"/>
+      </w:pPr>
+      <w:r>
+        <w:t xml:space="preserve">The notion of technology maturity level seems to have crystallized in the United States in the 1970s in connection with the federal government’s management and implementation of financially expensive complex </w:t>
+      </w:r>
+      <w:r>
+        <w:t xml:space="preserve">technological </w:t>
+      </w:r>
+      <w:r>
+        <w:t xml:space="preserve">systems for high risk endeavors. </w:t>
+      </w:r>
+      <w:r>
+        <w:t xml:space="preserve"> The managers for such programs used the construct to better mitigate over budget expenses, deficient performance, and potential project cancellations caused by delays in when components would be ready for integration into the broader systems (Mankins, 2009; Olechowski, Eppinger, &amp; Joglekar, 2015).</w:t>
+      </w:r>
+    </w:p>
+    <w:p>
+      <w:pPr>
+        <w:ind w:firstLine="720"/>
+      </w:pPr>
+      <w:r>
+        <w:t xml:space="preserve">The construct of technology maturity level is difficult to define.  Nolte (2008) resorted to analogies and scenarios to try to explain technology maturity level but never provided an exact definition.  His </w:t>
+      </w:r>
+      <w:r>
+        <w:t>concept of technology maturity level is inextricably tied to his definition of technology, which is instrumental.  Based on the discussion that Nolte offered, I propose that technology maturity level can be defined as the degree to which</w:t>
+      </w:r>
+      <w:r>
+        <w:t xml:space="preserve"> one can use</w:t>
       </w:r>
       <w:r>
         <w:t xml:space="preserve"> </w:t>
       </w:r>
       <w:r>
-        <w:t>University Technology Transfer</w:t>
-      </w:r>
-      <w:bookmarkEnd w:id="47"/>
+        <w:t>a technology to achieve a desired outcome that is acceptable.</w:t>
+      </w:r>
     </w:p>
     <w:p>
       <w:pPr>
         <w:ind w:firstLine="720"/>
       </w:pPr>
       <w:r>
-        <w:t>As stated above, u</w:t>
-      </w:r>
-      <w:r>
-        <w:t>niversity technology transfer can be broadly defined as the</w:t>
-      </w:r>
-      <w:r>
-        <w:t xml:space="preserve"> conveyance</w:t>
-      </w:r>
-      <w:r>
-        <w:t xml:space="preserve"> of technologies derived from </w:t>
-      </w:r>
-      <w:r>
-        <w:t>research and development</w:t>
-      </w:r>
-      <w:r>
-        <w:t xml:space="preserve"> conducted at U.S. research universities to the private sector to benefit the public interest.  </w:t>
-      </w:r>
-      <w:r>
-        <w:t xml:space="preserve">Most of the funding for this research and development activity comes from the federal government.  </w:t>
-      </w:r>
-      <w:r>
-        <w:t xml:space="preserve">In fiscal year 2017, the U.S. federal budget for total </w:t>
-      </w:r>
-      <w:r>
-        <w:t>research and development</w:t>
-      </w:r>
-      <w:r>
-        <w:t xml:space="preserve"> was greater than $132.7 billion (American Association for the Advancement of Science [AAAS], 2018a), of which about $40.94 billion (roughly 31 percent) </w:t>
-      </w:r>
-      <w:r>
-        <w:t>went</w:t>
-      </w:r>
-      <w:r>
-        <w:t xml:space="preserve"> to universities (American Association for the Advancem</w:t>
-      </w:r>
-      <w:r>
-        <w:t>ent of Science [AAAS], 2018b).</w:t>
-      </w:r>
-      <w:r>
-        <w:t xml:space="preserve">  Since 2000, federal obligations to universities for research and development have </w:t>
-      </w:r>
-      <w:r>
-        <w:t xml:space="preserve">generally </w:t>
-      </w:r>
-      <w:r>
-        <w:t>been increasing (Table 1 and Figure 1).</w:t>
+        <w:lastRenderedPageBreak/>
+        <w:t>It is worth noting that technology maturity level has the characteristics of value neutrality, context dependency, and multi-dimensionality (Nolte 2008).  Technology maturity level is neither “good” nor “bad” in and of itself.  One’s assessment of whether a given technology maturity level is acceptable depends entirely on the context in which one is using the technology.  Moreover, a comprehensive assessment of technology maturity level requires an examination from multiple perspectives.</w:t>
+      </w:r>
+    </w:p>
+    <w:p>
+      <w:r>
+        <w:tab/>
+      </w:r>
+      <w:r>
+        <w:t>Technology maturity level</w:t>
+      </w:r>
+      <w:r>
+        <w:t xml:space="preserve"> must capture more than just the technical development of a technology.  It also needs to capture economics-related performance (Mankins, 2009).  As Stokes (1997) noted, the trajectory of technology is not just dictated by technical considerations.  Market considerations also greatly influence the development and adoption of technology.  </w:t>
+      </w:r>
+      <w:r>
+        <w:t xml:space="preserve">According to </w:t>
+      </w:r>
+      <w:r>
+        <w:t>Blank and Dorf (2012)</w:t>
+      </w:r>
+      <w:r>
+        <w:t>,</w:t>
+      </w:r>
+      <w:r>
+        <w:t xml:space="preserve"> </w:t>
+      </w:r>
+      <w:r>
+        <w:t>t</w:t>
+      </w:r>
+      <w:r>
+        <w:t xml:space="preserve">here are two primary types of risk that </w:t>
+      </w:r>
+      <w:r>
+        <w:t>technology maturity level</w:t>
+      </w:r>
+      <w:r>
+        <w:t xml:space="preserve"> needs to describe.  </w:t>
+      </w:r>
+      <w:r>
+        <w:t xml:space="preserve">They </w:t>
+      </w:r>
+      <w:r>
+        <w:t xml:space="preserve">noted the difference between invention risk (i.e., technical risk) and market risk.  Invention risk is possibility that the technology cannot be made to work as desired.  Market risk is the possibility that end users will not adopt the technology even if it can be made to work as desired.  </w:t>
+      </w:r>
+      <w:r>
+        <w:t xml:space="preserve">Nolte (2008) argued that there were at least four dimensions of technology maturity level comprising technical, programmatic, developer, and customer viewpoints.  </w:t>
+      </w:r>
+      <w:r>
+        <w:t xml:space="preserve">Speser (2006) also discussed these differences in kinds of risk and included firm-specific risk as a third type.  Speser argued that one could not control market risk but the lean startup methodology that has gained widespread acceptance among entrepreneurship practitioners and support organizations </w:t>
+      </w:r>
+      <w:r>
+        <w:t>calls this into question</w:t>
+      </w:r>
+      <w:r>
+        <w:t>.</w:t>
       </w:r>
     </w:p>
     <w:p>
@@ -5749,1084 +6620,523 @@
         <w:ind w:firstLine="720"/>
       </w:pPr>
       <w:r>
-        <w:t xml:space="preserve">As with many public goods and merit goods, measuring the social value of university technology transfer can be difficult.  This challenge is particularly pertinent because it has such a significant influence on public policy decisions.  University technology transfer produces social, ecological, and economic benefits.  However, the assessments of the social and ecological benefits of university technology transfer </w:t>
-      </w:r>
-      <w:r>
-        <w:t>are scan</w:t>
-      </w:r>
-      <w:r>
-        <w:t>t</w:t>
-      </w:r>
-      <w:r>
-        <w:t xml:space="preserve"> and often conducted in an ad</w:t>
-      </w:r>
-      <w:r>
-        <w:t xml:space="preserve"> hoc</w:t>
-      </w:r>
-      <w:r>
-        <w:t xml:space="preserve"> manner</w:t>
+        <w:t xml:space="preserve">Success in university technology transfer requires managing both types of risk.  Approaches that address market risk without consideration of invention risk will fail because they unduly raise hopes and make empty promises.  They simply won’t deliver.  Those that </w:t>
+      </w:r>
+      <w:r>
+        <w:lastRenderedPageBreak/>
+        <w:t>address invention risk without consideration of market risk will fail in the market for lack of demand.  No one will care.  In both cases, the final result is an unsuccessful attempt at technology transfer.</w:t>
+      </w:r>
+    </w:p>
+    <w:p>
+      <w:pPr>
+        <w:ind w:firstLine="720"/>
+      </w:pPr>
+      <w:r>
+        <w:t xml:space="preserve">Technology readiness level (TRL) is the predominant approach to </w:t>
+      </w:r>
+      <w:r>
+        <w:t xml:space="preserve">operationalizing technology maturity level </w:t>
+      </w:r>
+      <w:r>
+        <w:t>found in the literature.  The National Aeronautics and Space Administration (NASA) develop the concept of TRLs in the mid-1970s as a discipline-agnostic, technology-independent method to assess and communicate the maturity of new technologies (Mankins, 2009).  This provided a way for the agency to determine which technologies were appropriate for consideration and inclusion in vehicles and systems for space missions.  Stan Sadin of the Office of Aeronautics and Space Technology is credited with devising the original TRL scale, which consisted of seven levels, each with a brief one-line definition (Banke, 2010; Mankins, 2009).  In 1995, NASA further articulated and refined comprehensive definitions for a TRL scale (Mankins, 1995; Mankins, 2009).  This resulted in a nine level TRL scale that NASA currently uses (Table 4).  Since then various government agencies and private sector organizations have adopted the TRL scale (Mankins, 2009).  In fact, the U.S. Congress mandated the use of TRLs in the NASA and Department of Defense (DoD) programs (Nolte &amp; Kruse, 2011).</w:t>
+      </w:r>
+    </w:p>
+    <w:p>
+      <w:pPr>
+        <w:ind w:firstLine="720"/>
+      </w:pPr>
+      <w:r>
+        <w:t xml:space="preserve">The use of the TRL scale to denote </w:t>
+      </w:r>
+      <w:r>
+        <w:t>technology maturity level</w:t>
+      </w:r>
+      <w:r>
+        <w:t xml:space="preserve"> has also taken hold in the field of technology transfer.  Spearman (2013) </w:t>
+      </w:r>
+      <w:r>
+        <w:t xml:space="preserve">specifically used the concept of TRLs to describe </w:t>
+      </w:r>
+      <w:r>
+        <w:t>technology maturity level</w:t>
+      </w:r>
+      <w:r>
+        <w:t xml:space="preserve"> and the point where it becomes more difficult to advance the technology to where it is useful and can be transitioned to the private sector for commercialization.  </w:t>
+      </w:r>
+      <w:r>
+        <w:t>Speser (2006) also used the TRL scale as an indication of the maturity of a technology in the technology transfer process.</w:t>
+      </w:r>
+    </w:p>
+    <w:p>
+      <w:pPr>
+        <w:ind w:firstLine="720"/>
+      </w:pPr>
+      <w:r>
+        <w:lastRenderedPageBreak/>
+        <w:t xml:space="preserve">The TRL scale is not without its shortcomings.  Olechowski, Eppinger, Tomascheck, and Joglekar (2020) investigated the challenges associated with using the TRL scale in practice.  Using an exploratory sequential mixed methods design consisting of qualitative semi-structured interviews and an online survey that included a best-worst scaling (BWS) experiment, they identified 15 challenges that practitioners face when using the TRL scale.  The participants in the study were predominantly private-sector professionals from the aerospace, defense and government, and technology industries who had roles related to hardware development and advanced systems engineering.  </w:t>
+      </w:r>
+      <w:r>
+        <w:t>Olechowski, Eppinger, Tomascheck, and Joglekar</w:t>
+      </w:r>
+      <w:r>
+        <w:t xml:space="preserve"> found that challenges encountered by practitioners were related to either system complexity, planning and review, or assessment validity.  System complexity challenges pertained to incorporating new technologies into highly complex systems.  Challenges related to planning and review concerned the integration of TRL assessment outputs with existing organizational processes, particularly those related to planning, review, and decision making.  Assessment validity challenges had to do with the reliability and repeatability of assessments using the TRL scale.  One of the most critical challenges identified was that TRL assessments do not necessarily provide insight into system readiness.  Effective university technology transfer is likely to entail systems level endeavors.  </w:t>
+      </w:r>
+      <w:r>
+        <w:t xml:space="preserve">Olechowski, Eppinger, Tomascheck, and Joglekar </w:t>
+      </w:r>
+      <w:r>
+        <w:t>speculated that addressing these challenges could substantially improve decisions practices and outcomes in complex engineering undertakings.</w:t>
+      </w:r>
+    </w:p>
+    <w:p>
+      <w:pPr>
+        <w:ind w:firstLine="720"/>
+      </w:pPr>
+      <w:r>
+        <w:t xml:space="preserve">It’s not surprising that the private-sector practitioners would encounter challenges using the TRL scale.  As an agency of the federal government, NASA developed the TRL scale in the context of public sector applications.  The public sector is not motivated by economic profit in the same way as the private sector.  The TRL scale focuses on technical risk (i.e., invention risk).  </w:t>
+      </w:r>
+      <w:r>
+        <w:lastRenderedPageBreak/>
+        <w:t>As such, it likely does not capture important economic factors relevant to technology development that are significant factors for private sector decisions regarding university technology transfer opportunities.</w:t>
+      </w:r>
+    </w:p>
+    <w:p>
+      <w:pPr>
+        <w:ind w:firstLine="720"/>
+        <w:rPr>
+          <w:ins w:id="71" w:author="Malcolm Townes" w:date="2020-10-13T15:28:00Z"/>
+        </w:rPr>
+      </w:pPr>
+      <w:r>
+        <w:t>Some scholars have proposed alternative metrics to address shortcomings of the TRL scale as well as alternate scales that express the notion of development stage in various contexts (Table 5).  Most of these scales seem to focus on technical risk.  Mankins (1998) introduced the research and development degree of difficulty scale as a complement to the TRL scale to indicate the amount of difficulty expected in maturing a technology.  Bohn (1994) offered an eight-level ordinal scale for measuring and evaluating the amount of knowledge an organization possesses about its production processes.  In fact, so many alternatives and variants of the TRL scale have been offered, introduced, or adapted for various situations that readiness level proliferation has become a problem in the public sector (Nolte &amp; Kruse, 2011).</w:t>
+      </w:r>
+    </w:p>
+    <w:p>
+      <w:pPr>
+        <w:ind w:firstLine="720"/>
+      </w:pPr>
+      <w:ins w:id="72" w:author="Malcolm Townes" w:date="2020-10-13T15:29:00Z">
+        <w:r>
+          <w:t>Reflecting on t</w:t>
+        </w:r>
+      </w:ins>
+      <w:ins w:id="73" w:author="Malcolm Townes" w:date="2020-10-13T15:28:00Z">
+        <w:r>
+          <w:t>he literature raises the question of whether</w:t>
+        </w:r>
+      </w:ins>
+      <w:ins w:id="74" w:author="Malcolm Townes" w:date="2020-10-13T15:29:00Z">
+        <w:r>
+          <w:t xml:space="preserve"> technology maturity level explains</w:t>
+        </w:r>
+      </w:ins>
+      <w:ins w:id="75" w:author="Malcolm Townes" w:date="2020-10-13T15:31:00Z">
+        <w:r>
+          <w:t xml:space="preserve"> to any degree</w:t>
+        </w:r>
+      </w:ins>
+      <w:ins w:id="76" w:author="Malcolm Townes" w:date="2020-10-13T15:29:00Z">
+        <w:r>
+          <w:t xml:space="preserve"> the low percentage of technologies derived from federally-funded R&amp;D that </w:t>
+        </w:r>
+      </w:ins>
+      <w:ins w:id="77" w:author="Malcolm Townes" w:date="2020-10-15T11:11:00Z">
+        <w:r>
+          <w:t>are</w:t>
+        </w:r>
+      </w:ins>
+      <w:ins w:id="78" w:author="Malcolm Townes" w:date="2020-10-13T15:29:00Z">
+        <w:r>
+          <w:t xml:space="preserve"> successfully </w:t>
+        </w:r>
+      </w:ins>
+      <w:ins w:id="79" w:author="Malcolm Townes" w:date="2020-10-13T15:30:00Z">
+        <w:r>
+          <w:t>transferred</w:t>
+        </w:r>
+      </w:ins>
+      <w:ins w:id="80" w:author="Malcolm Townes" w:date="2020-10-13T15:29:00Z">
+        <w:r>
+          <w:t xml:space="preserve"> </w:t>
+        </w:r>
+      </w:ins>
+      <w:ins w:id="81" w:author="Malcolm Townes" w:date="2020-10-13T15:30:00Z">
+        <w:r>
+          <w:t>to the private sector for</w:t>
+        </w:r>
+      </w:ins>
+      <w:ins w:id="82" w:author="Malcolm Townes" w:date="2020-10-13T15:31:00Z">
+        <w:r>
+          <w:t xml:space="preserve"> </w:t>
+        </w:r>
+      </w:ins>
+      <w:ins w:id="83" w:author="Malcolm Townes" w:date="2020-10-15T11:50:00Z">
+        <w:r>
+          <w:t xml:space="preserve">use </w:t>
+        </w:r>
+      </w:ins>
+      <w:ins w:id="84" w:author="Malcolm Townes" w:date="2020-10-13T15:31:00Z">
+        <w:r>
+          <w:t>that benefits the public interest.</w:t>
+        </w:r>
+      </w:ins>
+      <w:ins w:id="85" w:author="Malcolm Townes" w:date="2020-10-13T15:30:00Z">
+        <w:r>
+          <w:t xml:space="preserve"> </w:t>
+        </w:r>
+      </w:ins>
+      <w:ins w:id="86" w:author="Malcolm Townes" w:date="2020-10-13T15:28:00Z">
+        <w:r>
+          <w:t xml:space="preserve"> </w:t>
+        </w:r>
+      </w:ins>
+      <w:ins w:id="87" w:author="Malcolm Townes" w:date="2020-10-13T15:32:00Z">
+        <w:r>
+          <w:t>The answer to this question has implications for pub</w:t>
+        </w:r>
+        <w:r>
+          <w:t xml:space="preserve">lic policy regarding </w:t>
+        </w:r>
+        <w:r>
+          <w:t>technology transfer</w:t>
+        </w:r>
+      </w:ins>
+      <w:ins w:id="88" w:author="Malcolm Townes" w:date="2020-10-15T11:51:00Z">
+        <w:r>
+          <w:t xml:space="preserve"> in general and university technology transfer, in particular</w:t>
+        </w:r>
+      </w:ins>
+      <w:ins w:id="89" w:author="Malcolm Townes" w:date="2020-10-13T15:32:00Z">
+        <w:r>
+          <w:t xml:space="preserve">.  </w:t>
+        </w:r>
+      </w:ins>
+    </w:p>
+    <w:p>
+      <w:pPr>
+        <w:pStyle w:val="LiteratureReviewHeader2Bold"/>
+      </w:pPr>
+      <w:bookmarkStart w:id="90" w:name="_Toc53655380"/>
+      <w:r>
+        <w:t xml:space="preserve">Approach to Examining the </w:t>
+      </w:r>
+      <w:r>
+        <w:t>Topic</w:t>
+      </w:r>
+      <w:bookmarkEnd w:id="90"/>
+    </w:p>
+    <w:p>
+      <w:pPr>
+        <w:ind w:firstLine="720"/>
+        <w:rPr>
+          <w:del w:id="91" w:author="Malcolm Townes" w:date="2020-10-13T15:46:00Z"/>
+        </w:rPr>
+      </w:pPr>
+      <w:del w:id="92" w:author="Malcolm Townes" w:date="2020-10-13T15:46:00Z">
+        <w:r>
+          <w:delText>As I see it, understanding university technology transfer as a phenomenon is primarily an exercise in understanding government intervention and organizational decision making.</w:delText>
+        </w:r>
+        <w:r>
+          <w:delText xml:space="preserve"> </w:delText>
+        </w:r>
+        <w:r>
+          <w:delText xml:space="preserve"> As such, the literature on public sector economics, organization theory and behavior, and decision theory provides the theoretical and conceptual framework for the proposed study.</w:delText>
+        </w:r>
+      </w:del>
+    </w:p>
+    <w:p>
+      <w:pPr>
+        <w:ind w:firstLine="720"/>
+        <w:rPr>
+          <w:del w:id="93" w:author="Malcolm Townes" w:date="2020-10-13T16:03:00Z"/>
+        </w:rPr>
+      </w:pPr>
+      <w:del w:id="94" w:author="Malcolm Townes" w:date="2020-10-13T16:03:00Z">
+        <w:r>
+          <w:lastRenderedPageBreak/>
+          <w:delText>Social actors, whether individuals acting on their own behalf or in the context of membership in an organization, are purpose-driven</w:delText>
+        </w:r>
+        <w:r>
+          <w:delText xml:space="preserve"> and act based on motivations (Herzberg, Mausner, &amp; Snyderman, 1959; Maslow, 1943)</w:delText>
+        </w:r>
+        <w:r>
+          <w:delText xml:space="preserve">.  They use their available resources to achieve objectives aligned with those purposes, whether their motivation is simple survival, financial gain, self-actualization, or creative expression.  Technology is one such key resource that social actors use to pursue the </w:delText>
+        </w:r>
+        <w:r>
+          <w:delText xml:space="preserve">objectives </w:delText>
+        </w:r>
+        <w:r>
+          <w:delText>of their motivations.</w:delText>
+        </w:r>
+      </w:del>
+    </w:p>
+    <w:p>
+      <w:pPr>
+        <w:ind w:firstLine="720"/>
+        <w:rPr>
+          <w:ins w:id="95" w:author="Malcolm Townes" w:date="2020-10-15T11:34:00Z"/>
+        </w:rPr>
+      </w:pPr>
+      <w:r>
+        <w:t xml:space="preserve">Under the current </w:t>
+      </w:r>
+      <w:del w:id="96" w:author="Malcolm Townes" w:date="2020-10-13T16:14:00Z">
+        <w:r>
+          <w:delText xml:space="preserve">approach to </w:delText>
+        </w:r>
+      </w:del>
+      <w:ins w:id="97" w:author="Malcolm Townes" w:date="2020-10-13T16:14:00Z">
+        <w:r>
+          <w:t xml:space="preserve">framework for </w:t>
+        </w:r>
+      </w:ins>
+      <w:r>
+        <w:t xml:space="preserve">university technology transfer, private sector organizations are presumed to be the consumers of university-created technologies.  This includes entrepreneurs who will need to develop organizations to successfully leverage the technologies they acquire to create value and build wealth.  </w:t>
+      </w:r>
+      <w:ins w:id="98" w:author="Malcolm Townes" w:date="2020-10-15T11:52:00Z">
+        <w:r>
+          <w:t xml:space="preserve">As such, </w:t>
+        </w:r>
+      </w:ins>
+      <w:del w:id="99" w:author="Malcolm Townes" w:date="2020-10-15T11:52:00Z">
+        <w:r>
+          <w:delText xml:space="preserve">Current </w:delText>
+        </w:r>
+      </w:del>
+      <w:ins w:id="100" w:author="Malcolm Townes" w:date="2020-10-15T11:52:00Z">
+        <w:r>
+          <w:t xml:space="preserve">current </w:t>
+        </w:r>
+      </w:ins>
+      <w:r>
+        <w:t>federal policy regarding university technology transfer depends on the participation of private sector organizations.  In the absence of private sector organizations participating in the process,</w:t>
       </w:r>
       <w:r>
         <w:t xml:space="preserve"> </w:t>
       </w:r>
       <w:r>
-        <w:lastRenderedPageBreak/>
-        <w:t>(Lide</w:t>
-      </w:r>
-      <w:r>
-        <w:t xml:space="preserve">cap, 2009).  </w:t>
-      </w:r>
-      <w:r>
-        <w:t>As Lidecap observed, c</w:t>
-      </w:r>
-      <w:r>
-        <w:t>urrent methods for assessing the value of university technology transfer primarily rely on metrics of tangible directly observable outputs, such as patent awards and patent licenses executed</w:t>
-      </w:r>
-      <w:r>
-        <w:t>.</w:t>
+        <w:t xml:space="preserve">university technology transfer does not occur.  </w:t>
+      </w:r>
+      <w:ins w:id="101" w:author="Malcolm Townes" w:date="2020-10-15T11:30:00Z">
+        <w:r>
+          <w:t xml:space="preserve">Policies are often designed to influence the behaviors of </w:t>
+        </w:r>
+      </w:ins>
+      <w:ins w:id="102" w:author="Malcolm Townes" w:date="2020-10-15T11:31:00Z">
+        <w:r>
+          <w:t xml:space="preserve">private sector </w:t>
+        </w:r>
+      </w:ins>
+      <w:ins w:id="103" w:author="Malcolm Townes" w:date="2020-10-15T11:30:00Z">
+        <w:r>
+          <w:t>organizations</w:t>
+        </w:r>
+      </w:ins>
+      <w:ins w:id="104" w:author="Malcolm Townes" w:date="2020-10-15T11:31:00Z">
+        <w:r>
+          <w:t>, such as profit-seeking business firms (Cyert &amp; March, 1963, p. 269)</w:t>
+        </w:r>
+      </w:ins>
+      <w:ins w:id="105" w:author="Malcolm Townes" w:date="2020-10-15T11:33:00Z">
+        <w:r>
+          <w:t>, as well as individuals</w:t>
+        </w:r>
+      </w:ins>
+      <w:ins w:id="106" w:author="Malcolm Townes" w:date="2020-10-15T11:31:00Z">
+        <w:r>
+          <w:t>.</w:t>
+        </w:r>
+      </w:ins>
+      <w:ins w:id="107" w:author="Malcolm Townes" w:date="2020-10-15T11:32:00Z">
+        <w:r>
+          <w:t xml:space="preserve"> </w:t>
+        </w:r>
+      </w:ins>
+      <w:ins w:id="108" w:author="Malcolm Townes" w:date="2020-10-15T11:30:00Z">
+        <w:r>
+          <w:t xml:space="preserve"> </w:t>
+        </w:r>
+      </w:ins>
+      <w:r>
+        <w:t xml:space="preserve">As such, how </w:t>
+      </w:r>
+      <w:ins w:id="109" w:author="Malcolm Townes" w:date="2020-10-15T11:53:00Z">
+        <w:r>
+          <w:t xml:space="preserve">private sector </w:t>
+        </w:r>
+      </w:ins>
+      <w:r>
+        <w:t>organizations function needs to be considered when crafting public policy</w:t>
       </w:r>
       <w:r>
         <w:t xml:space="preserve"> </w:t>
       </w:r>
       <w:r>
-        <w:t xml:space="preserve"> B</w:t>
-      </w:r>
-      <w:r>
-        <w:t>ut such approaches have shortcomings</w:t>
-      </w:r>
-      <w:r>
-        <w:t>.</w:t>
-      </w:r>
-      <w:r>
-        <w:t xml:space="preserve"> </w:t>
-      </w:r>
-      <w:r>
-        <w:t xml:space="preserve"> As Lidecap </w:t>
-      </w:r>
-      <w:r>
-        <w:t>noted</w:t>
-      </w:r>
-      <w:r>
-        <w:t>, t</w:t>
-      </w:r>
-      <w:r>
-        <w:t>hey do not capture other outputs and outcomes that might be in the public interest such spillover effects, human capital development, and incre</w:t>
-      </w:r>
-      <w:r>
-        <w:t>ases in quality of life</w:t>
-      </w:r>
-      <w:r>
-        <w:t xml:space="preserve">. </w:t>
-      </w:r>
-      <w:r>
-        <w:t xml:space="preserve"> Moreover, as Link, Siegel, and</w:t>
-      </w:r>
-      <w:r>
-        <w:t xml:space="preserve"> Wright</w:t>
-      </w:r>
-      <w:r>
-        <w:t xml:space="preserve"> (2015)</w:t>
-      </w:r>
-      <w:r>
-        <w:t xml:space="preserve"> point</w:t>
-      </w:r>
-      <w:r>
-        <w:t>ed</w:t>
-      </w:r>
-      <w:r>
-        <w:t xml:space="preserve"> out, technology transfer may occur informally.  Such informal instances</w:t>
-      </w:r>
-      <w:r>
-        <w:t xml:space="preserve"> simply are</w:t>
-      </w:r>
-      <w:r>
-        <w:t xml:space="preserve"> not captured in the metrics currently used </w:t>
-      </w:r>
-      <w:r>
-        <w:t>to examine technology transfer.</w:t>
-      </w:r>
+        <w:t>regarding university technology transfer.</w:t>
+      </w:r>
+      <w:ins w:id="110" w:author="Malcolm Townes" w:date="2020-10-13T15:47:00Z">
+        <w:r>
+          <w:t xml:space="preserve">  Therefore, the proposed study focuses on how technology </w:t>
+        </w:r>
+      </w:ins>
+      <w:ins w:id="111" w:author="Malcolm Townes" w:date="2020-10-13T15:48:00Z">
+        <w:r>
+          <w:t>maturity</w:t>
+        </w:r>
+      </w:ins>
+      <w:ins w:id="112" w:author="Malcolm Townes" w:date="2020-10-13T15:47:00Z">
+        <w:r>
+          <w:t xml:space="preserve"> level influences the </w:t>
+        </w:r>
+      </w:ins>
+      <w:ins w:id="113" w:author="Malcolm Townes" w:date="2020-10-13T15:48:00Z">
+        <w:r>
+          <w:t>technology</w:t>
+        </w:r>
+      </w:ins>
+      <w:ins w:id="114" w:author="Malcolm Townes" w:date="2020-10-13T15:47:00Z">
+        <w:r>
+          <w:t xml:space="preserve"> </w:t>
+        </w:r>
+      </w:ins>
+      <w:ins w:id="115" w:author="Malcolm Townes" w:date="2020-10-13T15:48:00Z">
+        <w:r>
+          <w:t>transfer priorities,</w:t>
+        </w:r>
+        <w:r>
+          <w:t xml:space="preserve"> intentions</w:t>
+        </w:r>
+      </w:ins>
+      <w:ins w:id="116" w:author="Malcolm Townes" w:date="2020-10-13T15:55:00Z">
+        <w:r>
+          <w:t>, and actions</w:t>
+        </w:r>
+      </w:ins>
+      <w:ins w:id="117" w:author="Malcolm Townes" w:date="2020-10-13T15:48:00Z">
+        <w:r>
+          <w:t xml:space="preserve"> of private sector organizations</w:t>
+        </w:r>
+      </w:ins>
+      <w:ins w:id="118" w:author="Malcolm Townes" w:date="2020-10-15T11:25:00Z">
+        <w:r>
+          <w:t xml:space="preserve"> that are likely to participate in the university technology transfer process</w:t>
+        </w:r>
+      </w:ins>
+      <w:ins w:id="119" w:author="Malcolm Townes" w:date="2020-10-13T15:48:00Z">
+        <w:r>
+          <w:t>.</w:t>
+        </w:r>
+      </w:ins>
     </w:p>
     <w:p>
       <w:pPr>
         <w:ind w:firstLine="720"/>
       </w:pPr>
-      <w:r>
-        <w:t>Link and Scott (2019) argued that social welfare increases when federal laboratories (and by logical extension universities) can provide technology more efficient</w:t>
-      </w:r>
-      <w:r>
-        <w:t>ly</w:t>
-      </w:r>
-      <w:r>
-        <w:t xml:space="preserve"> than private sector firms can create for themselves.  They argued that the increase in social welfare result</w:t>
-      </w:r>
-      <w:r>
-        <w:t>s from increased profits for</w:t>
-      </w:r>
-      <w:r>
-        <w:t xml:space="preserve"> private sector firms and lower prices for consumers.  However, this assumes that all technologies transferred are cost-reducing and that private sector firms will in fact pass along cost savings derived from technology adoption to consumers.  This m</w:t>
-      </w:r>
-      <w:r>
-        <w:t>ay not necessarily be the case.</w:t>
-      </w:r>
-    </w:p>
-    <w:p>
-      <w:pPr>
-        <w:pStyle w:val="LiteratureReviewHeader2Bold"/>
-      </w:pPr>
-      <w:bookmarkStart w:id="48" w:name="_Toc53499504"/>
-      <w:r>
-        <w:t>The Role of the Federal Government in University Technology Transfer</w:t>
-      </w:r>
-      <w:bookmarkEnd w:id="48"/>
-    </w:p>
-    <w:p>
-      <w:r>
-        <w:tab/>
-      </w:r>
-      <w:r>
-        <w:t xml:space="preserve">The need for government intervention in technology transfer came to the forefront as early as the latter part of the Second World War.  Bush (1945) presented a normative argument in support of government participation in university technology transfer.  </w:t>
-      </w:r>
-      <w:r>
-        <w:t xml:space="preserve">He also noted that </w:t>
-      </w:r>
-      <w:r>
-        <w:t>members of the committee on science and the public welfare</w:t>
-      </w:r>
-      <w:r>
-        <w:t xml:space="preserve"> that advised him during the preparation of his report</w:t>
-      </w:r>
-      <w:r>
-        <w:t xml:space="preserve"> either strongly believed or were sympathetic to the idea that government should encourage the formation of “new scientific enterprises” </w:t>
-      </w:r>
-      <w:r>
-        <w:t xml:space="preserve">(p. 109) </w:t>
-      </w:r>
-      <w:r>
-        <w:t xml:space="preserve">but were not able to agree on solutions for </w:t>
-      </w:r>
-      <w:r>
-        <w:t>achieving this end.</w:t>
-      </w:r>
+      <w:ins w:id="120" w:author="Malcolm Townes" w:date="2020-10-15T11:34:00Z">
+        <w:r>
+          <w:t xml:space="preserve">In the next chapter, I </w:t>
+        </w:r>
+      </w:ins>
+      <w:ins w:id="121" w:author="Malcolm Townes" w:date="2020-10-15T11:36:00Z">
+        <w:r>
+          <w:t>summarize</w:t>
+        </w:r>
+      </w:ins>
+      <w:ins w:id="122" w:author="Malcolm Townes" w:date="2020-10-15T11:34:00Z">
+        <w:r>
+          <w:t xml:space="preserve"> </w:t>
+        </w:r>
+      </w:ins>
+      <w:ins w:id="123" w:author="Malcolm Townes" w:date="2020-10-15T11:35:00Z">
+        <w:r>
+          <w:t xml:space="preserve">the related literature to explain </w:t>
+        </w:r>
+      </w:ins>
+      <w:ins w:id="124" w:author="Malcolm Townes" w:date="2020-10-15T11:34:00Z">
+        <w:r>
+          <w:t>how technology maturity level has been approached</w:t>
+        </w:r>
+      </w:ins>
+      <w:ins w:id="125" w:author="Malcolm Townes" w:date="2020-10-15T11:36:00Z">
+        <w:r>
+          <w:t xml:space="preserve"> in the context of university technology transfer</w:t>
+        </w:r>
+      </w:ins>
+      <w:ins w:id="126" w:author="Malcolm Townes" w:date="2020-10-15T11:34:00Z">
+        <w:r>
+          <w:t>.</w:t>
+        </w:r>
+      </w:ins>
+      <w:ins w:id="127" w:author="Malcolm Townes" w:date="2020-10-15T11:37:00Z">
+        <w:r>
+          <w:t xml:space="preserve">  This will help to better isolate the research question and inform the research design</w:t>
+        </w:r>
+      </w:ins>
+      <w:ins w:id="128" w:author="Malcolm Townes" w:date="2020-10-15T11:39:00Z">
+        <w:r>
+          <w:t xml:space="preserve"> for the proposed study</w:t>
+        </w:r>
+      </w:ins>
+      <w:ins w:id="129" w:author="Malcolm Townes" w:date="2020-10-15T11:37:00Z">
+        <w:r>
+          <w:t>.</w:t>
+        </w:r>
+      </w:ins>
     </w:p>
     <w:p>
       <w:pPr>
         <w:ind w:firstLine="720"/>
-      </w:pPr>
-      <w:r>
-        <w:lastRenderedPageBreak/>
-        <w:t>Kochenkova, Grimaldi, and Munari (2016) examined the topic of knowledge transfer from academia to the private sector.  They use</w:t>
-      </w:r>
-      <w:r>
-        <w:t>d</w:t>
-      </w:r>
-      <w:r>
-        <w:t xml:space="preserve"> the term</w:t>
-      </w:r>
-      <w:r>
-        <w:t>s</w:t>
-      </w:r>
-      <w:r>
-        <w:t xml:space="preserve"> knowledge transfer </w:t>
-      </w:r>
-      <w:r>
-        <w:t xml:space="preserve">and </w:t>
-      </w:r>
-      <w:r>
-        <w:t>technology transfer</w:t>
-      </w:r>
-      <w:r>
-        <w:t xml:space="preserve"> interchangeably</w:t>
-      </w:r>
-      <w:r>
-        <w:t xml:space="preserve">.  Kochenkova, Grimaldi, and Munari </w:t>
-      </w:r>
-      <w:r>
-        <w:t>concluded that t</w:t>
-      </w:r>
-      <w:r>
-        <w:t>he main justification found in the economic literature for government intervention in university technology</w:t>
-      </w:r>
-      <w:r>
-        <w:t xml:space="preserve"> </w:t>
-      </w:r>
-      <w:r>
-        <w:t xml:space="preserve">transfer </w:t>
-      </w:r>
-      <w:r>
-        <w:t xml:space="preserve">(or knowledge transfer as they </w:t>
-      </w:r>
-      <w:r>
-        <w:t xml:space="preserve">sometimes </w:t>
-      </w:r>
-      <w:r>
-        <w:t xml:space="preserve">called it) was market inefficiencies and systemic failures such as communication difficulties and </w:t>
-      </w:r>
-      <w:r>
-        <w:t>differences in priorities, goals, and objectives of actors in the transfer process</w:t>
-      </w:r>
-      <w:r>
-        <w:t>.</w:t>
-      </w:r>
+        <w:rPr>
+          <w:del w:id="130" w:author="Malcolm Townes" w:date="2020-10-13T15:57:00Z"/>
+        </w:rPr>
+      </w:pPr>
+      <w:del w:id="131" w:author="Malcolm Townes" w:date="2020-10-13T15:57:00Z">
+        <w:r>
+          <w:lastRenderedPageBreak/>
+          <w:delText xml:space="preserve">Organization theory and behavior provides the perspective to understand how organizations function in the context of university technology transfer.  Private sector organizations pursue actions to improve performance, facilitate success, and ensure their survival (Pfeffer, 1997).  Organization theory and behavior examines these issues and thus can provide insight. </w:delText>
+        </w:r>
+      </w:del>
     </w:p>
     <w:p>
       <w:pPr>
         <w:ind w:firstLine="720"/>
-      </w:pPr>
-      <w:r>
-        <w:t xml:space="preserve">Some researchers have characterized university technology transfer as a market for innovation in which U.S. universities act as suppliers of technologies and private sector businesses act as </w:t>
-      </w:r>
-      <w:r>
-        <w:t>consumers</w:t>
-      </w:r>
-      <w:r>
-        <w:t xml:space="preserve"> (</w:t>
-      </w:r>
-      <w:r>
-        <w:t xml:space="preserve">see, e.g., </w:t>
-      </w:r>
-      <w:r>
-        <w:t>M</w:t>
-      </w:r>
-      <w:r>
-        <w:t>arkman, Gionidis, &amp; Phan, 2009</w:t>
-      </w:r>
-      <w:r>
-        <w:t>).</w:t>
-      </w:r>
-      <w:r>
-        <w:t xml:space="preserve">  If this is the case, the market for university-created technologies seems </w:t>
-      </w:r>
-      <w:r>
-        <w:t xml:space="preserve">to </w:t>
-      </w:r>
-      <w:r>
-        <w:t xml:space="preserve">suffer from various forms of market failure.  </w:t>
-      </w:r>
-      <w:r>
-        <w:t>Scientific</w:t>
-      </w:r>
-      <w:r>
-        <w:t xml:space="preserve"> knowledge has a public good nature </w:t>
-      </w:r>
-      <w:r>
-        <w:t>but</w:t>
-      </w:r>
-      <w:r>
-        <w:t xml:space="preserve"> measuring </w:t>
-      </w:r>
-      <w:r>
-        <w:t xml:space="preserve">its </w:t>
-      </w:r>
-      <w:r>
-        <w:t>societal benefits is rather difficult (Heisey &amp; Adelman, 2011).</w:t>
-      </w:r>
+        <w:rPr>
+          <w:moveFrom w:id="132" w:author="Malcolm Townes" w:date="2020-10-13T16:07:00Z"/>
+        </w:rPr>
+      </w:pPr>
+      <w:moveFromRangeStart w:id="133" w:author="Malcolm Townes" w:date="2020-10-13T16:07:00Z" w:name="move53497677"/>
+      <w:moveFrom w:id="134" w:author="Malcolm Townes" w:date="2020-10-13T16:07:00Z">
+        <w:r>
+          <w:t>Before any action can be taken, there must be a decision to act.  Thus, private sector organizations must make affirmative decisions to undertake technology transfer initiatives and coordinate their internal activities to carry them out.  However, organizational decision making is different than individual decision making.  Decision making in an organizational context involves interactions among individuals and groups.  Thus, organizational decision making is a social phenomenon.  This implies that university technology transfer is also a social phenomenon and the tools of social science should prove useful in generating insights that will better inform public policy regarding the topic.</w:t>
+        </w:r>
+      </w:moveFrom>
     </w:p>
     <w:p>
       <w:pPr>
         <w:ind w:firstLine="720"/>
-      </w:pPr>
-      <w:r>
-        <w:t>A</w:t>
-      </w:r>
-      <w:r>
-        <w:t xml:space="preserve"> market is a system in which </w:t>
-      </w:r>
-      <w:r>
-        <w:t xml:space="preserve">one or more </w:t>
-      </w:r>
-      <w:r>
-        <w:t>owners of property rights engage in the transfer of</w:t>
-      </w:r>
-      <w:r>
-        <w:t xml:space="preserve"> </w:t>
-      </w:r>
-      <w:r>
-        <w:t xml:space="preserve">those </w:t>
-      </w:r>
-      <w:r>
-        <w:t xml:space="preserve">property rights </w:t>
-      </w:r>
-      <w:r>
-        <w:t xml:space="preserve">with </w:t>
-      </w:r>
-      <w:r>
-        <w:t xml:space="preserve">one or more </w:t>
-      </w:r>
-      <w:r>
-        <w:t>buyers in a process guided by price signals (Kohler, 1992</w:t>
-      </w:r>
-      <w:r>
-        <w:t>, p. 38</w:t>
-      </w:r>
-      <w:r>
-        <w:t>)</w:t>
-      </w:r>
-      <w:r>
-        <w:t xml:space="preserve">.  </w:t>
-      </w:r>
-      <w:r>
-        <w:t xml:space="preserve">Market failures are conditions in which markets are not Pareto efficient and provide a rationale for government intervention (Stiglitz &amp; Rosengard, 2015, p. 83).  Pareto efficiency only occurs when there is a sufficiently large number of suppliers </w:t>
-      </w:r>
-      <w:r>
-        <w:t xml:space="preserve">and buyers </w:t>
-      </w:r>
-      <w:r>
-        <w:t xml:space="preserve">each believing that it cannot influence prices for market goods.  </w:t>
-      </w:r>
-      <w:r>
-        <w:t xml:space="preserve">Failure of competition results when this condition is not satisfied.  University technology transfer appears </w:t>
-      </w:r>
-      <w:r>
-        <w:t>to suffer from this situation.</w:t>
-      </w:r>
-    </w:p>
-    <w:p>
-      <w:pPr>
-        <w:ind w:firstLine="720"/>
-      </w:pPr>
-      <w:r>
-        <w:t xml:space="preserve">Although there are many universities willing to engage in </w:t>
-      </w:r>
-      <w:r>
-        <w:t xml:space="preserve">the </w:t>
-      </w:r>
-      <w:r>
-        <w:t xml:space="preserve">exchange of property rights </w:t>
-      </w:r>
-      <w:r>
-        <w:t>for</w:t>
-      </w:r>
-      <w:r>
-        <w:t xml:space="preserve"> technologies and there are numerous private sector companies willing to acquire technologies </w:t>
-      </w:r>
-      <w:r>
-        <w:lastRenderedPageBreak/>
-        <w:t xml:space="preserve">under the right circumstances, university technology transfer resembles monopolistic competition.  For any given technology, there generally are few, if any, direct substitutes.  </w:t>
-      </w:r>
-      <w:r>
-        <w:t xml:space="preserve">Owners of technologies that can be patented, which is the predominate focus of university technology transfer </w:t>
-      </w:r>
-      <w:r>
-        <w:t>activities</w:t>
-      </w:r>
-      <w:r>
-        <w:t>, are granted the right to prevent competitors from practicing the inventions (i.e., technologies) for a limited period.  Rarely is it the case that multiple patented technologies each addressing the sa</w:t>
-      </w:r>
-      <w:r>
-        <w:t>me application are competing with one another at the same time for an acquirer</w:t>
-      </w:r>
-      <w:r>
-        <w:t>’</w:t>
-      </w:r>
-      <w:r>
-        <w:t>s consideration.</w:t>
-      </w:r>
-      <w:r>
-        <w:t xml:space="preserve"> </w:t>
-      </w:r>
-      <w:r>
-        <w:t xml:space="preserve"> Moreover, price signals are not the mechanism that guide potential exchanges.  Both universities and private sector companies believe they can affect the price of an exchange and thus often engage in extens</w:t>
-      </w:r>
-      <w:r>
-        <w:t>ive negotiations to effectuate</w:t>
-      </w:r>
-      <w:r>
-        <w:t xml:space="preserve"> transfer</w:t>
-      </w:r>
-      <w:r>
-        <w:t>s</w:t>
-      </w:r>
-      <w:r>
-        <w:t xml:space="preserve"> of technologies.</w:t>
-      </w:r>
-    </w:p>
-    <w:p>
-      <w:pPr>
-        <w:ind w:firstLine="720"/>
-      </w:pPr>
-      <w:r>
-        <w:t>The conditions in which u</w:t>
-      </w:r>
-      <w:r>
-        <w:t>niversity technology transfer</w:t>
-      </w:r>
-      <w:r>
-        <w:t xml:space="preserve"> occurs also appear to produce incomplete markets.</w:t>
-      </w:r>
-      <w:r>
-        <w:t xml:space="preserve"> </w:t>
-      </w:r>
-      <w:r>
-        <w:t xml:space="preserve"> There are </w:t>
-      </w:r>
-      <w:r>
-        <w:t>information asymmetries</w:t>
-      </w:r>
-      <w:r>
-        <w:t xml:space="preserve"> in the university technology transfer process</w:t>
-      </w:r>
-      <w:r>
-        <w:t>.</w:t>
-      </w:r>
-      <w:r>
-        <w:t xml:space="preserve">  Generally, a private sector company is less informed than the university about the nature of the technical risks associated with deriving utility from any given technology it is considering.  </w:t>
-      </w:r>
-      <w:r>
-        <w:t xml:space="preserve">Universities are generally less informed than a given private sector company about the nature of the market risks associated with successfully </w:t>
-      </w:r>
-      <w:r>
-        <w:t xml:space="preserve">using </w:t>
-      </w:r>
-      <w:r>
-        <w:t xml:space="preserve">a technology in any given application.  </w:t>
-      </w:r>
-      <w:r>
-        <w:t>Additionally, there are extensive transaction costs associated with</w:t>
-      </w:r>
-      <w:r>
-        <w:t xml:space="preserve"> acquiring and utilizing a</w:t>
-      </w:r>
-      <w:r>
-        <w:t xml:space="preserve"> technology.</w:t>
-      </w:r>
-    </w:p>
-    <w:p>
-      <w:pPr>
-        <w:ind w:firstLine="720"/>
-      </w:pPr>
-      <w:r>
-        <w:t xml:space="preserve">Given that university technology transfer appears to suffer from at least two types of market failure, it seems reasonable to conclude that the government must intervene in some manner to increase the percentage of technologies derived from federally-funded </w:t>
-      </w:r>
-      <w:r>
-        <w:t>research and development</w:t>
-      </w:r>
-      <w:r>
-        <w:t xml:space="preserve"> conducted by U.S. universities that are transferred to the private sector to benefit </w:t>
-      </w:r>
-      <w:r>
-        <w:lastRenderedPageBreak/>
-        <w:t xml:space="preserve">the public interest.  Federal public policy related to university technology transfer </w:t>
-      </w:r>
-      <w:r>
-        <w:t>has increased</w:t>
-      </w:r>
-      <w:r>
-        <w:t xml:space="preserve"> over the </w:t>
-      </w:r>
-      <w:r>
-        <w:t>years but has not yet produced the desired outcomes.</w:t>
-      </w:r>
-    </w:p>
-    <w:p>
-      <w:pPr>
-        <w:ind w:firstLine="720"/>
-      </w:pPr>
-      <w:r>
-        <w:t xml:space="preserve">Bush (1945) pushed for the creation of a new federal agency to coordinate the government’s efforts </w:t>
-      </w:r>
-      <w:r>
-        <w:t xml:space="preserve">to </w:t>
-      </w:r>
-      <w:r>
-        <w:t xml:space="preserve">leverage the </w:t>
-      </w:r>
-      <w:r>
-        <w:t>research and development</w:t>
-      </w:r>
-      <w:r>
-        <w:t xml:space="preserve"> capabilities the nation developed during the Second World War to create </w:t>
-      </w:r>
-      <w:r>
-        <w:t>new technologies to improve the health, standard of living, and economic well-being of Americans</w:t>
-      </w:r>
-      <w:r>
-        <w:t xml:space="preserve">.  </w:t>
-      </w:r>
-      <w:r>
-        <w:t xml:space="preserve">Funding </w:t>
-      </w:r>
-      <w:r>
-        <w:t>research and development</w:t>
-      </w:r>
-      <w:r>
-        <w:t xml:space="preserve"> to be conducted by universities in the United States was a significant component </w:t>
-      </w:r>
-      <w:r>
-        <w:t xml:space="preserve">of </w:t>
-      </w:r>
-      <w:r>
-        <w:t>this effort.  Moreover, B</w:t>
-      </w:r>
-      <w:r>
-        <w:t>ush argued that the functions, powers, and duties of this new agency, which would eventually become the National Science Foundation (NSF), should include improving the transition of research discoveries to practical applications by the private sector.</w:t>
-      </w:r>
-    </w:p>
-    <w:p>
-      <w:pPr>
-        <w:ind w:firstLine="720"/>
-      </w:pPr>
-      <w:r>
-        <w:t xml:space="preserve">There are at least </w:t>
-      </w:r>
-      <w:r>
-        <w:t>14</w:t>
-      </w:r>
-      <w:r>
-        <w:t xml:space="preserve"> federal laws</w:t>
-      </w:r>
-      <w:r>
-        <w:t xml:space="preserve"> and executive directives</w:t>
-      </w:r>
-      <w:r>
-        <w:t xml:space="preserve"> that </w:t>
-      </w:r>
-      <w:r>
-        <w:t>form</w:t>
-      </w:r>
-      <w:r>
-        <w:t xml:space="preserve"> public policy </w:t>
-      </w:r>
-      <w:r>
-        <w:t xml:space="preserve">regarding university </w:t>
-      </w:r>
-      <w:r>
-        <w:t>technology transfer</w:t>
-      </w:r>
-      <w:r>
-        <w:t xml:space="preserve"> (Table 2)</w:t>
-      </w:r>
-      <w:r>
-        <w:t>.</w:t>
-      </w:r>
-      <w:r>
-        <w:t xml:space="preserve"> These policies seem to focus predominantly on the problems of incomplete information.</w:t>
-      </w:r>
-      <w:r>
-        <w:t xml:space="preserve">  The Bayh-Dole Act of 1980 allowed universities to take assignment of patents for inventions derived from federally-funded research and development.  The premise behind the law was that providing universities with property rights to inventions would </w:t>
-      </w:r>
-      <w:r>
-        <w:t xml:space="preserve">create an economic </w:t>
-      </w:r>
-      <w:r>
-        <w:t>incentive</w:t>
-      </w:r>
-      <w:r>
-        <w:t xml:space="preserve"> for universities </w:t>
-      </w:r>
-      <w:r>
-        <w:t>to effectuate their transfer, primarily through licensing, to private sector organizations for use that benefits the public interest.</w:t>
-      </w:r>
-    </w:p>
-    <w:p>
-      <w:pPr>
-        <w:ind w:firstLine="720"/>
-      </w:pPr>
-      <w:r>
-        <w:t xml:space="preserve">The core paradigm that provides the framework for federal funding of research and development and guides policy regarding technology transfer is based on a linear model relating science and technology.  </w:t>
-      </w:r>
-      <w:r>
-        <w:t xml:space="preserve">Bush (1945) </w:t>
-      </w:r>
-      <w:r>
-        <w:t xml:space="preserve">used this paradigm as the basis for recommendations that established the current structure for federal funding of research and development conducted by U.S. universities and subsequent technology transfer activities.  </w:t>
-      </w:r>
-      <w:r>
-        <w:t xml:space="preserve">Stokes </w:t>
-      </w:r>
-      <w:r>
-        <w:t>(1997) examined this</w:t>
-      </w:r>
-      <w:r>
-        <w:t xml:space="preserve"> </w:t>
-      </w:r>
-      <w:r>
-        <w:lastRenderedPageBreak/>
-        <w:t xml:space="preserve">paradigm </w:t>
-      </w:r>
-      <w:r>
-        <w:t>and</w:t>
-      </w:r>
-      <w:r>
-        <w:t xml:space="preserve"> argued</w:t>
-      </w:r>
-      <w:r>
-        <w:t>, based on experience and reasoned analysis, that it is</w:t>
-      </w:r>
-      <w:r>
-        <w:t xml:space="preserve"> fundamentally flawed.  </w:t>
-      </w:r>
-      <w:r>
-        <w:t>T</w:t>
-      </w:r>
-      <w:r>
-        <w:t xml:space="preserve">his paradigm posits that pure basic research is the fountain from which all technological progress springs forth.  </w:t>
-      </w:r>
-      <w:r>
-        <w:t>As Stokes explained, i</w:t>
-      </w:r>
-      <w:r>
-        <w:t xml:space="preserve">n the dynamic linear </w:t>
-      </w:r>
-      <w:r>
-        <w:t xml:space="preserve">variant of the </w:t>
-      </w:r>
-      <w:r>
-        <w:t>paradigm, basic research leads to applied research which gives way to development which subsequently results in production and operations technologies</w:t>
-      </w:r>
-      <w:ins w:id="49" w:author="Malcolm Townes" w:date="2020-10-13T15:24:00Z">
-        <w:r>
-          <w:t xml:space="preserve"> (Figure </w:t>
-        </w:r>
-      </w:ins>
-      <w:ins w:id="50" w:author="Malcolm Townes" w:date="2020-10-13T16:15:00Z">
-        <w:r>
-          <w:t>2a</w:t>
-        </w:r>
-      </w:ins>
-      <w:ins w:id="51" w:author="Malcolm Townes" w:date="2020-10-13T15:24:00Z">
-        <w:r>
-          <w:t>)</w:t>
-        </w:r>
-      </w:ins>
-      <w:r>
-        <w:t xml:space="preserve">.  Stokes demonstrated that this one-dimensional linear model is </w:t>
-      </w:r>
-      <w:r>
-        <w:t xml:space="preserve">both </w:t>
-      </w:r>
-      <w:r>
-        <w:t xml:space="preserve">inadequate and inaccurate in describing reality.  </w:t>
-      </w:r>
-      <w:ins w:id="52" w:author="Malcolm Townes" w:date="2020-10-13T15:25:00Z">
-        <w:r>
-          <w:t xml:space="preserve">Figure </w:t>
-        </w:r>
-      </w:ins>
-      <w:ins w:id="53" w:author="Malcolm Townes" w:date="2020-10-13T16:15:00Z">
-        <w:r>
-          <w:t>2b</w:t>
-        </w:r>
-      </w:ins>
-      <w:ins w:id="54" w:author="Malcolm Townes" w:date="2020-10-13T15:25:00Z">
-        <w:r>
-          <w:t xml:space="preserve"> depicts a model that is more </w:t>
-        </w:r>
-      </w:ins>
-      <w:ins w:id="55" w:author="Malcolm Townes" w:date="2020-10-13T16:34:00Z">
-        <w:r>
-          <w:t xml:space="preserve">probably </w:t>
-        </w:r>
-      </w:ins>
-      <w:ins w:id="56" w:author="Malcolm Townes" w:date="2020-10-13T15:25:00Z">
-        <w:r>
-          <w:t>representative</w:t>
-        </w:r>
-      </w:ins>
-      <w:ins w:id="57" w:author="Malcolm Townes" w:date="2020-10-13T15:26:00Z">
-        <w:r>
-          <w:t xml:space="preserve"> of the actual nature of technological advancement.</w:t>
-        </w:r>
-      </w:ins>
-      <w:ins w:id="58" w:author="Malcolm Townes" w:date="2020-10-13T15:25:00Z">
+        <w:rPr>
+          <w:moveFrom w:id="135" w:author="Malcolm Townes" w:date="2020-10-13T16:05:00Z"/>
+        </w:rPr>
+      </w:pPr>
+      <w:moveFromRangeStart w:id="136" w:author="Malcolm Townes" w:date="2020-10-13T16:05:00Z" w:name="move53497516"/>
+      <w:moveFromRangeEnd w:id="133"/>
+      <w:moveFrom w:id="137" w:author="Malcolm Townes" w:date="2020-10-13T16:05:00Z">
+        <w:r>
+          <w:t>Because the discourse related to the proposed study draws upon various fields and is therefore interdisciplinary, I have organized the literature review thematically.  I begin by discussing the public interest in research and development and the technology it produces.  I then explore the public interest in the technology transfer in general and university technology transfer</w:t>
+        </w:r>
         <w:r>
           <w:t xml:space="preserve"> </w:t>
         </w:r>
-      </w:ins>
-    </w:p>
-    <w:p>
-      <w:pPr>
-        <w:pStyle w:val="LiteratureReviewHeader2Bold"/>
-      </w:pPr>
-      <w:bookmarkStart w:id="59" w:name="_Toc53499505"/>
-      <w:r>
-        <w:t>The Notion of Technology Maturity Level</w:t>
-      </w:r>
-      <w:bookmarkEnd w:id="59"/>
-    </w:p>
-    <w:p>
-      <w:pPr>
-        <w:ind w:firstLine="720"/>
-      </w:pPr>
-      <w:r>
-        <w:t xml:space="preserve">The conceptualization of development stage is not as challenging as that of technology and technology transfer.  The common, everyday use of the words in the term are quite relevant.  In common vernacular, </w:t>
-      </w:r>
-      <w:r>
-        <w:rPr>
-          <w:i/>
-        </w:rPr>
-        <w:t>development</w:t>
-      </w:r>
-      <w:r>
-        <w:t xml:space="preserve"> is a noun that simply means “the process in which someone or something grows or changes and becomes more advanced” or “the process of developing something new” (Development, 2020).  There are two common meanings of the transitive verb </w:t>
-      </w:r>
-      <w:r>
-        <w:rPr>
-          <w:i/>
-        </w:rPr>
-        <w:t>develop</w:t>
-      </w:r>
-      <w:r>
-        <w:t xml:space="preserve"> that are relevant.  The first is “to (cause something to) grow or change into a more advanced, larger, or stronger form.”  The other is “to invent something or bring something into existence” (Develop, 2020).  A relevant and appropriate meaning of the noun </w:t>
-      </w:r>
-      <w:r>
-        <w:rPr>
-          <w:i/>
-        </w:rPr>
-        <w:t>stage</w:t>
-      </w:r>
-      <w:r>
-        <w:t xml:space="preserve"> is “a part of an activity or period of development” (Stage, 2020).  For the purposes of the proposed study, I conceptualize development stage as the characterization of the state of creation of a technology at a given point in time.  However, operationalization of development stage is more of a challenge for the proposed study than is conceptualization.</w:t>
-      </w:r>
-    </w:p>
-    <w:p>
-      <w:r>
-        <w:tab/>
-        <w:t xml:space="preserve">Development stage must capture more than just the technical development of a technology.  It also needs to capture economics-related performance (Mankins, 2009).  As Stokes </w:t>
-      </w:r>
-      <w:r>
-        <w:lastRenderedPageBreak/>
-        <w:t>(1997) noted, the trajectory of technology is not just dictated by technical considerations.  Market considerations also greatly influence the development and adoption of technology.  There are two primary types of risk that development stage needs to describe.  Blank and Dorf (2012) noted the difference between invention risk (i.e., technical risk) and market risk.  Invention risk is possibility that the technology cannot be made to work as desired.  Market risk is the possibility that end users will not adopt the technology even if it can be made to work as desired.  Speser (2006) also discussed these differences in kinds of risk and included firm-specific risk as a third type.  Speser argued that one could not control market risk but the lean startup methodology that has gained widespread acceptance among entrepreneurship practitioners and support organizations has demonstrated that this is not the case.</w:t>
-      </w:r>
-    </w:p>
-    <w:p>
-      <w:pPr>
-        <w:ind w:firstLine="720"/>
-      </w:pPr>
-      <w:r>
-        <w:t>Success in university technology transfer requires managing both types of risk.  Approaches that address market risk without consideration of invention risk will fail because they unduly raise hopes and make empty promises.  They simply won’t deliver.  Those that address invention risk without consideration of market risk will fail in the market for lack of demand.  No one will care.  In both cases, the final result is an unsuccessful attempt at technology transfer.</w:t>
-      </w:r>
-    </w:p>
-    <w:p>
-      <w:pPr>
-        <w:ind w:firstLine="720"/>
-      </w:pPr>
-      <w:r>
-        <w:t xml:space="preserve">Technology readiness level (TRL) is the predominant approach to specifying development stage found in the literature.  The National Aeronautics and Space Administration (NASA) develop the concept of TRLs in the mid-1970s as a discipline-agnostic, technology-independent method to assess and communicate the maturity of new technologies (Mankins, 2009).  This provided a way for the agency to determine which technologies were appropriate for consideration and inclusion in vehicles and systems for space missions.  Mr. Stan Sadin of the Office of Aeronautics and Space Technology is credited with devising the original TRL scale, </w:t>
-      </w:r>
-      <w:r>
-        <w:lastRenderedPageBreak/>
-        <w:t>which consisted of seven levels, each with a brief one-line definition (Banke, 2010; Mankins, 2009).  In 1995, NASA further articulated and refined comprehensive definitions for a TRL scale (Mankins, 1995; Mankins, 2009).  This resulted in a nine level TRL scale that NASA currently uses (Table 4).  Since then various government agencies and private sector organizations have adopted the TRL scale (Mankins, 2009).  In fact, the U.S. Congress mandated the use of TRLs in the NASA and Department of Defense (DoD) programs (Nolte &amp; Kruse, 2011).</w:t>
-      </w:r>
-    </w:p>
-    <w:p>
-      <w:pPr>
-        <w:ind w:firstLine="720"/>
-      </w:pPr>
-      <w:r>
-        <w:t xml:space="preserve">The use of the TRL scale to denote development stage has also taken hold in the field of technology transfer.  Spearman (2013) </w:t>
-      </w:r>
-      <w:r>
-        <w:t xml:space="preserve">specifically used the concept of TRLs to describe development stage and the point where it becomes more difficult to advance the technology to where it is useful and can be transitioned to the private sector for commercialization.  </w:t>
-      </w:r>
-      <w:r>
-        <w:t>Speser (2006) also used the TRL scale as an indication of the maturity of a technology in the technology transfer process.</w:t>
-      </w:r>
-    </w:p>
-    <w:p>
-      <w:pPr>
-        <w:ind w:firstLine="720"/>
-      </w:pPr>
-      <w:r>
-        <w:t xml:space="preserve">The TRL scale is not without its shortcomings.  Olechowski, Eppinger, Tomascheck, and Joglekar (2020) investigated the challenges associated with using the TRL scale in practice.  Using an exploratory sequential mixed methods design consisting of qualitative semi-structured interviews and an online survey that included a best-worst scaling (BWS) experiment, they identified 15 challenges that practitioners face when using the TRL scale.  The participants in the study were predominantly private-sector professionals from the aerospace, defense and government, and technology industries who had roles related to hardware development and advanced systems engineering.  </w:t>
-      </w:r>
-      <w:r>
-        <w:t>Olechowski, Eppinger, Tomascheck, and Joglekar</w:t>
-      </w:r>
-      <w:r>
-        <w:t xml:space="preserve"> found that challenges encountered by practitioners were related to either system complexity, planning and review, or assessment validity.  System complexity challenges pertained to incorporating new technologies into highly complex systems.  Challenges related to planning and review concerned </w:t>
-      </w:r>
-      <w:r>
-        <w:lastRenderedPageBreak/>
-        <w:t xml:space="preserve">the integration of TRL assessment outputs with existing organizational processes, particularly those related to planning, review, and decision making.  Assessment validity challenges had to do with the reliability and repeatability of assessments using the TRL scale.  One of the most critical challenges identified was that TRL assessments do not necessarily provide insight into system readiness.  Effective university technology transfer is likely to entail systems level endeavors.  </w:t>
-      </w:r>
-      <w:r>
-        <w:t xml:space="preserve">Olechowski, Eppinger, Tomascheck, and Joglekar </w:t>
-      </w:r>
-      <w:r>
-        <w:t>speculated that addressing these challenges could substantially improve decisions practices and outcomes in complex engineering undertakings.</w:t>
-      </w:r>
-    </w:p>
-    <w:p>
-      <w:pPr>
-        <w:ind w:firstLine="720"/>
-      </w:pPr>
-      <w:r>
-        <w:t>It’s not surprising that the private-sector practitioners would encounter challenges using the TRL scale.  As an agency of the federal government, NASA developed the TRL scale in the context of public sector applications.  The public sector is not motivated by economic profit in the same way as the private sector.  The TRL scale focuses on technical risk (i.e., invention risk).  As such, it likely does not capture important economic factors relevant to technology development that are significant factors for private sector decisions regarding university technology transfer opportunities.</w:t>
-      </w:r>
-    </w:p>
-    <w:p>
-      <w:pPr>
-        <w:ind w:firstLine="720"/>
-        <w:rPr>
-          <w:ins w:id="60" w:author="Malcolm Townes" w:date="2020-10-13T15:28:00Z"/>
-        </w:rPr>
-      </w:pPr>
-      <w:r>
-        <w:t xml:space="preserve">Some scholars have proposed alternative metrics to address shortcomings of the TRL scale as well as alternate scales that express the notion of development stage in various contexts (Table 5).  Most of these scales seem to focus on technical risk.  Mankins (1998) introduced the research and development degree of difficulty scale as a complement to the TRL scale to indicate the amount of difficulty expected in maturing a technology.  Bohn (1994) offered an eight-level ordinal scale for measuring and evaluating the amount of knowledge an organization possesses about its production processes.  In fact, so many alternatives and variants of the TRL scale have </w:t>
-      </w:r>
-      <w:r>
-        <w:lastRenderedPageBreak/>
-        <w:t>been offered, introduced, or adapted for various situations that readiness level proliferation has become a problem in the public sector (Nolte &amp; Kruse, 2011).</w:t>
-      </w:r>
-    </w:p>
-    <w:p>
-      <w:pPr>
-        <w:ind w:firstLine="720"/>
-      </w:pPr>
-      <w:ins w:id="61" w:author="Malcolm Townes" w:date="2020-10-13T15:29:00Z">
-        <w:r>
-          <w:t>Reflecting on t</w:t>
-        </w:r>
-      </w:ins>
-      <w:ins w:id="62" w:author="Malcolm Townes" w:date="2020-10-13T15:28:00Z">
-        <w:r>
-          <w:t>he literature raises the question of whether</w:t>
-        </w:r>
-      </w:ins>
-      <w:ins w:id="63" w:author="Malcolm Townes" w:date="2020-10-13T15:29:00Z">
-        <w:r>
-          <w:t xml:space="preserve"> technology maturity level explains</w:t>
-        </w:r>
-      </w:ins>
-      <w:ins w:id="64" w:author="Malcolm Townes" w:date="2020-10-13T15:31:00Z">
-        <w:r>
-          <w:t xml:space="preserve"> to any degree</w:t>
-        </w:r>
-      </w:ins>
-      <w:ins w:id="65" w:author="Malcolm Townes" w:date="2020-10-13T15:29:00Z">
-        <w:r>
-          <w:t xml:space="preserve"> the low percentage of technologies derived from federally-funded R&amp;D that is successfully </w:t>
-        </w:r>
-      </w:ins>
-      <w:ins w:id="66" w:author="Malcolm Townes" w:date="2020-10-13T15:30:00Z">
-        <w:r>
-          <w:t>transferred</w:t>
-        </w:r>
-      </w:ins>
-      <w:ins w:id="67" w:author="Malcolm Townes" w:date="2020-10-13T15:29:00Z">
-        <w:r>
-          <w:t xml:space="preserve"> </w:t>
-        </w:r>
-      </w:ins>
-      <w:ins w:id="68" w:author="Malcolm Townes" w:date="2020-10-13T15:30:00Z">
-        <w:r>
-          <w:t>to the private sector for</w:t>
-        </w:r>
-      </w:ins>
-      <w:ins w:id="69" w:author="Malcolm Townes" w:date="2020-10-13T15:31:00Z">
-        <w:r>
-          <w:t xml:space="preserve"> that benefits the public interest.</w:t>
-        </w:r>
-      </w:ins>
-      <w:ins w:id="70" w:author="Malcolm Townes" w:date="2020-10-13T15:30:00Z">
-        <w:r>
-          <w:t xml:space="preserve"> </w:t>
-        </w:r>
-      </w:ins>
-      <w:ins w:id="71" w:author="Malcolm Townes" w:date="2020-10-13T15:28:00Z">
-        <w:r>
-          <w:t xml:space="preserve"> </w:t>
-        </w:r>
-      </w:ins>
-      <w:ins w:id="72" w:author="Malcolm Townes" w:date="2020-10-13T15:32:00Z">
-        <w:r>
-          <w:t xml:space="preserve">The answer to this question has implications for public policy regarding university technology transfer.  </w:t>
-        </w:r>
-      </w:ins>
-    </w:p>
-    <w:p>
-      <w:pPr>
-        <w:pStyle w:val="LiteratureReviewHeader2Bold"/>
-      </w:pPr>
-      <w:bookmarkStart w:id="73" w:name="_Toc53499506"/>
-      <w:r>
-        <w:t xml:space="preserve">Approach to Examining the </w:t>
-      </w:r>
-      <w:r>
-        <w:t>Topic</w:t>
-      </w:r>
-      <w:bookmarkEnd w:id="73"/>
-    </w:p>
-    <w:p>
-      <w:pPr>
-        <w:ind w:firstLine="720"/>
-        <w:rPr>
-          <w:del w:id="74" w:author="Malcolm Townes" w:date="2020-10-13T15:46:00Z"/>
-        </w:rPr>
-      </w:pPr>
-      <w:del w:id="75" w:author="Malcolm Townes" w:date="2020-10-13T15:46:00Z">
-        <w:r>
-          <w:delText>As I see it, understanding university technology transfer as a phenomenon is primarily an exercise in understanding government intervention and organizational decision making.</w:delText>
-        </w:r>
-        <w:r>
-          <w:delText xml:space="preserve"> </w:delText>
-        </w:r>
-        <w:r>
-          <w:delText xml:space="preserve"> As such, the literature on public sector economics, organization theory and behavior, and decision theory provides the theoretical and conceptual framework for the proposed study.</w:delText>
-        </w:r>
-      </w:del>
-    </w:p>
-    <w:p>
-      <w:pPr>
-        <w:ind w:firstLine="720"/>
-        <w:rPr>
-          <w:del w:id="76" w:author="Malcolm Townes" w:date="2020-10-13T16:03:00Z"/>
-        </w:rPr>
-      </w:pPr>
-      <w:del w:id="77" w:author="Malcolm Townes" w:date="2020-10-13T16:03:00Z">
-        <w:r>
-          <w:delText>Social actors, whether individuals acting on their own behalf or in the context of membership in an organization, are purpose-driven</w:delText>
-        </w:r>
-        <w:r>
-          <w:delText xml:space="preserve"> and act based on motivations (Herzberg, Mausner, &amp; Snyderman, 1959; Maslow, 1943)</w:delText>
-        </w:r>
-        <w:r>
-          <w:delText xml:space="preserve">.  They use their available resources to achieve objectives aligned with those purposes, whether their motivation is simple survival, financial gain, self-actualization, or creative expression.  Technology is one such key resource that social actors use to pursue the </w:delText>
-        </w:r>
-        <w:r>
-          <w:delText xml:space="preserve">objectives </w:delText>
-        </w:r>
-        <w:r>
-          <w:delText>of their motivations.</w:delText>
-        </w:r>
-      </w:del>
-    </w:p>
-    <w:p>
-      <w:pPr>
-        <w:ind w:firstLine="720"/>
-      </w:pPr>
-      <w:r>
-        <w:t xml:space="preserve">Under the current </w:t>
-      </w:r>
-      <w:del w:id="78" w:author="Malcolm Townes" w:date="2020-10-13T16:14:00Z">
-        <w:r>
-          <w:delText xml:space="preserve">approach to </w:delText>
-        </w:r>
-      </w:del>
-      <w:ins w:id="79" w:author="Malcolm Townes" w:date="2020-10-13T16:14:00Z">
-        <w:r>
-          <w:t xml:space="preserve">framework for </w:t>
-        </w:r>
-      </w:ins>
-      <w:r>
-        <w:t xml:space="preserve">university technology transfer, private sector organizations are presumed to be the consumers of university-created technologies.  This includes entrepreneurs who will need to develop organizations to successfully leverage the technologies they acquire to create value and build wealth.  Current federal policy regarding university technology transfer depends on the participation of private sector organizations.  In the </w:t>
-      </w:r>
-      <w:r>
-        <w:lastRenderedPageBreak/>
-        <w:t>absence of private sector organizations participating in the process,</w:t>
-      </w:r>
-      <w:r>
-        <w:t xml:space="preserve"> </w:t>
-      </w:r>
-      <w:r>
-        <w:t>university technology transfer does not occur.  As such, how organizations function needs to be considered when crafting public policy</w:t>
-      </w:r>
-      <w:r>
-        <w:t xml:space="preserve"> </w:t>
-      </w:r>
-      <w:r>
-        <w:t>regarding university technology transfer.</w:t>
-      </w:r>
-      <w:ins w:id="80" w:author="Malcolm Townes" w:date="2020-10-13T15:47:00Z">
-        <w:r>
-          <w:t xml:space="preserve">  Therefore, the proposed study focuses on how technology </w:t>
-        </w:r>
-      </w:ins>
-      <w:ins w:id="81" w:author="Malcolm Townes" w:date="2020-10-13T15:48:00Z">
-        <w:r>
-          <w:t>maturity</w:t>
-        </w:r>
-      </w:ins>
-      <w:ins w:id="82" w:author="Malcolm Townes" w:date="2020-10-13T15:47:00Z">
-        <w:r>
-          <w:t xml:space="preserve"> level influences the </w:t>
-        </w:r>
-      </w:ins>
-      <w:ins w:id="83" w:author="Malcolm Townes" w:date="2020-10-13T15:48:00Z">
-        <w:r>
-          <w:t>technology</w:t>
-        </w:r>
-      </w:ins>
-      <w:ins w:id="84" w:author="Malcolm Townes" w:date="2020-10-13T15:47:00Z">
-        <w:r>
-          <w:t xml:space="preserve"> </w:t>
-        </w:r>
-      </w:ins>
-      <w:ins w:id="85" w:author="Malcolm Townes" w:date="2020-10-13T15:48:00Z">
-        <w:r>
-          <w:t>transfer priorities,</w:t>
-        </w:r>
-        <w:r>
-          <w:t xml:space="preserve"> intentions</w:t>
-        </w:r>
-      </w:ins>
-      <w:ins w:id="86" w:author="Malcolm Townes" w:date="2020-10-13T15:55:00Z">
-        <w:r>
-          <w:t>, and actions</w:t>
-        </w:r>
-      </w:ins>
-      <w:ins w:id="87" w:author="Malcolm Townes" w:date="2020-10-13T15:48:00Z">
-        <w:r>
-          <w:t xml:space="preserve"> of private sector organizations</w:t>
-        </w:r>
-        <w:r>
-          <w:t>.</w:t>
-        </w:r>
-      </w:ins>
-    </w:p>
-    <w:p>
-      <w:pPr>
-        <w:ind w:firstLine="720"/>
-        <w:rPr>
-          <w:del w:id="88" w:author="Malcolm Townes" w:date="2020-10-13T15:57:00Z"/>
-        </w:rPr>
-      </w:pPr>
-      <w:del w:id="89" w:author="Malcolm Townes" w:date="2020-10-13T15:57:00Z">
-        <w:r>
-          <w:delText xml:space="preserve">Organization theory and behavior provides the perspective to understand how organizations function in the context of university technology transfer.  Private sector organizations pursue actions to improve performance, facilitate success, and ensure their survival (Pfeffer, 1997).  Organization theory and behavior examines these issues and thus can provide insight. </w:delText>
-        </w:r>
-      </w:del>
-    </w:p>
-    <w:p>
-      <w:pPr>
-        <w:ind w:firstLine="720"/>
-        <w:rPr>
-          <w:moveFrom w:id="90" w:author="Malcolm Townes" w:date="2020-10-13T16:07:00Z"/>
-        </w:rPr>
-      </w:pPr>
-      <w:moveFromRangeStart w:id="91" w:author="Malcolm Townes" w:date="2020-10-13T16:07:00Z" w:name="move53497677"/>
-      <w:moveFrom w:id="92" w:author="Malcolm Townes" w:date="2020-10-13T16:07:00Z">
-        <w:r>
-          <w:t>Before any action can be taken, there must be a decision to act.  Thus, private sector organizations must make affirmative decisions to undertake technology transfer initiatives and coordinate their internal activities to carry them out.  However, organizational decision making is different than individual decision making.  Decision making in an organizational context involves interactions among individuals and groups.  Thus, organizational decision making is a social phenomenon.  This implies that university technology transfer is also a social phenomenon and the tools of social science should prove useful in generating insights that will better inform public policy regarding the topic.</w:t>
+        <w:r>
+          <w:t xml:space="preserve">in specific.  Next, I examine the appropriate role of government in university technology transfer.  I follow this with a summary of the determinants of success in university technology transfer and the gaps in knowledge about explanatory factors.  I then examine the discourse related to understanding development stage as a possible explanatory factor in university technology transfer outcomes.  This includes consideration of the literature about the “valley of death” in university technology transfer.  With this foundation established, I turn my attention to </w:t>
+        </w:r>
+        <w:r>
+          <w:lastRenderedPageBreak/>
+          <w:t>the perspective of organization theory and behavior and decision theory.  I discuss the literature that provides insight about organizations in the context of university technology transfer and how organizations make decisions about acquiring technologies created by universities.  I subsequently review literature that helps to understand the role of development stage in federal policy regarding university technology transfer.  I conclude by suggesting next steps in pursuing the proposed line of research.</w:t>
         </w:r>
       </w:moveFrom>
     </w:p>
-    <w:p>
-      <w:pPr>
-        <w:ind w:firstLine="720"/>
-        <w:rPr>
-          <w:moveFrom w:id="93" w:author="Malcolm Townes" w:date="2020-10-13T16:05:00Z"/>
-        </w:rPr>
-      </w:pPr>
-      <w:moveFromRangeStart w:id="94" w:author="Malcolm Townes" w:date="2020-10-13T16:05:00Z" w:name="move53497516"/>
-      <w:moveFromRangeEnd w:id="91"/>
-      <w:moveFrom w:id="95" w:author="Malcolm Townes" w:date="2020-10-13T16:05:00Z">
-        <w:r>
-          <w:t>Because the discourse related to the proposed study draws upon various fields and is therefore interdisciplinary, I have organized the literature review thematically.  I begin by discussing the public interest in research and development and the technology it produces.  I then explore the public interest in the technology transfer in general and university technology transfer</w:t>
-        </w:r>
-        <w:r>
-          <w:t xml:space="preserve"> </w:t>
-        </w:r>
-        <w:r>
-          <w:t xml:space="preserve">in specific.  Next, I examine the appropriate role of government in university technology </w:t>
-        </w:r>
-        <w:r>
-          <w:lastRenderedPageBreak/>
-          <w:t>transfer.  I follow this with a summary of the determinants of success in university technology transfer and the gaps in knowledge about explanatory factors.  I then examine the discourse related to understanding development stage as a possible explanatory factor in university technology transfer outcomes.  This includes consideration of the literature about the “valley of death” in university technology transfer.  With this foundation established, I turn my attention to the perspective of organization theory and behavior and decision theory.  I discuss the literature that provides insight about organizations in the context of university technology transfer and how organizations make decisions about acquiring technologies created by universities.  I subsequently review literature that helps to understand the role of development stage in federal policy regarding university technology transfer.  I conclude by suggesting next steps in pursuing the proposed line of research.</w:t>
-        </w:r>
-      </w:moveFrom>
-    </w:p>
-    <w:moveFromRangeEnd w:id="94"/>
+    <w:moveFromRangeEnd w:id="136"/>
     <w:p>
       <w:pPr>
         <w:rPr>
@@ -6841,27 +7151,27 @@
       <w:pPr>
         <w:pStyle w:val="LiteratureReviewHeader1Bold"/>
       </w:pPr>
-      <w:bookmarkStart w:id="96" w:name="_Toc53499507"/>
+      <w:bookmarkStart w:id="138" w:name="_Toc53655381"/>
       <w:r>
         <w:lastRenderedPageBreak/>
         <w:t>Chapter 2 – Review of the Related Literature</w:t>
       </w:r>
-      <w:bookmarkEnd w:id="96"/>
+      <w:bookmarkEnd w:id="138"/>
     </w:p>
     <w:p>
       <w:pPr>
         <w:ind w:firstLine="720"/>
         <w:rPr>
-          <w:del w:id="97" w:author="Malcolm Townes" w:date="2020-10-13T16:05:00Z"/>
-          <w:moveTo w:id="98" w:author="Malcolm Townes" w:date="2020-10-13T16:05:00Z"/>
-        </w:rPr>
-      </w:pPr>
-      <w:moveToRangeStart w:id="99" w:author="Malcolm Townes" w:date="2020-10-13T16:05:00Z" w:name="move53497516"/>
-      <w:moveTo w:id="100" w:author="Malcolm Townes" w:date="2020-10-13T16:05:00Z">
+          <w:del w:id="139" w:author="Malcolm Townes" w:date="2020-10-13T16:05:00Z"/>
+          <w:moveTo w:id="140" w:author="Malcolm Townes" w:date="2020-10-13T16:05:00Z"/>
+        </w:rPr>
+      </w:pPr>
+      <w:moveToRangeStart w:id="141" w:author="Malcolm Townes" w:date="2020-10-13T16:05:00Z" w:name="move53497516"/>
+      <w:moveTo w:id="142" w:author="Malcolm Townes" w:date="2020-10-13T16:05:00Z">
         <w:r>
           <w:t xml:space="preserve">Because the discourse related to the proposed study draws upon various fields and is therefore interdisciplinary, I have organized the literature review thematically.  I begin </w:t>
         </w:r>
-        <w:del w:id="101" w:author="Malcolm Townes" w:date="2020-10-13T16:10:00Z">
+        <w:del w:id="143" w:author="Malcolm Townes" w:date="2020-10-13T16:10:00Z">
           <w:r>
             <w:delText>by discussing the public interest in research and development and the technology it produces.  I then explore the public interest in the technology transfer in general and university technology transfer</w:delText>
           </w:r>
@@ -6873,24 +7183,29 @@
           </w:r>
         </w:del>
         <w:r>
-          <w:t xml:space="preserve">with a summary of the determinants of success in university technology transfer and the gaps in knowledge about explanatory factors.  I then examine the discourse related to understanding </w:t>
-        </w:r>
-        <w:del w:id="102" w:author="Malcolm Townes" w:date="2020-10-13T16:10:00Z">
+          <w:t xml:space="preserve">with a summary of the determinants of success in university technology </w:t>
+        </w:r>
+        <w:bookmarkStart w:id="144" w:name="_GoBack"/>
+        <w:bookmarkEnd w:id="144"/>
+        <w:r>
+          <w:t xml:space="preserve">transfer and the gaps in knowledge about explanatory factors.  I then examine the discourse related to understanding </w:t>
+        </w:r>
+        <w:del w:id="145" w:author="Malcolm Townes" w:date="2020-10-13T16:10:00Z">
           <w:r>
             <w:delText xml:space="preserve">development stage </w:delText>
           </w:r>
         </w:del>
       </w:moveTo>
-      <w:ins w:id="103" w:author="Malcolm Townes" w:date="2020-10-13T16:10:00Z">
+      <w:ins w:id="146" w:author="Malcolm Townes" w:date="2020-10-13T16:10:00Z">
         <w:r>
           <w:t xml:space="preserve">technology maturity level </w:t>
         </w:r>
       </w:ins>
-      <w:moveTo w:id="104" w:author="Malcolm Townes" w:date="2020-10-13T16:05:00Z">
+      <w:moveTo w:id="147" w:author="Malcolm Townes" w:date="2020-10-13T16:05:00Z">
         <w:r>
           <w:t xml:space="preserve">as a possible explanatory factor in university technology transfer outcomes.  This includes consideration of the literature about the “valley of death” in university technology transfer.  With this foundation established, I turn my attention to the perspective of organization theory and behavior and decision theory.  I discuss the literature that provides insight about organizations in the context of university technology transfer and how organizations make decisions about acquiring technologies created by universities.  </w:t>
         </w:r>
-        <w:del w:id="105" w:author="Malcolm Townes" w:date="2020-10-13T16:11:00Z">
+        <w:del w:id="148" w:author="Malcolm Townes" w:date="2020-10-13T16:11:00Z">
           <w:r>
             <w:delText xml:space="preserve">I subsequently review literature that helps to understand the role of development stage in federal policy regarding university technology transfer.  </w:delText>
           </w:r>
@@ -6904,12 +7219,12 @@
       <w:pPr>
         <w:pStyle w:val="LiteratureReviewHeader2Bold"/>
       </w:pPr>
-      <w:bookmarkStart w:id="106" w:name="_Toc53499508"/>
-      <w:moveToRangeEnd w:id="99"/>
+      <w:bookmarkStart w:id="149" w:name="_Toc53655382"/>
+      <w:moveToRangeEnd w:id="141"/>
       <w:r>
         <w:t>Determinants of Success in University Technology Transfer</w:t>
       </w:r>
-      <w:bookmarkEnd w:id="106"/>
+      <w:bookmarkEnd w:id="149"/>
     </w:p>
     <w:p>
       <w:r>
@@ -7396,14 +7711,14 @@
       <w:pPr>
         <w:pStyle w:val="LiteratureReviewHeader2Bold"/>
       </w:pPr>
-      <w:bookmarkStart w:id="107" w:name="_Toc53499509"/>
+      <w:bookmarkStart w:id="150" w:name="_Toc53655383"/>
       <w:r>
         <w:t>Technology Maturity Level</w:t>
       </w:r>
       <w:r>
         <w:t xml:space="preserve"> as an Understudied Explanatory Factor</w:t>
       </w:r>
-      <w:bookmarkEnd w:id="107"/>
+      <w:bookmarkEnd w:id="150"/>
     </w:p>
     <w:p>
       <w:pPr>
@@ -7794,7 +8109,7 @@
       <w:pPr>
         <w:pStyle w:val="LiteratureReviewHeader2Bold"/>
       </w:pPr>
-      <w:bookmarkStart w:id="108" w:name="_Toc53499510"/>
+      <w:bookmarkStart w:id="151" w:name="_Toc53655384"/>
       <w:r>
         <w:t>Technology Maturity Level</w:t>
       </w:r>
@@ -7804,7 +8119,7 @@
       <w:r>
         <w:t xml:space="preserve"> Outcomes</w:t>
       </w:r>
-      <w:bookmarkEnd w:id="108"/>
+      <w:bookmarkEnd w:id="151"/>
     </w:p>
     <w:p>
       <w:pPr>
@@ -8128,11 +8443,11 @@
       <w:pPr>
         <w:pStyle w:val="LiteratureReviewHeader2Bold"/>
       </w:pPr>
-      <w:bookmarkStart w:id="109" w:name="_Toc53499511"/>
+      <w:bookmarkStart w:id="152" w:name="_Toc53655385"/>
       <w:r>
         <w:t>The Valley of Death in University Technology Transfer</w:t>
       </w:r>
-      <w:bookmarkEnd w:id="109"/>
+      <w:bookmarkEnd w:id="152"/>
     </w:p>
     <w:p>
       <w:pPr>
@@ -8202,7 +8517,7 @@
       <w:pPr>
         <w:pStyle w:val="LiteratureReviewHeader2Bold"/>
       </w:pPr>
-      <w:bookmarkStart w:id="110" w:name="_Toc53499512"/>
+      <w:bookmarkStart w:id="153" w:name="_Toc53655386"/>
       <w:r>
         <w:t xml:space="preserve">The Role of </w:t>
       </w:r>
@@ -8215,7 +8530,7 @@
       <w:r>
         <w:t>n University Technology Transfer</w:t>
       </w:r>
-      <w:bookmarkEnd w:id="110"/>
+      <w:bookmarkEnd w:id="153"/>
     </w:p>
     <w:p>
       <w:pPr>
@@ -8384,20 +8699,20 @@
       <w:pPr>
         <w:pStyle w:val="LiteratureReviewHeader2Bold"/>
       </w:pPr>
-      <w:bookmarkStart w:id="111" w:name="_Toc53499513"/>
+      <w:bookmarkStart w:id="154" w:name="_Toc53655387"/>
       <w:r>
         <w:t xml:space="preserve">Understanding </w:t>
       </w:r>
       <w:r>
         <w:t>Organization Behavior in the Context of University Technology Transfer</w:t>
       </w:r>
-      <w:bookmarkEnd w:id="111"/>
+      <w:bookmarkEnd w:id="154"/>
     </w:p>
     <w:p>
       <w:pPr>
         <w:ind w:firstLine="720"/>
         <w:rPr>
-          <w:ins w:id="112" w:author="Malcolm Townes" w:date="2020-10-13T16:07:00Z"/>
+          <w:ins w:id="155" w:author="Malcolm Townes" w:date="2020-10-13T16:07:00Z"/>
         </w:rPr>
       </w:pPr>
       <w:r>
@@ -8408,21 +8723,21 @@
       <w:pPr>
         <w:ind w:firstLine="720"/>
         <w:rPr>
-          <w:moveTo w:id="113" w:author="Malcolm Townes" w:date="2020-10-13T16:07:00Z"/>
-        </w:rPr>
-      </w:pPr>
-      <w:moveToRangeStart w:id="114" w:author="Malcolm Townes" w:date="2020-10-13T16:07:00Z" w:name="move53497677"/>
-      <w:moveTo w:id="115" w:author="Malcolm Townes" w:date="2020-10-13T16:07:00Z">
+          <w:moveTo w:id="156" w:author="Malcolm Townes" w:date="2020-10-13T16:07:00Z"/>
+        </w:rPr>
+      </w:pPr>
+      <w:moveToRangeStart w:id="157" w:author="Malcolm Townes" w:date="2020-10-13T16:07:00Z" w:name="move53497677"/>
+      <w:moveTo w:id="158" w:author="Malcolm Townes" w:date="2020-10-13T16:07:00Z">
         <w:r>
           <w:t>Before any action can be taken, there must be a decision to act.  Thus, private sector organizations must make affirmative decisions to undertake technology transfer initiatives and coordinate their internal activities to carry them out.  However, organizational decision making is different than individual decision making.  Decision making in an organizational context involves interactions among individuals and groups.  Thus, organizational decision making is a social phenomenon.  This implies that university technology transfer is also a social phenomenon and the tools of social science should prove useful in generating insights that will better inform public policy regarding the topic.</w:t>
         </w:r>
       </w:moveTo>
     </w:p>
-    <w:moveToRangeEnd w:id="114"/>
-    <w:p>
-      <w:pPr>
-        <w:rPr>
-          <w:del w:id="116" w:author="Malcolm Townes" w:date="2020-10-13T16:07:00Z"/>
+    <w:moveToRangeEnd w:id="157"/>
+    <w:p>
+      <w:pPr>
+        <w:rPr>
+          <w:del w:id="159" w:author="Malcolm Townes" w:date="2020-10-13T16:07:00Z"/>
         </w:rPr>
       </w:pPr>
     </w:p>
@@ -9014,7 +9329,7 @@
       <w:pPr>
         <w:pStyle w:val="LiteratureReviewHeader2Bold"/>
       </w:pPr>
-      <w:bookmarkStart w:id="117" w:name="_Toc53499514"/>
+      <w:bookmarkStart w:id="160" w:name="_Toc53655388"/>
       <w:r>
         <w:t>Technology Maturity Level and</w:t>
       </w:r>
@@ -9024,7 +9339,7 @@
       <w:r>
         <w:t xml:space="preserve"> Behavior Regarding Technology Transfer</w:t>
       </w:r>
-      <w:bookmarkEnd w:id="117"/>
+      <w:bookmarkEnd w:id="160"/>
     </w:p>
     <w:p>
       <w:pPr>
@@ -9355,7 +9670,7 @@
       <w:pPr>
         <w:pStyle w:val="LiteratureReviewHeader2Bold"/>
       </w:pPr>
-      <w:bookmarkStart w:id="118" w:name="_Toc53499515"/>
+      <w:bookmarkStart w:id="161" w:name="_Toc53655389"/>
       <w:r>
         <w:t xml:space="preserve">Decision Making in an </w:t>
       </w:r>
@@ -9365,7 +9680,7 @@
       <w:r>
         <w:t>al Context</w:t>
       </w:r>
-      <w:bookmarkEnd w:id="118"/>
+      <w:bookmarkEnd w:id="161"/>
     </w:p>
     <w:p>
       <w:pPr>
@@ -9428,7 +9743,7 @@
       <w:pPr>
         <w:pStyle w:val="LiteratureReviewHeader2Bold"/>
       </w:pPr>
-      <w:bookmarkStart w:id="119" w:name="_Toc53499516"/>
+      <w:bookmarkStart w:id="162" w:name="_Toc53655390"/>
       <w:r>
         <w:lastRenderedPageBreak/>
         <w:t>Technology Maturity Level</w:t>
@@ -9442,7 +9757,7 @@
       <w:r>
         <w:t>Technology Transfer Policy</w:t>
       </w:r>
-      <w:bookmarkEnd w:id="119"/>
+      <w:bookmarkEnd w:id="162"/>
     </w:p>
     <w:p>
       <w:pPr>
@@ -9716,11 +10031,11 @@
       <w:pPr>
         <w:pStyle w:val="LiteratureReviewHeader1Bold"/>
       </w:pPr>
-      <w:bookmarkStart w:id="120" w:name="_Toc53499517"/>
+      <w:bookmarkStart w:id="163" w:name="_Toc53655391"/>
       <w:r>
         <w:t>Conclusion</w:t>
       </w:r>
-      <w:bookmarkEnd w:id="120"/>
+      <w:bookmarkEnd w:id="163"/>
     </w:p>
     <w:p>
       <w:r>
@@ -9897,14 +10212,14 @@
       <w:pPr>
         <w:pStyle w:val="LiteratureReviewHeader1"/>
       </w:pPr>
-      <w:bookmarkStart w:id="121" w:name="References"/>
-      <w:bookmarkStart w:id="122" w:name="_Toc53499518"/>
-      <w:bookmarkEnd w:id="121"/>
+      <w:bookmarkStart w:id="164" w:name="References"/>
+      <w:bookmarkStart w:id="165" w:name="_Toc53655392"/>
+      <w:bookmarkEnd w:id="164"/>
       <w:r>
         <w:lastRenderedPageBreak/>
         <w:t>References</w:t>
       </w:r>
-      <w:bookmarkEnd w:id="122"/>
+      <w:bookmarkEnd w:id="165"/>
     </w:p>
     <w:p>
       <w:pPr>
@@ -11760,13 +12075,31 @@
         <w:ind w:left="720" w:hanging="720"/>
       </w:pPr>
       <w:r>
-        <w:t xml:space="preserve">Nolte, W., &amp; Kruse, R. (2011). Readiness level proliferation. </w:t>
+        <w:t xml:space="preserve">Nolte, W. L. (2008). </w:t>
       </w:r>
       <w:r>
         <w:rPr>
           <w:i/>
           <w:iCs/>
         </w:rPr>
+        <w:t>Did I ever tell you about the whale?: Or measuring technology maturity</w:t>
+      </w:r>
+      <w:r>
+        <w:t>. Charlotte, NC: Information Age Publishing.</w:t>
+      </w:r>
+    </w:p>
+    <w:p>
+      <w:pPr>
+        <w:ind w:left="720" w:hanging="720"/>
+      </w:pPr>
+      <w:r>
+        <w:t xml:space="preserve">Nolte, W., &amp; Kruse, R. (2011). Readiness level proliferation. </w:t>
+      </w:r>
+      <w:r>
+        <w:rPr>
+          <w:i/>
+          <w:iCs/>
+        </w:rPr>
         <w:t>Air Force Research Laboratory, Tech. Rep. 88ABW-2011-5501</w:t>
       </w:r>
       <w:r>
@@ -12597,7 +12930,7 @@
       <w:pPr>
         <w:pStyle w:val="LiteratureReviewHeader1"/>
       </w:pPr>
-      <w:bookmarkStart w:id="123" w:name="_Toc53499519"/>
+      <w:bookmarkStart w:id="166" w:name="_Toc53655393"/>
       <w:r>
         <w:lastRenderedPageBreak/>
         <w:t xml:space="preserve">Appendix A. </w:t>
@@ -12605,13 +12938,13 @@
       <w:r>
         <w:t>Tables and Figures</w:t>
       </w:r>
-      <w:bookmarkEnd w:id="123"/>
+      <w:bookmarkEnd w:id="166"/>
     </w:p>
     <w:p>
       <w:pPr>
         <w:pStyle w:val="Table"/>
       </w:pPr>
-      <w:bookmarkStart w:id="124" w:name="_Toc53499104"/>
+      <w:bookmarkStart w:id="167" w:name="_Toc53499104"/>
       <w:r>
         <w:rPr>
           <w:i w:val="0"/>
@@ -12633,7 +12966,7 @@
       <w:r>
         <w:t>Federal Obligations to Universities for Research and Development</w:t>
       </w:r>
-      <w:bookmarkEnd w:id="124"/>
+      <w:bookmarkEnd w:id="167"/>
     </w:p>
     <w:p>
       <w:r>
@@ -12704,7 +13037,7 @@
           <w:i w:val="0"/>
         </w:rPr>
       </w:pPr>
-      <w:bookmarkStart w:id="125" w:name="_Toc53499105"/>
+      <w:bookmarkStart w:id="168" w:name="_Toc53499105"/>
       <w:r>
         <w:rPr>
           <w:i w:val="0"/>
@@ -12736,7 +13069,7 @@
       <w:r>
         <w:t xml:space="preserve"> Related to University Technology Transfer</w:t>
       </w:r>
-      <w:bookmarkEnd w:id="125"/>
+      <w:bookmarkEnd w:id="168"/>
     </w:p>
     <w:tbl>
       <w:tblPr>
@@ -13729,7 +14062,7 @@
       <w:pPr>
         <w:pStyle w:val="Table"/>
       </w:pPr>
-      <w:bookmarkStart w:id="126" w:name="_Toc53499106"/>
+      <w:bookmarkStart w:id="169" w:name="_Toc53499106"/>
       <w:r>
         <w:rPr>
           <w:i w:val="0"/>
@@ -13750,11 +14083,22 @@
         <w:br/>
       </w:r>
       <w:r>
-        <w:t>Determinants of Technology Transfer Outcomes Found in the Literature</w:t>
-      </w:r>
-      <w:bookmarkEnd w:id="126"/>
-    </w:p>
-    <w:p>
+        <w:t>Determinants of Technology Transfer Outcomes Found in the</w:t>
+      </w:r>
+      <w:r>
+        <w:t xml:space="preserve"> Technology Transfer</w:t>
+      </w:r>
+      <w:r>
+        <w:t xml:space="preserve"> Literature</w:t>
+      </w:r>
+      <w:bookmarkEnd w:id="169"/>
+    </w:p>
+    <w:p>
+      <w:pPr>
+        <w:rPr>
+          <w:i/>
+        </w:rPr>
+      </w:pPr>
       <w:r>
         <w:br w:type="page"/>
       </w:r>
@@ -13763,7 +14107,165 @@
       <w:pPr>
         <w:pStyle w:val="Table"/>
       </w:pPr>
-      <w:bookmarkStart w:id="127" w:name="_Toc53499107"/>
+    </w:p>
+    <w:p>
+      <w:r>
+        <w:rPr>
+          <w:noProof/>
+        </w:rPr>
+        <mc:AlternateContent>
+          <mc:Choice Requires="wps">
+            <w:drawing>
+              <wp:inline distT="0" distB="0" distL="0" distR="0">
+                <wp:extent cx="7772400" cy="978011"/>
+                <wp:effectExtent l="0" t="0" r="6350" b="0"/>
+                <wp:docPr id="8" name="Text Box 8"/>
+                <wp:cNvGraphicFramePr/>
+                <a:graphic xmlns:a="http://schemas.openxmlformats.org/drawingml/2006/main">
+                  <a:graphicData uri="http://schemas.microsoft.com/office/word/2010/wordprocessingShape">
+                    <wps:wsp>
+                      <wps:cNvSpPr txBox="1"/>
+                      <wps:spPr>
+                        <a:xfrm rot="16200000">
+                          <a:off x="0" y="0"/>
+                          <a:ext cx="7772400" cy="978011"/>
+                        </a:xfrm>
+                        <a:prstGeom prst="rect">
+                          <a:avLst/>
+                        </a:prstGeom>
+                        <a:noFill/>
+                        <a:ln w="6350">
+                          <a:noFill/>
+                        </a:ln>
+                      </wps:spPr>
+                      <wps:txbx>
+                        <w:txbxContent>
+                          <w:p>
+                            <w:r>
+                              <w:t>Table 3</w:t>
+                            </w:r>
+                          </w:p>
+                          <w:p>
+                            <w:pPr>
+                              <w:rPr>
+                                <w:i/>
+                              </w:rPr>
+                            </w:pPr>
+                            <w:r>
+                              <w:rPr>
+                                <w:i/>
+                              </w:rPr>
+                              <w:t>Determinants of Technology Transfer Outcomes Found in the Technology Transfer Literature</w:t>
+                            </w:r>
+                          </w:p>
+                        </w:txbxContent>
+                      </wps:txbx>
+                      <wps:bodyPr rot="0" spcFirstLastPara="0" vertOverflow="overflow" horzOverflow="overflow" vert="horz" wrap="square" lIns="91440" tIns="45720" rIns="91440" bIns="45720" numCol="1" spcCol="0" rtlCol="0" fromWordArt="0" anchor="t" anchorCtr="0" forceAA="0" compatLnSpc="1">
+                        <a:prstTxWarp prst="textNoShape">
+                          <a:avLst/>
+                        </a:prstTxWarp>
+                        <a:noAutofit/>
+                      </wps:bodyPr>
+                    </wps:wsp>
+                  </a:graphicData>
+                </a:graphic>
+              </wp:inline>
+            </w:drawing>
+          </mc:Choice>
+          <mc:Fallback>
+            <w:pict>
+              <v:shapetype id="_x0000_t202" coordsize="21600,21600" o:spt="202" path="m,l,21600r21600,l21600,xe">
+                <v:stroke joinstyle="miter"/>
+                <v:path gradientshapeok="t" o:connecttype="rect"/>
+              </v:shapetype>
+              <v:shape id="Text Box 8" o:spid="_x0000_s1026" type="#_x0000_t202" style="width:612pt;height:77pt;rotation:-90;visibility:visible;mso-wrap-style:square;mso-left-percent:-10001;mso-top-percent:-10001;mso-position-horizontal:absolute;mso-position-horizontal-relative:char;mso-position-vertical:absolute;mso-position-vertical-relative:line;mso-left-percent:-10001;mso-top-percent:-10001;v-text-anchor:top" o:gfxdata="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" filled="f" stroked="f" strokeweight=".5pt">
+                <v:textbox>
+                  <w:txbxContent>
+                    <w:p>
+                      <w:r>
+                        <w:t>Table 3</w:t>
+                      </w:r>
+                    </w:p>
+                    <w:p>
+                      <w:pPr>
+                        <w:rPr>
+                          <w:i/>
+                        </w:rPr>
+                      </w:pPr>
+                      <w:r>
+                        <w:rPr>
+                          <w:i/>
+                        </w:rPr>
+                        <w:t>Determinants of Technology Transfer Outcomes Found in the Technology Transfer Literature</w:t>
+                      </w:r>
+                    </w:p>
+                  </w:txbxContent>
+                </v:textbox>
+                <w10:anchorlock/>
+              </v:shape>
+            </w:pict>
+          </mc:Fallback>
+        </mc:AlternateContent>
+      </w:r>
+      <w:r>
+        <w:rPr>
+          <w:noProof/>
+        </w:rPr>
+        <w:drawing>
+          <wp:inline distT="0" distB="0" distL="0" distR="0" wp14:anchorId="4A735560">
+            <wp:extent cx="3610957" cy="7772400"/>
+            <wp:effectExtent l="0" t="0" r="8890" b="0"/>
+            <wp:docPr id="9" name="Picture 9"/>
+            <wp:cNvGraphicFramePr>
+              <a:graphicFrameLocks xmlns:a="http://schemas.openxmlformats.org/drawingml/2006/main" noChangeAspect="1"/>
+            </wp:cNvGraphicFramePr>
+            <a:graphic xmlns:a="http://schemas.openxmlformats.org/drawingml/2006/main">
+              <a:graphicData uri="http://schemas.openxmlformats.org/drawingml/2006/picture">
+                <pic:pic xmlns:pic="http://schemas.openxmlformats.org/drawingml/2006/picture">
+                  <pic:nvPicPr>
+                    <pic:cNvPr id="0" name="Picture 2"/>
+                    <pic:cNvPicPr>
+                      <a:picLocks noChangeAspect="1" noChangeArrowheads="1"/>
+                    </pic:cNvPicPr>
+                  </pic:nvPicPr>
+                  <pic:blipFill>
+                    <a:blip r:embed="rId9">
+                      <a:extLst>
+                        <a:ext uri="{28A0092B-C50C-407E-A947-70E740481C1C}">
+                          <a14:useLocalDpi xmlns:a14="http://schemas.microsoft.com/office/drawing/2010/main" val="0"/>
+                        </a:ext>
+                      </a:extLst>
+                    </a:blip>
+                    <a:srcRect/>
+                    <a:stretch>
+                      <a:fillRect/>
+                    </a:stretch>
+                  </pic:blipFill>
+                  <pic:spPr bwMode="auto">
+                    <a:xfrm>
+                      <a:off x="0" y="0"/>
+                      <a:ext cx="3610957" cy="7772400"/>
+                    </a:xfrm>
+                    <a:prstGeom prst="rect">
+                      <a:avLst/>
+                    </a:prstGeom>
+                    <a:noFill/>
+                  </pic:spPr>
+                </pic:pic>
+              </a:graphicData>
+            </a:graphic>
+          </wp:inline>
+        </w:drawing>
+      </w:r>
+      <w:r>
+        <w:br w:type="page"/>
+      </w:r>
+      <w:bookmarkStart w:id="170" w:name="_Toc53499107"/>
+    </w:p>
+    <w:p>
+      <w:pPr>
+        <w:pStyle w:val="Table"/>
+      </w:pPr>
       <w:r>
         <w:lastRenderedPageBreak/>
         <w:t>Table 4</w:t>
@@ -13777,9 +14279,59 @@
       <w:r>
         <w:t>NASA Technology Readiness Level Scale</w:t>
       </w:r>
-      <w:bookmarkEnd w:id="127"/>
-    </w:p>
-    <w:p>
+      <w:bookmarkEnd w:id="170"/>
+    </w:p>
+    <w:p>
+      <w:r>
+        <w:drawing>
+          <wp:inline distT="0" distB="0" distL="0" distR="0">
+            <wp:extent cx="5943600" cy="6986158"/>
+            <wp:effectExtent l="0" t="0" r="0" b="5715"/>
+            <wp:docPr id="5" name="Picture 5"/>
+            <wp:cNvGraphicFramePr>
+              <a:graphicFrameLocks xmlns:a="http://schemas.openxmlformats.org/drawingml/2006/main" noChangeAspect="1"/>
+            </wp:cNvGraphicFramePr>
+            <a:graphic xmlns:a="http://schemas.openxmlformats.org/drawingml/2006/main">
+              <a:graphicData uri="http://schemas.openxmlformats.org/drawingml/2006/picture">
+                <pic:pic xmlns:pic="http://schemas.openxmlformats.org/drawingml/2006/picture">
+                  <pic:nvPicPr>
+                    <pic:cNvPr id="0" name="Picture 3"/>
+                    <pic:cNvPicPr>
+                      <a:picLocks noChangeAspect="1" noChangeArrowheads="1"/>
+                    </pic:cNvPicPr>
+                  </pic:nvPicPr>
+                  <pic:blipFill>
+                    <a:blip r:embed="rId10">
+                      <a:extLst>
+                        <a:ext uri="{28A0092B-C50C-407E-A947-70E740481C1C}">
+                          <a14:useLocalDpi xmlns:a14="http://schemas.microsoft.com/office/drawing/2010/main" val="0"/>
+                        </a:ext>
+                      </a:extLst>
+                    </a:blip>
+                    <a:srcRect/>
+                    <a:stretch>
+                      <a:fillRect/>
+                    </a:stretch>
+                  </pic:blipFill>
+                  <pic:spPr bwMode="auto">
+                    <a:xfrm>
+                      <a:off x="0" y="0"/>
+                      <a:ext cx="5943600" cy="6986158"/>
+                    </a:xfrm>
+                    <a:prstGeom prst="rect">
+                      <a:avLst/>
+                    </a:prstGeom>
+                    <a:noFill/>
+                    <a:ln>
+                      <a:noFill/>
+                    </a:ln>
+                  </pic:spPr>
+                </pic:pic>
+              </a:graphicData>
+            </a:graphic>
+          </wp:inline>
+        </w:drawing>
+      </w:r>
       <w:r>
         <w:br w:type="page"/>
       </w:r>
@@ -13788,7 +14340,7 @@
       <w:pPr>
         <w:pStyle w:val="Table"/>
       </w:pPr>
-      <w:bookmarkStart w:id="128" w:name="_Toc53499108"/>
+      <w:bookmarkStart w:id="171" w:name="_Toc53499108"/>
       <w:r>
         <w:rPr>
           <w:i w:val="0"/>
@@ -13811,7 +14363,7 @@
       <w:r>
         <w:t>Alternative Readiness Level Scales</w:t>
       </w:r>
-      <w:bookmarkEnd w:id="128"/>
+      <w:bookmarkEnd w:id="171"/>
     </w:p>
     <w:p>
       <w:r>
@@ -13836,7 +14388,7 @@
                     </pic:cNvPicPr>
                   </pic:nvPicPr>
                   <pic:blipFill>
-                    <a:blip r:embed="rId9">
+                    <a:blip r:embed="rId11">
                       <a:extLst>
                         <a:ext uri="{28A0092B-C50C-407E-A947-70E740481C1C}">
                           <a14:useLocalDpi xmlns:a14="http://schemas.microsoft.com/office/drawing/2010/main" val="0"/>
@@ -13872,7 +14424,7 @@
       </w:r>
     </w:p>
     <w:p>
-      <w:bookmarkStart w:id="129" w:name="_Toc53499115"/>
+      <w:bookmarkStart w:id="172" w:name="_Toc53499115"/>
       <w:r>
         <w:rPr>
           <w:rStyle w:val="FigureChar"/>
@@ -13894,7 +14446,7 @@
         </w:rPr>
         <w:t>Federal Obligations to Universities for Research and Development, 2000-2019</w:t>
       </w:r>
-      <w:bookmarkEnd w:id="129"/>
+      <w:bookmarkEnd w:id="172"/>
     </w:p>
     <w:p>
       <w:pPr>
@@ -13921,7 +14473,7 @@
             <wp:cNvGraphicFramePr/>
             <a:graphic xmlns:a="http://schemas.openxmlformats.org/drawingml/2006/main">
               <a:graphicData uri="http://schemas.openxmlformats.org/drawingml/2006/chart">
-                <c:chart xmlns:c="http://schemas.openxmlformats.org/drawingml/2006/chart" xmlns:r="http://schemas.openxmlformats.org/officeDocument/2006/relationships" r:id="rId10"/>
+                <c:chart xmlns:c="http://schemas.openxmlformats.org/drawingml/2006/chart" xmlns:r="http://schemas.openxmlformats.org/officeDocument/2006/relationships" r:id="rId12"/>
               </a:graphicData>
             </a:graphic>
           </wp:inline>
@@ -13961,50 +14513,88 @@
           <w:i w:val="0"/>
         </w:rPr>
       </w:pPr>
-      <w:bookmarkStart w:id="130" w:name="_Toc53499116"/>
+      <w:bookmarkStart w:id="173" w:name="_Toc53499116"/>
       <w:r>
         <w:rPr>
           <w:rStyle w:val="FigureChar"/>
           <w:i w:val="0"/>
         </w:rPr>
         <w:lastRenderedPageBreak/>
-        <w:t xml:space="preserve">Figure </w:t>
+        <w:t xml:space="preserve">Figure 2 </w:t>
       </w:r>
       <w:r>
         <w:rPr>
           <w:rStyle w:val="FigureChar"/>
           <w:i w:val="0"/>
         </w:rPr>
-        <w:t>2</w:t>
+        <w:br/>
       </w:r>
       <w:r>
         <w:rPr>
           <w:rStyle w:val="FigureChar"/>
-          <w:i w:val="0"/>
-        </w:rPr>
-        <w:t xml:space="preserve"> </w:t>
-      </w:r>
-      <w:r>
-        <w:rPr>
-          <w:rStyle w:val="FigureChar"/>
-          <w:i w:val="0"/>
-        </w:rPr>
-        <w:br/>
-      </w:r>
-      <w:r>
-        <w:rPr>
-          <w:rStyle w:val="FigureChar"/>
         </w:rPr>
         <w:t>The Relationship between Research and Societal Benefits</w:t>
       </w:r>
-      <w:bookmarkEnd w:id="130"/>
+      <w:bookmarkEnd w:id="173"/>
+    </w:p>
+    <w:p>
+      <w:r>
+        <w:drawing>
+          <wp:inline distT="0" distB="0" distL="0" distR="0">
+            <wp:extent cx="5943600" cy="2713287"/>
+            <wp:effectExtent l="0" t="0" r="0" b="0"/>
+            <wp:docPr id="6" name="Picture 6"/>
+            <wp:cNvGraphicFramePr>
+              <a:graphicFrameLocks xmlns:a="http://schemas.openxmlformats.org/drawingml/2006/main" noChangeAspect="1"/>
+            </wp:cNvGraphicFramePr>
+            <a:graphic xmlns:a="http://schemas.openxmlformats.org/drawingml/2006/main">
+              <a:graphicData uri="http://schemas.openxmlformats.org/drawingml/2006/picture">
+                <pic:pic xmlns:pic="http://schemas.openxmlformats.org/drawingml/2006/picture">
+                  <pic:nvPicPr>
+                    <pic:cNvPr id="0" name="Picture 4"/>
+                    <pic:cNvPicPr>
+                      <a:picLocks noChangeAspect="1" noChangeArrowheads="1"/>
+                    </pic:cNvPicPr>
+                  </pic:nvPicPr>
+                  <pic:blipFill>
+                    <a:blip r:embed="rId13">
+                      <a:extLst>
+                        <a:ext uri="{28A0092B-C50C-407E-A947-70E740481C1C}">
+                          <a14:useLocalDpi xmlns:a14="http://schemas.microsoft.com/office/drawing/2010/main" val="0"/>
+                        </a:ext>
+                      </a:extLst>
+                    </a:blip>
+                    <a:srcRect/>
+                    <a:stretch>
+                      <a:fillRect/>
+                    </a:stretch>
+                  </pic:blipFill>
+                  <pic:spPr bwMode="auto">
+                    <a:xfrm>
+                      <a:off x="0" y="0"/>
+                      <a:ext cx="5943600" cy="2713287"/>
+                    </a:xfrm>
+                    <a:prstGeom prst="rect">
+                      <a:avLst/>
+                    </a:prstGeom>
+                    <a:noFill/>
+                    <a:ln>
+                      <a:noFill/>
+                    </a:ln>
+                  </pic:spPr>
+                </pic:pic>
+              </a:graphicData>
+            </a:graphic>
+          </wp:inline>
+        </w:drawing>
+      </w:r>
     </w:p>
     <w:p/>
     <w:p/>
     <w:sectPr>
-      <w:headerReference w:type="even" r:id="rId11"/>
-      <w:headerReference w:type="default" r:id="rId12"/>
-      <w:headerReference w:type="first" r:id="rId13"/>
+      <w:headerReference w:type="even" r:id="rId14"/>
+      <w:headerReference w:type="default" r:id="rId15"/>
+      <w:headerReference w:type="first" r:id="rId16"/>
       <w:pgSz w:w="12240" w:h="15840" w:code="1"/>
       <w:pgMar w:top="1440" w:right="1440" w:bottom="1440" w:left="1440" w:header="720" w:footer="720" w:gutter="0"/>
       <w:cols w:space="720"/>
@@ -14243,7 +14833,7 @@
       <w:rPr>
         <w:noProof/>
       </w:rPr>
-      <w:t>21</w:t>
+      <w:t>38</w:t>
     </w:r>
     <w:r>
       <w:rPr>
@@ -14818,7 +15408,6 @@
   <w:style w:type="character" w:default="1" w:styleId="DefaultParagraphFont">
     <w:name w:val="Default Paragraph Font"/>
     <w:uiPriority w:val="1"/>
-    <w:semiHidden/>
     <w:unhideWhenUsed/>
   </w:style>
   <w:style w:type="table" w:default="1" w:styleId="TableNormal">
@@ -16819,7 +17408,7 @@
 </file>
 
 <file path=customXml/itemProps1.xml><?xml version="1.0" encoding="utf-8"?>
-<ds:datastoreItem xmlns:ds="http://schemas.openxmlformats.org/officeDocument/2006/customXml" ds:itemID="{094A172C-8879-46C9-9161-4B9CF50BE07C}">
+<ds:datastoreItem xmlns:ds="http://schemas.openxmlformats.org/officeDocument/2006/customXml" ds:itemID="{3F1B7AA1-B550-458F-A02D-DD993FA294B2}">
   <ds:schemaRefs>
     <ds:schemaRef ds:uri="http://schemas.openxmlformats.org/officeDocument/2006/bibliography"/>
   </ds:schemaRefs>

</xml_diff>

<commit_message>
Began section on demand-side model of technology transfer
</commit_message>
<xml_diff>
--- a/Docs/PSP6980_2020_Fall_Townes_Paper_v00.docx
+++ b/Docs/PSP6980_2020_Fall_Townes_Paper_v00.docx
@@ -3297,59 +3297,48 @@
         <w:t>before it can be successfully transferred to the private sector</w:t>
       </w:r>
       <w:r>
+        <w:t xml:space="preserve"> for use that benefits the public interest (ADD CITATION)</w:t>
+      </w:r>
+      <w:r>
+        <w:t xml:space="preserve">.  </w:t>
+      </w:r>
+      <w:r>
         <w:t xml:space="preserve"> </w:t>
       </w:r>
       <w:r>
-        <w:t>for use that benefits the public interest</w:t>
-      </w:r>
-      <w:r>
-        <w:t xml:space="preserve"> (</w:t>
-      </w:r>
-      <w:bookmarkStart w:id="5" w:name="_GoBack"/>
+        <w:t>As such, t</w:t>
+      </w:r>
+      <w:r>
+        <w:t xml:space="preserve">he proposed study aims to examine </w:t>
+      </w:r>
+      <w:r>
+        <w:t>this belief</w:t>
+      </w:r>
+      <w:r>
+        <w:t>.</w:t>
+      </w:r>
+      <w:r>
+        <w:t xml:space="preserve">  </w:t>
+      </w:r>
+      <w:r>
+        <w:t xml:space="preserve"> </w:t>
+      </w:r>
+      <w:r>
+        <w:t xml:space="preserve">I expect to have roughly three (3) years to complete the proposed research.  </w:t>
+      </w:r>
+    </w:p>
+    <w:p>
+      <w:pPr>
+        <w:pStyle w:val="LiteratureReviewHeader2Bold"/>
+      </w:pPr>
+      <w:bookmarkStart w:id="5" w:name="_Toc53825645"/>
+      <w:r>
+        <w:t xml:space="preserve">Defining </w:t>
+      </w:r>
+      <w:r>
+        <w:t>Technology</w:t>
+      </w:r>
       <w:bookmarkEnd w:id="5"/>
-      <w:r>
-        <w:t>ADD CITATION)</w:t>
-      </w:r>
-      <w:r>
-        <w:t xml:space="preserve">.  </w:t>
-      </w:r>
-      <w:r>
-        <w:t xml:space="preserve"> </w:t>
-      </w:r>
-      <w:r>
-        <w:t>As such, t</w:t>
-      </w:r>
-      <w:r>
-        <w:t xml:space="preserve">he proposed study aims to examine </w:t>
-      </w:r>
-      <w:r>
-        <w:t>this belief</w:t>
-      </w:r>
-      <w:r>
-        <w:t>.</w:t>
-      </w:r>
-      <w:r>
-        <w:t xml:space="preserve">  </w:t>
-      </w:r>
-      <w:r>
-        <w:t xml:space="preserve"> </w:t>
-      </w:r>
-      <w:r>
-        <w:t xml:space="preserve">I expect to have roughly three (3) years to complete the proposed research.  </w:t>
-      </w:r>
-    </w:p>
-    <w:p>
-      <w:pPr>
-        <w:pStyle w:val="LiteratureReviewHeader2Bold"/>
-      </w:pPr>
-      <w:bookmarkStart w:id="6" w:name="_Toc53825645"/>
-      <w:r>
-        <w:t xml:space="preserve">Defining </w:t>
-      </w:r>
-      <w:r>
-        <w:t>Technology</w:t>
-      </w:r>
-      <w:bookmarkEnd w:id="6"/>
     </w:p>
     <w:p>
       <w:pPr>
@@ -4382,7 +4371,7 @@
       <w:pPr>
         <w:pStyle w:val="LiteratureReviewHeader2Bold"/>
       </w:pPr>
-      <w:bookmarkStart w:id="7" w:name="_Toc53825646"/>
+      <w:bookmarkStart w:id="6" w:name="_Toc53825646"/>
       <w:r>
         <w:t xml:space="preserve">Conceptualizing </w:t>
       </w:r>
@@ -4392,7 +4381,7 @@
       <w:r>
         <w:t>Technology Transfer</w:t>
       </w:r>
-      <w:bookmarkEnd w:id="7"/>
+      <w:bookmarkEnd w:id="6"/>
     </w:p>
     <w:p>
       <w:r>
@@ -5314,7 +5303,7 @@
       <w:pPr>
         <w:pStyle w:val="LiteratureReviewHeader2Bold"/>
       </w:pPr>
-      <w:bookmarkStart w:id="8" w:name="_Toc53825647"/>
+      <w:bookmarkStart w:id="7" w:name="_Toc53825647"/>
       <w:r>
         <w:t xml:space="preserve">The </w:t>
       </w:r>
@@ -5330,7 +5319,7 @@
       <w:r>
         <w:t>Technology Transfer</w:t>
       </w:r>
-      <w:bookmarkEnd w:id="8"/>
+      <w:bookmarkEnd w:id="7"/>
     </w:p>
     <w:p>
       <w:r>
@@ -5372,7 +5361,7 @@
       <w:pPr>
         <w:pStyle w:val="LiteratureReviewHeader2Bold"/>
       </w:pPr>
-      <w:bookmarkStart w:id="9" w:name="_Toc53825648"/>
+      <w:bookmarkStart w:id="8" w:name="_Toc53825648"/>
       <w:r>
         <w:t>Research and Development, Technology, and Social</w:t>
       </w:r>
@@ -5382,7 +5371,7 @@
       <w:r>
         <w:t>eing</w:t>
       </w:r>
-      <w:bookmarkEnd w:id="9"/>
+      <w:bookmarkEnd w:id="8"/>
     </w:p>
     <w:p>
       <w:r>
@@ -5793,7 +5782,7 @@
       <w:pPr>
         <w:pStyle w:val="LiteratureReviewHeader2Bold"/>
       </w:pPr>
-      <w:bookmarkStart w:id="10" w:name="_Toc53825649"/>
+      <w:bookmarkStart w:id="9" w:name="_Toc53825649"/>
       <w:r>
         <w:t xml:space="preserve">The </w:t>
       </w:r>
@@ -5806,7 +5795,7 @@
       <w:r>
         <w:t>University Technology Transfer</w:t>
       </w:r>
-      <w:bookmarkEnd w:id="10"/>
+      <w:bookmarkEnd w:id="9"/>
     </w:p>
     <w:p>
       <w:pPr>
@@ -5994,11 +5983,11 @@
       <w:pPr>
         <w:pStyle w:val="LiteratureReviewHeader2Bold"/>
       </w:pPr>
-      <w:bookmarkStart w:id="11" w:name="_Toc53825650"/>
+      <w:bookmarkStart w:id="10" w:name="_Toc53825650"/>
       <w:r>
         <w:t>The Role of the Federal Government in University Technology Transfer</w:t>
       </w:r>
-      <w:bookmarkEnd w:id="11"/>
+      <w:bookmarkEnd w:id="10"/>
     </w:p>
     <w:p>
       <w:r>
@@ -6525,11 +6514,11 @@
       <w:pPr>
         <w:pStyle w:val="LiteratureReviewHeader2Bold"/>
       </w:pPr>
-      <w:bookmarkStart w:id="12" w:name="_Toc53825651"/>
+      <w:bookmarkStart w:id="11" w:name="_Toc53825651"/>
       <w:r>
         <w:t>The Notion of Technology Maturity Level</w:t>
       </w:r>
-      <w:bookmarkEnd w:id="12"/>
+      <w:bookmarkEnd w:id="11"/>
     </w:p>
     <w:p>
       <w:pPr>
@@ -6775,14 +6764,14 @@
       <w:pPr>
         <w:pStyle w:val="LiteratureReviewHeader2Bold"/>
       </w:pPr>
-      <w:bookmarkStart w:id="13" w:name="_Toc53825652"/>
+      <w:bookmarkStart w:id="12" w:name="_Toc53825652"/>
       <w:r>
         <w:t xml:space="preserve">Approach to Examining the </w:t>
       </w:r>
       <w:r>
         <w:t>Topic</w:t>
       </w:r>
-      <w:bookmarkEnd w:id="13"/>
+      <w:bookmarkEnd w:id="12"/>
     </w:p>
     <w:p>
       <w:pPr>
@@ -6892,36 +6881,36 @@
       <w:pPr>
         <w:pStyle w:val="LiteratureReviewHeader1Bold"/>
       </w:pPr>
-      <w:bookmarkStart w:id="14" w:name="_Toc53825653"/>
+      <w:bookmarkStart w:id="13" w:name="_Toc53825653"/>
       <w:r>
         <w:lastRenderedPageBreak/>
         <w:t>Chapter 2 – Review of the Related Literature</w:t>
       </w:r>
+      <w:bookmarkEnd w:id="13"/>
+    </w:p>
+    <w:p>
+      <w:pPr>
+        <w:ind w:firstLine="720"/>
+      </w:pPr>
+      <w:r>
+        <w:t xml:space="preserve">Because the discourse related to the proposed study draws upon various fields and is therefore interdisciplinary, I have organized the literature review thematically.  I begin with a summary of the determinants of success in university technology transfer and the gaps in knowledge about explanatory factors.  I then examine the discourse related to understanding </w:t>
+      </w:r>
+      <w:r>
+        <w:t xml:space="preserve">technology maturity level </w:t>
+      </w:r>
+      <w:r>
+        <w:t>as a possible explanatory factor in university technology transfer outcomes.  With this foundation established, I turn my attention to the perspective of organization theory and behavior and decision theory.  I discuss the literature that provides insight about organizations in the context of university technology transfer and how organizations make decisions about acquiring technologies created by universities.  I conclude by suggesting next steps in pursuing the proposed line of research.</w:t>
+      </w:r>
+    </w:p>
+    <w:p>
+      <w:pPr>
+        <w:pStyle w:val="LiteratureReviewHeader2Bold"/>
+      </w:pPr>
+      <w:bookmarkStart w:id="14" w:name="_Toc53825654"/>
+      <w:r>
+        <w:t>Determinants of Success in University Technology Transfer</w:t>
+      </w:r>
       <w:bookmarkEnd w:id="14"/>
-    </w:p>
-    <w:p>
-      <w:pPr>
-        <w:ind w:firstLine="720"/>
-      </w:pPr>
-      <w:r>
-        <w:t xml:space="preserve">Because the discourse related to the proposed study draws upon various fields and is therefore interdisciplinary, I have organized the literature review thematically.  I begin with a summary of the determinants of success in university technology transfer and the gaps in knowledge about explanatory factors.  I then examine the discourse related to understanding </w:t>
-      </w:r>
-      <w:r>
-        <w:t xml:space="preserve">technology maturity level </w:t>
-      </w:r>
-      <w:r>
-        <w:t>as a possible explanatory factor in university technology transfer outcomes.  With this foundation established, I turn my attention to the perspective of organization theory and behavior and decision theory.  I discuss the literature that provides insight about organizations in the context of university technology transfer and how organizations make decisions about acquiring technologies created by universities.  I conclude by suggesting next steps in pursuing the proposed line of research.</w:t>
-      </w:r>
-    </w:p>
-    <w:p>
-      <w:pPr>
-        <w:pStyle w:val="LiteratureReviewHeader2Bold"/>
-      </w:pPr>
-      <w:bookmarkStart w:id="15" w:name="_Toc53825654"/>
-      <w:r>
-        <w:t>Determinants of Success in University Technology Transfer</w:t>
-      </w:r>
-      <w:bookmarkEnd w:id="15"/>
     </w:p>
     <w:p>
       <w:r>
@@ -7438,14 +7427,14 @@
       <w:pPr>
         <w:pStyle w:val="LiteratureReviewHeader2Bold"/>
       </w:pPr>
-      <w:bookmarkStart w:id="16" w:name="_Toc53825655"/>
+      <w:bookmarkStart w:id="15" w:name="_Toc53825655"/>
       <w:r>
         <w:t>Technology Maturity Level</w:t>
       </w:r>
       <w:r>
         <w:t xml:space="preserve"> as an Understudied Explanatory Factor</w:t>
       </w:r>
-      <w:bookmarkEnd w:id="16"/>
+      <w:bookmarkEnd w:id="15"/>
     </w:p>
     <w:p>
       <w:pPr>
@@ -8172,11 +8161,11 @@
       <w:pPr>
         <w:pStyle w:val="LiteratureReviewHeader2Bold"/>
       </w:pPr>
-      <w:bookmarkStart w:id="17" w:name="_Toc53825656"/>
+      <w:bookmarkStart w:id="16" w:name="_Toc53825656"/>
       <w:r>
         <w:t>The Valley of Death in University Technology Transfer</w:t>
       </w:r>
-      <w:bookmarkEnd w:id="17"/>
+      <w:bookmarkEnd w:id="16"/>
     </w:p>
     <w:p>
       <w:pPr>
@@ -8353,14 +8342,14 @@
       <w:pPr>
         <w:pStyle w:val="LiteratureReviewHeader2Bold"/>
       </w:pPr>
-      <w:bookmarkStart w:id="18" w:name="_Toc53825657"/>
+      <w:bookmarkStart w:id="17" w:name="_Toc53825657"/>
       <w:r>
         <w:t xml:space="preserve">The </w:t>
       </w:r>
       <w:r>
         <w:t>Perspectives of Organization Studies and Decision Theory</w:t>
       </w:r>
-      <w:bookmarkEnd w:id="18"/>
+      <w:bookmarkEnd w:id="17"/>
     </w:p>
     <w:p>
       <w:pPr>
@@ -8499,7 +8488,7 @@
       <w:pPr>
         <w:ind w:firstLine="720"/>
       </w:pPr>
-      <w:del w:id="19" w:author="Malcolm Townes" w:date="2020-10-16T11:17:00Z">
+      <w:del w:id="18" w:author="Malcolm Townes" w:date="2020-10-16T11:17:00Z">
         <w:r>
           <w:delText>I employ a postmodern conceptualization of organizations</w:delText>
         </w:r>
@@ -8580,8 +8569,8 @@
       <w:r>
         <w:t xml:space="preserve">settled on interacting to achieve agreed upon objectives.  </w:t>
       </w:r>
-      <w:moveFromRangeStart w:id="20" w:author="Malcolm Townes" w:date="2020-10-16T12:19:00Z" w:name="move53743167"/>
-      <w:moveFrom w:id="21" w:author="Malcolm Townes" w:date="2020-10-16T12:19:00Z">
+      <w:moveFromRangeStart w:id="19" w:author="Malcolm Townes" w:date="2020-10-16T12:19:00Z" w:name="move53743167"/>
+      <w:moveFrom w:id="20" w:author="Malcolm Townes" w:date="2020-10-16T12:19:00Z">
         <w:r>
           <w:t xml:space="preserve">In this sense, the term </w:t>
         </w:r>
@@ -8595,8 +8584,8 @@
           <w:t xml:space="preserve"> connotes both a type of group and the malleable repeated patterns of social interactions employed by the members of a group.  </w:t>
         </w:r>
       </w:moveFrom>
-      <w:moveFromRangeEnd w:id="20"/>
-      <w:del w:id="22" w:author="Malcolm Townes" w:date="2020-10-16T12:12:00Z">
+      <w:moveFromRangeEnd w:id="19"/>
+      <w:del w:id="21" w:author="Malcolm Townes" w:date="2020-10-16T12:12:00Z">
         <w:r>
           <w:delText>This is significantly different from the traditional conceptualization</w:delText>
         </w:r>
@@ -8627,7 +8616,7 @@
       <w:pPr>
         <w:ind w:firstLine="720"/>
       </w:pPr>
-      <w:del w:id="23" w:author="Malcolm Townes" w:date="2020-10-16T12:28:00Z">
+      <w:del w:id="22" w:author="Malcolm Townes" w:date="2020-10-16T12:28:00Z">
         <w:r>
           <w:delText xml:space="preserve">The postmodern conceptualization </w:delText>
         </w:r>
@@ -8677,8 +8666,8 @@
       <w:r>
         <w:t xml:space="preserve"> </w:t>
       </w:r>
-      <w:moveToRangeStart w:id="24" w:author="Malcolm Townes" w:date="2020-10-16T12:19:00Z" w:name="move53743167"/>
-      <w:moveTo w:id="25" w:author="Malcolm Townes" w:date="2020-10-16T12:19:00Z">
+      <w:moveToRangeStart w:id="23" w:author="Malcolm Townes" w:date="2020-10-16T12:19:00Z" w:name="move53743167"/>
+      <w:moveTo w:id="24" w:author="Malcolm Townes" w:date="2020-10-16T12:19:00Z">
         <w:r>
           <w:t xml:space="preserve">In this sense, the term </w:t>
         </w:r>
@@ -8692,7 +8681,7 @@
           <w:t xml:space="preserve"> connotes both a type of group and the malleable repeated patterns of social interactions employed by the members of a group.  </w:t>
         </w:r>
       </w:moveTo>
-      <w:moveToRangeEnd w:id="24"/>
+      <w:moveToRangeEnd w:id="23"/>
       <w:r>
         <w:t>As such, a decision to acquire and use a technology is made by one or more members of an organization (e.g., a for-profit company) acting in accordance with the agreed upon guidelines that govern their behavior regarding such matters.</w:t>
       </w:r>
@@ -8778,14 +8767,14 @@
       <w:pPr>
         <w:pStyle w:val="LiteratureReviewHeader2Bold"/>
       </w:pPr>
-      <w:bookmarkStart w:id="26" w:name="_Toc53825658"/>
+      <w:bookmarkStart w:id="25" w:name="_Toc53825658"/>
       <w:r>
         <w:t xml:space="preserve">Organizational Structure </w:t>
       </w:r>
       <w:r>
         <w:t>and Technology Maturity Level</w:t>
       </w:r>
-      <w:bookmarkEnd w:id="26"/>
+      <w:bookmarkEnd w:id="25"/>
     </w:p>
     <w:p>
       <w:pPr>
@@ -9240,7 +9229,7 @@
       <w:pPr>
         <w:pStyle w:val="LiteratureReviewHeader2Bold"/>
       </w:pPr>
-      <w:bookmarkStart w:id="27" w:name="_Toc53825659"/>
+      <w:bookmarkStart w:id="26" w:name="_Toc53825659"/>
       <w:r>
         <w:t>Uncertainty Avoidance</w:t>
       </w:r>
@@ -9250,7 +9239,7 @@
       <w:r>
         <w:t>and Technology Maturity Level</w:t>
       </w:r>
-      <w:bookmarkEnd w:id="27"/>
+      <w:bookmarkEnd w:id="26"/>
     </w:p>
     <w:p>
       <w:pPr>
@@ -9496,14 +9485,14 @@
       <w:pPr>
         <w:pStyle w:val="LiteratureReviewHeader2Bold"/>
       </w:pPr>
-      <w:bookmarkStart w:id="28" w:name="_Toc53825660"/>
+      <w:bookmarkStart w:id="27" w:name="_Toc53825660"/>
       <w:r>
         <w:t xml:space="preserve">Decision Premises </w:t>
       </w:r>
       <w:r>
         <w:t>and Technology Maturity Level</w:t>
       </w:r>
-      <w:bookmarkEnd w:id="28"/>
+      <w:bookmarkEnd w:id="27"/>
     </w:p>
     <w:p>
       <w:pPr>
@@ -9531,6 +9520,9 @@
         <w:t>and the tools of social science should prove useful in generating insights that will better inform public policy regarding the topic.</w:t>
       </w:r>
       <w:r>
+        <w:t xml:space="preserve">  </w:t>
+      </w:r>
+      <w:r>
         <w:t>Simon (1997) argue</w:t>
       </w:r>
       <w:r>
@@ -9727,19 +9719,7 @@
         <w:t xml:space="preserve">.  </w:t>
       </w:r>
       <w:r>
-        <w:t xml:space="preserve">As </w:t>
-      </w:r>
-      <w:r>
-        <w:t>Simon</w:t>
-      </w:r>
-      <w:r>
-        <w:t xml:space="preserve"> (</w:t>
-      </w:r>
-      <w:r>
-        <w:t>1997)</w:t>
-      </w:r>
-      <w:r>
-        <w:t xml:space="preserve"> observed, a</w:t>
+        <w:t>As Simon (1997) observed, a</w:t>
       </w:r>
       <w:r>
         <w:t>sking whether organization decision making is socially-driven or psychologically-dri</w:t>
@@ -9943,13 +9923,7 @@
         <w:t xml:space="preserve"> </w:t>
       </w:r>
       <w:r>
-        <w:t xml:space="preserve">as </w:t>
-      </w:r>
-      <w:r>
-        <w:t>I previously</w:t>
-      </w:r>
-      <w:r>
-        <w:t xml:space="preserve"> noted</w:t>
+        <w:t>as I previously noted</w:t>
       </w:r>
       <w:r>
         <w:t>.  Since both data and information can be incorrect, inaccurate, or incomplete so too can knowledge.  Therefore, knowledge decision premises may be either true or false in an absolute sense.</w:t>
@@ -10499,516 +10473,518 @@
       <w:pPr>
         <w:pStyle w:val="LiteratureReviewHeader2Bold"/>
       </w:pPr>
-      <w:bookmarkStart w:id="29" w:name="_Toc53825661"/>
-      <w:r>
-        <w:t xml:space="preserve">A </w:t>
-      </w:r>
-      <w:r>
-        <w:t xml:space="preserve">Demand-Side </w:t>
-      </w:r>
-      <w:r>
-        <w:t>Model of Technology Transfer</w:t>
-      </w:r>
+      <w:bookmarkStart w:id="28" w:name="_Toc53825661"/>
+      <w:r>
+        <w:t>A Demand-Side Model of Technology Transfer</w:t>
+      </w:r>
+      <w:bookmarkEnd w:id="28"/>
+    </w:p>
+    <w:p>
+      <w:r>
+        <w:tab/>
+      </w:r>
+      <w:r>
+        <w:t>Given what I’ve found in the literature, I propose theory of the organization (Figure 5) from which one can develop a demand-side model of technology transfer that predicts and explains the role and influence of technology maturity level in university technology transfer outcomes.  This theory integrates aspects of the behavioral theory of the firm that Cyert and March (1963) with the administrative theory of Simon (1997).</w:t>
+      </w:r>
+      <w:bookmarkStart w:id="29" w:name="_GoBack"/>
       <w:bookmarkEnd w:id="29"/>
     </w:p>
     <w:p>
+      <w:pPr>
+        <w:pStyle w:val="LiteratureReviewHeader2Bold"/>
+      </w:pPr>
+      <w:bookmarkStart w:id="30" w:name="_Toc53825662"/>
+      <w:r>
+        <w:t>Technology Maturity Level</w:t>
+      </w:r>
+      <w:r>
+        <w:t xml:space="preserve"> in </w:t>
+      </w:r>
+      <w:r>
+        <w:t xml:space="preserve">Federal </w:t>
+      </w:r>
+      <w:r>
+        <w:t>Technology Transfer Policy</w:t>
+      </w:r>
+      <w:bookmarkEnd w:id="30"/>
+    </w:p>
+    <w:p>
+      <w:pPr>
+        <w:ind w:firstLine="720"/>
+      </w:pPr>
+      <w:r>
+        <w:t xml:space="preserve">Federal technology transfer policy does not explicitly and directly address </w:t>
+      </w:r>
+      <w:r>
+        <w:t xml:space="preserve">technology maturity level </w:t>
+      </w:r>
+      <w:r>
+        <w:t xml:space="preserve">but there are aspects that one can use to </w:t>
+      </w:r>
+      <w:r>
+        <w:t>draw some conclusions</w:t>
+      </w:r>
+      <w:r>
+        <w:t xml:space="preserve"> about the role of </w:t>
+      </w:r>
+      <w:r>
+        <w:t xml:space="preserve">technology maturity level </w:t>
+      </w:r>
+      <w:r>
+        <w:t xml:space="preserve">in </w:t>
+      </w:r>
+      <w:r>
+        <w:t xml:space="preserve">relevant </w:t>
+      </w:r>
+      <w:r>
+        <w:t>federal public policy</w:t>
+      </w:r>
+      <w:r>
+        <w:t xml:space="preserve"> regarding technology transfer</w:t>
+      </w:r>
+      <w:r>
+        <w:t xml:space="preserve">.  </w:t>
+      </w:r>
+      <w:r>
+        <w:t xml:space="preserve">Murphy and Edwards (2003) argued that the federal government considers </w:t>
+      </w:r>
+      <w:r>
+        <w:t xml:space="preserve">the </w:t>
+      </w:r>
+      <w:r>
+        <w:t>commercialization of technologies created from federally-funded research and development as the responsibility of the private sector.  For example, the Department of Energy (DOE) and the National Renewable Energy Laboratory (NREL) expect private sector firms to develop offerings based on its technologies and introduced them to the marketplace.</w:t>
+      </w:r>
+      <w:r>
+        <w:t xml:space="preserve">  There are two primary </w:t>
+      </w:r>
+      <w:r>
+        <w:lastRenderedPageBreak/>
+        <w:t xml:space="preserve">principles that significantly influence federal public policy regarding technology transfer.  </w:t>
+      </w:r>
+      <w:r>
+        <w:t>The f</w:t>
+      </w:r>
+      <w:r>
+        <w:t>irst</w:t>
+      </w:r>
+      <w:r>
+        <w:t xml:space="preserve"> principle is that </w:t>
+      </w:r>
+      <w:r>
+        <w:t xml:space="preserve">the </w:t>
+      </w:r>
+      <w:r>
+        <w:t>federal government</w:t>
+      </w:r>
+      <w:r>
+        <w:t xml:space="preserve"> should not pick winners and losers in the private sector.  </w:t>
+      </w:r>
+      <w:r>
+        <w:t>The second is that</w:t>
+      </w:r>
+      <w:r>
+        <w:t xml:space="preserve"> the </w:t>
+      </w:r>
+      <w:r>
+        <w:t>f</w:t>
+      </w:r>
+      <w:r>
+        <w:t>ederal govern</w:t>
+      </w:r>
+      <w:r>
+        <w:t>ment</w:t>
+      </w:r>
+      <w:r>
+        <w:t xml:space="preserve"> should not encourage a dependence on </w:t>
+      </w:r>
+      <w:r>
+        <w:t xml:space="preserve">federally provided financial support (i.e., </w:t>
+      </w:r>
+      <w:r>
+        <w:t>“corporate welfare”</w:t>
+      </w:r>
+      <w:r>
+        <w:t>)</w:t>
+      </w:r>
+      <w:r>
+        <w:t xml:space="preserve"> among the private sector (Murphy and Edwards).</w:t>
+      </w:r>
+    </w:p>
+    <w:p>
+      <w:pPr>
+        <w:ind w:firstLine="720"/>
+      </w:pPr>
+      <w:r>
+        <w:t>The Small Business Innovation Research (SBIR) program created by the Small Business Innovation Development Act of 1982</w:t>
+      </w:r>
+      <w:r>
+        <w:t xml:space="preserve"> </w:t>
+      </w:r>
+      <w:r>
+        <w:t>(Pub.L. 97-219)</w:t>
+      </w:r>
+      <w:r>
+        <w:t xml:space="preserve"> considers </w:t>
+      </w:r>
+      <w:r>
+        <w:t xml:space="preserve">technology maturity level </w:t>
+      </w:r>
+      <w:r>
+        <w:t>in a broad sense.  The program is structured into three phases – feasibility (Phase I), development (Phase II), and commercialization (Phase III).  However, the federal government only provides funding for t</w:t>
+      </w:r>
+      <w:r>
+        <w:t>he first two phases.  P</w:t>
+      </w:r>
+      <w:r>
+        <w:t>rojects generally are focused on addressing identified needs within federal agencies.</w:t>
+      </w:r>
+      <w:r>
+        <w:t xml:space="preserve">  The NSF is the only agency that has broadened its SBIR program to consider projects more generally aligned with the overall mission of the agency that seek to serve private sector markets.  </w:t>
+      </w:r>
+      <w:r>
+        <w:t>However, only small businesses as defined by the government are eligible to participate in the program.  Moreover, it accounts for less than three percent (3%) of the extramural research and development budgets of federal agencies.  Even more, projects aren’t necessarily connected with technologies derived from previous federally-funded research and development</w:t>
+      </w:r>
+      <w:r>
+        <w:t xml:space="preserve"> programs (</w:t>
+      </w:r>
+      <w:r>
+        <w:t>U.S. Small Business Administration</w:t>
+      </w:r>
+      <w:r>
+        <w:t>, n.d.).</w:t>
+      </w:r>
+    </w:p>
+    <w:p>
+      <w:pPr>
+        <w:ind w:firstLine="720"/>
+      </w:pPr>
+      <w:r>
+        <w:t>Studies of federal technology transfer policy typically have not focused on</w:t>
+      </w:r>
+      <w:r>
+        <w:t xml:space="preserve"> technology maturity level</w:t>
+      </w:r>
+      <w:r>
+        <w:t xml:space="preserve">.  </w:t>
+      </w:r>
+      <w:r>
+        <w:t xml:space="preserve">One of the most glaring issues </w:t>
+      </w:r>
+      <w:r>
+        <w:t>about studies</w:t>
+      </w:r>
+      <w:r>
+        <w:t xml:space="preserve"> of federal policy regarding technology transfer in general is the</w:t>
+      </w:r>
+      <w:r>
+        <w:t xml:space="preserve"> </w:t>
+      </w:r>
+      <w:r>
+        <w:t>narrow</w:t>
+      </w:r>
+      <w:r>
+        <w:t xml:space="preserve"> </w:t>
+      </w:r>
+      <w:r>
+        <w:t>focus on either the Bayh-Dole Act of 1980 (Dai, Pop &amp; Bretschneider, 2005) or the Small Business Innovation Research (SBIR) program that was created by Pub.L. 97-219 The Small Business Innovation Development Act of 1982 (</w:t>
+      </w:r>
+      <w:r>
+        <w:t xml:space="preserve">see, e.g., </w:t>
+      </w:r>
+      <w:r>
+        <w:t xml:space="preserve">Andersen, Bray &amp; Link, 2017; Joshi, Inouye &amp; Robinson, n.d.; Link &amp; Scott, 2010).  </w:t>
+      </w:r>
+      <w:r>
+        <w:t xml:space="preserve">Other </w:t>
+      </w:r>
+      <w:r>
+        <w:lastRenderedPageBreak/>
+        <w:t>research</w:t>
+      </w:r>
+      <w:r>
+        <w:t xml:space="preserve"> has</w:t>
+      </w:r>
+      <w:r>
+        <w:t xml:space="preserve"> ventured into the broader innovation policy of the United States (</w:t>
+      </w:r>
+      <w:r>
+        <w:t xml:space="preserve">see, e.g., </w:t>
+      </w:r>
+      <w:r>
+        <w:t xml:space="preserve">Hemel, Ouellett &amp; Larrimore, 2019). </w:t>
+      </w:r>
+      <w:r>
+        <w:t xml:space="preserve"> </w:t>
+      </w:r>
+      <w:r>
+        <w:t xml:space="preserve">My review of the literature revealed no current studies </w:t>
+      </w:r>
+      <w:r>
+        <w:t xml:space="preserve">that </w:t>
+      </w:r>
+      <w:r>
+        <w:t xml:space="preserve">specifically </w:t>
+      </w:r>
+      <w:r>
+        <w:t>investigate</w:t>
+      </w:r>
+      <w:r>
+        <w:t xml:space="preserve">d the issue of </w:t>
+      </w:r>
+      <w:r>
+        <w:t>technology maturity level</w:t>
+      </w:r>
+      <w:r>
+        <w:t xml:space="preserve"> in federal technology transfer policy.</w:t>
+      </w:r>
+      <w:r>
+        <w:t xml:space="preserve"> </w:t>
+      </w:r>
+      <w:r>
+        <w:t xml:space="preserve"> </w:t>
+      </w:r>
+      <w:r>
+        <w:t>Many of the</w:t>
+      </w:r>
+      <w:r>
+        <w:t xml:space="preserve"> s</w:t>
+      </w:r>
+      <w:r>
+        <w:t>tudies</w:t>
+      </w:r>
+      <w:r>
+        <w:t xml:space="preserve"> I unearthed that provided policy options </w:t>
+      </w:r>
+      <w:r>
+        <w:t xml:space="preserve">regarding federal technology transfer policy </w:t>
+      </w:r>
+      <w:r>
+        <w:t>we</w:t>
+      </w:r>
+      <w:r>
+        <w:t xml:space="preserve">re generally formative evaluation studies for specific programs, </w:t>
+      </w:r>
+      <w:r>
+        <w:t>particularly</w:t>
+      </w:r>
+      <w:r>
+        <w:t xml:space="preserve"> the SBIR program.</w:t>
+      </w:r>
+    </w:p>
+    <w:p>
+      <w:pPr>
+        <w:ind w:firstLine="720"/>
+      </w:pPr>
+      <w:r>
+        <w:t xml:space="preserve">Kochenkova, Grimaldi, and Munari (2016) </w:t>
+      </w:r>
+      <w:r>
+        <w:t xml:space="preserve">examined 46 studies that either explicitly referenced public support mechanisms to facilitate university </w:t>
+      </w:r>
+      <w:r>
+        <w:t xml:space="preserve">technology </w:t>
+      </w:r>
+      <w:r>
+        <w:t>transfer activities or conducted investigations of single policy measures or sets of measures aimed at technology transfer</w:t>
+      </w:r>
+      <w:r>
+        <w:t xml:space="preserve">.  </w:t>
+      </w:r>
+      <w:r>
+        <w:t>They found that the primary public policy measures studied in the literature included legislative and institutional measures, direct financial measures, and competence-building measures.  In general, all the studies were focused on either policy design or impact assessment</w:t>
+      </w:r>
+      <w:r>
+        <w:t xml:space="preserve">. </w:t>
+      </w:r>
+      <w:r>
+        <w:t xml:space="preserve">A significant number of the studies focused on the design of intellectual property rights.  </w:t>
+      </w:r>
+      <w:r>
+        <w:t>Relatively fewer studies detailed the impact public policy measures had on actual university technology transfer rates and outcomes.</w:t>
+      </w:r>
+      <w:r>
+        <w:t xml:space="preserve">  None of the studies appeared to address the issue of </w:t>
+      </w:r>
+      <w:r>
+        <w:t>technology maturity level</w:t>
+      </w:r>
+      <w:r>
+        <w:t>.</w:t>
+      </w:r>
+    </w:p>
+    <w:p>
+      <w:pPr>
+        <w:ind w:firstLine="720"/>
+      </w:pPr>
+      <w:r>
+        <w:t xml:space="preserve">The issue </w:t>
+      </w:r>
+      <w:r>
+        <w:t>of technology maturity level presented by</w:t>
+      </w:r>
+      <w:r>
+        <w:t xml:space="preserve"> the research question of the proposed study goes</w:t>
+      </w:r>
+      <w:r>
+        <w:t xml:space="preserve"> to the premise of current </w:t>
+      </w:r>
+      <w:r>
+        <w:t>public</w:t>
+      </w:r>
+      <w:r>
+        <w:t xml:space="preserve"> policy related to university technology transfer.</w:t>
+      </w:r>
+      <w:r>
+        <w:t xml:space="preserve">  Federal </w:t>
+      </w:r>
+      <w:r>
+        <w:t xml:space="preserve">policy </w:t>
+      </w:r>
+      <w:r>
+        <w:t xml:space="preserve">in general </w:t>
+      </w:r>
+      <w:r>
+        <w:t xml:space="preserve">is heavily focused on supply-side actors </w:t>
+      </w:r>
+      <w:r>
+        <w:t xml:space="preserve">seems to </w:t>
+      </w:r>
+      <w:r>
+        <w:t>ignore technology maturity level (Table 2)</w:t>
+      </w:r>
+      <w:r>
+        <w:t xml:space="preserve">.  It seems to presuppose that </w:t>
+      </w:r>
+      <w:r>
+        <w:t>profit-driven and mission-driven organizations or aspiring entrepreneurs (i.e., individuals or small teams</w:t>
+      </w:r>
+      <w:r>
+        <w:t xml:space="preserve"> of a few people) will have</w:t>
+      </w:r>
+      <w:r>
+        <w:t xml:space="preserve"> </w:t>
+      </w:r>
+      <w:r>
+        <w:t>access to the reso</w:t>
+      </w:r>
+      <w:r>
+        <w:t>urces necessary to make use of</w:t>
+      </w:r>
+      <w:r>
+        <w:t xml:space="preserve"> technologies </w:t>
+      </w:r>
+      <w:r>
+        <w:t>derived from federally-funded research and development in ways</w:t>
+      </w:r>
+      <w:r>
+        <w:t xml:space="preserve"> that will benefit the public interest and the motivati</w:t>
+      </w:r>
+      <w:r>
+        <w:t xml:space="preserve">on </w:t>
+      </w:r>
+      <w:r>
+        <w:lastRenderedPageBreak/>
+        <w:t>to pursue such opportunities when the</w:t>
+      </w:r>
+      <w:r>
+        <w:t xml:space="preserve"> </w:t>
+      </w:r>
+      <w:r>
+        <w:t>maturity level of the technologies</w:t>
+      </w:r>
+      <w:r>
+        <w:t xml:space="preserve"> is relatively low</w:t>
+      </w:r>
+      <w:r>
+        <w:t>.  However, it appears that this assumption has never been tested or validated.</w:t>
+      </w:r>
+    </w:p>
+    <w:p>
+      <w:pPr>
+        <w:ind w:firstLine="720"/>
+      </w:pPr>
+      <w:r>
+        <w:t>The results of the proposed research study will likely have significant implications for federal policy</w:t>
+      </w:r>
+      <w:r>
+        <w:t xml:space="preserve"> </w:t>
+      </w:r>
+      <w:r>
+        <w:t>regarding university technology transfer.  If technology maturity level is not a factor in university technology transfer outcomes, we can definitively remove it from the discussion and focus our resources on pursuing other candidates to explain why so few university-created technologies make their way to the private sector.  Technology maturity level will be removed as an excuse for why research institutions, particularly universities, do not transfer a higher percentage of the technologies they create</w:t>
+      </w:r>
+      <w:r>
+        <w:t>, often</w:t>
+      </w:r>
+      <w:r>
+        <w:t xml:space="preserve"> with the support of federal funding</w:t>
+      </w:r>
+      <w:r>
+        <w:t>,</w:t>
+      </w:r>
+      <w:r>
+        <w:t xml:space="preserve"> to the private sector.  However, if technology maturity level is in fact explanatory, then it becomes necessary for the government to reconsider the extent of its participation in the research and development process as well as the structures and mechanisms it uses to fund those activities.</w:t>
+      </w:r>
+    </w:p>
+    <w:p>
+      <w:pPr>
+        <w:pStyle w:val="LiteratureReviewHeader2Bold"/>
+      </w:pPr>
+      <w:bookmarkStart w:id="31" w:name="_Toc53825663"/>
+      <w:r>
+        <w:t>Gaps in the Literature</w:t>
+      </w:r>
+      <w:bookmarkEnd w:id="31"/>
+    </w:p>
+    <w:p>
       <w:r>
         <w:tab/>
-        <w:t>[Enter text]</w:t>
-      </w:r>
-    </w:p>
-    <w:p>
-      <w:pPr>
-        <w:pStyle w:val="LiteratureReviewHeader2Bold"/>
-      </w:pPr>
-      <w:bookmarkStart w:id="30" w:name="_Toc53825662"/>
-      <w:r>
-        <w:t>Technology Maturity Level</w:t>
-      </w:r>
-      <w:r>
-        <w:t xml:space="preserve"> in </w:t>
-      </w:r>
-      <w:r>
-        <w:t xml:space="preserve">Federal </w:t>
-      </w:r>
-      <w:r>
-        <w:t>Technology Transfer Policy</w:t>
-      </w:r>
-      <w:bookmarkEnd w:id="30"/>
+      </w:r>
+      <w:r>
+        <w:t xml:space="preserve">This literature review sought to identify the relevant conceptual and theoretical frameworks for a proposed study of the role of </w:t>
+      </w:r>
+      <w:r>
+        <w:t>technology maturity level</w:t>
+      </w:r>
+      <w:r>
+        <w:t xml:space="preserve"> in university technology transfer.  </w:t>
+      </w:r>
+      <w:r>
+        <w:t xml:space="preserve">In broad terms, the proposed study aims to provide insight into why </w:t>
+      </w:r>
+      <w:r>
+        <w:t>a low percentage of technologies derived from federally-funded research and development conduct by U.S. universities is transferred to the private sector for use that benefits the public interest</w:t>
+      </w:r>
+      <w:r>
+        <w:t xml:space="preserve">.  More specifically, the proposed study seeks to examine the notion commonly held among technology transfer professionals that the </w:t>
+      </w:r>
+      <w:r>
+        <w:t>maturity level</w:t>
+      </w:r>
+      <w:r>
+        <w:t xml:space="preserve"> of a technology greatly influences the likelihood that the technology will be transferred to the private sector for use that benefits the pub</w:t>
+      </w:r>
+      <w:r>
+        <w:t>lic interest.</w:t>
+      </w:r>
     </w:p>
     <w:p>
       <w:pPr>
         <w:ind w:firstLine="720"/>
       </w:pPr>
       <w:r>
-        <w:t xml:space="preserve">Federal technology transfer policy does not explicitly and directly address </w:t>
-      </w:r>
-      <w:r>
-        <w:t xml:space="preserve">technology maturity level </w:t>
-      </w:r>
-      <w:r>
-        <w:t xml:space="preserve">but there are aspects that one can use to </w:t>
-      </w:r>
-      <w:r>
-        <w:t>draw some conclusions</w:t>
-      </w:r>
-      <w:r>
-        <w:t xml:space="preserve"> about the role of </w:t>
-      </w:r>
-      <w:r>
-        <w:t xml:space="preserve">technology maturity level </w:t>
-      </w:r>
-      <w:r>
-        <w:t xml:space="preserve">in </w:t>
-      </w:r>
-      <w:r>
-        <w:t xml:space="preserve">relevant </w:t>
-      </w:r>
-      <w:r>
-        <w:t>federal public policy</w:t>
-      </w:r>
-      <w:r>
-        <w:t xml:space="preserve"> regarding technology transfer</w:t>
-      </w:r>
-      <w:r>
-        <w:t xml:space="preserve">.  </w:t>
-      </w:r>
-      <w:r>
-        <w:t xml:space="preserve">Murphy and Edwards (2003) argued that the federal government considers </w:t>
-      </w:r>
-      <w:r>
-        <w:t xml:space="preserve">the </w:t>
-      </w:r>
-      <w:r>
-        <w:t>commercialization of technologies created from federally-funded research and development as the responsibility of the private sector.  For example, the Department of Energy (DOE) and the National Renewable Energy Laboratory (NREL) expect private sector firms to develop offerings based on its technologies and introduced them to the marketplace.</w:t>
-      </w:r>
-      <w:r>
-        <w:t xml:space="preserve">  There are two primary principles that significantly influence federal public policy regarding technology transfer.  </w:t>
-      </w:r>
-      <w:r>
-        <w:t>The f</w:t>
-      </w:r>
-      <w:r>
-        <w:t>irst</w:t>
-      </w:r>
-      <w:r>
-        <w:t xml:space="preserve"> principle is that </w:t>
-      </w:r>
-      <w:r>
-        <w:t xml:space="preserve">the </w:t>
-      </w:r>
-      <w:r>
-        <w:t>federal government</w:t>
-      </w:r>
-      <w:r>
-        <w:t xml:space="preserve"> should not pick winners and losers in the private sector.  </w:t>
-      </w:r>
-      <w:r>
-        <w:t>The second is that</w:t>
-      </w:r>
-      <w:r>
-        <w:t xml:space="preserve"> the </w:t>
-      </w:r>
-      <w:r>
-        <w:t>f</w:t>
-      </w:r>
-      <w:r>
-        <w:t>ederal govern</w:t>
-      </w:r>
-      <w:r>
-        <w:t>ment</w:t>
-      </w:r>
-      <w:r>
-        <w:t xml:space="preserve"> should not encourage a dependence on </w:t>
-      </w:r>
-      <w:r>
         <w:lastRenderedPageBreak/>
-        <w:t xml:space="preserve">federally provided financial support (i.e., </w:t>
-      </w:r>
-      <w:r>
-        <w:t>“corporate welfare”</w:t>
-      </w:r>
-      <w:r>
-        <w:t>)</w:t>
-      </w:r>
-      <w:r>
-        <w:t xml:space="preserve"> among the private sector (Murphy and Edwards).</w:t>
-      </w:r>
-    </w:p>
-    <w:p>
-      <w:pPr>
-        <w:ind w:firstLine="720"/>
-      </w:pPr>
-      <w:r>
-        <w:t>The Small Business Innovation Research (SBIR) program created by the Small Business Innovation Development Act of 1982</w:t>
+        <w:t>T</w:t>
+      </w:r>
+      <w:r>
+        <w:t>he literature</w:t>
+      </w:r>
+      <w:r>
+        <w:t xml:space="preserve"> review focused on two primary lenses through which I propose to examine the study the topic.</w:t>
       </w:r>
       <w:r>
         <w:t xml:space="preserve"> </w:t>
       </w:r>
       <w:r>
-        <w:t>(Pub.L. 97-219)</w:t>
-      </w:r>
-      <w:r>
-        <w:t xml:space="preserve"> considers </w:t>
-      </w:r>
-      <w:r>
-        <w:t xml:space="preserve">technology maturity level </w:t>
-      </w:r>
-      <w:r>
-        <w:t>in a broad sense.  The program is structured into three phases – feasibility (Phase I), development (Phase II), and commercialization (Phase III).  However, the federal government only provides funding for t</w:t>
-      </w:r>
-      <w:r>
-        <w:t>he first two phases.  P</w:t>
-      </w:r>
-      <w:r>
-        <w:t>rojects generally are focused on addressing identified needs within federal agencies.</w:t>
-      </w:r>
-      <w:r>
-        <w:t xml:space="preserve">  The NSF is the only agency that has broadened its SBIR program to consider projects more generally aligned with the overall mission of the agency that seek to serve private sector markets.  </w:t>
-      </w:r>
-      <w:r>
-        <w:t>However, only small businesses as defined by the government are eligible to participate in the program.  Moreover, it accounts for less than three percent (3%) of the extramural research and development budgets of federal agencies.  Even more, projects aren’t necessarily connected with technologies derived from previous federally-funded research and development</w:t>
-      </w:r>
-      <w:r>
-        <w:t xml:space="preserve"> programs (</w:t>
-      </w:r>
-      <w:r>
-        <w:t>U.S. Small Business Administration</w:t>
-      </w:r>
-      <w:r>
-        <w:t>, n.d.).</w:t>
-      </w:r>
-    </w:p>
-    <w:p>
-      <w:pPr>
-        <w:ind w:firstLine="720"/>
-      </w:pPr>
-      <w:r>
-        <w:t>Studies of federal technology transfer policy typically have not focused on</w:t>
-      </w:r>
-      <w:r>
-        <w:t xml:space="preserve"> technology maturity level</w:t>
-      </w:r>
-      <w:r>
-        <w:t xml:space="preserve">.  </w:t>
-      </w:r>
-      <w:r>
-        <w:t xml:space="preserve">One of the most glaring issues </w:t>
-      </w:r>
-      <w:r>
-        <w:t>about studies</w:t>
-      </w:r>
-      <w:r>
-        <w:t xml:space="preserve"> of federal policy regarding technology transfer in general is the</w:t>
-      </w:r>
-      <w:r>
-        <w:t xml:space="preserve"> </w:t>
-      </w:r>
-      <w:r>
-        <w:t>narrow</w:t>
-      </w:r>
-      <w:r>
-        <w:t xml:space="preserve"> </w:t>
-      </w:r>
-      <w:r>
-        <w:t>focus on either the Bayh-Dole Act of 1980 (Dai, Pop &amp; Bretschneider, 2005) or the Small Business Innovation Research (SBIR) program that was created by Pub.L. 97-219 The Small Business Innovation Development Act of 1982 (</w:t>
-      </w:r>
-      <w:r>
-        <w:t xml:space="preserve">see, e.g., </w:t>
-      </w:r>
-      <w:r>
-        <w:t xml:space="preserve">Andersen, Bray &amp; Link, 2017; Joshi, Inouye &amp; Robinson, n.d.; Link &amp; Scott, 2010).  </w:t>
-      </w:r>
-      <w:r>
-        <w:t xml:space="preserve">Other </w:t>
-      </w:r>
-      <w:r>
-        <w:t>research</w:t>
-      </w:r>
-      <w:r>
-        <w:t xml:space="preserve"> has</w:t>
-      </w:r>
-      <w:r>
-        <w:t xml:space="preserve"> ventured into the broader innovation policy of the United States (</w:t>
-      </w:r>
-      <w:r>
-        <w:t xml:space="preserve">see, e.g., </w:t>
-      </w:r>
-      <w:r>
-        <w:t xml:space="preserve">Hemel, Ouellett &amp; Larrimore, 2019). </w:t>
-      </w:r>
-      <w:r>
-        <w:t xml:space="preserve"> </w:t>
-      </w:r>
-      <w:r>
-        <w:t xml:space="preserve">My review of the literature revealed no current studies </w:t>
-      </w:r>
-      <w:r>
-        <w:t xml:space="preserve">that </w:t>
-      </w:r>
-      <w:r>
-        <w:t xml:space="preserve">specifically </w:t>
-      </w:r>
-      <w:r>
-        <w:t>investigate</w:t>
-      </w:r>
-      <w:r>
-        <w:t xml:space="preserve">d the issue of </w:t>
-      </w:r>
-      <w:r>
-        <w:t>technology maturity level</w:t>
-      </w:r>
-      <w:r>
-        <w:t xml:space="preserve"> in federal technology transfer </w:t>
-      </w:r>
-      <w:r>
-        <w:lastRenderedPageBreak/>
-        <w:t>policy.</w:t>
-      </w:r>
-      <w:r>
-        <w:t xml:space="preserve"> </w:t>
-      </w:r>
-      <w:r>
-        <w:t xml:space="preserve"> </w:t>
-      </w:r>
-      <w:r>
-        <w:t>Many of the</w:t>
-      </w:r>
-      <w:r>
-        <w:t xml:space="preserve"> s</w:t>
-      </w:r>
-      <w:r>
-        <w:t>tudies</w:t>
-      </w:r>
-      <w:r>
-        <w:t xml:space="preserve"> I unearthed that provided policy options </w:t>
-      </w:r>
-      <w:r>
-        <w:t xml:space="preserve">regarding federal technology transfer policy </w:t>
-      </w:r>
-      <w:r>
-        <w:t>we</w:t>
-      </w:r>
-      <w:r>
-        <w:t xml:space="preserve">re generally formative evaluation studies for specific programs, </w:t>
-      </w:r>
-      <w:r>
-        <w:t>particularly</w:t>
-      </w:r>
-      <w:r>
-        <w:t xml:space="preserve"> the SBIR program.</w:t>
-      </w:r>
-    </w:p>
-    <w:p>
-      <w:pPr>
-        <w:ind w:firstLine="720"/>
-      </w:pPr>
-      <w:r>
-        <w:t xml:space="preserve">Kochenkova, Grimaldi, and Munari (2016) </w:t>
-      </w:r>
-      <w:r>
-        <w:t xml:space="preserve">examined 46 studies that either explicitly referenced public support mechanisms to facilitate university </w:t>
-      </w:r>
-      <w:r>
-        <w:t xml:space="preserve">technology </w:t>
-      </w:r>
-      <w:r>
-        <w:t>transfer activities or conducted investigations of single policy measures or sets of measures aimed at technology transfer</w:t>
-      </w:r>
-      <w:r>
-        <w:t xml:space="preserve">.  </w:t>
-      </w:r>
-      <w:r>
-        <w:t>They found that the primary public policy measures studied in the literature included legislative and institutional measures, direct financial measures, and competence-building measures.  In general, all the studies were focused on either policy design or impact assessment</w:t>
-      </w:r>
-      <w:r>
-        <w:t xml:space="preserve">. </w:t>
-      </w:r>
-      <w:r>
-        <w:t xml:space="preserve">A significant number of the studies focused on the design of intellectual property rights.  </w:t>
-      </w:r>
-      <w:r>
-        <w:t>Relatively fewer studies detailed the impact public policy measures had on actual university technology transfer rates and outcomes.</w:t>
-      </w:r>
-      <w:r>
-        <w:t xml:space="preserve">  None of the studies appeared to address the issue of </w:t>
-      </w:r>
-      <w:r>
-        <w:t>technology maturity level</w:t>
-      </w:r>
-      <w:r>
-        <w:t>.</w:t>
-      </w:r>
-    </w:p>
-    <w:p>
-      <w:pPr>
-        <w:ind w:firstLine="720"/>
-      </w:pPr>
-      <w:r>
-        <w:t xml:space="preserve">The issue </w:t>
-      </w:r>
-      <w:r>
-        <w:t>of technology maturity level presented by</w:t>
-      </w:r>
-      <w:r>
-        <w:t xml:space="preserve"> the research question of the proposed study goes</w:t>
-      </w:r>
-      <w:r>
-        <w:t xml:space="preserve"> to the premise of current </w:t>
-      </w:r>
-      <w:r>
-        <w:t>public</w:t>
-      </w:r>
-      <w:r>
-        <w:t xml:space="preserve"> policy related to university technology transfer.</w:t>
-      </w:r>
-      <w:r>
-        <w:t xml:space="preserve">  Federal </w:t>
-      </w:r>
-      <w:r>
-        <w:t xml:space="preserve">policy </w:t>
-      </w:r>
-      <w:r>
-        <w:t xml:space="preserve">in general </w:t>
-      </w:r>
-      <w:r>
-        <w:t xml:space="preserve">is heavily focused on supply-side actors </w:t>
-      </w:r>
-      <w:r>
-        <w:t xml:space="preserve">seems to </w:t>
-      </w:r>
-      <w:r>
-        <w:t>ignore technology maturity level (Table 2)</w:t>
-      </w:r>
-      <w:r>
-        <w:t xml:space="preserve">.  It seems to presuppose that </w:t>
-      </w:r>
-      <w:r>
-        <w:t>profit-driven and mission-driven organizations or aspiring entrepreneurs (i.e., individuals or small teams</w:t>
-      </w:r>
-      <w:r>
-        <w:t xml:space="preserve"> of a few people) will have</w:t>
-      </w:r>
-      <w:r>
-        <w:t xml:space="preserve"> </w:t>
-      </w:r>
-      <w:r>
-        <w:t>access to the reso</w:t>
-      </w:r>
-      <w:r>
-        <w:t>urces necessary to make use of</w:t>
-      </w:r>
-      <w:r>
-        <w:t xml:space="preserve"> technologies </w:t>
-      </w:r>
-      <w:r>
-        <w:t>derived from federally-funded research and development in ways</w:t>
-      </w:r>
-      <w:r>
-        <w:t xml:space="preserve"> that will benefit the public interest and the motivati</w:t>
-      </w:r>
-      <w:r>
-        <w:t>on to pursue such opportunities when the</w:t>
-      </w:r>
-      <w:r>
-        <w:t xml:space="preserve"> </w:t>
-      </w:r>
-      <w:r>
-        <w:t>maturity level of the technologies</w:t>
-      </w:r>
-      <w:r>
-        <w:t xml:space="preserve"> is relatively low</w:t>
-      </w:r>
-      <w:r>
-        <w:t>.  However, it appears that this assumption has never been tested or validated.</w:t>
-      </w:r>
-    </w:p>
-    <w:p>
-      <w:pPr>
-        <w:ind w:firstLine="720"/>
-      </w:pPr>
-      <w:r>
-        <w:lastRenderedPageBreak/>
-        <w:t>The results of the proposed research study will likely have significant implications for federal policy</w:t>
-      </w:r>
-      <w:r>
-        <w:t xml:space="preserve"> </w:t>
-      </w:r>
-      <w:r>
-        <w:t>regarding university technology transfer.  If technology maturity level is not a factor in university technology transfer outcomes, we can definitively remove it from the discussion and focus our resources on pursuing other candidates to explain why so few university-created technologies make their way to the private sector.  Technology maturity level will be removed as an excuse for why research institutions, particularly universities, do not transfer a higher percentage of the technologies they create</w:t>
-      </w:r>
-      <w:r>
-        <w:t>, often</w:t>
-      </w:r>
-      <w:r>
-        <w:t xml:space="preserve"> with the support of federal funding</w:t>
-      </w:r>
-      <w:r>
-        <w:t>,</w:t>
-      </w:r>
-      <w:r>
-        <w:t xml:space="preserve"> to the private sector.  However, if technology maturity level is in fact explanatory, then it becomes necessary for the government to reconsider the extent of its participation in the research and development process as well as the structures and mechanisms it uses to fund those activities.</w:t>
-      </w:r>
-    </w:p>
-    <w:p>
-      <w:pPr>
-        <w:pStyle w:val="LiteratureReviewHeader2Bold"/>
-      </w:pPr>
-      <w:bookmarkStart w:id="31" w:name="_Toc53825663"/>
-      <w:r>
-        <w:t>Gaps in the Literature</w:t>
-      </w:r>
-      <w:bookmarkEnd w:id="31"/>
-    </w:p>
-    <w:p>
-      <w:r>
-        <w:tab/>
-      </w:r>
-      <w:r>
-        <w:t xml:space="preserve">This literature review sought to identify the relevant conceptual and theoretical frameworks for a proposed study of the role of </w:t>
-      </w:r>
-      <w:r>
-        <w:t>technology maturity level</w:t>
-      </w:r>
-      <w:r>
-        <w:t xml:space="preserve"> in university technology transfer.  </w:t>
-      </w:r>
-      <w:r>
-        <w:t xml:space="preserve">In broad terms, the proposed study aims to provide insight into why </w:t>
-      </w:r>
-      <w:r>
-        <w:t>a low percentage of technologies derived from federally-funded research and development conduct by U.S. universities is transferred to the private sector for use that benefits the public interest</w:t>
-      </w:r>
-      <w:r>
-        <w:t xml:space="preserve">.  More specifically, the proposed study seeks to examine the notion commonly held among technology transfer professionals that the </w:t>
-      </w:r>
-      <w:r>
-        <w:t>maturity level</w:t>
-      </w:r>
-      <w:r>
-        <w:t xml:space="preserve"> of a technology greatly influences the likelihood that the technology will be transferred to the private sector for use that benefits the pub</w:t>
-      </w:r>
-      <w:r>
-        <w:t>lic interest.</w:t>
-      </w:r>
-    </w:p>
-    <w:p>
-      <w:pPr>
-        <w:ind w:firstLine="720"/>
-      </w:pPr>
-      <w:r>
-        <w:t>T</w:t>
-      </w:r>
-      <w:r>
-        <w:t>he literature</w:t>
-      </w:r>
-      <w:r>
-        <w:t xml:space="preserve"> review focused on two primary lenses through which I propose to examine the study the topic.</w:t>
-      </w:r>
-      <w:r>
-        <w:t xml:space="preserve"> </w:t>
-      </w:r>
-      <w:r>
         <w:t xml:space="preserve"> T</w:t>
       </w:r>
       <w:r>
@@ -11024,11 +11000,7 @@
         <w:t>helps to</w:t>
       </w:r>
       <w:r>
-        <w:t xml:space="preserve"> understand the </w:t>
-      </w:r>
-      <w:r>
-        <w:lastRenderedPageBreak/>
-        <w:t xml:space="preserve">implications of conceiving technology and technology transfer as impure public goods and merit goods.  The </w:t>
+        <w:t xml:space="preserve"> understand the implications of conceiving technology and technology transfer as impure public goods and merit goods.  The </w:t>
       </w:r>
       <w:r>
         <w:t xml:space="preserve">perspective of </w:t>
@@ -11195,7 +11167,11 @@
         <w:t xml:space="preserve">university technology transfer.  </w:t>
       </w:r>
       <w:r>
-        <w:t xml:space="preserve">The definition of technology as it relates to public policy has become overly narrow.  Currently used metrics do not capture and measure all types of university technology transfer.  Studies of university technology transfer have typically examined the topic from the </w:t>
+        <w:t xml:space="preserve">The definition of technology as it relates to public policy has become overly narrow.  Currently used metrics do not capture and measure all types of </w:t>
+      </w:r>
+      <w:r>
+        <w:lastRenderedPageBreak/>
+        <w:t xml:space="preserve">university technology transfer.  Studies of university technology transfer have typically examined the topic from the </w:t>
       </w:r>
       <w:r>
         <w:t>perspective of creators and suppliers of technology (i.e., supply-</w:t>
@@ -11207,7 +11183,6 @@
         <w:t xml:space="preserve"> </w:t>
       </w:r>
       <w:r>
-        <w:lastRenderedPageBreak/>
         <w:t xml:space="preserve">perspective) </w:t>
       </w:r>
       <w:r>
@@ -14231,998 +14206,159 @@
       </w:r>
       <w:bookmarkEnd w:id="36"/>
     </w:p>
-    <w:tbl>
-      <w:tblPr>
-        <w:tblStyle w:val="TableGrid"/>
-        <w:tblW w:w="9360" w:type="dxa"/>
-        <w:tblCellMar>
-          <w:top w:w="58" w:type="dxa"/>
-          <w:left w:w="58" w:type="dxa"/>
-          <w:bottom w:w="58" w:type="dxa"/>
-          <w:right w:w="58" w:type="dxa"/>
-        </w:tblCellMar>
-        <w:tblLook w:val="04A0" w:firstRow="1" w:lastRow="0" w:firstColumn="1" w:lastColumn="0" w:noHBand="0" w:noVBand="1"/>
-      </w:tblPr>
-      <w:tblGrid>
-        <w:gridCol w:w="871"/>
-        <w:gridCol w:w="2829"/>
-        <w:gridCol w:w="2830"/>
-        <w:gridCol w:w="2830"/>
-      </w:tblGrid>
-      <w:tr>
-        <w:trPr>
-          <w:cantSplit/>
-          <w:tblHeader/>
-        </w:trPr>
-        <w:tc>
-          <w:tcPr>
-            <w:tcW w:w="871" w:type="dxa"/>
-          </w:tcPr>
-          <w:p>
-            <w:r>
-              <w:t>Year</w:t>
-            </w:r>
-          </w:p>
-        </w:tc>
-        <w:tc>
-          <w:tcPr>
-            <w:tcW w:w="2829" w:type="dxa"/>
-          </w:tcPr>
-          <w:p>
-            <w:r>
-              <w:t>Policy</w:t>
-            </w:r>
-          </w:p>
-        </w:tc>
-        <w:tc>
-          <w:tcPr>
-            <w:tcW w:w="2830" w:type="dxa"/>
-          </w:tcPr>
-          <w:p>
-            <w:r>
-              <w:t>Relevant Provisions</w:t>
-            </w:r>
-          </w:p>
-        </w:tc>
-        <w:tc>
-          <w:tcPr>
-            <w:tcW w:w="2830" w:type="dxa"/>
-          </w:tcPr>
-          <w:p>
-            <w:r>
-              <w:t xml:space="preserve">Relevant </w:t>
-            </w:r>
-            <w:r>
-              <w:t>Market Failures</w:t>
-            </w:r>
-          </w:p>
-        </w:tc>
-      </w:tr>
-      <w:tr>
-        <w:trPr>
-          <w:cantSplit/>
-        </w:trPr>
-        <w:tc>
-          <w:tcPr>
-            <w:tcW w:w="871" w:type="dxa"/>
-          </w:tcPr>
-          <w:p>
-            <w:r>
-              <w:t>1980</w:t>
-            </w:r>
-          </w:p>
-        </w:tc>
-        <w:tc>
-          <w:tcPr>
-            <w:tcW w:w="2829" w:type="dxa"/>
-          </w:tcPr>
-          <w:p>
-            <w:r>
-              <w:t>Pub.L. 96-517</w:t>
-            </w:r>
-          </w:p>
-          <w:p>
-            <w:r>
-              <w:t>Bayh-Dole Act</w:t>
-            </w:r>
-          </w:p>
-        </w:tc>
-        <w:tc>
-          <w:tcPr>
-            <w:tcW w:w="2830" w:type="dxa"/>
-          </w:tcPr>
-          <w:p>
-            <w:r>
-              <w:t>Permitted universities, nonprofit firms, and small businesses to take title to inventions derived from federally-funded research as a way incentive these organizations to facilitate the use of the inventions to benefit the public interest.</w:t>
-            </w:r>
-          </w:p>
-        </w:tc>
-        <w:tc>
-          <w:tcPr>
-            <w:tcW w:w="2830" w:type="dxa"/>
-          </w:tcPr>
-          <w:p>
-            <w:r>
-              <w:t>Public goods</w:t>
-            </w:r>
-          </w:p>
-          <w:p>
-            <w:r>
-              <w:t>Incomplete markets</w:t>
-            </w:r>
-          </w:p>
-        </w:tc>
-      </w:tr>
-      <w:tr>
-        <w:trPr>
-          <w:cantSplit/>
-        </w:trPr>
-        <w:tc>
-          <w:tcPr>
-            <w:tcW w:w="871" w:type="dxa"/>
-          </w:tcPr>
-          <w:p>
-            <w:r>
-              <w:t>1980</w:t>
-            </w:r>
-          </w:p>
-        </w:tc>
-        <w:tc>
-          <w:tcPr>
-            <w:tcW w:w="2829" w:type="dxa"/>
-          </w:tcPr>
-          <w:p>
-            <w:r>
-              <w:t>Pub.L. 96-480</w:t>
-            </w:r>
-          </w:p>
-          <w:p>
-            <w:r>
-              <w:t>Stevenson-Wydler Technology Innovation Act</w:t>
-            </w:r>
-          </w:p>
-        </w:tc>
-        <w:tc>
-          <w:tcPr>
-            <w:tcW w:w="2830" w:type="dxa"/>
-          </w:tcPr>
-          <w:p>
-            <w:r>
-              <w:t>Mandated that federal laboratories establish an Office of Research and Technology Application (ORTA) to facilitate their active technical cooperation with the private sector.</w:t>
-            </w:r>
-          </w:p>
-        </w:tc>
-        <w:tc>
-          <w:tcPr>
-            <w:tcW w:w="2830" w:type="dxa"/>
-          </w:tcPr>
-          <w:p>
-            <w:r>
-              <w:t>Imperfect information</w:t>
-            </w:r>
-          </w:p>
-        </w:tc>
-      </w:tr>
-      <w:tr>
-        <w:trPr>
-          <w:cantSplit/>
-        </w:trPr>
-        <w:tc>
-          <w:tcPr>
-            <w:tcW w:w="871" w:type="dxa"/>
-          </w:tcPr>
-          <w:p>
-            <w:r>
-              <w:t>1982</w:t>
-            </w:r>
-          </w:p>
-        </w:tc>
-        <w:tc>
-          <w:tcPr>
-            <w:tcW w:w="2829" w:type="dxa"/>
-          </w:tcPr>
-          <w:p>
-            <w:r>
-              <w:t>Pub.L. 97-219</w:t>
-            </w:r>
-          </w:p>
-          <w:p>
-            <w:r>
-              <w:t>Small Business Innovation Development Act</w:t>
-            </w:r>
-          </w:p>
-        </w:tc>
-        <w:tc>
-          <w:tcPr>
-            <w:tcW w:w="2830" w:type="dxa"/>
-          </w:tcPr>
-          <w:p>
-            <w:r>
-              <w:t>Mandated that federal agencies set aside a specific portion of their extramural research budgets to fund research and development projects within the scope of their agency missions to be performed by small businesses in the private sector.</w:t>
-            </w:r>
-          </w:p>
-        </w:tc>
-        <w:tc>
-          <w:tcPr>
-            <w:tcW w:w="2830" w:type="dxa"/>
-          </w:tcPr>
-          <w:p>
-            <w:r>
-              <w:t>Imperfect information</w:t>
-            </w:r>
-          </w:p>
-          <w:p>
-            <w:r>
-              <w:t>Imperfect competition</w:t>
-            </w:r>
-          </w:p>
-          <w:p>
-            <w:r>
-              <w:t>Negative externalities</w:t>
-            </w:r>
-          </w:p>
-        </w:tc>
-      </w:tr>
-      <w:tr>
-        <w:trPr>
-          <w:cantSplit/>
-        </w:trPr>
-        <w:tc>
-          <w:tcPr>
-            <w:tcW w:w="871" w:type="dxa"/>
-          </w:tcPr>
-          <w:p>
-            <w:r>
-              <w:t>1984</w:t>
-            </w:r>
-          </w:p>
-        </w:tc>
-        <w:tc>
-          <w:tcPr>
-            <w:tcW w:w="2829" w:type="dxa"/>
-          </w:tcPr>
-          <w:p>
-            <w:r>
-              <w:t>Pub.L. 98-462</w:t>
-            </w:r>
-          </w:p>
-          <w:p>
-            <w:r>
-              <w:t>National Cooperative Research Act</w:t>
-            </w:r>
-          </w:p>
-        </w:tc>
-        <w:tc>
-          <w:tcPr>
-            <w:tcW w:w="2830" w:type="dxa"/>
-          </w:tcPr>
-          <w:p>
-            <w:r>
-              <w:t xml:space="preserve">Enabled private sector businesses to enter </w:t>
-            </w:r>
-            <w:r>
-              <w:t xml:space="preserve">into </w:t>
-            </w:r>
-            <w:r>
-              <w:t>joint pre-competitive research and development ventures without violating federal antitrust laws.  Eliminated treble damages in antitrust litigation arising from such ventures.</w:t>
-            </w:r>
-          </w:p>
-        </w:tc>
-        <w:tc>
-          <w:tcPr>
-            <w:tcW w:w="2830" w:type="dxa"/>
-          </w:tcPr>
-          <w:p>
-            <w:r>
-              <w:t>Public goods</w:t>
-            </w:r>
-          </w:p>
-          <w:p>
-            <w:r>
-              <w:t>Free rider problems</w:t>
-            </w:r>
-          </w:p>
-          <w:p>
-            <w:r>
-              <w:t>Imperfect information</w:t>
-            </w:r>
-          </w:p>
-        </w:tc>
-      </w:tr>
-      <w:tr>
-        <w:trPr>
-          <w:cantSplit/>
-        </w:trPr>
-        <w:tc>
-          <w:tcPr>
-            <w:tcW w:w="871" w:type="dxa"/>
-          </w:tcPr>
-          <w:p>
-            <w:r>
-              <w:lastRenderedPageBreak/>
-              <w:t>1986</w:t>
-            </w:r>
-          </w:p>
-        </w:tc>
-        <w:tc>
-          <w:tcPr>
-            <w:tcW w:w="2829" w:type="dxa"/>
-          </w:tcPr>
-          <w:p>
-            <w:r>
-              <w:t>Pub.L. 99-502</w:t>
-            </w:r>
-          </w:p>
-          <w:p>
-            <w:r>
-              <w:t>Federal Technology Transfer Act</w:t>
-            </w:r>
-          </w:p>
-        </w:tc>
-        <w:tc>
-          <w:tcPr>
-            <w:tcW w:w="2830" w:type="dxa"/>
-          </w:tcPr>
-          <w:p>
-            <w:r>
-              <w:t>Established the Federal Laboratory Consortium (FLC) for Technology Transfer</w:t>
-            </w:r>
-            <w:r>
-              <w:t xml:space="preserve"> and enabled government-owned, government-operated federal laboratories (GOGOs) to directly enter into cooperative research and development agreements (CRADAs) with private sector businesses.</w:t>
-            </w:r>
-            <w:r>
-              <w:t xml:space="preserve"> </w:t>
-            </w:r>
-          </w:p>
-        </w:tc>
-        <w:tc>
-          <w:tcPr>
-            <w:tcW w:w="2830" w:type="dxa"/>
-          </w:tcPr>
-          <w:p>
-            <w:r>
-              <w:t>Information failures</w:t>
-            </w:r>
-          </w:p>
-        </w:tc>
-      </w:tr>
-      <w:tr>
-        <w:trPr>
-          <w:cantSplit/>
-        </w:trPr>
-        <w:tc>
-          <w:tcPr>
-            <w:tcW w:w="871" w:type="dxa"/>
-          </w:tcPr>
-          <w:p>
-            <w:r>
-              <w:t>1987</w:t>
-            </w:r>
-          </w:p>
-        </w:tc>
-        <w:tc>
-          <w:tcPr>
-            <w:tcW w:w="2829" w:type="dxa"/>
-          </w:tcPr>
-          <w:p>
-            <w:r>
-              <w:t>Executive Order 12591</w:t>
-            </w:r>
-          </w:p>
-          <w:p/>
-        </w:tc>
-        <w:tc>
-          <w:tcPr>
-            <w:tcW w:w="2830" w:type="dxa"/>
-          </w:tcPr>
-          <w:p>
-            <w:r>
-              <w:t xml:space="preserve">Further specified </w:t>
-            </w:r>
-            <w:r>
-              <w:br/>
-              <w:t>Pub.L. 99-502 for administrative purposes.</w:t>
-            </w:r>
-          </w:p>
-        </w:tc>
-        <w:tc>
-          <w:tcPr>
-            <w:tcW w:w="2830" w:type="dxa"/>
-          </w:tcPr>
-          <w:p>
-            <w:r>
-              <w:t>Information failures</w:t>
-            </w:r>
-          </w:p>
-        </w:tc>
-      </w:tr>
-      <w:tr>
-        <w:trPr>
-          <w:cantSplit/>
-        </w:trPr>
-        <w:tc>
-          <w:tcPr>
-            <w:tcW w:w="871" w:type="dxa"/>
-          </w:tcPr>
-          <w:p>
-            <w:r>
-              <w:t>1987</w:t>
-            </w:r>
-          </w:p>
-        </w:tc>
-        <w:tc>
-          <w:tcPr>
-            <w:tcW w:w="2829" w:type="dxa"/>
-          </w:tcPr>
-          <w:p>
-            <w:r>
-              <w:t>Executive Order 12618</w:t>
-            </w:r>
-          </w:p>
-        </w:tc>
-        <w:tc>
-          <w:tcPr>
-            <w:tcW w:w="2830" w:type="dxa"/>
-          </w:tcPr>
-          <w:p>
-            <w:r>
-              <w:t xml:space="preserve">Further specified </w:t>
-            </w:r>
-            <w:r>
-              <w:br/>
-              <w:t>Pub.L. 99-502 for administrative purposes.</w:t>
-            </w:r>
-          </w:p>
-        </w:tc>
-        <w:tc>
-          <w:tcPr>
-            <w:tcW w:w="2830" w:type="dxa"/>
-          </w:tcPr>
-          <w:p>
-            <w:r>
-              <w:t>Information failures</w:t>
-            </w:r>
-          </w:p>
-        </w:tc>
-      </w:tr>
-      <w:tr>
-        <w:trPr>
-          <w:cantSplit/>
-        </w:trPr>
-        <w:tc>
-          <w:tcPr>
-            <w:tcW w:w="871" w:type="dxa"/>
-          </w:tcPr>
-          <w:p>
-            <w:r>
-              <w:t>1988</w:t>
-            </w:r>
-          </w:p>
-        </w:tc>
-        <w:tc>
-          <w:tcPr>
-            <w:tcW w:w="2829" w:type="dxa"/>
-          </w:tcPr>
-          <w:p>
-            <w:r>
-              <w:t>Pub.L. 100-418</w:t>
-            </w:r>
-          </w:p>
-          <w:p>
-            <w:r>
-              <w:t>Ominbus Trade and Competitiveness Act</w:t>
-            </w:r>
-          </w:p>
-        </w:tc>
-        <w:tc>
-          <w:tcPr>
-            <w:tcW w:w="2830" w:type="dxa"/>
-          </w:tcPr>
-          <w:p>
-            <w:r>
-              <w:t>Established Manufacturing Technology Centers and designated the National Institute of Science and Technology (NIST) as the lead agency to administer them.</w:t>
-            </w:r>
-          </w:p>
-        </w:tc>
-        <w:tc>
-          <w:tcPr>
-            <w:tcW w:w="2830" w:type="dxa"/>
-          </w:tcPr>
-          <w:p>
-            <w:r>
-              <w:t>Information failures</w:t>
-            </w:r>
-          </w:p>
-        </w:tc>
-      </w:tr>
-      <w:tr>
-        <w:trPr>
-          <w:cantSplit/>
-        </w:trPr>
-        <w:tc>
-          <w:tcPr>
-            <w:tcW w:w="871" w:type="dxa"/>
-          </w:tcPr>
-          <w:p>
-            <w:r>
-              <w:t>1989</w:t>
-            </w:r>
-          </w:p>
-        </w:tc>
-        <w:tc>
-          <w:tcPr>
-            <w:tcW w:w="2829" w:type="dxa"/>
-          </w:tcPr>
-          <w:p>
-            <w:r>
-              <w:t>Pub.L. 101-189</w:t>
-            </w:r>
-          </w:p>
-          <w:p>
-            <w:r>
-              <w:t>National Competitiveness Technology Transfer Act</w:t>
-            </w:r>
-          </w:p>
-        </w:tc>
-        <w:tc>
-          <w:tcPr>
-            <w:tcW w:w="2830" w:type="dxa"/>
-          </w:tcPr>
-          <w:p>
-            <w:r>
-              <w:t>Extended the ability to enter into CRADAs with private sector businesses to all government-owned contractor-operated federal laboratories (GOCOs).</w:t>
-            </w:r>
-          </w:p>
-        </w:tc>
-        <w:tc>
-          <w:tcPr>
-            <w:tcW w:w="2830" w:type="dxa"/>
-          </w:tcPr>
-          <w:p>
-            <w:r>
-              <w:t>Information failures</w:t>
-            </w:r>
-          </w:p>
-        </w:tc>
-      </w:tr>
-      <w:tr>
-        <w:trPr>
-          <w:cantSplit/>
-        </w:trPr>
-        <w:tc>
-          <w:tcPr>
-            <w:tcW w:w="871" w:type="dxa"/>
-          </w:tcPr>
-          <w:p>
-            <w:r>
-              <w:t>1991</w:t>
-            </w:r>
-          </w:p>
-        </w:tc>
-        <w:tc>
-          <w:tcPr>
-            <w:tcW w:w="2829" w:type="dxa"/>
-          </w:tcPr>
-          <w:p>
-            <w:r>
-              <w:t>Pub.L. 102-245</w:t>
-            </w:r>
-          </w:p>
-          <w:p>
-            <w:r>
-              <w:t>American Technology Preeminence Act</w:t>
-            </w:r>
-          </w:p>
-        </w:tc>
-        <w:tc>
-          <w:tcPr>
-            <w:tcW w:w="2830" w:type="dxa"/>
-          </w:tcPr>
-          <w:p>
-            <w:r>
-              <w:t xml:space="preserve">Authorizes </w:t>
-            </w:r>
-            <w:r>
-              <w:t>appropriations to be available for Regional Centers for the Transfer of Manufacturing Technology, State Technology Extension Program, Advanced Technology Program, and Satellite Manufacturing Centers.</w:t>
-            </w:r>
-          </w:p>
-        </w:tc>
-        <w:tc>
-          <w:tcPr>
-            <w:tcW w:w="2830" w:type="dxa"/>
-          </w:tcPr>
-          <w:p>
-            <w:r>
-              <w:t>Incomplete markets</w:t>
-            </w:r>
-          </w:p>
-        </w:tc>
-      </w:tr>
-      <w:tr>
-        <w:trPr>
-          <w:cantSplit/>
-        </w:trPr>
-        <w:tc>
-          <w:tcPr>
-            <w:tcW w:w="871" w:type="dxa"/>
-          </w:tcPr>
-          <w:p>
-            <w:r>
-              <w:lastRenderedPageBreak/>
-              <w:t>1993</w:t>
-            </w:r>
-          </w:p>
-        </w:tc>
-        <w:tc>
-          <w:tcPr>
-            <w:tcW w:w="2829" w:type="dxa"/>
-          </w:tcPr>
-          <w:p>
-            <w:r>
-              <w:t>Pub.L. 103-160</w:t>
-            </w:r>
-          </w:p>
-          <w:p>
-            <w:r>
-              <w:t>Defense Authorization Act</w:t>
-            </w:r>
-          </w:p>
-        </w:tc>
-        <w:tc>
-          <w:tcPr>
-            <w:tcW w:w="2830" w:type="dxa"/>
-          </w:tcPr>
-          <w:p>
-            <w:r>
-              <w:t>Directed the Advanced Research Projects Agency (ARPA) to promote dual-use technology via technology reinvestment.</w:t>
-            </w:r>
-          </w:p>
-        </w:tc>
-        <w:tc>
-          <w:tcPr>
-            <w:tcW w:w="2830" w:type="dxa"/>
-          </w:tcPr>
-          <w:p>
-            <w:r>
-              <w:t>Incomplete markets</w:t>
-            </w:r>
-          </w:p>
-        </w:tc>
-      </w:tr>
-      <w:tr>
-        <w:trPr>
-          <w:cantSplit/>
-        </w:trPr>
-        <w:tc>
-          <w:tcPr>
-            <w:tcW w:w="871" w:type="dxa"/>
-          </w:tcPr>
-          <w:p>
-            <w:r>
-              <w:t>1995</w:t>
-            </w:r>
-          </w:p>
-        </w:tc>
-        <w:tc>
-          <w:tcPr>
-            <w:tcW w:w="2829" w:type="dxa"/>
-          </w:tcPr>
-          <w:p>
-            <w:r>
-              <w:t>Pub.L. 104-113</w:t>
-            </w:r>
-          </w:p>
-          <w:p>
-            <w:r>
-              <w:t>National Technology Transfer and Advancement Act</w:t>
-            </w:r>
-          </w:p>
-        </w:tc>
-        <w:tc>
-          <w:tcPr>
-            <w:tcW w:w="2830" w:type="dxa"/>
-          </w:tcPr>
-          <w:p>
-            <w:r>
-              <w:t>Enacted changes to ease the ability of</w:t>
-            </w:r>
-            <w:r>
-              <w:t xml:space="preserve"> private sector businesses to obtain exclusive license to inventions that result from cooperative research with the federal government.</w:t>
-            </w:r>
-          </w:p>
-        </w:tc>
-        <w:tc>
-          <w:tcPr>
-            <w:tcW w:w="2830" w:type="dxa"/>
-          </w:tcPr>
-          <w:p>
-            <w:r>
-              <w:t>Incomplete markets</w:t>
-            </w:r>
-          </w:p>
-        </w:tc>
-      </w:tr>
-      <w:tr>
-        <w:trPr>
-          <w:cantSplit/>
-        </w:trPr>
-        <w:tc>
-          <w:tcPr>
-            <w:tcW w:w="871" w:type="dxa"/>
-          </w:tcPr>
-          <w:p>
-            <w:r>
-              <w:t>2000</w:t>
-            </w:r>
-          </w:p>
-        </w:tc>
-        <w:tc>
-          <w:tcPr>
-            <w:tcW w:w="2829" w:type="dxa"/>
-          </w:tcPr>
-          <w:p>
-            <w:r>
-              <w:t>Pub.L. 106-129</w:t>
-            </w:r>
-          </w:p>
-          <w:p>
-            <w:r>
-              <w:t>Technology Transfer Commercialization Act</w:t>
-            </w:r>
-          </w:p>
-        </w:tc>
-        <w:tc>
-          <w:tcPr>
-            <w:tcW w:w="2830" w:type="dxa"/>
-          </w:tcPr>
-          <w:p>
-            <w:r>
-              <w:t>Requires license applicants for federally-owned inventions to commit to achieving practical application of the invention within a reasonable time.</w:t>
-            </w:r>
-          </w:p>
-        </w:tc>
-        <w:tc>
-          <w:tcPr>
-            <w:tcW w:w="2830" w:type="dxa"/>
-          </w:tcPr>
-          <w:p>
-            <w:r>
-              <w:t>Negative externalities</w:t>
-            </w:r>
-          </w:p>
-        </w:tc>
-      </w:tr>
-      <w:tr>
-        <w:trPr>
-          <w:cantSplit/>
-        </w:trPr>
-        <w:tc>
-          <w:tcPr>
-            <w:tcW w:w="871" w:type="dxa"/>
-          </w:tcPr>
-          <w:p>
-            <w:r>
-              <w:t>2011</w:t>
-            </w:r>
-          </w:p>
-        </w:tc>
-        <w:tc>
-          <w:tcPr>
-            <w:tcW w:w="2829" w:type="dxa"/>
-          </w:tcPr>
-          <w:p>
-            <w:r>
-              <w:t>Pub.L. 112-29</w:t>
-            </w:r>
-          </w:p>
-          <w:p>
-            <w:r>
-              <w:t>Leahy-Smith America Invents Act</w:t>
-            </w:r>
-          </w:p>
-        </w:tc>
-        <w:tc>
-          <w:tcPr>
-            <w:tcW w:w="2830" w:type="dxa"/>
-          </w:tcPr>
-          <w:p>
-            <w:r>
-              <w:t>Reformed patent laws and instituted the “first inventor to file” patent registration system.</w:t>
-            </w:r>
-          </w:p>
-        </w:tc>
-        <w:tc>
-          <w:tcPr>
-            <w:tcW w:w="2830" w:type="dxa"/>
-          </w:tcPr>
-          <w:p>
-            <w:r>
-              <w:t>Free rider problems</w:t>
-            </w:r>
-          </w:p>
-          <w:p>
-            <w:r>
-              <w:t>Incomplete markets</w:t>
-            </w:r>
-          </w:p>
-        </w:tc>
-      </w:tr>
-    </w:tbl>
-    <w:p/>
-    <w:p>
-      <w:r>
-        <w:t>Table created by author.</w:t>
-      </w:r>
-    </w:p>
-    <w:p>
-      <w:pPr>
-        <w:rPr>
-          <w:sz w:val="20"/>
-        </w:rPr>
-      </w:pPr>
-      <w:r>
-        <w:rPr>
-          <w:sz w:val="20"/>
-        </w:rPr>
-        <w:t>Source</w:t>
-      </w:r>
-      <w:r>
-        <w:rPr>
-          <w:sz w:val="20"/>
-        </w:rPr>
-        <w:t>s</w:t>
-      </w:r>
-      <w:r>
-        <w:rPr>
-          <w:sz w:val="20"/>
-        </w:rPr>
-        <w:t xml:space="preserve">: </w:t>
-      </w:r>
-    </w:p>
-    <w:p>
-      <w:pPr>
-        <w:ind w:left="720" w:hanging="720"/>
-        <w:rPr>
-          <w:sz w:val="20"/>
-        </w:rPr>
-      </w:pPr>
-      <w:r>
-        <w:rPr>
-          <w:sz w:val="20"/>
-        </w:rPr>
-        <w:t xml:space="preserve">Feberallabs. (2013, December 23). </w:t>
-      </w:r>
+    <w:p>
+      <w:r>
+        <w:drawing>
+          <wp:inline distT="0" distB="0" distL="0" distR="0">
+            <wp:extent cx="5943600" cy="7230511"/>
+            <wp:effectExtent l="0" t="0" r="0" b="0"/>
+            <wp:docPr id="17" name="Picture 17"/>
+            <wp:cNvGraphicFramePr>
+              <a:graphicFrameLocks xmlns:a="http://schemas.openxmlformats.org/drawingml/2006/main" noChangeAspect="1"/>
+            </wp:cNvGraphicFramePr>
+            <a:graphic xmlns:a="http://schemas.openxmlformats.org/drawingml/2006/main">
+              <a:graphicData uri="http://schemas.openxmlformats.org/drawingml/2006/picture">
+                <pic:pic xmlns:pic="http://schemas.openxmlformats.org/drawingml/2006/picture">
+                  <pic:nvPicPr>
+                    <pic:cNvPr id="0" name="Picture 3"/>
+                    <pic:cNvPicPr>
+                      <a:picLocks noChangeAspect="1" noChangeArrowheads="1"/>
+                    </pic:cNvPicPr>
+                  </pic:nvPicPr>
+                  <pic:blipFill>
+                    <a:blip r:embed="rId9">
+                      <a:extLst>
+                        <a:ext uri="{28A0092B-C50C-407E-A947-70E740481C1C}">
+                          <a14:useLocalDpi xmlns:a14="http://schemas.microsoft.com/office/drawing/2010/main" val="0"/>
+                        </a:ext>
+                      </a:extLst>
+                    </a:blip>
+                    <a:srcRect/>
+                    <a:stretch>
+                      <a:fillRect/>
+                    </a:stretch>
+                  </pic:blipFill>
+                  <pic:spPr bwMode="auto">
+                    <a:xfrm>
+                      <a:off x="0" y="0"/>
+                      <a:ext cx="5943600" cy="7230511"/>
+                    </a:xfrm>
+                    <a:prstGeom prst="rect">
+                      <a:avLst/>
+                    </a:prstGeom>
+                    <a:noFill/>
+                    <a:ln>
+                      <a:noFill/>
+                    </a:ln>
+                  </pic:spPr>
+                </pic:pic>
+              </a:graphicData>
+            </a:graphic>
+          </wp:inline>
+        </w:drawing>
+      </w:r>
+    </w:p>
+    <w:p>
+      <w:pPr>
+        <w:pStyle w:val="Table"/>
+        <w:rPr>
+          <w:i w:val="0"/>
+        </w:rPr>
+      </w:pPr>
+      <w:r>
+        <w:rPr>
+          <w:i w:val="0"/>
+        </w:rPr>
+        <w:lastRenderedPageBreak/>
+        <w:t>Table 2</w:t>
+      </w:r>
+      <w:r>
+        <w:rPr>
+          <w:i w:val="0"/>
+        </w:rPr>
+        <w:t xml:space="preserve"> (continued)</w:t>
+      </w:r>
+      <w:r>
+        <w:rPr>
+          <w:i w:val="0"/>
+        </w:rPr>
+        <w:br/>
+      </w:r>
+      <w:r>
+        <w:t xml:space="preserve">Federal </w:t>
+      </w:r>
+      <w:r>
+        <w:t>Policies</w:t>
+      </w:r>
+      <w:r>
+        <w:t xml:space="preserve"> Related to University Technology Transfer</w:t>
+      </w:r>
+    </w:p>
+    <w:p>
+      <w:r>
+        <w:drawing>
+          <wp:inline distT="0" distB="0" distL="0" distR="0">
+            <wp:extent cx="5943600" cy="4957779"/>
+            <wp:effectExtent l="0" t="0" r="0" b="0"/>
+            <wp:docPr id="18" name="Picture 18"/>
+            <wp:cNvGraphicFramePr>
+              <a:graphicFrameLocks xmlns:a="http://schemas.openxmlformats.org/drawingml/2006/main" noChangeAspect="1"/>
+            </wp:cNvGraphicFramePr>
+            <a:graphic xmlns:a="http://schemas.openxmlformats.org/drawingml/2006/main">
+              <a:graphicData uri="http://schemas.openxmlformats.org/drawingml/2006/picture">
+                <pic:pic xmlns:pic="http://schemas.openxmlformats.org/drawingml/2006/picture">
+                  <pic:nvPicPr>
+                    <pic:cNvPr id="0" name="Picture 4"/>
+                    <pic:cNvPicPr>
+                      <a:picLocks noChangeAspect="1" noChangeArrowheads="1"/>
+                    </pic:cNvPicPr>
+                  </pic:nvPicPr>
+                  <pic:blipFill>
+                    <a:blip r:embed="rId10">
+                      <a:extLst>
+                        <a:ext uri="{28A0092B-C50C-407E-A947-70E740481C1C}">
+                          <a14:useLocalDpi xmlns:a14="http://schemas.microsoft.com/office/drawing/2010/main" val="0"/>
+                        </a:ext>
+                      </a:extLst>
+                    </a:blip>
+                    <a:srcRect/>
+                    <a:stretch>
+                      <a:fillRect/>
+                    </a:stretch>
+                  </pic:blipFill>
+                  <pic:spPr bwMode="auto">
+                    <a:xfrm>
+                      <a:off x="0" y="0"/>
+                      <a:ext cx="5943600" cy="4957779"/>
+                    </a:xfrm>
+                    <a:prstGeom prst="rect">
+                      <a:avLst/>
+                    </a:prstGeom>
+                    <a:noFill/>
+                    <a:ln>
+                      <a:noFill/>
+                    </a:ln>
+                  </pic:spPr>
+                </pic:pic>
+              </a:graphicData>
+            </a:graphic>
+          </wp:inline>
+        </w:drawing>
+      </w:r>
+    </w:p>
+    <w:p>
+      <w:bookmarkStart w:id="37" w:name="_Toc53826270"/>
       <w:r>
         <w:rPr>
           <w:i/>
-          <w:sz w:val="20"/>
-        </w:rPr>
-        <w:t>Technology Transfer Laws</w:t>
-      </w:r>
-      <w:r>
-        <w:rPr>
-          <w:sz w:val="20"/>
-        </w:rPr>
-        <w:t xml:space="preserve"> [Video file]. Retrieved from </w:t>
-      </w:r>
-      <w:r>
-        <w:rPr>
-          <w:sz w:val="20"/>
-        </w:rPr>
-        <w:t>https://youtu.be/k9CEPfku5DI</w:t>
-      </w:r>
-    </w:p>
-    <w:p>
-      <w:pPr>
-        <w:ind w:left="720" w:hanging="720"/>
-        <w:rPr>
-          <w:sz w:val="20"/>
-        </w:rPr>
-      </w:pPr>
-      <w:r>
-        <w:rPr>
-          <w:sz w:val="20"/>
-        </w:rPr>
-        <w:t>H.R.1249 - Leahy-Smith America Invents Act. (n.d.). Congress.gov. Retrieved May 20, 2020 from https://www.congress.gov/bill/112th-congress/house-bill/1249</w:t>
-      </w:r>
-    </w:p>
-    <w:p>
-      <w:pPr>
-        <w:ind w:left="720" w:hanging="720"/>
-        <w:rPr>
-          <w:sz w:val="20"/>
-        </w:rPr>
-      </w:pPr>
-      <w:r>
-        <w:rPr>
-          <w:sz w:val="20"/>
-        </w:rPr>
-        <w:t>H.R.1989 – American Technology Preeminence Act of 1991. (n.d.). Congress.gov. Retrieved April 23, 2020 from https://www.congress.gov/bill/102nd-congress/house-bill/1989</w:t>
-      </w:r>
-    </w:p>
-    <w:p>
-      <w:pPr>
-        <w:ind w:left="720" w:hanging="720"/>
-        <w:rPr>
-          <w:sz w:val="20"/>
-        </w:rPr>
-      </w:pPr>
-      <w:r>
-        <w:rPr>
-          <w:sz w:val="20"/>
-        </w:rPr>
-        <w:t>H.R.209 – Technology Transfer Commercialization Act of 2000. (n.d.). Congress.gov. Retrieved April 23, 2020 from https://www.congress.gov/bill/106th-congress/house-bill/209</w:t>
-      </w:r>
-    </w:p>
-    <w:p>
-      <w:pPr>
-        <w:ind w:left="720" w:hanging="720"/>
-        <w:rPr>
-          <w:sz w:val="20"/>
-        </w:rPr>
-      </w:pPr>
-      <w:r>
-        <w:rPr>
-          <w:sz w:val="20"/>
-        </w:rPr>
-        <w:t xml:space="preserve">Lee, Y. S. (1997). Technology transfer and economic development: A framework for policy analysis. In Y. S. Lee (Ed.), </w:t>
-      </w:r>
-      <w:r>
-        <w:rPr>
-          <w:i/>
-          <w:sz w:val="20"/>
-        </w:rPr>
-        <w:t>Technol</w:t>
-      </w:r>
-      <w:r>
-        <w:rPr>
-          <w:i/>
-          <w:sz w:val="20"/>
-        </w:rPr>
-        <w:t>ogy Transfer and Public Policy</w:t>
-      </w:r>
-      <w:r>
-        <w:rPr>
-          <w:sz w:val="20"/>
-        </w:rPr>
-        <w:t xml:space="preserve"> (</w:t>
-      </w:r>
-      <w:r>
-        <w:rPr>
-          <w:sz w:val="20"/>
-        </w:rPr>
-        <w:t>pp. 3-20</w:t>
-      </w:r>
-      <w:r>
-        <w:rPr>
-          <w:sz w:val="20"/>
-        </w:rPr>
-        <w:t>)</w:t>
-      </w:r>
-      <w:r>
-        <w:rPr>
-          <w:sz w:val="20"/>
-        </w:rPr>
-        <w:t>.</w:t>
-      </w:r>
-      <w:r>
-        <w:rPr>
-          <w:sz w:val="20"/>
-        </w:rPr>
-        <w:t xml:space="preserve"> </w:t>
-      </w:r>
-      <w:r>
-        <w:rPr>
-          <w:sz w:val="20"/>
-        </w:rPr>
-        <w:t>Quorum Books.</w:t>
+        </w:rPr>
+        <w:br w:type="page"/>
       </w:r>
     </w:p>
     <w:p>
       <w:pPr>
         <w:pStyle w:val="Table"/>
       </w:pPr>
-      <w:bookmarkStart w:id="37" w:name="_Toc53826270"/>
       <w:r>
         <w:rPr>
           <w:i w:val="0"/>
@@ -15243,21 +14379,6 @@
         <w:t>of Technology Transfer Outcomes</w:t>
       </w:r>
       <w:bookmarkEnd w:id="37"/>
-    </w:p>
-    <w:p>
-      <w:pPr>
-        <w:rPr>
-          <w:i/>
-        </w:rPr>
-      </w:pPr>
-      <w:r>
-        <w:br w:type="page"/>
-      </w:r>
-    </w:p>
-    <w:p>
-      <w:pPr>
-        <w:pStyle w:val="Table"/>
-      </w:pPr>
     </w:p>
     <w:p>
       <w:r>
@@ -15268,8 +14389,8 @@
           <mc:Choice Requires="wps">
             <w:drawing>
               <wp:inline distT="0" distB="0" distL="0" distR="0">
-                <wp:extent cx="7772400" cy="978011"/>
-                <wp:effectExtent l="0" t="0" r="6350" b="0"/>
+                <wp:extent cx="7315200" cy="914400"/>
+                <wp:effectExtent l="0" t="0" r="0" b="0"/>
                 <wp:docPr id="8" name="Text Box 8"/>
                 <wp:cNvGraphicFramePr/>
                 <a:graphic xmlns:a="http://schemas.openxmlformats.org/drawingml/2006/main">
@@ -15279,7 +14400,7 @@
                       <wps:spPr>
                         <a:xfrm rot="16200000">
                           <a:off x="0" y="0"/>
-                          <a:ext cx="7772400" cy="978011"/>
+                          <a:ext cx="7315200" cy="914400"/>
                         </a:xfrm>
                         <a:prstGeom prst="rect">
                           <a:avLst/>
@@ -15293,7 +14414,7 @@
                         <w:txbxContent>
                           <w:p>
                             <w:r>
-                              <w:t>Table 3.</w:t>
+                              <w:t>Table 3</w:t>
                             </w:r>
                           </w:p>
                           <w:p>
@@ -15329,12 +14450,12 @@
                 <v:stroke joinstyle="miter"/>
                 <v:path gradientshapeok="t" o:connecttype="rect"/>
               </v:shapetype>
-              <v:shape id="Text Box 8" o:spid="_x0000_s1026" type="#_x0000_t202" style="width:612pt;height:77pt;rotation:-90;visibility:visible;mso-wrap-style:square;mso-left-percent:-10001;mso-top-percent:-10001;mso-position-horizontal:absolute;mso-position-horizontal-relative:char;mso-position-vertical:absolute;mso-position-vertical-relative:line;mso-left-percent:-10001;mso-top-percent:-10001;v-text-anchor:top" o:gfxdata="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" filled="f" stroked="f" strokeweight=".5pt">
+              <v:shape id="Text Box 8" o:spid="_x0000_s1026" type="#_x0000_t202" style="width:8in;height:1in;rotation:-90;visibility:visible;mso-wrap-style:square;mso-left-percent:-10001;mso-top-percent:-10001;mso-position-horizontal:absolute;mso-position-horizontal-relative:char;mso-position-vertical:absolute;mso-position-vertical-relative:line;mso-left-percent:-10001;mso-top-percent:-10001;v-text-anchor:top" o:gfxdata="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" filled="f" stroked="f" strokeweight=".5pt">
                 <v:textbox>
                   <w:txbxContent>
                     <w:p>
                       <w:r>
-                        <w:t>Table 3.</w:t>
+                        <w:t>Table 3</w:t>
                       </w:r>
                     </w:p>
                     <w:p>
@@ -15364,8 +14485,8 @@
         </w:rPr>
         <w:drawing>
           <wp:inline distT="0" distB="0" distL="0" distR="0" wp14:anchorId="4A735560">
-            <wp:extent cx="3610957" cy="7772400"/>
-            <wp:effectExtent l="0" t="0" r="8890" b="0"/>
+            <wp:extent cx="3398547" cy="7315200"/>
+            <wp:effectExtent l="0" t="0" r="0" b="0"/>
             <wp:docPr id="9" name="Picture 9"/>
             <wp:cNvGraphicFramePr>
               <a:graphicFrameLocks xmlns:a="http://schemas.openxmlformats.org/drawingml/2006/main" noChangeAspect="1"/>
@@ -15380,7 +14501,7 @@
                     </pic:cNvPicPr>
                   </pic:nvPicPr>
                   <pic:blipFill>
-                    <a:blip r:embed="rId9">
+                    <a:blip r:embed="rId11">
                       <a:extLst>
                         <a:ext uri="{28A0092B-C50C-407E-A947-70E740481C1C}">
                           <a14:useLocalDpi xmlns:a14="http://schemas.microsoft.com/office/drawing/2010/main" val="0"/>
@@ -15395,7 +14516,7 @@
                   <pic:spPr bwMode="auto">
                     <a:xfrm>
                       <a:off x="0" y="0"/>
-                      <a:ext cx="3610957" cy="7772400"/>
+                      <a:ext cx="3398547" cy="7315200"/>
                     </a:xfrm>
                     <a:prstGeom prst="rect">
                       <a:avLst/>
@@ -15419,8 +14540,8 @@
           <mc:Choice Requires="wps">
             <w:drawing>
               <wp:inline distT="0" distB="0" distL="0" distR="0" wp14:anchorId="708B1AE8" wp14:editId="2394275A">
-                <wp:extent cx="7772400" cy="747806"/>
-                <wp:effectExtent l="0" t="0" r="7303" b="0"/>
+                <wp:extent cx="7772400" cy="914400"/>
+                <wp:effectExtent l="0" t="0" r="0" b="0"/>
                 <wp:docPr id="2" name="Text Box 2"/>
                 <wp:cNvGraphicFramePr/>
                 <a:graphic xmlns:a="http://schemas.openxmlformats.org/drawingml/2006/main">
@@ -15430,7 +14551,7 @@
                       <wps:spPr>
                         <a:xfrm rot="16200000">
                           <a:off x="0" y="0"/>
-                          <a:ext cx="7772400" cy="747806"/>
+                          <a:ext cx="7772400" cy="914400"/>
                         </a:xfrm>
                         <a:prstGeom prst="rect">
                           <a:avLst/>
@@ -15444,7 +14565,7 @@
                         <w:txbxContent>
                           <w:p>
                             <w:r>
-                              <w:t>Table 3 (continued).</w:t>
+                              <w:t>Table 3 (continued)</w:t>
                             </w:r>
                           </w:p>
                           <w:p>
@@ -15476,12 +14597,12 @@
           </mc:Choice>
           <mc:Fallback>
             <w:pict>
-              <v:shape w14:anchorId="708B1AE8" id="Text Box 2" o:spid="_x0000_s1027" type="#_x0000_t202" style="width:612pt;height:58.9pt;rotation:-90;visibility:visible;mso-wrap-style:square;mso-left-percent:-10001;mso-top-percent:-10001;mso-position-horizontal:absolute;mso-position-horizontal-relative:char;mso-position-vertical:absolute;mso-position-vertical-relative:line;mso-left-percent:-10001;mso-top-percent:-10001;v-text-anchor:top" o:gfxdata="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" filled="f" stroked="f" strokeweight=".5pt">
+              <v:shape w14:anchorId="708B1AE8" id="Text Box 2" o:spid="_x0000_s1027" type="#_x0000_t202" style="width:612pt;height:1in;rotation:-90;visibility:visible;mso-wrap-style:square;mso-left-percent:-10001;mso-top-percent:-10001;mso-position-horizontal:absolute;mso-position-horizontal-relative:char;mso-position-vertical:absolute;mso-position-vertical-relative:line;mso-left-percent:-10001;mso-top-percent:-10001;v-text-anchor:top" o:gfxdata="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" filled="f" stroked="f" strokeweight=".5pt">
                 <v:textbox>
                   <w:txbxContent>
                     <w:p>
                       <w:r>
-                        <w:t>Table 3 (continued).</w:t>
+                        <w:t>Table 3 (continued)</w:t>
                       </w:r>
                     </w:p>
                     <w:p>
@@ -15527,7 +14648,7 @@
                     </pic:cNvPicPr>
                   </pic:nvPicPr>
                   <pic:blipFill>
-                    <a:blip r:embed="rId10" cstate="print">
+                    <a:blip r:embed="rId12" cstate="print">
                       <a:extLst>
                         <a:ext uri="{28A0092B-C50C-407E-A947-70E740481C1C}">
                           <a14:useLocalDpi xmlns:a14="http://schemas.microsoft.com/office/drawing/2010/main" val="0"/>
@@ -15569,8 +14690,8 @@
           <mc:Choice Requires="wps">
             <w:drawing>
               <wp:inline distT="0" distB="0" distL="0" distR="0" wp14:anchorId="7AAC8F65" wp14:editId="490617B1">
-                <wp:extent cx="7772400" cy="749808"/>
-                <wp:effectExtent l="0" t="0" r="6350" b="0"/>
+                <wp:extent cx="7772400" cy="914400"/>
+                <wp:effectExtent l="0" t="0" r="0" b="0"/>
                 <wp:docPr id="7" name="Text Box 7"/>
                 <wp:cNvGraphicFramePr/>
                 <a:graphic xmlns:a="http://schemas.openxmlformats.org/drawingml/2006/main">
@@ -15580,7 +14701,7 @@
                       <wps:spPr>
                         <a:xfrm rot="16200000">
                           <a:off x="0" y="0"/>
-                          <a:ext cx="7772400" cy="749808"/>
+                          <a:ext cx="7772400" cy="914400"/>
                         </a:xfrm>
                         <a:prstGeom prst="rect">
                           <a:avLst/>
@@ -15594,7 +14715,7 @@
                         <w:txbxContent>
                           <w:p>
                             <w:r>
-                              <w:t>Table 3 (continued).</w:t>
+                              <w:t>Table 3 (continued)</w:t>
                             </w:r>
                           </w:p>
                           <w:p>
@@ -15626,12 +14747,12 @@
           </mc:Choice>
           <mc:Fallback>
             <w:pict>
-              <v:shape w14:anchorId="7AAC8F65" id="Text Box 7" o:spid="_x0000_s1028" type="#_x0000_t202" style="width:612pt;height:59.05pt;rotation:-90;visibility:visible;mso-wrap-style:square;mso-left-percent:-10001;mso-top-percent:-10001;mso-position-horizontal:absolute;mso-position-horizontal-relative:char;mso-position-vertical:absolute;mso-position-vertical-relative:line;mso-left-percent:-10001;mso-top-percent:-10001;v-text-anchor:top" o:gfxdata="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" filled="f" stroked="f" strokeweight=".5pt">
+              <v:shape w14:anchorId="7AAC8F65" id="Text Box 7" o:spid="_x0000_s1028" type="#_x0000_t202" style="width:612pt;height:1in;rotation:-90;visibility:visible;mso-wrap-style:square;mso-left-percent:-10001;mso-top-percent:-10001;mso-position-horizontal:absolute;mso-position-horizontal-relative:char;mso-position-vertical:absolute;mso-position-vertical-relative:line;mso-left-percent:-10001;mso-top-percent:-10001;v-text-anchor:top" o:gfxdata="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" filled="f" stroked="f" strokeweight=".5pt">
                 <v:textbox>
                   <w:txbxContent>
                     <w:p>
                       <w:r>
-                        <w:t>Table 3 (continued).</w:t>
+                        <w:t>Table 3 (continued)</w:t>
                       </w:r>
                     </w:p>
                     <w:p>
@@ -15677,7 +14798,7 @@
                     </pic:cNvPicPr>
                   </pic:nvPicPr>
                   <pic:blipFill>
-                    <a:blip r:embed="rId11" cstate="print">
+                    <a:blip r:embed="rId13" cstate="print">
                       <a:extLst>
                         <a:ext uri="{28A0092B-C50C-407E-A947-70E740481C1C}">
                           <a14:useLocalDpi xmlns:a14="http://schemas.microsoft.com/office/drawing/2010/main" val="0"/>
@@ -15755,7 +14876,7 @@
                     </pic:cNvPicPr>
                   </pic:nvPicPr>
                   <pic:blipFill>
-                    <a:blip r:embed="rId12">
+                    <a:blip r:embed="rId14">
                       <a:extLst>
                         <a:ext uri="{28A0092B-C50C-407E-A947-70E740481C1C}">
                           <a14:useLocalDpi xmlns:a14="http://schemas.microsoft.com/office/drawing/2010/main" val="0"/>
@@ -15842,7 +14963,7 @@
                     </pic:cNvPicPr>
                   </pic:nvPicPr>
                   <pic:blipFill>
-                    <a:blip r:embed="rId13">
+                    <a:blip r:embed="rId15">
                       <a:extLst>
                         <a:ext uri="{28A0092B-C50C-407E-A947-70E740481C1C}">
                           <a14:useLocalDpi xmlns:a14="http://schemas.microsoft.com/office/drawing/2010/main" val="0"/>
@@ -15927,7 +15048,7 @@
             <wp:cNvGraphicFramePr/>
             <a:graphic xmlns:a="http://schemas.openxmlformats.org/drawingml/2006/main">
               <a:graphicData uri="http://schemas.openxmlformats.org/drawingml/2006/chart">
-                <c:chart xmlns:c="http://schemas.openxmlformats.org/drawingml/2006/chart" xmlns:r="http://schemas.openxmlformats.org/officeDocument/2006/relationships" r:id="rId14"/>
+                <c:chart xmlns:c="http://schemas.openxmlformats.org/drawingml/2006/chart" xmlns:r="http://schemas.openxmlformats.org/officeDocument/2006/relationships" r:id="rId16"/>
               </a:graphicData>
             </a:graphic>
           </wp:inline>
@@ -15996,9 +15117,100 @@
         <w:rPr>
           <w:noProof/>
         </w:rPr>
+        <mc:AlternateContent>
+          <mc:Choice Requires="wps">
+            <w:drawing>
+              <wp:inline distT="0" distB="0" distL="0" distR="0" wp14:anchorId="2538B22D" wp14:editId="0B183CCC">
+                <wp:extent cx="7498080" cy="640080"/>
+                <wp:effectExtent l="0" t="0" r="7620" b="0"/>
+                <wp:docPr id="15" name="Text Box 15"/>
+                <wp:cNvGraphicFramePr/>
+                <a:graphic xmlns:a="http://schemas.openxmlformats.org/drawingml/2006/main">
+                  <a:graphicData uri="http://schemas.microsoft.com/office/word/2010/wordprocessingShape">
+                    <wps:wsp>
+                      <wps:cNvSpPr txBox="1"/>
+                      <wps:spPr>
+                        <a:xfrm rot="16200000">
+                          <a:off x="0" y="0"/>
+                          <a:ext cx="7498080" cy="640080"/>
+                        </a:xfrm>
+                        <a:prstGeom prst="rect">
+                          <a:avLst/>
+                        </a:prstGeom>
+                        <a:noFill/>
+                        <a:ln w="6350">
+                          <a:noFill/>
+                        </a:ln>
+                      </wps:spPr>
+                      <wps:txbx>
+                        <w:txbxContent>
+                          <w:p>
+                            <w:r>
+                              <w:t>Figure 2</w:t>
+                            </w:r>
+                            <w:r>
+                              <w:br/>
+                            </w:r>
+                            <w:r>
+                              <w:rPr>
+                                <w:i/>
+                              </w:rPr>
+                              <w:t>The Relationship between Research and Societal Benefits</w:t>
+                            </w:r>
+                          </w:p>
+                          <w:p/>
+                        </w:txbxContent>
+                      </wps:txbx>
+                      <wps:bodyPr rot="0" spcFirstLastPara="0" vertOverflow="overflow" horzOverflow="overflow" vert="horz" wrap="square" lIns="91440" tIns="45720" rIns="91440" bIns="45720" numCol="1" spcCol="0" rtlCol="0" fromWordArt="0" anchor="t" anchorCtr="0" forceAA="0" compatLnSpc="1">
+                        <a:prstTxWarp prst="textNoShape">
+                          <a:avLst/>
+                        </a:prstTxWarp>
+                        <a:noAutofit/>
+                      </wps:bodyPr>
+                    </wps:wsp>
+                  </a:graphicData>
+                </a:graphic>
+              </wp:inline>
+            </w:drawing>
+          </mc:Choice>
+          <mc:Fallback>
+            <w:pict>
+              <v:shape w14:anchorId="2538B22D" id="Text Box 15" o:spid="_x0000_s1029" type="#_x0000_t202" style="width:590.4pt;height:50.4pt;rotation:-90;visibility:visible;mso-wrap-style:square;mso-left-percent:-10001;mso-top-percent:-10001;mso-position-horizontal:absolute;mso-position-horizontal-relative:char;mso-position-vertical:absolute;mso-position-vertical-relative:line;mso-left-percent:-10001;mso-top-percent:-10001;v-text-anchor:top" o:gfxdata="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" filled="f" stroked="f" strokeweight=".5pt">
+                <v:textbox>
+                  <w:txbxContent>
+                    <w:p>
+                      <w:r>
+                        <w:t>Figure 2</w:t>
+                      </w:r>
+                      <w:r>
+                        <w:br/>
+                      </w:r>
+                      <w:r>
+                        <w:rPr>
+                          <w:i/>
+                        </w:rPr>
+                        <w:t>The Relationship between Research and Societal Benefits</w:t>
+                      </w:r>
+                    </w:p>
+                    <w:p/>
+                  </w:txbxContent>
+                </v:textbox>
+                <w10:anchorlock/>
+              </v:shape>
+            </w:pict>
+          </mc:Fallback>
+        </mc:AlternateContent>
+      </w:r>
+      <w:r>
+        <w:tab/>
+      </w:r>
+      <w:r>
+        <w:rPr>
+          <w:noProof/>
+        </w:rPr>
         <w:drawing>
           <wp:inline distT="0" distB="0" distL="0" distR="0">
-            <wp:extent cx="5943600" cy="2713287"/>
+            <wp:extent cx="7498080" cy="3422918"/>
             <wp:effectExtent l="0" t="0" r="0" b="0"/>
             <wp:docPr id="6" name="Picture 6"/>
             <wp:cNvGraphicFramePr>
@@ -16014,7 +15226,7 @@
                     </pic:cNvPicPr>
                   </pic:nvPicPr>
                   <pic:blipFill>
-                    <a:blip r:embed="rId15">
+                    <a:blip r:embed="rId17">
                       <a:extLst>
                         <a:ext uri="{28A0092B-C50C-407E-A947-70E740481C1C}">
                           <a14:useLocalDpi xmlns:a14="http://schemas.microsoft.com/office/drawing/2010/main" val="0"/>
@@ -16027,9 +15239,9 @@
                     </a:stretch>
                   </pic:blipFill>
                   <pic:spPr bwMode="auto">
-                    <a:xfrm>
+                    <a:xfrm rot="16200000">
                       <a:off x="0" y="0"/>
-                      <a:ext cx="5943600" cy="2713287"/>
+                      <a:ext cx="7498080" cy="3422918"/>
                     </a:xfrm>
                     <a:prstGeom prst="rect">
                       <a:avLst/>
@@ -16044,11 +15256,6 @@
             </a:graphic>
           </wp:inline>
         </w:drawing>
-      </w:r>
-    </w:p>
-    <w:p>
-      <w:r>
-        <w:br w:type="page"/>
       </w:r>
     </w:p>
     <w:p>
@@ -16105,7 +15312,7 @@
                     </pic:cNvPicPr>
                   </pic:nvPicPr>
                   <pic:blipFill>
-                    <a:blip r:embed="rId16">
+                    <a:blip r:embed="rId18">
                       <a:extLst>
                         <a:ext uri="{28A0092B-C50C-407E-A947-70E740481C1C}">
                           <a14:useLocalDpi xmlns:a14="http://schemas.microsoft.com/office/drawing/2010/main" val="0"/>
@@ -16193,7 +15400,7 @@
                     </pic:cNvPicPr>
                   </pic:nvPicPr>
                   <pic:blipFill rotWithShape="1">
-                    <a:blip r:embed="rId17">
+                    <a:blip r:embed="rId19">
                       <a:extLst>
                         <a:ext uri="{28A0092B-C50C-407E-A947-70E740481C1C}">
                           <a14:useLocalDpi xmlns:a14="http://schemas.microsoft.com/office/drawing/2010/main" val="0"/>
@@ -16242,11 +15449,247 @@
         <w:t>(11), 29.</w:t>
       </w:r>
     </w:p>
-    <w:p/>
+    <w:p>
+      <w:r>
+        <w:br w:type="page"/>
+      </w:r>
+    </w:p>
+    <w:p>
+      <w:pPr>
+        <w:rPr>
+          <w:rStyle w:val="FigureChar"/>
+          <w:i w:val="0"/>
+        </w:rPr>
+      </w:pPr>
+      <w:r>
+        <w:rPr>
+          <w:rStyle w:val="FigureChar"/>
+          <w:i w:val="0"/>
+        </w:rPr>
+        <w:lastRenderedPageBreak/>
+        <w:t>Figure 5</w:t>
+      </w:r>
+      <w:r>
+        <w:rPr>
+          <w:rStyle w:val="FigureChar"/>
+          <w:i w:val="0"/>
+        </w:rPr>
+        <w:br/>
+      </w:r>
+      <w:r>
+        <w:rPr>
+          <w:rStyle w:val="FigureChar"/>
+        </w:rPr>
+        <w:t>Theory of the Organization</w:t>
+      </w:r>
+    </w:p>
+    <w:p>
+      <w:r>
+        <w:rPr>
+          <w:noProof/>
+        </w:rPr>
+        <mc:AlternateContent>
+          <mc:Choice Requires="wps">
+            <w:drawing>
+              <wp:inline distT="0" distB="0" distL="0" distR="0">
+                <wp:extent cx="7498080" cy="914400"/>
+                <wp:effectExtent l="0" t="0" r="3810" b="0"/>
+                <wp:docPr id="13" name="Text Box 13"/>
+                <wp:cNvGraphicFramePr/>
+                <a:graphic xmlns:a="http://schemas.openxmlformats.org/drawingml/2006/main">
+                  <a:graphicData uri="http://schemas.microsoft.com/office/word/2010/wordprocessingShape">
+                    <wps:wsp>
+                      <wps:cNvSpPr txBox="1"/>
+                      <wps:spPr>
+                        <a:xfrm rot="16200000">
+                          <a:off x="0" y="0"/>
+                          <a:ext cx="7498080" cy="914400"/>
+                        </a:xfrm>
+                        <a:prstGeom prst="rect">
+                          <a:avLst/>
+                        </a:prstGeom>
+                        <a:noFill/>
+                        <a:ln w="6350">
+                          <a:noFill/>
+                        </a:ln>
+                      </wps:spPr>
+                      <wps:txbx>
+                        <w:txbxContent>
+                          <w:p>
+                            <w:r>
+                              <w:t>Figure 5</w:t>
+                            </w:r>
+                            <w:r>
+                              <w:br/>
+                            </w:r>
+                            <w:r>
+                              <w:rPr>
+                                <w:i/>
+                              </w:rPr>
+                              <w:t>Theory of the Organization</w:t>
+                            </w:r>
+                          </w:p>
+                          <w:p/>
+                        </w:txbxContent>
+                      </wps:txbx>
+                      <wps:bodyPr rot="0" spcFirstLastPara="0" vertOverflow="overflow" horzOverflow="overflow" vert="horz" wrap="square" lIns="91440" tIns="45720" rIns="91440" bIns="45720" numCol="1" spcCol="0" rtlCol="0" fromWordArt="0" anchor="t" anchorCtr="0" forceAA="0" compatLnSpc="1">
+                        <a:prstTxWarp prst="textNoShape">
+                          <a:avLst/>
+                        </a:prstTxWarp>
+                        <a:noAutofit/>
+                      </wps:bodyPr>
+                    </wps:wsp>
+                  </a:graphicData>
+                </a:graphic>
+              </wp:inline>
+            </w:drawing>
+          </mc:Choice>
+          <mc:Fallback>
+            <w:pict>
+              <v:shape id="Text Box 13" o:spid="_x0000_s1030" type="#_x0000_t202" style="width:590.4pt;height:1in;rotation:-90;visibility:visible;mso-wrap-style:square;mso-left-percent:-10001;mso-top-percent:-10001;mso-position-horizontal:absolute;mso-position-horizontal-relative:char;mso-position-vertical:absolute;mso-position-vertical-relative:line;mso-left-percent:-10001;mso-top-percent:-10001;v-text-anchor:top" o:gfxdata="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" filled="f" stroked="f" strokeweight=".5pt">
+                <v:textbox>
+                  <w:txbxContent>
+                    <w:p>
+                      <w:r>
+                        <w:t>Figure 5</w:t>
+                      </w:r>
+                      <w:r>
+                        <w:br/>
+                      </w:r>
+                      <w:r>
+                        <w:rPr>
+                          <w:i/>
+                        </w:rPr>
+                        <w:t>Theory of the Organization</w:t>
+                      </w:r>
+                    </w:p>
+                    <w:p/>
+                  </w:txbxContent>
+                </v:textbox>
+                <w10:anchorlock/>
+              </v:shape>
+            </w:pict>
+          </mc:Fallback>
+        </mc:AlternateContent>
+      </w:r>
+      <w:r>
+        <w:drawing>
+          <wp:inline distT="0" distB="0" distL="0" distR="0">
+            <wp:extent cx="7498080" cy="2188226"/>
+            <wp:effectExtent l="6985" t="0" r="0" b="0"/>
+            <wp:docPr id="14" name="Picture 14"/>
+            <wp:cNvGraphicFramePr>
+              <a:graphicFrameLocks xmlns:a="http://schemas.openxmlformats.org/drawingml/2006/main" noChangeAspect="1"/>
+            </wp:cNvGraphicFramePr>
+            <a:graphic xmlns:a="http://schemas.openxmlformats.org/drawingml/2006/main">
+              <a:graphicData uri="http://schemas.openxmlformats.org/drawingml/2006/picture">
+                <pic:pic xmlns:pic="http://schemas.openxmlformats.org/drawingml/2006/picture">
+                  <pic:nvPicPr>
+                    <pic:cNvPr id="0" name="Picture 1"/>
+                    <pic:cNvPicPr>
+                      <a:picLocks noChangeAspect="1" noChangeArrowheads="1"/>
+                    </pic:cNvPicPr>
+                  </pic:nvPicPr>
+                  <pic:blipFill>
+                    <a:blip r:embed="rId20" cstate="print">
+                      <a:extLst>
+                        <a:ext uri="{28A0092B-C50C-407E-A947-70E740481C1C}">
+                          <a14:useLocalDpi xmlns:a14="http://schemas.microsoft.com/office/drawing/2010/main" val="0"/>
+                        </a:ext>
+                      </a:extLst>
+                    </a:blip>
+                    <a:srcRect/>
+                    <a:stretch>
+                      <a:fillRect/>
+                    </a:stretch>
+                  </pic:blipFill>
+                  <pic:spPr bwMode="auto">
+                    <a:xfrm rot="16200000">
+                      <a:off x="0" y="0"/>
+                      <a:ext cx="7498080" cy="2188226"/>
+                    </a:xfrm>
+                    <a:prstGeom prst="rect">
+                      <a:avLst/>
+                    </a:prstGeom>
+                    <a:noFill/>
+                    <a:ln>
+                      <a:noFill/>
+                    </a:ln>
+                  </pic:spPr>
+                </pic:pic>
+              </a:graphicData>
+            </a:graphic>
+          </wp:inline>
+        </w:drawing>
+      </w:r>
+    </w:p>
+    <w:p>
+      <w:r>
+        <w:lastRenderedPageBreak/>
+        <w:t>Figure 6</w:t>
+      </w:r>
+    </w:p>
+    <w:p>
+      <w:r>
+        <w:t>Model of Demand-Side Technology Transfer</w:t>
+      </w:r>
+    </w:p>
+    <w:p>
+      <w:r>
+        <w:rPr>
+          <w:noProof/>
+        </w:rPr>
+        <w:drawing>
+          <wp:inline distT="0" distB="0" distL="0" distR="0" wp14:anchorId="2C4112D5">
+            <wp:extent cx="5943600" cy="5329448"/>
+            <wp:effectExtent l="0" t="0" r="0" b="5080"/>
+            <wp:docPr id="16" name="Picture 16"/>
+            <wp:cNvGraphicFramePr>
+              <a:graphicFrameLocks xmlns:a="http://schemas.openxmlformats.org/drawingml/2006/main" noChangeAspect="1"/>
+            </wp:cNvGraphicFramePr>
+            <a:graphic xmlns:a="http://schemas.openxmlformats.org/drawingml/2006/main">
+              <a:graphicData uri="http://schemas.openxmlformats.org/drawingml/2006/picture">
+                <pic:pic xmlns:pic="http://schemas.openxmlformats.org/drawingml/2006/picture">
+                  <pic:nvPicPr>
+                    <pic:cNvPr id="0" name="Picture 2"/>
+                    <pic:cNvPicPr>
+                      <a:picLocks noChangeAspect="1" noChangeArrowheads="1"/>
+                    </pic:cNvPicPr>
+                  </pic:nvPicPr>
+                  <pic:blipFill>
+                    <a:blip r:embed="rId21" cstate="print">
+                      <a:extLst>
+                        <a:ext uri="{28A0092B-C50C-407E-A947-70E740481C1C}">
+                          <a14:useLocalDpi xmlns:a14="http://schemas.microsoft.com/office/drawing/2010/main" val="0"/>
+                        </a:ext>
+                      </a:extLst>
+                    </a:blip>
+                    <a:srcRect/>
+                    <a:stretch>
+                      <a:fillRect/>
+                    </a:stretch>
+                  </pic:blipFill>
+                  <pic:spPr bwMode="auto">
+                    <a:xfrm>
+                      <a:off x="0" y="0"/>
+                      <a:ext cx="5943600" cy="5329448"/>
+                    </a:xfrm>
+                    <a:prstGeom prst="rect">
+                      <a:avLst/>
+                    </a:prstGeom>
+                    <a:noFill/>
+                  </pic:spPr>
+                </pic:pic>
+              </a:graphicData>
+            </a:graphic>
+          </wp:inline>
+        </w:drawing>
+      </w:r>
+    </w:p>
     <w:sectPr>
-      <w:headerReference w:type="even" r:id="rId18"/>
-      <w:headerReference w:type="default" r:id="rId19"/>
-      <w:headerReference w:type="first" r:id="rId20"/>
+      <w:headerReference w:type="even" r:id="rId22"/>
+      <w:headerReference w:type="default" r:id="rId23"/>
+      <w:headerReference w:type="first" r:id="rId24"/>
       <w:pgSz w:w="12240" w:h="15840" w:code="1"/>
       <w:pgMar w:top="1440" w:right="1440" w:bottom="1440" w:left="1440" w:header="720" w:footer="720" w:gutter="0"/>
       <w:cols w:space="720"/>
@@ -16488,7 +15931,7 @@
       <w:rPr>
         <w:noProof/>
       </w:rPr>
-      <w:t>21</w:t>
+      <w:t>72</w:t>
     </w:r>
     <w:r>
       <w:rPr>
@@ -17063,7 +16506,6 @@
   <w:style w:type="character" w:default="1" w:styleId="DefaultParagraphFont">
     <w:name w:val="Default Paragraph Font"/>
     <w:uiPriority w:val="1"/>
-    <w:semiHidden/>
     <w:unhideWhenUsed/>
   </w:style>
   <w:style w:type="table" w:default="1" w:styleId="TableNormal">
@@ -19064,7 +18506,7 @@
 </file>
 
 <file path=customXml/itemProps1.xml><?xml version="1.0" encoding="utf-8"?>
-<ds:datastoreItem xmlns:ds="http://schemas.openxmlformats.org/officeDocument/2006/customXml" ds:itemID="{291DB55C-6025-471A-84CF-6C65EAEC3B13}">
+<ds:datastoreItem xmlns:ds="http://schemas.openxmlformats.org/officeDocument/2006/customXml" ds:itemID="{92248F68-D4F0-4789-A78D-1012DC453701}">
   <ds:schemaRefs>
     <ds:schemaRef ds:uri="http://schemas.openxmlformats.org/officeDocument/2006/bibliography"/>
   </ds:schemaRefs>

</xml_diff>